<commit_message>
05.03.2024 Finition bibliographie, lecture de la première source
</commit_message>
<xml_diff>
--- a/Journal de bord.docx
+++ b/Journal de bord.docx
@@ -235,6 +235,269 @@
             <w:pPr>
               <w:cnfStyle w:val="000000000000" w:firstRow="0" w:lastRow="0" w:firstColumn="0" w:lastColumn="0" w:oddVBand="0" w:evenVBand="0" w:oddHBand="0" w:evenHBand="0" w:firstRowFirstColumn="0" w:firstRowLastColumn="0" w:lastRowFirstColumn="0" w:lastRowLastColumn="0"/>
             </w:pPr>
+            <w:sdt>
+              <w:sdtPr>
+                <w:id w:val="-868832910"/>
+                <w:citation/>
+              </w:sdtPr>
+              <w:sdtContent>
+                <w:r>
+                  <w:fldChar w:fldCharType="begin"/>
+                </w:r>
+                <w:r>
+                  <w:instrText xml:space="preserve"> CITATION Car23 \l 4108 </w:instrText>
+                </w:r>
+                <w:r>
+                  <w:fldChar w:fldCharType="separate"/>
+                </w:r>
+                <w:r>
+                  <w:rPr>
+                    <w:noProof/>
+                  </w:rPr>
+                  <w:t>(Spector, 2023)</w:t>
+                </w:r>
+                <w:r>
+                  <w:fldChar w:fldCharType="end"/>
+                </w:r>
+              </w:sdtContent>
+            </w:sdt>
+            <w:r>
+              <w:t xml:space="preserve">, </w:t>
+            </w:r>
+            <w:sdt>
+              <w:sdtPr>
+                <w:id w:val="-2101022883"/>
+                <w:citation/>
+              </w:sdtPr>
+              <w:sdtContent>
+                <w:r>
+                  <w:fldChar w:fldCharType="begin"/>
+                </w:r>
+                <w:r>
+                  <w:instrText xml:space="preserve">CITATION Qui23 \l 4108 </w:instrText>
+                </w:r>
+                <w:r>
+                  <w:fldChar w:fldCharType="separate"/>
+                </w:r>
+                <w:r>
+                  <w:rPr>
+                    <w:noProof/>
+                  </w:rPr>
+                  <w:t>(Quidwai, 2023)</w:t>
+                </w:r>
+                <w:r>
+                  <w:fldChar w:fldCharType="end"/>
+                </w:r>
+              </w:sdtContent>
+            </w:sdt>
+            <w:r>
+              <w:t xml:space="preserve">, </w:t>
+            </w:r>
+            <w:sdt>
+              <w:sdtPr>
+                <w:id w:val="233674497"/>
+                <w:citation/>
+              </w:sdtPr>
+              <w:sdtContent>
+                <w:r>
+                  <w:fldChar w:fldCharType="begin"/>
+                </w:r>
+                <w:r>
+                  <w:instrText xml:space="preserve"> CITATION UNE23 \l 4108 </w:instrText>
+                </w:r>
+                <w:r>
+                  <w:fldChar w:fldCharType="separate"/>
+                </w:r>
+                <w:r>
+                  <w:rPr>
+                    <w:noProof/>
+                  </w:rPr>
+                  <w:t>(UNESCO, 2023)</w:t>
+                </w:r>
+                <w:r>
+                  <w:fldChar w:fldCharType="end"/>
+                </w:r>
+              </w:sdtContent>
+            </w:sdt>
+            <w:r>
+              <w:t xml:space="preserve">, </w:t>
+            </w:r>
+            <w:sdt>
+              <w:sdtPr>
+                <w:id w:val="701971"/>
+                <w:citation/>
+              </w:sdtPr>
+              <w:sdtContent>
+                <w:r>
+                  <w:fldChar w:fldCharType="begin"/>
+                </w:r>
+                <w:r>
+                  <w:instrText xml:space="preserve"> CITATION Dai24 \l 4108 </w:instrText>
+                </w:r>
+                <w:r>
+                  <w:fldChar w:fldCharType="separate"/>
+                </w:r>
+                <w:r>
+                  <w:rPr>
+                    <w:noProof/>
+                  </w:rPr>
+                  <w:t>(Nguyen, 2024)</w:t>
+                </w:r>
+                <w:r>
+                  <w:fldChar w:fldCharType="end"/>
+                </w:r>
+              </w:sdtContent>
+            </w:sdt>
+            <w:r>
+              <w:t xml:space="preserve">, </w:t>
+            </w:r>
+            <w:sdt>
+              <w:sdtPr>
+                <w:id w:val="-537972480"/>
+                <w:citation/>
+              </w:sdtPr>
+              <w:sdtContent>
+                <w:r>
+                  <w:fldChar w:fldCharType="begin"/>
+                </w:r>
+                <w:r>
+                  <w:instrText xml:space="preserve"> CITATION JOA23 \l 4108 </w:instrText>
+                </w:r>
+                <w:r>
+                  <w:fldChar w:fldCharType="separate"/>
+                </w:r>
+                <w:r>
+                  <w:rPr>
+                    <w:noProof/>
+                  </w:rPr>
+                  <w:t>(ORAVEC, 2023)</w:t>
+                </w:r>
+                <w:r>
+                  <w:fldChar w:fldCharType="end"/>
+                </w:r>
+              </w:sdtContent>
+            </w:sdt>
+            <w:r>
+              <w:t xml:space="preserve">, </w:t>
+            </w:r>
+            <w:sdt>
+              <w:sdtPr>
+                <w:id w:val="1060134671"/>
+                <w:citation/>
+              </w:sdtPr>
+              <w:sdtContent>
+                <w:r>
+                  <w:fldChar w:fldCharType="begin"/>
+                </w:r>
+                <w:r>
+                  <w:instrText xml:space="preserve"> CITATION Pap23 \l 4108 </w:instrText>
+                </w:r>
+                <w:r>
+                  <w:fldChar w:fldCharType="separate"/>
+                </w:r>
+                <w:r>
+                  <w:rPr>
+                    <w:noProof/>
+                  </w:rPr>
+                  <w:t>(Papaux, 2023)</w:t>
+                </w:r>
+                <w:r>
+                  <w:fldChar w:fldCharType="end"/>
+                </w:r>
+              </w:sdtContent>
+            </w:sdt>
+            <w:r>
+              <w:t>,</w:t>
+            </w:r>
+          </w:p>
+          <w:p>
+            <w:pPr>
+              <w:cnfStyle w:val="000000000000" w:firstRow="0" w:lastRow="0" w:firstColumn="0" w:lastColumn="0" w:oddVBand="0" w:evenVBand="0" w:oddHBand="0" w:evenHBand="0" w:firstRowFirstColumn="0" w:firstRowLastColumn="0" w:lastRowFirstColumn="0" w:lastRowLastColumn="0"/>
+            </w:pPr>
+            <w:sdt>
+              <w:sdtPr>
+                <w:id w:val="1451199172"/>
+                <w:citation/>
+              </w:sdtPr>
+              <w:sdtContent>
+                <w:r>
+                  <w:fldChar w:fldCharType="begin"/>
+                </w:r>
+                <w:r>
+                  <w:instrText xml:space="preserve"> CITATION Abe23 \l 4108 </w:instrText>
+                </w:r>
+                <w:r>
+                  <w:fldChar w:fldCharType="separate"/>
+                </w:r>
+                <w:r>
+                  <w:rPr>
+                    <w:noProof/>
+                  </w:rPr>
+                  <w:t>(Guerra, 2023)</w:t>
+                </w:r>
+                <w:r>
+                  <w:fldChar w:fldCharType="end"/>
+                </w:r>
+              </w:sdtContent>
+            </w:sdt>
+            <w:r>
+              <w:t>,</w:t>
+            </w:r>
+            <w:sdt>
+              <w:sdtPr>
+                <w:id w:val="1669674215"/>
+                <w:citation/>
+              </w:sdtPr>
+              <w:sdtContent>
+                <w:r>
+                  <w:fldChar w:fldCharType="begin"/>
+                </w:r>
+                <w:r>
+                  <w:instrText xml:space="preserve"> CITATION Ali24 \l 4108 </w:instrText>
+                </w:r>
+                <w:r>
+                  <w:fldChar w:fldCharType="separate"/>
+                </w:r>
+                <w:r>
+                  <w:rPr>
+                    <w:noProof/>
+                  </w:rPr>
+                  <w:t xml:space="preserve"> (Ali Darvishi, 2024)</w:t>
+                </w:r>
+                <w:r>
+                  <w:fldChar w:fldCharType="end"/>
+                </w:r>
+              </w:sdtContent>
+            </w:sdt>
+            <w:r>
+              <w:t xml:space="preserve">, </w:t>
+            </w:r>
+            <w:sdt>
+              <w:sdtPr>
+                <w:id w:val="-1540428357"/>
+                <w:citation/>
+              </w:sdtPr>
+              <w:sdtContent>
+                <w:r>
+                  <w:fldChar w:fldCharType="begin"/>
+                </w:r>
+                <w:r>
+                  <w:instrText xml:space="preserve"> CITATION Uni23 \l 4108 </w:instrText>
+                </w:r>
+                <w:r>
+                  <w:fldChar w:fldCharType="separate"/>
+                </w:r>
+                <w:r>
+                  <w:rPr>
+                    <w:noProof/>
+                  </w:rPr>
+                  <w:t>(Université de Lyon, 2023)</w:t>
+                </w:r>
+                <w:r>
+                  <w:fldChar w:fldCharType="end"/>
+                </w:r>
+              </w:sdtContent>
+            </w:sdt>
           </w:p>
         </w:tc>
       </w:tr>
@@ -383,7 +646,10 @@
               <w:t xml:space="preserve"> créer une problématique, </w:t>
             </w:r>
             <w:r>
-              <w:t>s’informer sur le sujet</w:t>
+              <w:t>s’informer sur le suje</w:t>
+            </w:r>
+            <w:r>
+              <w:t xml:space="preserve">t. </w:t>
             </w:r>
           </w:p>
           <w:p>
@@ -393,7 +659,669 @@
           </w:p>
         </w:tc>
       </w:tr>
+      <w:tr>
+        <w:tc>
+          <w:tcPr>
+            <w:cnfStyle w:val="001000000000" w:firstRow="0" w:lastRow="0" w:firstColumn="1" w:lastColumn="0" w:oddVBand="0" w:evenVBand="0" w:oddHBand="0" w:evenHBand="0" w:firstRowFirstColumn="0" w:firstRowLastColumn="0" w:lastRowFirstColumn="0" w:lastRowLastColumn="0"/>
+            <w:tcW w:w="1277" w:type="dxa"/>
+            <w:tcBorders>
+              <w:top w:val="single" w:sz="4" w:space="0" w:color="auto"/>
+              <w:bottom w:val="single" w:sz="4" w:space="0" w:color="auto"/>
+              <w:right w:val="single" w:sz="4" w:space="0" w:color="auto"/>
+            </w:tcBorders>
+          </w:tcPr>
+          <w:p>
+            <w:r>
+              <w:t>05.03.2024</w:t>
+            </w:r>
+          </w:p>
+        </w:tc>
+        <w:tc>
+          <w:tcPr>
+            <w:tcW w:w="7087" w:type="dxa"/>
+            <w:tcBorders>
+              <w:top w:val="single" w:sz="4" w:space="0" w:color="auto"/>
+              <w:left w:val="single" w:sz="4" w:space="0" w:color="auto"/>
+              <w:bottom w:val="single" w:sz="4" w:space="0" w:color="auto"/>
+            </w:tcBorders>
+          </w:tcPr>
+          <w:p>
+            <w:pPr>
+              <w:cnfStyle w:val="000000000000" w:firstRow="0" w:lastRow="0" w:firstColumn="0" w:lastColumn="0" w:oddVBand="0" w:evenVBand="0" w:oddHBand="0" w:evenHBand="0" w:firstRowFirstColumn="0" w:firstRowLastColumn="0" w:lastRowFirstColumn="0" w:lastRowLastColumn="0"/>
+            </w:pPr>
+            <w:r>
+              <w:t xml:space="preserve">Finition de la mise en page de la bibliographie et </w:t>
+            </w:r>
+            <w:r>
+              <w:t>prise de note.</w:t>
+            </w:r>
+          </w:p>
+          <w:p>
+            <w:pPr>
+              <w:cnfStyle w:val="000000000000" w:firstRow="0" w:lastRow="0" w:firstColumn="0" w:lastColumn="0" w:oddVBand="0" w:evenVBand="0" w:oddHBand="0" w:evenHBand="0" w:firstRowFirstColumn="0" w:firstRowLastColumn="0" w:lastRowFirstColumn="0" w:lastRowLastColumn="0"/>
+              <w:rPr>
+                <w:b/>
+                <w:bCs/>
+              </w:rPr>
+            </w:pPr>
+            <w:r>
+              <w:rPr>
+                <w:b/>
+                <w:bCs/>
+              </w:rPr>
+              <w:t xml:space="preserve">Note, </w:t>
+            </w:r>
+            <w:sdt>
+              <w:sdtPr>
+                <w:rPr>
+                  <w:b/>
+                  <w:bCs/>
+                </w:rPr>
+                <w:id w:val="537557404"/>
+                <w:citation/>
+              </w:sdtPr>
+              <w:sdtContent>
+                <w:r>
+                  <w:rPr>
+                    <w:b/>
+                    <w:bCs/>
+                  </w:rPr>
+                  <w:fldChar w:fldCharType="begin"/>
+                </w:r>
+                <w:r>
+                  <w:rPr>
+                    <w:b/>
+                    <w:bCs/>
+                  </w:rPr>
+                  <w:instrText xml:space="preserve"> CITATION Car23 \l 4108 </w:instrText>
+                </w:r>
+                <w:r>
+                  <w:rPr>
+                    <w:b/>
+                    <w:bCs/>
+                  </w:rPr>
+                  <w:fldChar w:fldCharType="separate"/>
+                </w:r>
+                <w:r>
+                  <w:rPr>
+                    <w:noProof/>
+                  </w:rPr>
+                  <w:t>(Spector, 2023)</w:t>
+                </w:r>
+                <w:r>
+                  <w:rPr>
+                    <w:b/>
+                    <w:bCs/>
+                  </w:rPr>
+                  <w:fldChar w:fldCharType="end"/>
+                </w:r>
+              </w:sdtContent>
+            </w:sdt>
+          </w:p>
+          <w:p>
+            <w:pPr>
+              <w:cnfStyle w:val="000000000000" w:firstRow="0" w:lastRow="0" w:firstColumn="0" w:lastColumn="0" w:oddVBand="0" w:evenVBand="0" w:oddHBand="0" w:evenHBand="0" w:firstRowFirstColumn="0" w:firstRowLastColumn="0" w:lastRowFirstColumn="0" w:lastRowLastColumn="0"/>
+            </w:pPr>
+            <w:r>
+              <w:t xml:space="preserve">Les </w:t>
+            </w:r>
+            <w:proofErr w:type="spellStart"/>
+            <w:r>
+              <w:t>ia</w:t>
+            </w:r>
+            <w:proofErr w:type="spellEnd"/>
+            <w:r>
+              <w:t xml:space="preserve"> sont devenues très accessible </w:t>
+            </w:r>
+            <w:r>
+              <w:t>et sont utilisable avec une simplicité et une rapidité hors du commun. La question se pose à l’université de Stanford si cela aurait un impact sur la tricherie ?</w:t>
+            </w:r>
+            <w:r>
+              <w:t xml:space="preserve"> Selon leur sondage 60-70% des étudiants tricher</w:t>
+            </w:r>
+            <w:r>
+              <w:t>aient depuis des années</w:t>
+            </w:r>
+            <w:r>
+              <w:t xml:space="preserve"> </w:t>
+            </w:r>
+            <w:r>
+              <w:t>sans les</w:t>
+            </w:r>
+            <w:r>
+              <w:t xml:space="preserve"> nouveau</w:t>
+            </w:r>
+            <w:r>
+              <w:t>x</w:t>
+            </w:r>
+            <w:r>
+              <w:t xml:space="preserve"> </w:t>
+            </w:r>
+            <w:proofErr w:type="spellStart"/>
+            <w:r>
+              <w:t>chatbox</w:t>
+            </w:r>
+            <w:proofErr w:type="spellEnd"/>
+            <w:r>
+              <w:t>.</w:t>
+            </w:r>
+            <w:r>
+              <w:t xml:space="preserve"> </w:t>
+            </w:r>
+            <w:r>
+              <w:t>Ce chiffre aurait légèrement diminuer de nos jours même avec l’</w:t>
+            </w:r>
+            <w:r>
+              <w:t>intelligence</w:t>
+            </w:r>
+            <w:r>
+              <w:t xml:space="preserve"> artificielle</w:t>
+            </w:r>
+            <w:r>
+              <w:t>.</w:t>
+            </w:r>
+            <w:r>
+              <w:t xml:space="preserve"> Ce pourcentage précédemment cité, serait approximativement correcte </w:t>
+            </w:r>
+            <w:r>
+              <w:t xml:space="preserve">grâce à l’honnête et à la </w:t>
+            </w:r>
+            <w:r>
+              <w:rPr>
+                <w:b/>
+                <w:bCs/>
+              </w:rPr>
+              <w:t>tournure des phrases du sondage.</w:t>
+            </w:r>
+            <w:r>
+              <w:rPr>
+                <w:b/>
+                <w:bCs/>
+              </w:rPr>
+              <w:t xml:space="preserve"> (idée à garder si je ferais un sondage) </w:t>
+            </w:r>
+            <w:r>
+              <w:t>Selon un professeur, les IA n’augmente pas les cas de tricherie mais change le moyen de triche. C’est donc juste un nouveau moyen de tricher qu</w:t>
+            </w:r>
+            <w:r>
+              <w:t>i remplace d’autre méthode. Les cas sont ainsi pas plus nombreux.</w:t>
+            </w:r>
+            <w:r>
+              <w:t xml:space="preserve"> De nos jours</w:t>
+            </w:r>
+            <w:r>
+              <w:t xml:space="preserve">, les </w:t>
+            </w:r>
+            <w:r>
+              <w:t>institutions essaient de mettre une fin à ses méthodes de triche, mais elles s’avèrent peu efficace</w:t>
+            </w:r>
+            <w:r>
+              <w:t>.</w:t>
+            </w:r>
+          </w:p>
+          <w:p>
+            <w:pPr>
+              <w:cnfStyle w:val="000000000000" w:firstRow="0" w:lastRow="0" w:firstColumn="0" w:lastColumn="0" w:oddVBand="0" w:evenVBand="0" w:oddHBand="0" w:evenHBand="0" w:firstRowFirstColumn="0" w:firstRowLastColumn="0" w:lastRowFirstColumn="0" w:lastRowLastColumn="0"/>
+              <w:rPr>
+                <w:b/>
+                <w:bCs/>
+              </w:rPr>
+            </w:pPr>
+          </w:p>
+        </w:tc>
+        <w:tc>
+          <w:tcPr>
+            <w:tcW w:w="1843" w:type="dxa"/>
+            <w:tcBorders>
+              <w:top w:val="single" w:sz="4" w:space="0" w:color="auto"/>
+              <w:left w:val="single" w:sz="4" w:space="0" w:color="auto"/>
+              <w:bottom w:val="single" w:sz="4" w:space="0" w:color="auto"/>
+            </w:tcBorders>
+          </w:tcPr>
+          <w:p>
+            <w:pPr>
+              <w:cnfStyle w:val="000000000000" w:firstRow="0" w:lastRow="0" w:firstColumn="0" w:lastColumn="0" w:oddVBand="0" w:evenVBand="0" w:oddHBand="0" w:evenHBand="0" w:firstRowFirstColumn="0" w:firstRowLastColumn="0" w:lastRowFirstColumn="0" w:lastRowLastColumn="0"/>
+            </w:pPr>
+          </w:p>
+        </w:tc>
+      </w:tr>
+      <w:tr>
+        <w:trPr>
+          <w:cnfStyle w:val="000000100000" w:firstRow="0" w:lastRow="0" w:firstColumn="0" w:lastColumn="0" w:oddVBand="0" w:evenVBand="0" w:oddHBand="1" w:evenHBand="0" w:firstRowFirstColumn="0" w:firstRowLastColumn="0" w:lastRowFirstColumn="0" w:lastRowLastColumn="0"/>
+        </w:trPr>
+        <w:tc>
+          <w:tcPr>
+            <w:cnfStyle w:val="001000000000" w:firstRow="0" w:lastRow="0" w:firstColumn="1" w:lastColumn="0" w:oddVBand="0" w:evenVBand="0" w:oddHBand="0" w:evenHBand="0" w:firstRowFirstColumn="0" w:firstRowLastColumn="0" w:lastRowFirstColumn="0" w:lastRowLastColumn="0"/>
+            <w:tcW w:w="1277" w:type="dxa"/>
+            <w:tcBorders>
+              <w:top w:val="single" w:sz="4" w:space="0" w:color="auto"/>
+              <w:bottom w:val="single" w:sz="4" w:space="0" w:color="auto"/>
+              <w:right w:val="single" w:sz="4" w:space="0" w:color="auto"/>
+            </w:tcBorders>
+          </w:tcPr>
+          <w:p/>
+        </w:tc>
+        <w:tc>
+          <w:tcPr>
+            <w:tcW w:w="7087" w:type="dxa"/>
+            <w:tcBorders>
+              <w:top w:val="single" w:sz="4" w:space="0" w:color="auto"/>
+              <w:left w:val="single" w:sz="4" w:space="0" w:color="auto"/>
+              <w:bottom w:val="single" w:sz="4" w:space="0" w:color="auto"/>
+            </w:tcBorders>
+          </w:tcPr>
+          <w:p>
+            <w:pPr>
+              <w:cnfStyle w:val="000000100000" w:firstRow="0" w:lastRow="0" w:firstColumn="0" w:lastColumn="0" w:oddVBand="0" w:evenVBand="0" w:oddHBand="1" w:evenHBand="0" w:firstRowFirstColumn="0" w:firstRowLastColumn="0" w:lastRowFirstColumn="0" w:lastRowLastColumn="0"/>
+            </w:pPr>
+          </w:p>
+        </w:tc>
+        <w:tc>
+          <w:tcPr>
+            <w:tcW w:w="1843" w:type="dxa"/>
+            <w:tcBorders>
+              <w:top w:val="single" w:sz="4" w:space="0" w:color="auto"/>
+              <w:left w:val="single" w:sz="4" w:space="0" w:color="auto"/>
+              <w:bottom w:val="single" w:sz="4" w:space="0" w:color="auto"/>
+            </w:tcBorders>
+          </w:tcPr>
+          <w:p>
+            <w:pPr>
+              <w:cnfStyle w:val="000000100000" w:firstRow="0" w:lastRow="0" w:firstColumn="0" w:lastColumn="0" w:oddVBand="0" w:evenVBand="0" w:oddHBand="1" w:evenHBand="0" w:firstRowFirstColumn="0" w:firstRowLastColumn="0" w:lastRowFirstColumn="0" w:lastRowLastColumn="0"/>
+            </w:pPr>
+          </w:p>
+        </w:tc>
+      </w:tr>
     </w:tbl>
+    <w:sdt>
+      <w:sdtPr>
+        <w:rPr>
+          <w:lang w:val="fr-FR"/>
+        </w:rPr>
+        <w:id w:val="1682391787"/>
+        <w:docPartObj>
+          <w:docPartGallery w:val="Bibliographies"/>
+          <w:docPartUnique/>
+        </w:docPartObj>
+      </w:sdtPr>
+      <w:sdtEndPr>
+        <w:rPr>
+          <w:rFonts w:asciiTheme="minorHAnsi" w:eastAsiaTheme="minorHAnsi" w:hAnsiTheme="minorHAnsi" w:cstheme="minorBidi"/>
+          <w:color w:val="auto"/>
+          <w:kern w:val="2"/>
+          <w:sz w:val="22"/>
+          <w:szCs w:val="22"/>
+          <w:lang w:val="fr-CH" w:eastAsia="en-US"/>
+          <w14:ligatures w14:val="standardContextual"/>
+        </w:rPr>
+      </w:sdtEndPr>
+      <w:sdtContent>
+        <w:p>
+          <w:pPr>
+            <w:pStyle w:val="Titre1"/>
+            <w:rPr>
+              <w:lang w:val="fr-FR"/>
+            </w:rPr>
+          </w:pPr>
+          <w:r>
+            <w:rPr>
+              <w:lang w:val="fr-FR"/>
+            </w:rPr>
+            <w:br w:type="page"/>
+          </w:r>
+        </w:p>
+        <w:p>
+          <w:pPr>
+            <w:pStyle w:val="Titre1"/>
+            <w:rPr>
+              <w:lang w:val="fr-FR"/>
+            </w:rPr>
+          </w:pPr>
+          <w:r>
+            <w:rPr>
+              <w:lang w:val="fr-FR"/>
+            </w:rPr>
+            <w:lastRenderedPageBreak/>
+            <w:t>Bibliographie</w:t>
+          </w:r>
+        </w:p>
+        <w:sdt>
+          <w:sdtPr>
+            <w:id w:val="111145805"/>
+            <w:bibliography/>
+          </w:sdtPr>
+          <w:sdtContent>
+            <w:p>
+              <w:pPr>
+                <w:pStyle w:val="Bibliographie"/>
+                <w:ind w:left="720" w:hanging="720"/>
+                <w:rPr>
+                  <w:noProof/>
+                  <w:kern w:val="0"/>
+                  <w:sz w:val="24"/>
+                  <w:szCs w:val="24"/>
+                  <w:lang w:val="fr-FR"/>
+                  <w14:ligatures w14:val="none"/>
+                </w:rPr>
+              </w:pPr>
+              <w:r>
+                <w:fldChar w:fldCharType="begin"/>
+              </w:r>
+              <w:r>
+                <w:rPr>
+                  <w:lang w:val="en-US"/>
+                </w:rPr>
+                <w:instrText>BIBLIOGRAPHY</w:instrText>
+              </w:r>
+              <w:r>
+                <w:fldChar w:fldCharType="separate"/>
+              </w:r>
+              <w:r>
+                <w:rPr>
+                  <w:noProof/>
+                  <w:lang w:val="en-US"/>
+                </w:rPr>
+                <w:t xml:space="preserve">Ali Darvishi, H. K. (2024). </w:t>
+              </w:r>
+              <w:r>
+                <w:rPr>
+                  <w:i/>
+                  <w:iCs/>
+                  <w:noProof/>
+                  <w:lang w:val="en-US"/>
+                </w:rPr>
+                <w:t>Impact of AI assistance on student agency.</w:t>
+              </w:r>
+              <w:r>
+                <w:rPr>
+                  <w:noProof/>
+                  <w:lang w:val="en-US"/>
+                </w:rPr>
+                <w:t xml:space="preserve"> </w:t>
+              </w:r>
+              <w:r>
+                <w:rPr>
+                  <w:noProof/>
+                  <w:lang w:val="fr-FR"/>
+                </w:rPr>
+                <w:t>Computers &amp; Education: Elsevier.</w:t>
+              </w:r>
+            </w:p>
+            <w:p>
+              <w:pPr>
+                <w:pStyle w:val="Bibliographie"/>
+                <w:ind w:left="720" w:hanging="720"/>
+                <w:rPr>
+                  <w:noProof/>
+                  <w:lang w:val="fr-FR"/>
+                </w:rPr>
+              </w:pPr>
+              <w:r>
+                <w:rPr>
+                  <w:noProof/>
+                  <w:lang w:val="fr-FR"/>
+                </w:rPr>
+                <w:t xml:space="preserve">Guerra, A. (2023, juillet 6). </w:t>
+              </w:r>
+              <w:r>
+                <w:rPr>
+                  <w:i/>
+                  <w:iCs/>
+                  <w:noProof/>
+                  <w:lang w:val="fr-FR"/>
+                </w:rPr>
+                <w:t>urbeuniversity</w:t>
+              </w:r>
+              <w:r>
+                <w:rPr>
+                  <w:noProof/>
+                  <w:lang w:val="fr-FR"/>
+                </w:rPr>
+                <w:t>. Récupéré sur urbeuniversity.edu: https://urbeuniversity.edu/blog/the-future-benefits-of-artificial-intelligence-for-students</w:t>
+              </w:r>
+            </w:p>
+            <w:p>
+              <w:pPr>
+                <w:pStyle w:val="Bibliographie"/>
+                <w:ind w:left="720" w:hanging="720"/>
+                <w:rPr>
+                  <w:noProof/>
+                  <w:lang w:val="en-US"/>
+                </w:rPr>
+              </w:pPr>
+              <w:r>
+                <w:rPr>
+                  <w:noProof/>
+                  <w:lang w:val="en-US"/>
+                </w:rPr>
+                <w:t xml:space="preserve">Nguyen, D. G. (2024). </w:t>
+              </w:r>
+              <w:r>
+                <w:rPr>
+                  <w:i/>
+                  <w:iCs/>
+                  <w:noProof/>
+                  <w:lang w:val="en-US"/>
+                </w:rPr>
+                <w:t>Unmasking academic cheating behavior in the artificial intelligence era: Evidence from Vietnamese undergraduates.</w:t>
+              </w:r>
+              <w:r>
+                <w:rPr>
+                  <w:noProof/>
+                  <w:lang w:val="en-US"/>
+                </w:rPr>
+                <w:t xml:space="preserve"> Educ Inf Technol: Springer.</w:t>
+              </w:r>
+            </w:p>
+            <w:p>
+              <w:pPr>
+                <w:pStyle w:val="Bibliographie"/>
+                <w:ind w:left="720" w:hanging="720"/>
+                <w:rPr>
+                  <w:noProof/>
+                  <w:lang w:val="en-US"/>
+                </w:rPr>
+              </w:pPr>
+              <w:r>
+                <w:rPr>
+                  <w:noProof/>
+                  <w:lang w:val="en-US"/>
+                </w:rPr>
+                <w:t xml:space="preserve">ORAVEC, J. A. (2023). </w:t>
+              </w:r>
+              <w:r>
+                <w:rPr>
+                  <w:i/>
+                  <w:iCs/>
+                  <w:noProof/>
+                  <w:lang w:val="en-US"/>
+                </w:rPr>
+                <w:t>Artificial Intelligence Implications for Academic Cheating: Expanding the.</w:t>
+              </w:r>
+              <w:r>
+                <w:rPr>
+                  <w:noProof/>
+                  <w:lang w:val="en-US"/>
+                </w:rPr>
+                <w:t xml:space="preserve"> Wisconsin: University of Wisconsin-Whitewater, USA.</w:t>
+              </w:r>
+            </w:p>
+            <w:p>
+              <w:pPr>
+                <w:pStyle w:val="Bibliographie"/>
+                <w:ind w:left="720" w:hanging="720"/>
+                <w:rPr>
+                  <w:noProof/>
+                  <w:lang w:val="fr-FR"/>
+                </w:rPr>
+              </w:pPr>
+              <w:r>
+                <w:rPr>
+                  <w:noProof/>
+                  <w:lang w:val="en-US"/>
+                </w:rPr>
+                <w:t xml:space="preserve">Papaux, S. (2023, juin 16). </w:t>
+              </w:r>
+              <w:r>
+                <w:rPr>
+                  <w:i/>
+                  <w:iCs/>
+                  <w:noProof/>
+                  <w:lang w:val="en-US"/>
+                </w:rPr>
+                <w:t>Watson</w:t>
+              </w:r>
+              <w:r>
+                <w:rPr>
+                  <w:noProof/>
+                  <w:lang w:val="en-US"/>
+                </w:rPr>
+                <w:t xml:space="preserve">. </w:t>
+              </w:r>
+              <w:r>
+                <w:rPr>
+                  <w:noProof/>
+                  <w:lang w:val="fr-FR"/>
+                </w:rPr>
+                <w:t>Récupéré sur Watson.ch: https://www.watson.ch/fr/soci%C3%A9t%C3%A9/technologie/961441156-les-universites-romandes-ne-sont-pas-armees-contre-chatgpt</w:t>
+              </w:r>
+            </w:p>
+            <w:p>
+              <w:pPr>
+                <w:pStyle w:val="Bibliographie"/>
+                <w:ind w:left="720" w:hanging="720"/>
+                <w:rPr>
+                  <w:noProof/>
+                  <w:lang w:val="en-US"/>
+                </w:rPr>
+              </w:pPr>
+              <w:r>
+                <w:rPr>
+                  <w:noProof/>
+                  <w:lang w:val="en-US"/>
+                </w:rPr>
+                <w:t xml:space="preserve">Quidwai, S. (2023, 3 25). </w:t>
+              </w:r>
+              <w:r>
+                <w:rPr>
+                  <w:i/>
+                  <w:iCs/>
+                  <w:noProof/>
+                  <w:lang w:val="en-US"/>
+                </w:rPr>
+                <w:t>designing school.</w:t>
+              </w:r>
+              <w:r>
+                <w:rPr>
+                  <w:noProof/>
+                  <w:lang w:val="en-US"/>
+                </w:rPr>
+                <w:t xml:space="preserve"> Récupéré sur designingschool.org: https://www.youtube.com/watch?v=7JHKPjDSTF8</w:t>
+              </w:r>
+            </w:p>
+            <w:p>
+              <w:pPr>
+                <w:pStyle w:val="Bibliographie"/>
+                <w:ind w:left="720" w:hanging="720"/>
+                <w:rPr>
+                  <w:noProof/>
+                  <w:lang w:val="fr-FR"/>
+                </w:rPr>
+              </w:pPr>
+              <w:r>
+                <w:rPr>
+                  <w:noProof/>
+                  <w:lang w:val="en-US"/>
+                </w:rPr>
+                <w:t xml:space="preserve">Spector, C. (2023, octobre 31). </w:t>
+              </w:r>
+              <w:r>
+                <w:rPr>
+                  <w:i/>
+                  <w:iCs/>
+                  <w:noProof/>
+                  <w:lang w:val="en-US"/>
+                </w:rPr>
+                <w:t>Stanford graduate school of education</w:t>
+              </w:r>
+              <w:r>
+                <w:rPr>
+                  <w:noProof/>
+                  <w:lang w:val="en-US"/>
+                </w:rPr>
+                <w:t xml:space="preserve">. </w:t>
+              </w:r>
+              <w:r>
+                <w:rPr>
+                  <w:noProof/>
+                  <w:lang w:val="fr-FR"/>
+                </w:rPr>
+                <w:t>Récupéré sur stanford.edu: https://ed.stanford.edu/news/what-do-ai-chatbots-really-mean-students-and-cheating</w:t>
+              </w:r>
+            </w:p>
+            <w:p>
+              <w:pPr>
+                <w:pStyle w:val="Bibliographie"/>
+                <w:ind w:left="720" w:hanging="720"/>
+                <w:rPr>
+                  <w:noProof/>
+                  <w:lang w:val="fr-FR"/>
+                </w:rPr>
+              </w:pPr>
+              <w:r>
+                <w:rPr>
+                  <w:noProof/>
+                  <w:lang w:val="en-US"/>
+                </w:rPr>
+                <w:t xml:space="preserve">UNESCO, G. S. (2023). Generative AI and the future of education. </w:t>
+              </w:r>
+              <w:r>
+                <w:rPr>
+                  <w:i/>
+                  <w:iCs/>
+                  <w:noProof/>
+                  <w:lang w:val="fr-FR"/>
+                </w:rPr>
+                <w:t>Generative AI and the future of education</w:t>
+              </w:r>
+              <w:r>
+                <w:rPr>
+                  <w:noProof/>
+                  <w:lang w:val="fr-FR"/>
+                </w:rPr>
+                <w:t>. UNESCO.</w:t>
+              </w:r>
+            </w:p>
+            <w:p>
+              <w:pPr>
+                <w:pStyle w:val="Bibliographie"/>
+                <w:ind w:left="720" w:hanging="720"/>
+                <w:rPr>
+                  <w:noProof/>
+                  <w:lang w:val="fr-FR"/>
+                </w:rPr>
+              </w:pPr>
+              <w:r>
+                <w:rPr>
+                  <w:noProof/>
+                  <w:lang w:val="fr-FR"/>
+                </w:rPr>
+                <w:t>Université de Lyon, U. d.-M. (2023, novembre 7). L’IA dans l’enseignement : résultats détaillés d’une enquête où étudiants et enseignants confrontent leurs regards. Récupéré sur https://www.compilatio.net/blog/enquete-ia-enseignement-2023#enquete</w:t>
+              </w:r>
+            </w:p>
+            <w:p>
+              <w:r>
+                <w:rPr>
+                  <w:b/>
+                  <w:bCs/>
+                </w:rPr>
+                <w:fldChar w:fldCharType="end"/>
+              </w:r>
+            </w:p>
+          </w:sdtContent>
+        </w:sdt>
+      </w:sdtContent>
+    </w:sdt>
     <w:p/>
     <w:sectPr>
       <w:pgSz w:w="11906" w:h="16838"/>
@@ -806,6 +1734,30 @@
     <w:name w:val="Normal"/>
     <w:qFormat/>
   </w:style>
+  <w:style w:type="paragraph" w:styleId="Titre1">
+    <w:name w:val="heading 1"/>
+    <w:basedOn w:val="Normal"/>
+    <w:next w:val="Normal"/>
+    <w:link w:val="Titre1Car"/>
+    <w:uiPriority w:val="9"/>
+    <w:qFormat/>
+    <w:rsid w:val="007E5B22"/>
+    <w:pPr>
+      <w:keepNext/>
+      <w:keepLines/>
+      <w:spacing w:before="240" w:after="0"/>
+      <w:outlineLvl w:val="0"/>
+    </w:pPr>
+    <w:rPr>
+      <w:rFonts w:asciiTheme="majorHAnsi" w:eastAsiaTheme="majorEastAsia" w:hAnsiTheme="majorHAnsi" w:cstheme="majorBidi"/>
+      <w:color w:val="2F5496" w:themeColor="accent1" w:themeShade="BF"/>
+      <w:kern w:val="0"/>
+      <w:sz w:val="32"/>
+      <w:szCs w:val="32"/>
+      <w:lang w:eastAsia="fr-CH"/>
+      <w14:ligatures w14:val="none"/>
+    </w:rPr>
+  </w:style>
   <w:style w:type="character" w:default="1" w:styleId="Policepardfaut">
     <w:name w:val="Default Paragraph Font"/>
     <w:uiPriority w:val="1"/>
@@ -987,6 +1939,53 @@
         </w:tcBorders>
       </w:tcPr>
     </w:tblStylePr>
+  </w:style>
+  <w:style w:type="character" w:styleId="Lienhypertexte">
+    <w:name w:val="Hyperlink"/>
+    <w:basedOn w:val="Policepardfaut"/>
+    <w:uiPriority w:val="99"/>
+    <w:unhideWhenUsed/>
+    <w:rsid w:val="000674F0"/>
+    <w:rPr>
+      <w:color w:val="0563C1" w:themeColor="hyperlink"/>
+      <w:u w:val="single"/>
+    </w:rPr>
+  </w:style>
+  <w:style w:type="character" w:styleId="Mentionnonrsolue">
+    <w:name w:val="Unresolved Mention"/>
+    <w:basedOn w:val="Policepardfaut"/>
+    <w:uiPriority w:val="99"/>
+    <w:semiHidden/>
+    <w:unhideWhenUsed/>
+    <w:rsid w:val="000674F0"/>
+    <w:rPr>
+      <w:color w:val="605E5C"/>
+      <w:shd w:val="clear" w:color="auto" w:fill="E1DFDD"/>
+    </w:rPr>
+  </w:style>
+  <w:style w:type="character" w:customStyle="1" w:styleId="Titre1Car">
+    <w:name w:val="Titre 1 Car"/>
+    <w:basedOn w:val="Policepardfaut"/>
+    <w:link w:val="Titre1"/>
+    <w:uiPriority w:val="9"/>
+    <w:rsid w:val="007E5B22"/>
+    <w:rPr>
+      <w:rFonts w:asciiTheme="majorHAnsi" w:eastAsiaTheme="majorEastAsia" w:hAnsiTheme="majorHAnsi" w:cstheme="majorBidi"/>
+      <w:color w:val="2F5496" w:themeColor="accent1" w:themeShade="BF"/>
+      <w:kern w:val="0"/>
+      <w:sz w:val="32"/>
+      <w:szCs w:val="32"/>
+      <w:lang w:eastAsia="fr-CH"/>
+      <w14:ligatures w14:val="none"/>
+    </w:rPr>
+  </w:style>
+  <w:style w:type="paragraph" w:styleId="Bibliographie">
+    <w:name w:val="Bibliography"/>
+    <w:basedOn w:val="Normal"/>
+    <w:next w:val="Normal"/>
+    <w:uiPriority w:val="37"/>
+    <w:unhideWhenUsed/>
+    <w:rsid w:val="007E5B22"/>
   </w:style>
 </w:styles>
 </file>
@@ -1284,4 +2283,211 @@
     </a:ext>
   </a:extLst>
 </a:theme>
+</file>
+
+<file path=customXml/item1.xml><?xml version="1.0" encoding="utf-8"?>
+<b:Sources xmlns:b="http://schemas.openxmlformats.org/officeDocument/2006/bibliography" xmlns="http://schemas.openxmlformats.org/officeDocument/2006/bibliography" SelectedStyle="\APASixthEditionOfficeOnline.xsl" StyleName="APA" Version="6">
+  <b:Source>
+    <b:Tag>Car23</b:Tag>
+    <b:SourceType>InternetSite</b:SourceType>
+    <b:Guid>{E25B696F-FC3D-44DA-AB8B-DA49752C621E}</b:Guid>
+    <b:Title>Stanford graduate school of education</b:Title>
+    <b:Year>2023</b:Year>
+    <b:Author>
+      <b:Author>
+        <b:NameList>
+          <b:Person>
+            <b:Last>Spector</b:Last>
+            <b:First>Carrie</b:First>
+          </b:Person>
+        </b:NameList>
+      </b:Author>
+    </b:Author>
+    <b:InternetSiteTitle>stanford.edu</b:InternetSiteTitle>
+    <b:Month>octobre</b:Month>
+    <b:Day>31</b:Day>
+    <b:URL>https://ed.stanford.edu/news/what-do-ai-chatbots-really-mean-students-and-cheating</b:URL>
+    <b:RefOrder>1</b:RefOrder>
+  </b:Source>
+  <b:Source>
+    <b:Tag>Qui23</b:Tag>
+    <b:SourceType>DocumentFromInternetSite</b:SourceType>
+    <b:Guid>{2FB9FFCB-17E4-436C-94EB-F19053BDE072}</b:Guid>
+    <b:Author>
+      <b:Author>
+        <b:NameList>
+          <b:Person>
+            <b:Last>Quidwai</b:Last>
+            <b:First>Sabba</b:First>
+          </b:Person>
+        </b:NameList>
+      </b:Author>
+    </b:Author>
+    <b:Title>designing school</b:Title>
+    <b:InternetSiteTitle>designingschool.org</b:InternetSiteTitle>
+    <b:Year>2023</b:Year>
+    <b:Month>3</b:Month>
+    <b:Day>25</b:Day>
+    <b:URL>https://www.youtube.com/watch?v=7JHKPjDSTF8</b:URL>
+    <b:RefOrder>2</b:RefOrder>
+  </b:Source>
+  <b:Source>
+    <b:Tag>UNE23</b:Tag>
+    <b:SourceType>Misc</b:SourceType>
+    <b:Guid>{4482285B-413D-4B93-AEB8-36A5E1825B07}</b:Guid>
+    <b:Title>Generative AI and the future of education</b:Title>
+    <b:Year>2023</b:Year>
+    <b:Publisher>UNESCO</b:Publisher>
+    <b:Author>
+      <b:Author>
+        <b:NameList>
+          <b:Person>
+            <b:Last>UNESCO</b:Last>
+            <b:First>Giannini,</b:First>
+            <b:Middle>Stefania</b:Middle>
+          </b:Person>
+        </b:NameList>
+      </b:Author>
+    </b:Author>
+    <b:PublicationTitle>Generative AI and the future of education</b:PublicationTitle>
+    <b:RefOrder>3</b:RefOrder>
+  </b:Source>
+  <b:Source>
+    <b:Tag>Dai24</b:Tag>
+    <b:SourceType>Report</b:SourceType>
+    <b:Guid>{3190A823-D4F4-4680-85B0-9238E990C5CA}</b:Guid>
+    <b:Title>Unmasking academic cheating behavior in the artificial intelligence era: Evidence from Vietnamese undergraduates</b:Title>
+    <b:Year>2024</b:Year>
+    <b:City>Educ Inf Technol</b:City>
+    <b:Publisher>Springer</b:Publisher>
+    <b:Author>
+      <b:Author>
+        <b:NameList>
+          <b:Person>
+            <b:Last>Nguyen</b:Last>
+            <b:First>Daisaku</b:First>
+            <b:Middle>Goto &amp; Hung Manh</b:Middle>
+          </b:Person>
+        </b:NameList>
+      </b:Author>
+    </b:Author>
+    <b:RefOrder>4</b:RefOrder>
+  </b:Source>
+  <b:Source>
+    <b:Tag>JOA23</b:Tag>
+    <b:SourceType>Report</b:SourceType>
+    <b:Guid>{C3997CBF-F2B0-4294-9C01-C6D0C72A4D4C}</b:Guid>
+    <b:Author>
+      <b:Author>
+        <b:NameList>
+          <b:Person>
+            <b:Last>ORAVEC</b:Last>
+            <b:First>JO</b:First>
+            <b:Middle>ANN</b:Middle>
+          </b:Person>
+        </b:NameList>
+      </b:Author>
+    </b:Author>
+    <b:Title>Artificial Intelligence Implications for Academic Cheating: Expanding the</b:Title>
+    <b:Year>2023</b:Year>
+    <b:Publisher>University of Wisconsin-Whitewater, USA</b:Publisher>
+    <b:City>Wisconsin</b:City>
+    <b:RefOrder>5</b:RefOrder>
+  </b:Source>
+  <b:Source>
+    <b:Tag>Pap23</b:Tag>
+    <b:SourceType>InternetSite</b:SourceType>
+    <b:Guid>{CD31EE5B-AC11-43FB-893E-AF4769046485}</b:Guid>
+    <b:Author>
+      <b:Author>
+        <b:NameList>
+          <b:Person>
+            <b:Last>Papaux</b:Last>
+            <b:First>Sven</b:First>
+          </b:Person>
+        </b:NameList>
+      </b:Author>
+    </b:Author>
+    <b:Title>Watson</b:Title>
+    <b:Year>2023</b:Year>
+    <b:InternetSiteTitle>Watson.ch</b:InternetSiteTitle>
+    <b:Month>juin</b:Month>
+    <b:Day>16</b:Day>
+    <b:URL>https://www.watson.ch/fr/soci%C3%A9t%C3%A9/technologie/961441156-les-universites-romandes-ne-sont-pas-armees-contre-chatgpt</b:URL>
+    <b:RefOrder>6</b:RefOrder>
+  </b:Source>
+  <b:Source>
+    <b:Tag>Abe23</b:Tag>
+    <b:SourceType>InternetSite</b:SourceType>
+    <b:Guid>{F992A832-2D62-4F08-8069-79BC9A675D4B}</b:Guid>
+    <b:Author>
+      <b:Author>
+        <b:NameList>
+          <b:Person>
+            <b:Last>Guerra</b:Last>
+            <b:First>Abel</b:First>
+          </b:Person>
+        </b:NameList>
+      </b:Author>
+    </b:Author>
+    <b:Title>urbeuniversity</b:Title>
+    <b:InternetSiteTitle>urbeuniversity.edu</b:InternetSiteTitle>
+    <b:Year>2023</b:Year>
+    <b:Month>juillet</b:Month>
+    <b:Day>6</b:Day>
+    <b:URL>https://urbeuniversity.edu/blog/the-future-benefits-of-artificial-intelligence-for-students</b:URL>
+    <b:RefOrder>7</b:RefOrder>
+  </b:Source>
+  <b:Source>
+    <b:Tag>Ali24</b:Tag>
+    <b:SourceType>Book</b:SourceType>
+    <b:Guid>{E2B307DC-BBFD-441F-85C4-8D272B5260F2}</b:Guid>
+    <b:Author>
+      <b:Author>
+        <b:NameList>
+          <b:Person>
+            <b:Last>Ali Darvishi</b:Last>
+            <b:First>Hassan</b:First>
+            <b:Middle>Khosravi, Shazia Sadiq, Dragan Gesivic, George Siemens</b:Middle>
+          </b:Person>
+        </b:NameList>
+      </b:Author>
+    </b:Author>
+    <b:Title>Impact of AI assistance on student agency</b:Title>
+    <b:Year>2024</b:Year>
+    <b:Publisher>Elsevier</b:Publisher>
+    <b:City>Computers &amp; Education</b:City>
+    <b:RefOrder>8</b:RefOrder>
+  </b:Source>
+  <b:Source>
+    <b:Tag>Uni23</b:Tag>
+    <b:SourceType>Misc</b:SourceType>
+    <b:Guid>{981ED079-607D-4407-B4FB-EAE55D02715C}</b:Guid>
+    <b:Title>L’IA dans l’enseignement : résultats détaillés d’une enquête où étudiants et enseignants confrontent leurs regards</b:Title>
+    <b:Year>2023</b:Year>
+    <b:Author>
+      <b:Author>
+        <b:NameList>
+          <b:Person>
+            <b:Last>Université de Lyon</b:Last>
+            <b:First>Université</b:First>
+            <b:Middle>d'Aix-Marseille, Le Sphinx, Compilatio</b:Middle>
+          </b:Person>
+        </b:NameList>
+      </b:Author>
+    </b:Author>
+    <b:Month>novembre</b:Month>
+    <b:Day>7</b:Day>
+    <b:URL>https://www.compilatio.net/blog/enquete-ia-enseignement-2023#enquete</b:URL>
+    <b:RefOrder>9</b:RefOrder>
+  </b:Source>
+</b:Sources>
+</file>
+
+<file path=customXml/itemProps1.xml><?xml version="1.0" encoding="utf-8"?>
+<ds:datastoreItem xmlns:ds="http://schemas.openxmlformats.org/officeDocument/2006/customXml" ds:itemID="{20B54D4D-8EA2-4072-90BF-BED470EBC71F}">
+  <ds:schemaRefs>
+    <ds:schemaRef ds:uri="http://schemas.openxmlformats.org/officeDocument/2006/bibliography"/>
+  </ds:schemaRefs>
+</ds:datastoreItem>
 </file>
</xml_diff>

<commit_message>
10.03.2024 Documentation dur le fonctionnement de GPT
</commit_message>
<xml_diff>
--- a/Journal de bord.docx
+++ b/Journal de bord.docx
@@ -221,6 +221,277 @@
               <w:t xml:space="preserve"> J’ai écrit ces sources sur un fichier mark down pour m’y habituer.</w:t>
             </w:r>
           </w:p>
+          <w:p>
+            <w:pPr>
+              <w:cnfStyle w:val="000000000000" w:firstRow="0" w:lastRow="0" w:firstColumn="0" w:lastColumn="0" w:oddVBand="0" w:evenVBand="0" w:oddHBand="0" w:evenHBand="0" w:firstRowFirstColumn="0" w:firstRowLastColumn="0" w:lastRowFirstColumn="0" w:lastRowLastColumn="0"/>
+            </w:pPr>
+            <w:r>
+              <w:t xml:space="preserve"> </w:t>
+            </w:r>
+            <w:sdt>
+              <w:sdtPr>
+                <w:id w:val="-1393894119"/>
+                <w:citation/>
+              </w:sdtPr>
+              <w:sdtContent>
+                <w:r>
+                  <w:fldChar w:fldCharType="begin"/>
+                </w:r>
+                <w:r>
+                  <w:instrText xml:space="preserve"> CITATION Car23 \l 4108 </w:instrText>
+                </w:r>
+                <w:r>
+                  <w:fldChar w:fldCharType="separate"/>
+                </w:r>
+                <w:r>
+                  <w:rPr>
+                    <w:noProof/>
+                  </w:rPr>
+                  <w:t>(Spector, 2023)</w:t>
+                </w:r>
+                <w:r>
+                  <w:fldChar w:fldCharType="end"/>
+                </w:r>
+              </w:sdtContent>
+            </w:sdt>
+            <w:r>
+              <w:t xml:space="preserve">, </w:t>
+            </w:r>
+            <w:sdt>
+              <w:sdtPr>
+                <w:id w:val="1688483962"/>
+                <w:citation/>
+              </w:sdtPr>
+              <w:sdtContent>
+                <w:r>
+                  <w:fldChar w:fldCharType="begin"/>
+                </w:r>
+                <w:r>
+                  <w:instrText xml:space="preserve">CITATION Qui23 \l 4108 </w:instrText>
+                </w:r>
+                <w:r>
+                  <w:fldChar w:fldCharType="separate"/>
+                </w:r>
+                <w:r>
+                  <w:rPr>
+                    <w:noProof/>
+                  </w:rPr>
+                  <w:t>(Quidwai, 2023)</w:t>
+                </w:r>
+                <w:r>
+                  <w:fldChar w:fldCharType="end"/>
+                </w:r>
+              </w:sdtContent>
+            </w:sdt>
+            <w:r>
+              <w:t xml:space="preserve">, </w:t>
+            </w:r>
+            <w:sdt>
+              <w:sdtPr>
+                <w:id w:val="8268607"/>
+                <w:citation/>
+              </w:sdtPr>
+              <w:sdtContent>
+                <w:r>
+                  <w:fldChar w:fldCharType="begin"/>
+                </w:r>
+                <w:r>
+                  <w:instrText xml:space="preserve"> CITATION UNE23 \l 4108 </w:instrText>
+                </w:r>
+                <w:r>
+                  <w:fldChar w:fldCharType="separate"/>
+                </w:r>
+                <w:r>
+                  <w:rPr>
+                    <w:noProof/>
+                  </w:rPr>
+                  <w:t>(UNESCO, 2023)</w:t>
+                </w:r>
+                <w:r>
+                  <w:fldChar w:fldCharType="end"/>
+                </w:r>
+              </w:sdtContent>
+            </w:sdt>
+            <w:r>
+              <w:t xml:space="preserve">, </w:t>
+            </w:r>
+            <w:sdt>
+              <w:sdtPr>
+                <w:id w:val="1904404190"/>
+                <w:citation/>
+              </w:sdtPr>
+              <w:sdtContent>
+                <w:r>
+                  <w:fldChar w:fldCharType="begin"/>
+                </w:r>
+                <w:r>
+                  <w:instrText xml:space="preserve"> CITATION Dai24 \l 4108 </w:instrText>
+                </w:r>
+                <w:r>
+                  <w:fldChar w:fldCharType="separate"/>
+                </w:r>
+                <w:r>
+                  <w:rPr>
+                    <w:noProof/>
+                  </w:rPr>
+                  <w:t>(Nguyen, 2024)</w:t>
+                </w:r>
+                <w:r>
+                  <w:fldChar w:fldCharType="end"/>
+                </w:r>
+              </w:sdtContent>
+            </w:sdt>
+            <w:r>
+              <w:t xml:space="preserve">, </w:t>
+            </w:r>
+            <w:sdt>
+              <w:sdtPr>
+                <w:id w:val="1080102636"/>
+                <w:citation/>
+              </w:sdtPr>
+              <w:sdtContent>
+                <w:r>
+                  <w:fldChar w:fldCharType="begin"/>
+                </w:r>
+                <w:r>
+                  <w:instrText xml:space="preserve"> CITATION JOA23 \l 4108 </w:instrText>
+                </w:r>
+                <w:r>
+                  <w:fldChar w:fldCharType="separate"/>
+                </w:r>
+                <w:r>
+                  <w:rPr>
+                    <w:noProof/>
+                  </w:rPr>
+                  <w:t>(ORAVEC, 2023)</w:t>
+                </w:r>
+                <w:r>
+                  <w:fldChar w:fldCharType="end"/>
+                </w:r>
+              </w:sdtContent>
+            </w:sdt>
+            <w:r>
+              <w:t xml:space="preserve">, </w:t>
+            </w:r>
+            <w:sdt>
+              <w:sdtPr>
+                <w:id w:val="-495808852"/>
+                <w:citation/>
+              </w:sdtPr>
+              <w:sdtContent>
+                <w:r>
+                  <w:fldChar w:fldCharType="begin"/>
+                </w:r>
+                <w:r>
+                  <w:instrText xml:space="preserve"> CITATION Pap23 \l 4108 </w:instrText>
+                </w:r>
+                <w:r>
+                  <w:fldChar w:fldCharType="separate"/>
+                </w:r>
+                <w:r>
+                  <w:rPr>
+                    <w:noProof/>
+                  </w:rPr>
+                  <w:t>(Papaux, 2023)</w:t>
+                </w:r>
+                <w:r>
+                  <w:fldChar w:fldCharType="end"/>
+                </w:r>
+              </w:sdtContent>
+            </w:sdt>
+            <w:r>
+              <w:t>,</w:t>
+            </w:r>
+          </w:p>
+          <w:p>
+            <w:pPr>
+              <w:cnfStyle w:val="000000000000" w:firstRow="0" w:lastRow="0" w:firstColumn="0" w:lastColumn="0" w:oddVBand="0" w:evenVBand="0" w:oddHBand="0" w:evenHBand="0" w:firstRowFirstColumn="0" w:firstRowLastColumn="0" w:lastRowFirstColumn="0" w:lastRowLastColumn="0"/>
+            </w:pPr>
+            <w:sdt>
+              <w:sdtPr>
+                <w:id w:val="-1317644194"/>
+                <w:citation/>
+              </w:sdtPr>
+              <w:sdtContent>
+                <w:r>
+                  <w:fldChar w:fldCharType="begin"/>
+                </w:r>
+                <w:r>
+                  <w:instrText xml:space="preserve"> CITATION Abe23 \l 4108 </w:instrText>
+                </w:r>
+                <w:r>
+                  <w:fldChar w:fldCharType="separate"/>
+                </w:r>
+                <w:r>
+                  <w:rPr>
+                    <w:noProof/>
+                  </w:rPr>
+                  <w:t>(Guerra, 2023)</w:t>
+                </w:r>
+                <w:r>
+                  <w:fldChar w:fldCharType="end"/>
+                </w:r>
+              </w:sdtContent>
+            </w:sdt>
+            <w:r>
+              <w:t>,</w:t>
+            </w:r>
+            <w:sdt>
+              <w:sdtPr>
+                <w:id w:val="1937325671"/>
+                <w:citation/>
+              </w:sdtPr>
+              <w:sdtContent>
+                <w:r>
+                  <w:fldChar w:fldCharType="begin"/>
+                </w:r>
+                <w:r>
+                  <w:instrText xml:space="preserve"> CITATION Ali24 \l 4108 </w:instrText>
+                </w:r>
+                <w:r>
+                  <w:fldChar w:fldCharType="separate"/>
+                </w:r>
+                <w:r>
+                  <w:rPr>
+                    <w:noProof/>
+                  </w:rPr>
+                  <w:t xml:space="preserve"> (Ali Darvishi, 2024)</w:t>
+                </w:r>
+                <w:r>
+                  <w:fldChar w:fldCharType="end"/>
+                </w:r>
+              </w:sdtContent>
+            </w:sdt>
+            <w:r>
+              <w:t xml:space="preserve">, </w:t>
+            </w:r>
+            <w:sdt>
+              <w:sdtPr>
+                <w:id w:val="1218018514"/>
+                <w:citation/>
+              </w:sdtPr>
+              <w:sdtContent>
+                <w:r>
+                  <w:fldChar w:fldCharType="begin"/>
+                </w:r>
+                <w:r>
+                  <w:instrText xml:space="preserve"> CITATION Uni23 \l 4108 </w:instrText>
+                </w:r>
+                <w:r>
+                  <w:fldChar w:fldCharType="separate"/>
+                </w:r>
+                <w:r>
+                  <w:rPr>
+                    <w:noProof/>
+                  </w:rPr>
+                  <w:t>(Université de Lyon, 2023)</w:t>
+                </w:r>
+                <w:r>
+                  <w:fldChar w:fldCharType="end"/>
+                </w:r>
+              </w:sdtContent>
+            </w:sdt>
+          </w:p>
         </w:tc>
         <w:tc>
           <w:tcPr>
@@ -235,269 +506,6 @@
             <w:pPr>
               <w:cnfStyle w:val="000000000000" w:firstRow="0" w:lastRow="0" w:firstColumn="0" w:lastColumn="0" w:oddVBand="0" w:evenVBand="0" w:oddHBand="0" w:evenHBand="0" w:firstRowFirstColumn="0" w:firstRowLastColumn="0" w:lastRowFirstColumn="0" w:lastRowLastColumn="0"/>
             </w:pPr>
-            <w:sdt>
-              <w:sdtPr>
-                <w:id w:val="-868832910"/>
-                <w:citation/>
-              </w:sdtPr>
-              <w:sdtContent>
-                <w:r>
-                  <w:fldChar w:fldCharType="begin"/>
-                </w:r>
-                <w:r>
-                  <w:instrText xml:space="preserve"> CITATION Car23 \l 4108 </w:instrText>
-                </w:r>
-                <w:r>
-                  <w:fldChar w:fldCharType="separate"/>
-                </w:r>
-                <w:r>
-                  <w:rPr>
-                    <w:noProof/>
-                  </w:rPr>
-                  <w:t>(Spector, 2023)</w:t>
-                </w:r>
-                <w:r>
-                  <w:fldChar w:fldCharType="end"/>
-                </w:r>
-              </w:sdtContent>
-            </w:sdt>
-            <w:r>
-              <w:t xml:space="preserve">, </w:t>
-            </w:r>
-            <w:sdt>
-              <w:sdtPr>
-                <w:id w:val="-2101022883"/>
-                <w:citation/>
-              </w:sdtPr>
-              <w:sdtContent>
-                <w:r>
-                  <w:fldChar w:fldCharType="begin"/>
-                </w:r>
-                <w:r>
-                  <w:instrText xml:space="preserve">CITATION Qui23 \l 4108 </w:instrText>
-                </w:r>
-                <w:r>
-                  <w:fldChar w:fldCharType="separate"/>
-                </w:r>
-                <w:r>
-                  <w:rPr>
-                    <w:noProof/>
-                  </w:rPr>
-                  <w:t>(Quidwai, 2023)</w:t>
-                </w:r>
-                <w:r>
-                  <w:fldChar w:fldCharType="end"/>
-                </w:r>
-              </w:sdtContent>
-            </w:sdt>
-            <w:r>
-              <w:t xml:space="preserve">, </w:t>
-            </w:r>
-            <w:sdt>
-              <w:sdtPr>
-                <w:id w:val="233674497"/>
-                <w:citation/>
-              </w:sdtPr>
-              <w:sdtContent>
-                <w:r>
-                  <w:fldChar w:fldCharType="begin"/>
-                </w:r>
-                <w:r>
-                  <w:instrText xml:space="preserve"> CITATION UNE23 \l 4108 </w:instrText>
-                </w:r>
-                <w:r>
-                  <w:fldChar w:fldCharType="separate"/>
-                </w:r>
-                <w:r>
-                  <w:rPr>
-                    <w:noProof/>
-                  </w:rPr>
-                  <w:t>(UNESCO, 2023)</w:t>
-                </w:r>
-                <w:r>
-                  <w:fldChar w:fldCharType="end"/>
-                </w:r>
-              </w:sdtContent>
-            </w:sdt>
-            <w:r>
-              <w:t xml:space="preserve">, </w:t>
-            </w:r>
-            <w:sdt>
-              <w:sdtPr>
-                <w:id w:val="701971"/>
-                <w:citation/>
-              </w:sdtPr>
-              <w:sdtContent>
-                <w:r>
-                  <w:fldChar w:fldCharType="begin"/>
-                </w:r>
-                <w:r>
-                  <w:instrText xml:space="preserve"> CITATION Dai24 \l 4108 </w:instrText>
-                </w:r>
-                <w:r>
-                  <w:fldChar w:fldCharType="separate"/>
-                </w:r>
-                <w:r>
-                  <w:rPr>
-                    <w:noProof/>
-                  </w:rPr>
-                  <w:t>(Nguyen, 2024)</w:t>
-                </w:r>
-                <w:r>
-                  <w:fldChar w:fldCharType="end"/>
-                </w:r>
-              </w:sdtContent>
-            </w:sdt>
-            <w:r>
-              <w:t xml:space="preserve">, </w:t>
-            </w:r>
-            <w:sdt>
-              <w:sdtPr>
-                <w:id w:val="-537972480"/>
-                <w:citation/>
-              </w:sdtPr>
-              <w:sdtContent>
-                <w:r>
-                  <w:fldChar w:fldCharType="begin"/>
-                </w:r>
-                <w:r>
-                  <w:instrText xml:space="preserve"> CITATION JOA23 \l 4108 </w:instrText>
-                </w:r>
-                <w:r>
-                  <w:fldChar w:fldCharType="separate"/>
-                </w:r>
-                <w:r>
-                  <w:rPr>
-                    <w:noProof/>
-                  </w:rPr>
-                  <w:t>(ORAVEC, 2023)</w:t>
-                </w:r>
-                <w:r>
-                  <w:fldChar w:fldCharType="end"/>
-                </w:r>
-              </w:sdtContent>
-            </w:sdt>
-            <w:r>
-              <w:t xml:space="preserve">, </w:t>
-            </w:r>
-            <w:sdt>
-              <w:sdtPr>
-                <w:id w:val="1060134671"/>
-                <w:citation/>
-              </w:sdtPr>
-              <w:sdtContent>
-                <w:r>
-                  <w:fldChar w:fldCharType="begin"/>
-                </w:r>
-                <w:r>
-                  <w:instrText xml:space="preserve"> CITATION Pap23 \l 4108 </w:instrText>
-                </w:r>
-                <w:r>
-                  <w:fldChar w:fldCharType="separate"/>
-                </w:r>
-                <w:r>
-                  <w:rPr>
-                    <w:noProof/>
-                  </w:rPr>
-                  <w:t>(Papaux, 2023)</w:t>
-                </w:r>
-                <w:r>
-                  <w:fldChar w:fldCharType="end"/>
-                </w:r>
-              </w:sdtContent>
-            </w:sdt>
-            <w:r>
-              <w:t>,</w:t>
-            </w:r>
-          </w:p>
-          <w:p>
-            <w:pPr>
-              <w:cnfStyle w:val="000000000000" w:firstRow="0" w:lastRow="0" w:firstColumn="0" w:lastColumn="0" w:oddVBand="0" w:evenVBand="0" w:oddHBand="0" w:evenHBand="0" w:firstRowFirstColumn="0" w:firstRowLastColumn="0" w:lastRowFirstColumn="0" w:lastRowLastColumn="0"/>
-            </w:pPr>
-            <w:sdt>
-              <w:sdtPr>
-                <w:id w:val="1451199172"/>
-                <w:citation/>
-              </w:sdtPr>
-              <w:sdtContent>
-                <w:r>
-                  <w:fldChar w:fldCharType="begin"/>
-                </w:r>
-                <w:r>
-                  <w:instrText xml:space="preserve"> CITATION Abe23 \l 4108 </w:instrText>
-                </w:r>
-                <w:r>
-                  <w:fldChar w:fldCharType="separate"/>
-                </w:r>
-                <w:r>
-                  <w:rPr>
-                    <w:noProof/>
-                  </w:rPr>
-                  <w:t>(Guerra, 2023)</w:t>
-                </w:r>
-                <w:r>
-                  <w:fldChar w:fldCharType="end"/>
-                </w:r>
-              </w:sdtContent>
-            </w:sdt>
-            <w:r>
-              <w:t>,</w:t>
-            </w:r>
-            <w:sdt>
-              <w:sdtPr>
-                <w:id w:val="1669674215"/>
-                <w:citation/>
-              </w:sdtPr>
-              <w:sdtContent>
-                <w:r>
-                  <w:fldChar w:fldCharType="begin"/>
-                </w:r>
-                <w:r>
-                  <w:instrText xml:space="preserve"> CITATION Ali24 \l 4108 </w:instrText>
-                </w:r>
-                <w:r>
-                  <w:fldChar w:fldCharType="separate"/>
-                </w:r>
-                <w:r>
-                  <w:rPr>
-                    <w:noProof/>
-                  </w:rPr>
-                  <w:t xml:space="preserve"> (Ali Darvishi, 2024)</w:t>
-                </w:r>
-                <w:r>
-                  <w:fldChar w:fldCharType="end"/>
-                </w:r>
-              </w:sdtContent>
-            </w:sdt>
-            <w:r>
-              <w:t xml:space="preserve">, </w:t>
-            </w:r>
-            <w:sdt>
-              <w:sdtPr>
-                <w:id w:val="-1540428357"/>
-                <w:citation/>
-              </w:sdtPr>
-              <w:sdtContent>
-                <w:r>
-                  <w:fldChar w:fldCharType="begin"/>
-                </w:r>
-                <w:r>
-                  <w:instrText xml:space="preserve"> CITATION Uni23 \l 4108 </w:instrText>
-                </w:r>
-                <w:r>
-                  <w:fldChar w:fldCharType="separate"/>
-                </w:r>
-                <w:r>
-                  <w:rPr>
-                    <w:noProof/>
-                  </w:rPr>
-                  <w:t>(Université de Lyon, 2023)</w:t>
-                </w:r>
-                <w:r>
-                  <w:fldChar w:fldCharType="end"/>
-                </w:r>
-              </w:sdtContent>
-            </w:sdt>
           </w:p>
         </w:tc>
       </w:tr>
@@ -763,15 +771,7 @@
               <w:cnfStyle w:val="000000000000" w:firstRow="0" w:lastRow="0" w:firstColumn="0" w:lastColumn="0" w:oddVBand="0" w:evenVBand="0" w:oddHBand="0" w:evenHBand="0" w:firstRowFirstColumn="0" w:firstRowLastColumn="0" w:lastRowFirstColumn="0" w:lastRowLastColumn="0"/>
             </w:pPr>
             <w:r>
-              <w:t xml:space="preserve">Les </w:t>
-            </w:r>
-            <w:proofErr w:type="spellStart"/>
-            <w:r>
-              <w:t>ia</w:t>
-            </w:r>
-            <w:proofErr w:type="spellEnd"/>
-            <w:r>
-              <w:t xml:space="preserve"> sont devenues très accessible </w:t>
+              <w:t xml:space="preserve">Les ia sont devenues très accessible </w:t>
             </w:r>
             <w:r>
               <w:t>et sont utilisable avec une simplicité et une rapidité hors du commun. La question se pose à l’université de Stanford si cela aurait un impact sur la tricherie ?</w:t>
@@ -795,13 +795,8 @@
               <w:t>x</w:t>
             </w:r>
             <w:r>
-              <w:t xml:space="preserve"> </w:t>
-            </w:r>
-            <w:proofErr w:type="spellStart"/>
-            <w:r>
-              <w:t>chatbox</w:t>
-            </w:r>
-            <w:proofErr w:type="spellEnd"/>
+              <w:t xml:space="preserve"> chatbox</w:t>
+            </w:r>
             <w:r>
               <w:t>.</w:t>
             </w:r>
@@ -882,6 +877,20 @@
             <w:pPr>
               <w:cnfStyle w:val="000000000000" w:firstRow="0" w:lastRow="0" w:firstColumn="0" w:lastColumn="0" w:oddVBand="0" w:evenVBand="0" w:oddHBand="0" w:evenHBand="0" w:firstRowFirstColumn="0" w:firstRowLastColumn="0" w:lastRowFirstColumn="0" w:lastRowLastColumn="0"/>
             </w:pPr>
+            <w:r>
+              <w:t>Fonctionnement des IA,</w:t>
+            </w:r>
+            <w:r>
+              <w:t xml:space="preserve"> </w:t>
+            </w:r>
+            <w:r>
+              <w:t xml:space="preserve">créer une problématique, s’informer sur le sujet. </w:t>
+            </w:r>
+          </w:p>
+          <w:p>
+            <w:pPr>
+              <w:cnfStyle w:val="000000000000" w:firstRow="0" w:lastRow="0" w:firstColumn="0" w:lastColumn="0" w:oddVBand="0" w:evenVBand="0" w:oddHBand="0" w:evenHBand="0" w:firstRowFirstColumn="0" w:firstRowLastColumn="0" w:lastRowFirstColumn="0" w:lastRowLastColumn="0"/>
+            </w:pPr>
           </w:p>
         </w:tc>
       </w:tr>
@@ -889,6 +898,321 @@
         <w:trPr>
           <w:cnfStyle w:val="000000100000" w:firstRow="0" w:lastRow="0" w:firstColumn="0" w:lastColumn="0" w:oddVBand="0" w:evenVBand="0" w:oddHBand="1" w:evenHBand="0" w:firstRowFirstColumn="0" w:firstRowLastColumn="0" w:lastRowFirstColumn="0" w:lastRowLastColumn="0"/>
         </w:trPr>
+        <w:tc>
+          <w:tcPr>
+            <w:cnfStyle w:val="001000000000" w:firstRow="0" w:lastRow="0" w:firstColumn="1" w:lastColumn="0" w:oddVBand="0" w:evenVBand="0" w:oddHBand="0" w:evenHBand="0" w:firstRowFirstColumn="0" w:firstRowLastColumn="0" w:lastRowFirstColumn="0" w:lastRowLastColumn="0"/>
+            <w:tcW w:w="1277" w:type="dxa"/>
+            <w:tcBorders>
+              <w:top w:val="single" w:sz="4" w:space="0" w:color="auto"/>
+              <w:bottom w:val="single" w:sz="4" w:space="0" w:color="auto"/>
+              <w:right w:val="single" w:sz="4" w:space="0" w:color="auto"/>
+            </w:tcBorders>
+          </w:tcPr>
+          <w:p>
+            <w:r>
+              <w:t>10.0</w:t>
+            </w:r>
+            <w:r>
+              <w:t>3.2024</w:t>
+            </w:r>
+          </w:p>
+        </w:tc>
+        <w:tc>
+          <w:tcPr>
+            <w:tcW w:w="7087" w:type="dxa"/>
+            <w:tcBorders>
+              <w:top w:val="single" w:sz="4" w:space="0" w:color="auto"/>
+              <w:left w:val="single" w:sz="4" w:space="0" w:color="auto"/>
+              <w:bottom w:val="single" w:sz="4" w:space="0" w:color="auto"/>
+            </w:tcBorders>
+          </w:tcPr>
+          <w:p>
+            <w:pPr>
+              <w:cnfStyle w:val="000000100000" w:firstRow="0" w:lastRow="0" w:firstColumn="0" w:lastColumn="0" w:oddVBand="0" w:evenVBand="0" w:oddHBand="1" w:evenHBand="0" w:firstRowFirstColumn="0" w:firstRowLastColumn="0" w:lastRowFirstColumn="0" w:lastRowLastColumn="0"/>
+            </w:pPr>
+            <w:r>
+              <w:t>Commencement du fonctionnement des IA</w:t>
+            </w:r>
+            <w:r>
+              <w:t xml:space="preserve">. </w:t>
+            </w:r>
+          </w:p>
+          <w:p>
+            <w:pPr>
+              <w:cnfStyle w:val="000000100000" w:firstRow="0" w:lastRow="0" w:firstColumn="0" w:lastColumn="0" w:oddVBand="0" w:evenVBand="0" w:oddHBand="1" w:evenHBand="0" w:firstRowFirstColumn="0" w:firstRowLastColumn="0" w:lastRowFirstColumn="0" w:lastRowLastColumn="0"/>
+              <w:rPr>
+                <w:b/>
+                <w:bCs/>
+              </w:rPr>
+            </w:pPr>
+            <w:r>
+              <w:t>Nouvelle source</w:t>
+            </w:r>
+            <w:r>
+              <w:t xml:space="preserve"> : </w:t>
+            </w:r>
+            <w:sdt>
+              <w:sdtPr>
+                <w:id w:val="900021739"/>
+                <w:citation/>
+              </w:sdtPr>
+              <w:sdtContent>
+                <w:r>
+                  <w:fldChar w:fldCharType="begin"/>
+                </w:r>
+                <w:r>
+                  <w:instrText xml:space="preserve"> CITATION Sci23 \l 4108 </w:instrText>
+                </w:r>
+                <w:r>
+                  <w:fldChar w:fldCharType="separate"/>
+                </w:r>
+                <w:r>
+                  <w:rPr>
+                    <w:noProof/>
+                  </w:rPr>
+                  <w:t>(ScienceEtonnante, 2023)</w:t>
+                </w:r>
+                <w:r>
+                  <w:fldChar w:fldCharType="end"/>
+                </w:r>
+              </w:sdtContent>
+            </w:sdt>
+            <w:r>
+              <w:t xml:space="preserve">, </w:t>
+            </w:r>
+            <w:r>
+              <w:rPr>
+                <w:b/>
+                <w:bCs/>
+              </w:rPr>
+              <w:t>NOTE :</w:t>
+            </w:r>
+            <w:r>
+              <w:rPr>
+                <w:b/>
+                <w:bCs/>
+              </w:rPr>
+              <w:t xml:space="preserve"> GPT 3</w:t>
+            </w:r>
+          </w:p>
+          <w:p>
+            <w:pPr>
+              <w:cnfStyle w:val="000000100000" w:firstRow="0" w:lastRow="0" w:firstColumn="0" w:lastColumn="0" w:oddVBand="0" w:evenVBand="0" w:oddHBand="1" w:evenHBand="0" w:firstRowFirstColumn="0" w:firstRowLastColumn="0" w:lastRowFirstColumn="0" w:lastRowLastColumn="0"/>
+            </w:pPr>
+            <w:r>
+              <w:t xml:space="preserve">Au lieu d’utiliser une détection par mots-clés GPT utilise un modèle avec le </w:t>
+            </w:r>
+            <w:r>
+              <w:rPr>
+                <w:b/>
+                <w:bCs/>
+              </w:rPr>
+              <w:t xml:space="preserve">Machine </w:t>
+            </w:r>
+            <w:r>
+              <w:rPr>
+                <w:b/>
+                <w:bCs/>
+              </w:rPr>
+              <w:t>Learning</w:t>
+            </w:r>
+            <w:r>
+              <w:t>. Exemple de l</w:t>
+            </w:r>
+            <w:r>
+              <w:t>a reconnaissance d’image. On montre une image en entré et il en sort un mot en sorti</w:t>
+            </w:r>
+            <w:r>
+              <w:t xml:space="preserve">, d’abord il répond </w:t>
+            </w:r>
+            <w:r>
+              <w:lastRenderedPageBreak/>
+              <w:t xml:space="preserve">incorrectement. Mais </w:t>
+            </w:r>
+            <w:r>
+              <w:t>on peut l’aider en y ajoutant une base de donnée. Ici des images avec le mot correcte associé</w:t>
+            </w:r>
+            <w:r>
+              <w:t xml:space="preserve">. Puis il s’entraîne avec cette base de donnée à sortir des </w:t>
+            </w:r>
+            <w:r>
+              <w:t>bons résultats. Le modèle est ensuite entraîner</w:t>
+            </w:r>
+            <w:r>
+              <w:t xml:space="preserve"> et peut reconnaître énormément d’image.</w:t>
+            </w:r>
+            <w:r>
+              <w:t xml:space="preserve"> Impossible pour les générateurs de texte car</w:t>
+            </w:r>
+            <w:r>
+              <w:t xml:space="preserve"> il faudrait une énorme quantité de donné, rédigé sous forme de question réponse</w:t>
+            </w:r>
+            <w:r>
+              <w:t xml:space="preserve">. De plus il n’y a pas une bonne réponse </w:t>
+            </w:r>
+            <w:r>
+              <w:t>existante à uhne question mais peut-être plusieurs, la machine ne sait donc pas si elle travaille bien ou non</w:t>
+            </w:r>
+            <w:r>
+              <w:t>. Mais encore, il y a un historique de discussion un fil de discussion, GPT n</w:t>
+            </w:r>
+            <w:r>
+              <w:t xml:space="preserve">’oublie pas ce qu’y a été dis </w:t>
+            </w:r>
+            <w:r>
+              <w:t>précédemment pour donner un sens à la discussion. Apprentissage</w:t>
+            </w:r>
+            <w:r>
+              <w:t xml:space="preserve"> supervisé donc pas possible. Modèle de fondation</w:t>
+            </w:r>
+            <w:r>
+              <w:t xml:space="preserve"> : </w:t>
+            </w:r>
+            <w:r>
+              <w:t>modèle d’</w:t>
+            </w:r>
+            <w:r>
+              <w:t>intelligence</w:t>
+            </w:r>
+            <w:r>
+              <w:t xml:space="preserve"> </w:t>
+            </w:r>
+            <w:r>
+              <w:t xml:space="preserve">  </w:t>
+            </w:r>
+            <w:r>
+              <w:t xml:space="preserve">artificielle qui est </w:t>
+            </w:r>
+            <w:r>
+              <w:t>entrainer</w:t>
+            </w:r>
+            <w:r>
+              <w:t xml:space="preserve"> une t</w:t>
+            </w:r>
+            <w:r>
+              <w:t>âche qui peut être adapté sur des tâches plus spécifique</w:t>
+            </w:r>
+            <w:r>
+              <w:t xml:space="preserve">. Le modèle GPT a pour but de deviner la </w:t>
+            </w:r>
+            <w:r>
+              <w:t>fin d’une phrase, quelques mots.</w:t>
+            </w:r>
+            <w:r>
+              <w:t xml:space="preserve"> Peut aider car les réponses n’ont pas une bonne réponse unique.</w:t>
+            </w:r>
+            <w:r>
+              <w:t xml:space="preserve"> Il crée la fin d’un texte le plus possiblement vrai.</w:t>
+            </w:r>
+            <w:r>
+              <w:t xml:space="preserve"> Utilisation des tokens </w:t>
+            </w:r>
+            <w:r>
+              <w:t xml:space="preserve">portions de mots, </w:t>
+            </w:r>
+            <w:r>
+              <w:t>2-3 mots… Améliore les capactités de prédictions</w:t>
+            </w:r>
+            <w:r>
+              <w:t xml:space="preserve">. Ces tokens </w:t>
+            </w:r>
+            <w:r>
+              <w:t>crée un vocabulaire pas spécifique d’une langue.</w:t>
+            </w:r>
+            <w:r>
+              <w:t xml:space="preserve"> Pour s’entrainer l’ai prend un</w:t>
+            </w:r>
+            <w:r>
+              <w:t xml:space="preserve"> texte entie</w:t>
+            </w:r>
+            <w:r>
+              <w:t xml:space="preserve">, enlève </w:t>
+            </w:r>
+            <w:r>
+              <w:t xml:space="preserve">un mot et essaie de prédire le mot manquant. Cela permet qu’un humain </w:t>
+            </w:r>
+            <w:r>
+              <w:t>n’interviennent pour créer la base de donnés. Self-supervised-learning</w:t>
+            </w:r>
+            <w:r>
+              <w:t xml:space="preserve">. </w:t>
+            </w:r>
+            <w:r>
+              <w:t xml:space="preserve">Après avoir fait </w:t>
+            </w:r>
+            <w:r>
+              <w:t xml:space="preserve">étrainement il ne retient plus. C’est pourquoi il ne retient pas entre </w:t>
+            </w:r>
+            <w:r>
+              <w:t>des discussions différentes et ne connaît pas certains evenements récent</w:t>
+            </w:r>
+            <w:r>
+              <w:t xml:space="preserve">. L’ia a une mémoire de token donc pour trouver le prochain mot il peut ressortir </w:t>
+            </w:r>
+            <w:r>
+              <w:t>des infos liés à des token au début d’un texte</w:t>
+            </w:r>
+            <w:r>
+              <w:t xml:space="preserve">. Continuer un texte ne sert pas à </w:t>
+            </w:r>
+            <w:r>
+              <w:t>faire une conversation</w:t>
+            </w:r>
+            <w:r>
+              <w:t>. Utilisation de prep</w:t>
+            </w:r>
+            <w:r>
+              <w:t>rompt, situation initiale, pour qu l’ia comprenne</w:t>
+            </w:r>
+            <w:r>
+              <w:t>. Il n’est pas entraîner à répondre bien à des questions</w:t>
+            </w:r>
+            <w:r>
+              <w:t xml:space="preserve">. Instruct GPT : </w:t>
+            </w:r>
+            <w:r>
+              <w:t xml:space="preserve">modèle fine tuné, </w:t>
+            </w:r>
+            <w:r>
+              <w:t>on utilise des données créés par des humains pour laisser l’ia comprendre comment il faudrait répondre correctement</w:t>
+            </w:r>
+            <w:r>
+              <w:t xml:space="preserve">. De plus, apprentissage par renforcement </w:t>
+            </w:r>
+            <w:r>
+              <w:t xml:space="preserve"> avec feedback humain. Après avoir recu une réponse, on juge la qualité de la réponse pour aider l’ia à répondre correctemt</w:t>
+            </w:r>
+            <w:r>
+              <w:t>. (like ou dislike sur copilot)</w:t>
+            </w:r>
+          </w:p>
+        </w:tc>
+        <w:tc>
+          <w:tcPr>
+            <w:tcW w:w="1843" w:type="dxa"/>
+            <w:tcBorders>
+              <w:top w:val="single" w:sz="4" w:space="0" w:color="auto"/>
+              <w:left w:val="single" w:sz="4" w:space="0" w:color="auto"/>
+              <w:bottom w:val="single" w:sz="4" w:space="0" w:color="auto"/>
+            </w:tcBorders>
+          </w:tcPr>
+          <w:p>
+            <w:pPr>
+              <w:cnfStyle w:val="000000100000" w:firstRow="0" w:lastRow="0" w:firstColumn="0" w:lastColumn="0" w:oddVBand="0" w:evenVBand="0" w:oddHBand="1" w:evenHBand="0" w:firstRowFirstColumn="0" w:firstRowLastColumn="0" w:lastRowFirstColumn="0" w:lastRowLastColumn="0"/>
+            </w:pPr>
+            <w:r>
+              <w:lastRenderedPageBreak/>
+              <w:t xml:space="preserve">créer une problématique, s’informer sur le sujet. </w:t>
+            </w:r>
+          </w:p>
+          <w:p>
+            <w:pPr>
+              <w:cnfStyle w:val="000000100000" w:firstRow="0" w:lastRow="0" w:firstColumn="0" w:lastColumn="0" w:oddVBand="0" w:evenVBand="0" w:oddHBand="1" w:evenHBand="0" w:firstRowFirstColumn="0" w:firstRowLastColumn="0" w:lastRowFirstColumn="0" w:lastRowLastColumn="0"/>
+            </w:pPr>
+          </w:p>
+        </w:tc>
+      </w:tr>
+      <w:tr>
         <w:tc>
           <w:tcPr>
             <w:cnfStyle w:val="001000000000" w:firstRow="0" w:lastRow="0" w:firstColumn="1" w:lastColumn="0" w:oddVBand="0" w:evenVBand="0" w:oddHBand="0" w:evenHBand="0" w:firstRowFirstColumn="0" w:firstRowLastColumn="0" w:lastRowFirstColumn="0" w:lastRowLastColumn="0"/>
@@ -912,7 +1236,7 @@
           </w:tcPr>
           <w:p>
             <w:pPr>
-              <w:cnfStyle w:val="000000100000" w:firstRow="0" w:lastRow="0" w:firstColumn="0" w:lastColumn="0" w:oddVBand="0" w:evenVBand="0" w:oddHBand="1" w:evenHBand="0" w:firstRowFirstColumn="0" w:firstRowLastColumn="0" w:lastRowFirstColumn="0" w:lastRowLastColumn="0"/>
+              <w:cnfStyle w:val="000000000000" w:firstRow="0" w:lastRow="0" w:firstColumn="0" w:lastColumn="0" w:oddVBand="0" w:evenVBand="0" w:oddHBand="0" w:evenHBand="0" w:firstRowFirstColumn="0" w:firstRowLastColumn="0" w:lastRowFirstColumn="0" w:lastRowLastColumn="0"/>
             </w:pPr>
           </w:p>
         </w:tc>
@@ -927,7 +1251,7 @@
           </w:tcPr>
           <w:p>
             <w:pPr>
-              <w:cnfStyle w:val="000000100000" w:firstRow="0" w:lastRow="0" w:firstColumn="0" w:lastColumn="0" w:oddVBand="0" w:evenVBand="0" w:oddHBand="1" w:evenHBand="0" w:firstRowFirstColumn="0" w:firstRowLastColumn="0" w:lastRowFirstColumn="0" w:lastRowLastColumn="0"/>
+              <w:cnfStyle w:val="000000000000" w:firstRow="0" w:lastRow="0" w:firstColumn="0" w:lastColumn="0" w:oddVBand="0" w:evenVBand="0" w:oddHBand="0" w:evenHBand="0" w:firstRowFirstColumn="0" w:firstRowLastColumn="0" w:lastRowFirstColumn="0" w:lastRowLastColumn="0"/>
             </w:pPr>
           </w:p>
         </w:tc>
@@ -936,7 +1260,13 @@
     <w:sdt>
       <w:sdtPr>
         <w:rPr>
-          <w:lang w:val="fr-FR"/>
+          <w:rFonts w:asciiTheme="minorHAnsi" w:eastAsiaTheme="minorHAnsi" w:hAnsiTheme="minorHAnsi" w:cstheme="minorBidi"/>
+          <w:color w:val="auto"/>
+          <w:kern w:val="2"/>
+          <w:sz w:val="22"/>
+          <w:szCs w:val="22"/>
+          <w:lang w:val="fr-FR" w:eastAsia="en-US"/>
+          <w14:ligatures w14:val="standardContextual"/>
         </w:rPr>
         <w:id w:val="1682391787"/>
         <w:docPartObj>
@@ -946,13 +1276,7 @@
       </w:sdtPr>
       <w:sdtEndPr>
         <w:rPr>
-          <w:rFonts w:asciiTheme="minorHAnsi" w:eastAsiaTheme="minorHAnsi" w:hAnsiTheme="minorHAnsi" w:cstheme="minorBidi"/>
-          <w:color w:val="auto"/>
-          <w:kern w:val="2"/>
-          <w:sz w:val="22"/>
-          <w:szCs w:val="22"/>
-          <w:lang w:val="fr-CH" w:eastAsia="en-US"/>
-          <w14:ligatures w14:val="standardContextual"/>
+          <w:lang w:val="fr-CH"/>
         </w:rPr>
       </w:sdtEndPr>
       <w:sdtContent>
@@ -967,21 +1291,6 @@
             <w:rPr>
               <w:lang w:val="fr-FR"/>
             </w:rPr>
-            <w:br w:type="page"/>
-          </w:r>
-        </w:p>
-        <w:p>
-          <w:pPr>
-            <w:pStyle w:val="Titre1"/>
-            <w:rPr>
-              <w:lang w:val="fr-FR"/>
-            </w:rPr>
-          </w:pPr>
-          <w:r>
-            <w:rPr>
-              <w:lang w:val="fr-FR"/>
-            </w:rPr>
-            <w:lastRenderedPageBreak/>
             <w:t>Bibliographie</w:t>
           </w:r>
         </w:p>
@@ -1008,9 +1317,6 @@
                 <w:fldChar w:fldCharType="begin"/>
               </w:r>
               <w:r>
-                <w:rPr>
-                  <w:lang w:val="en-US"/>
-                </w:rPr>
                 <w:instrText>BIBLIOGRAPHY</w:instrText>
               </w:r>
               <w:r>
@@ -1019,7 +1325,7 @@
               <w:r>
                 <w:rPr>
                   <w:noProof/>
-                  <w:lang w:val="en-US"/>
+                  <w:lang w:val="fr-FR"/>
                 </w:rPr>
                 <w:t xml:space="preserve">Ali Darvishi, H. K. (2024). </w:t>
               </w:r>
@@ -1233,6 +1539,7 @@
                   <w:noProof/>
                   <w:lang w:val="en-US"/>
                 </w:rPr>
+                <w:lastRenderedPageBreak/>
                 <w:t xml:space="preserve">Spector, C. (2023, octobre 31). </w:t>
               </w:r>
               <w:r>
@@ -1322,7 +1629,6 @@
         </w:sdt>
       </w:sdtContent>
     </w:sdt>
-    <w:p/>
     <w:sectPr>
       <w:pgSz w:w="11906" w:h="16838"/>
       <w:pgMar w:top="1417" w:right="1417" w:bottom="1417" w:left="1417" w:header="708" w:footer="708" w:gutter="0"/>
@@ -1331,6 +1637,56 @@
     </w:sectPr>
   </w:body>
 </w:document>
+</file>
+
+<file path=word/endnotes.xml><?xml version="1.0" encoding="utf-8"?>
+<w:endnotes xmlns:wpc="http://schemas.microsoft.com/office/word/2010/wordprocessingCanvas" xmlns:cx="http://schemas.microsoft.com/office/drawing/2014/chartex" xmlns:cx1="http://schemas.microsoft.com/office/drawing/2015/9/8/chartex" xmlns:cx2="http://schemas.microsoft.com/office/drawing/2015/10/21/chartex" xmlns:cx3="http://schemas.microsoft.com/office/drawing/2016/5/9/chartex" xmlns:cx4="http://schemas.microsoft.com/office/drawing/2016/5/10/chartex" xmlns:cx5="http://schemas.microsoft.com/office/drawing/2016/5/11/chartex" xmlns:cx6="http://schemas.microsoft.com/office/drawing/2016/5/12/chartex" xmlns:cx7="http://schemas.microsoft.com/office/drawing/2016/5/13/chartex" xmlns:cx8="http://schemas.microsoft.com/office/drawing/2016/5/14/chartex" xmlns:mc="http://schemas.openxmlformats.org/markup-compatibility/2006" xmlns:aink="http://schemas.microsoft.com/office/drawing/2016/ink" xmlns:am3d="http://schemas.microsoft.com/office/drawing/2017/model3d" xmlns:o="urn:schemas-microsoft-com:office:office" xmlns:oel="http://schemas.microsoft.com/office/2019/extlst" xmlns:r="http://schemas.openxmlformats.org/officeDocument/2006/relationships" xmlns:m="http://schemas.openxmlformats.org/officeDocument/2006/math" xmlns:v="urn:schemas-microsoft-com:vml" xmlns:wp14="http://schemas.microsoft.com/office/word/2010/wordprocessingDrawing" xmlns:wp="http://schemas.openxmlformats.org/drawingml/2006/wordprocessingDrawing" xmlns:w10="urn:schemas-microsoft-com:office:word" xmlns:w="http://schemas.openxmlformats.org/wordprocessingml/2006/main" xmlns:w14="http://schemas.microsoft.com/office/word/2010/wordml" xmlns:w15="http://schemas.microsoft.com/office/word/2012/wordml" xmlns:w16cex="http://schemas.microsoft.com/office/word/2018/wordml/cex" xmlns:w16cid="http://schemas.microsoft.com/office/word/2016/wordml/cid" xmlns:w16="http://schemas.microsoft.com/office/word/2018/wordml" xmlns:w16sdtdh="http://schemas.microsoft.com/office/word/2020/wordml/sdtdatahash" xmlns:w16se="http://schemas.microsoft.com/office/word/2015/wordml/symex" xmlns:wpg="http://schemas.microsoft.com/office/word/2010/wordprocessingGroup" xmlns:wpi="http://schemas.microsoft.com/office/word/2010/wordprocessingInk" xmlns:wne="http://schemas.microsoft.com/office/word/2006/wordml" xmlns:wps="http://schemas.microsoft.com/office/word/2010/wordprocessingShape" mc:Ignorable="w14 w15 w16se w16cid w16 w16cex w16sdtdh wp14">
+  <w:endnote w:type="separator" w:id="-1">
+    <w:p>
+      <w:pPr>
+        <w:spacing w:after="0" w:line="240" w:lineRule="auto"/>
+      </w:pPr>
+      <w:r>
+        <w:separator/>
+      </w:r>
+    </w:p>
+  </w:endnote>
+  <w:endnote w:type="continuationSeparator" w:id="0">
+    <w:p>
+      <w:pPr>
+        <w:spacing w:after="0" w:line="240" w:lineRule="auto"/>
+      </w:pPr>
+      <w:r>
+        <w:continuationSeparator/>
+      </w:r>
+    </w:p>
+  </w:endnote>
+</w:endnotes>
+</file>
+
+<file path=word/footnotes.xml><?xml version="1.0" encoding="utf-8"?>
+<w:footnotes xmlns:wpc="http://schemas.microsoft.com/office/word/2010/wordprocessingCanvas" xmlns:cx="http://schemas.microsoft.com/office/drawing/2014/chartex" xmlns:cx1="http://schemas.microsoft.com/office/drawing/2015/9/8/chartex" xmlns:cx2="http://schemas.microsoft.com/office/drawing/2015/10/21/chartex" xmlns:cx3="http://schemas.microsoft.com/office/drawing/2016/5/9/chartex" xmlns:cx4="http://schemas.microsoft.com/office/drawing/2016/5/10/chartex" xmlns:cx5="http://schemas.microsoft.com/office/drawing/2016/5/11/chartex" xmlns:cx6="http://schemas.microsoft.com/office/drawing/2016/5/12/chartex" xmlns:cx7="http://schemas.microsoft.com/office/drawing/2016/5/13/chartex" xmlns:cx8="http://schemas.microsoft.com/office/drawing/2016/5/14/chartex" xmlns:mc="http://schemas.openxmlformats.org/markup-compatibility/2006" xmlns:aink="http://schemas.microsoft.com/office/drawing/2016/ink" xmlns:am3d="http://schemas.microsoft.com/office/drawing/2017/model3d" xmlns:o="urn:schemas-microsoft-com:office:office" xmlns:oel="http://schemas.microsoft.com/office/2019/extlst" xmlns:r="http://schemas.openxmlformats.org/officeDocument/2006/relationships" xmlns:m="http://schemas.openxmlformats.org/officeDocument/2006/math" xmlns:v="urn:schemas-microsoft-com:vml" xmlns:wp14="http://schemas.microsoft.com/office/word/2010/wordprocessingDrawing" xmlns:wp="http://schemas.openxmlformats.org/drawingml/2006/wordprocessingDrawing" xmlns:w10="urn:schemas-microsoft-com:office:word" xmlns:w="http://schemas.openxmlformats.org/wordprocessingml/2006/main" xmlns:w14="http://schemas.microsoft.com/office/word/2010/wordml" xmlns:w15="http://schemas.microsoft.com/office/word/2012/wordml" xmlns:w16cex="http://schemas.microsoft.com/office/word/2018/wordml/cex" xmlns:w16cid="http://schemas.microsoft.com/office/word/2016/wordml/cid" xmlns:w16="http://schemas.microsoft.com/office/word/2018/wordml" xmlns:w16sdtdh="http://schemas.microsoft.com/office/word/2020/wordml/sdtdatahash" xmlns:w16se="http://schemas.microsoft.com/office/word/2015/wordml/symex" xmlns:wpg="http://schemas.microsoft.com/office/word/2010/wordprocessingGroup" xmlns:wpi="http://schemas.microsoft.com/office/word/2010/wordprocessingInk" xmlns:wne="http://schemas.microsoft.com/office/word/2006/wordml" xmlns:wps="http://schemas.microsoft.com/office/word/2010/wordprocessingShape" mc:Ignorable="w14 w15 w16se w16cid w16 w16cex w16sdtdh wp14">
+  <w:footnote w:type="separator" w:id="-1">
+    <w:p>
+      <w:pPr>
+        <w:spacing w:after="0" w:line="240" w:lineRule="auto"/>
+      </w:pPr>
+      <w:r>
+        <w:separator/>
+      </w:r>
+    </w:p>
+  </w:footnote>
+  <w:footnote w:type="continuationSeparator" w:id="0">
+    <w:p>
+      <w:pPr>
+        <w:spacing w:after="0" w:line="240" w:lineRule="auto"/>
+      </w:pPr>
+      <w:r>
+        <w:continuationSeparator/>
+      </w:r>
+    </w:p>
+  </w:footnote>
+</w:footnotes>
 </file>
 
 <file path=word/styles.xml><?xml version="1.0" encoding="utf-8"?>
@@ -1987,6 +2343,50 @@
     <w:unhideWhenUsed/>
     <w:rsid w:val="007E5B22"/>
   </w:style>
+  <w:style w:type="paragraph" w:styleId="En-tte">
+    <w:name w:val="header"/>
+    <w:basedOn w:val="Normal"/>
+    <w:link w:val="En-tteCar"/>
+    <w:uiPriority w:val="99"/>
+    <w:unhideWhenUsed/>
+    <w:rsid w:val="00333B82"/>
+    <w:pPr>
+      <w:tabs>
+        <w:tab w:val="center" w:pos="4536"/>
+        <w:tab w:val="right" w:pos="9072"/>
+      </w:tabs>
+      <w:spacing w:after="0" w:line="240" w:lineRule="auto"/>
+    </w:pPr>
+  </w:style>
+  <w:style w:type="character" w:customStyle="1" w:styleId="En-tteCar">
+    <w:name w:val="En-tête Car"/>
+    <w:basedOn w:val="Policepardfaut"/>
+    <w:link w:val="En-tte"/>
+    <w:uiPriority w:val="99"/>
+    <w:rsid w:val="00333B82"/>
+  </w:style>
+  <w:style w:type="paragraph" w:styleId="Pieddepage">
+    <w:name w:val="footer"/>
+    <w:basedOn w:val="Normal"/>
+    <w:link w:val="PieddepageCar"/>
+    <w:uiPriority w:val="99"/>
+    <w:unhideWhenUsed/>
+    <w:rsid w:val="00333B82"/>
+    <w:pPr>
+      <w:tabs>
+        <w:tab w:val="center" w:pos="4536"/>
+        <w:tab w:val="right" w:pos="9072"/>
+      </w:tabs>
+      <w:spacing w:after="0" w:line="240" w:lineRule="auto"/>
+    </w:pPr>
+  </w:style>
+  <w:style w:type="character" w:customStyle="1" w:styleId="PieddepageCar">
+    <w:name w:val="Pied de page Car"/>
+    <w:basedOn w:val="Policepardfaut"/>
+    <w:link w:val="Pieddepage"/>
+    <w:uiPriority w:val="99"/>
+    <w:rsid w:val="00333B82"/>
+  </w:style>
 </w:styles>
 </file>
 
@@ -2481,11 +2881,32 @@
     <b:URL>https://www.compilatio.net/blog/enquete-ia-enseignement-2023#enquete</b:URL>
     <b:RefOrder>9</b:RefOrder>
   </b:Source>
+  <b:Source>
+    <b:Tag>Sci23</b:Tag>
+    <b:SourceType>ElectronicSource</b:SourceType>
+    <b:Guid>{8B635E4E-CCA5-49D4-8F90-87BE22D0D69C}</b:Guid>
+    <b:Title>Ce qui se cache derrière le fonctionnement de ChatGPT</b:Title>
+    <b:Year>2023</b:Year>
+    <b:Month>avril</b:Month>
+    <b:Day>14</b:Day>
+    <b:CountryRegion>France</b:CountryRegion>
+    <b:Author>
+      <b:Author>
+        <b:NameList>
+          <b:Person>
+            <b:Last>ScienceEtonnante</b:Last>
+          </b:Person>
+        </b:NameList>
+      </b:Author>
+    </b:Author>
+    <b:URL>https://youtu.be/7ell8KEbhJo?si=RXIdR1TEDcm-pMdm</b:URL>
+    <b:RefOrder>10</b:RefOrder>
+  </b:Source>
 </b:Sources>
 </file>
 
 <file path=customXml/itemProps1.xml><?xml version="1.0" encoding="utf-8"?>
-<ds:datastoreItem xmlns:ds="http://schemas.openxmlformats.org/officeDocument/2006/customXml" ds:itemID="{20B54D4D-8EA2-4072-90BF-BED470EBC71F}">
+<ds:datastoreItem xmlns:ds="http://schemas.openxmlformats.org/officeDocument/2006/customXml" ds:itemID="{793EF228-4740-43B3-895E-E58DAED8A9CD}">
   <ds:schemaRefs>
     <ds:schemaRef ds:uri="http://schemas.openxmlformats.org/officeDocument/2006/bibliography"/>
   </ds:schemaRefs>

</xml_diff>

<commit_message>
14.03.2024 Problématique et information
</commit_message>
<xml_diff>
--- a/Journal de bord.docx
+++ b/Journal de bord.docx
@@ -878,13 +878,7 @@
               <w:cnfStyle w:val="000000000000" w:firstRow="0" w:lastRow="0" w:firstColumn="0" w:lastColumn="0" w:oddVBand="0" w:evenVBand="0" w:oddHBand="0" w:evenHBand="0" w:firstRowFirstColumn="0" w:firstRowLastColumn="0" w:lastRowFirstColumn="0" w:lastRowLastColumn="0"/>
             </w:pPr>
             <w:r>
-              <w:t>Fonctionnement des IA,</w:t>
-            </w:r>
-            <w:r>
-              <w:t xml:space="preserve"> </w:t>
-            </w:r>
-            <w:r>
-              <w:t xml:space="preserve">créer une problématique, s’informer sur le sujet. </w:t>
+              <w:t xml:space="preserve">Fonctionnement des IA, créer une problématique, s’informer sur le sujet. </w:t>
             </w:r>
           </w:p>
           <w:p>
@@ -1057,7 +1051,13 @@
               <w:t>. Mais encore, il y a un historique de discussion un fil de discussion, GPT n</w:t>
             </w:r>
             <w:r>
-              <w:t xml:space="preserve">’oublie pas ce qu’y a été dis </w:t>
+              <w:t xml:space="preserve">’oublie pas ce qu’y a été </w:t>
+            </w:r>
+            <w:r>
+              <w:t>dit</w:t>
+            </w:r>
+            <w:r>
+              <w:t xml:space="preserve"> </w:t>
             </w:r>
             <w:r>
               <w:t>précédemment pour donner un sens à la discussion. Apprentissage</w:t>
@@ -1111,7 +1111,13 @@
               <w:t xml:space="preserve">portions de mots, </w:t>
             </w:r>
             <w:r>
-              <w:t>2-3 mots… Améliore les capactités de prédictions</w:t>
+              <w:t xml:space="preserve">2-3 mots… Améliore les </w:t>
+            </w:r>
+            <w:r>
+              <w:t>capacités</w:t>
+            </w:r>
+            <w:r>
+              <w:t xml:space="preserve"> de prédictions</w:t>
             </w:r>
             <w:r>
               <w:t xml:space="preserve">. Ces tokens </w:t>
@@ -1123,7 +1129,10 @@
               <w:t xml:space="preserve"> Pour s’entrainer l’ai prend un</w:t>
             </w:r>
             <w:r>
-              <w:t xml:space="preserve"> texte entie</w:t>
+              <w:t xml:space="preserve"> texte </w:t>
+            </w:r>
+            <w:r>
+              <w:t>entier</w:t>
             </w:r>
             <w:r>
               <w:t xml:space="preserve">, enlève </w:t>
@@ -1141,13 +1150,28 @@
               <w:t xml:space="preserve">Après avoir fait </w:t>
             </w:r>
             <w:r>
-              <w:t xml:space="preserve">étrainement il ne retient plus. C’est pourquoi il ne retient pas entre </w:t>
-            </w:r>
-            <w:r>
-              <w:t>des discussions différentes et ne connaît pas certains evenements récent</w:t>
-            </w:r>
-            <w:r>
-              <w:t xml:space="preserve">. L’ia a une mémoire de token donc pour trouver le prochain mot il peut ressortir </w:t>
+              <w:t>entrainement</w:t>
+            </w:r>
+            <w:r>
+              <w:t xml:space="preserve"> il ne retient plus. C’est pourquoi il ne retient pas entre </w:t>
+            </w:r>
+            <w:r>
+              <w:t xml:space="preserve">des discussions différentes et ne connaît pas certains </w:t>
+            </w:r>
+            <w:r>
+              <w:t>évènements</w:t>
+            </w:r>
+            <w:r>
+              <w:t xml:space="preserve"> récent</w:t>
+            </w:r>
+            <w:r>
+              <w:t xml:space="preserve">. </w:t>
+            </w:r>
+            <w:r>
+              <w:t>L’IA</w:t>
+            </w:r>
+            <w:r>
+              <w:t xml:space="preserve"> a une mémoire de token donc pour trouver le prochain mot il peut ressortir </w:t>
             </w:r>
             <w:r>
               <w:t>des infos liés à des token au début d’un texte</w:t>
@@ -1162,7 +1186,19 @@
               <w:t>. Utilisation de prep</w:t>
             </w:r>
             <w:r>
-              <w:t>rompt, situation initiale, pour qu l’ia comprenne</w:t>
+              <w:t xml:space="preserve">rompt, situation initiale, pour </w:t>
+            </w:r>
+            <w:r>
+              <w:t>que</w:t>
+            </w:r>
+            <w:r>
+              <w:t xml:space="preserve"> </w:t>
+            </w:r>
+            <w:r>
+              <w:t>l’IA</w:t>
+            </w:r>
+            <w:r>
+              <w:t xml:space="preserve"> comprenne</w:t>
             </w:r>
             <w:r>
               <w:t>. Il n’est pas entraîner à répondre bien à des questions</w:t>
@@ -1174,16 +1210,46 @@
               <w:t xml:space="preserve">modèle fine tuné, </w:t>
             </w:r>
             <w:r>
-              <w:t>on utilise des données créés par des humains pour laisser l’ia comprendre comment il faudrait répondre correctement</w:t>
+              <w:t xml:space="preserve">on utilise des données créés par des humains pour laisser </w:t>
+            </w:r>
+            <w:r>
+              <w:t>l’IA</w:t>
+            </w:r>
+            <w:r>
+              <w:t xml:space="preserve"> comprendre comment il faudrait répondre correctement</w:t>
             </w:r>
             <w:r>
               <w:t xml:space="preserve">. De plus, apprentissage par renforcement </w:t>
             </w:r>
             <w:r>
-              <w:t xml:space="preserve"> avec feedback humain. Après avoir recu une réponse, on juge la qualité de la réponse pour aider l’ia à répondre correctemt</w:t>
-            </w:r>
-            <w:r>
-              <w:t>. (like ou dislike sur copilot)</w:t>
+              <w:t xml:space="preserve"> avec feedback humain. Après avoir </w:t>
+            </w:r>
+            <w:r>
+              <w:t>reçu</w:t>
+            </w:r>
+            <w:r>
+              <w:t xml:space="preserve"> une réponse, on juge la qualité de la réponse pour aider </w:t>
+            </w:r>
+            <w:r>
+              <w:t>l’IA</w:t>
+            </w:r>
+            <w:r>
+              <w:t xml:space="preserve"> à répondre correctem</w:t>
+            </w:r>
+            <w:r>
+              <w:t>en</w:t>
+            </w:r>
+            <w:r>
+              <w:t>t</w:t>
+            </w:r>
+            <w:r>
+              <w:t xml:space="preserve">. (like ou dislike sur </w:t>
+            </w:r>
+            <w:r>
+              <w:t>copilote</w:t>
+            </w:r>
+            <w:r>
+              <w:t>)</w:t>
             </w:r>
           </w:p>
         </w:tc>
@@ -1223,7 +1289,11 @@
               <w:right w:val="single" w:sz="4" w:space="0" w:color="auto"/>
             </w:tcBorders>
           </w:tcPr>
-          <w:p/>
+          <w:p>
+            <w:r>
+              <w:t>14.03.2024</w:t>
+            </w:r>
+          </w:p>
         </w:tc>
         <w:tc>
           <w:tcPr>
@@ -1237,7 +1307,484 @@
           <w:p>
             <w:pPr>
               <w:cnfStyle w:val="000000000000" w:firstRow="0" w:lastRow="0" w:firstColumn="0" w:lastColumn="0" w:oddVBand="0" w:evenVBand="0" w:oddHBand="0" w:evenHBand="0" w:firstRowFirstColumn="0" w:firstRowLastColumn="0" w:lastRowFirstColumn="0" w:lastRowLastColumn="0"/>
-            </w:pPr>
+              <w:rPr>
+                <w:b/>
+                <w:bCs/>
+              </w:rPr>
+            </w:pPr>
+            <w:r>
+              <w:t xml:space="preserve">Problématique : </w:t>
+            </w:r>
+            <w:r>
+              <w:rPr>
+                <w:b/>
+                <w:bCs/>
+              </w:rPr>
+              <w:t xml:space="preserve">Quelle est l’impact de </w:t>
+            </w:r>
+            <w:r>
+              <w:rPr>
+                <w:b/>
+                <w:bCs/>
+              </w:rPr>
+              <w:t>chat</w:t>
+            </w:r>
+            <w:r>
+              <w:rPr>
+                <w:b/>
+                <w:bCs/>
+              </w:rPr>
+              <w:t>GPT</w:t>
+            </w:r>
+            <w:r>
+              <w:rPr>
+                <w:b/>
+                <w:bCs/>
+              </w:rPr>
+              <w:t xml:space="preserve"> sur l’avenir de l’éducation </w:t>
+            </w:r>
+            <w:r>
+              <w:rPr>
+                <w:b/>
+                <w:bCs/>
+              </w:rPr>
+              <w:t xml:space="preserve">en prenant en compte </w:t>
+            </w:r>
+            <w:r>
+              <w:rPr>
+                <w:b/>
+                <w:bCs/>
+              </w:rPr>
+              <w:t xml:space="preserve">que elle </w:t>
+            </w:r>
+            <w:r>
+              <w:rPr>
+                <w:b/>
+                <w:bCs/>
+              </w:rPr>
+              <w:t xml:space="preserve">facilite la tricherie </w:t>
+            </w:r>
+            <w:r>
+              <w:rPr>
+                <w:b/>
+                <w:bCs/>
+              </w:rPr>
+              <w:t>dans le domaine académique et en regardant</w:t>
+            </w:r>
+            <w:r>
+              <w:rPr>
+                <w:b/>
+                <w:bCs/>
+              </w:rPr>
+              <w:t xml:space="preserve"> </w:t>
+            </w:r>
+            <w:r>
+              <w:rPr>
+                <w:b/>
+                <w:bCs/>
+              </w:rPr>
+              <w:t>ses mécanismes pour un son fonctionnement ?</w:t>
+            </w:r>
+          </w:p>
+          <w:p>
+            <w:pPr>
+              <w:cnfStyle w:val="000000000000" w:firstRow="0" w:lastRow="0" w:firstColumn="0" w:lastColumn="0" w:oddVBand="0" w:evenVBand="0" w:oddHBand="0" w:evenHBand="0" w:firstRowFirstColumn="0" w:firstRowLastColumn="0" w:lastRowFirstColumn="0" w:lastRowLastColumn="0"/>
+            </w:pPr>
+            <w:r>
+              <w:t xml:space="preserve">Note </w:t>
+            </w:r>
+            <w:sdt>
+              <w:sdtPr>
+                <w:id w:val="1597598736"/>
+                <w:citation/>
+              </w:sdtPr>
+              <w:sdtContent>
+                <w:r>
+                  <w:fldChar w:fldCharType="begin"/>
+                </w:r>
+                <w:r>
+                  <w:instrText xml:space="preserve"> CITATION UNE23 \l 4108 </w:instrText>
+                </w:r>
+                <w:r>
+                  <w:fldChar w:fldCharType="separate"/>
+                </w:r>
+                <w:r>
+                  <w:rPr>
+                    <w:noProof/>
+                  </w:rPr>
+                  <w:t>(UNESCO, 2023)</w:t>
+                </w:r>
+                <w:r>
+                  <w:fldChar w:fldCharType="end"/>
+                </w:r>
+              </w:sdtContent>
+            </w:sdt>
+          </w:p>
+          <w:p>
+            <w:pPr>
+              <w:cnfStyle w:val="000000000000" w:firstRow="0" w:lastRow="0" w:firstColumn="0" w:lastColumn="0" w:oddVBand="0" w:evenVBand="0" w:oddHBand="0" w:evenHBand="0" w:firstRowFirstColumn="0" w:firstRowLastColumn="0" w:lastRowFirstColumn="0" w:lastRowLastColumn="0"/>
+            </w:pPr>
+            <w:r>
+              <w:t xml:space="preserve">Numérisation du monde, les jeunes passent plus de temps sur le monde virtuelle </w:t>
+            </w:r>
+            <w:r>
+              <w:rPr>
+                <w:b/>
+                <w:bCs/>
+              </w:rPr>
+              <w:t>TROUVER DES CHIFFRES</w:t>
+            </w:r>
+            <w:r>
+              <w:rPr>
+                <w:b/>
+                <w:bCs/>
+              </w:rPr>
+              <w:t xml:space="preserve">, </w:t>
+            </w:r>
+            <w:r>
+              <w:t xml:space="preserve">les IA ont passé un cap en réussissant à maîtriser notre </w:t>
+            </w:r>
+            <w:r>
+              <w:t>langage, qui était autre fois exclusif à l’homme</w:t>
+            </w:r>
+            <w:r>
+              <w:t xml:space="preserve">. </w:t>
+            </w:r>
+          </w:p>
+          <w:p>
+            <w:pPr>
+              <w:cnfStyle w:val="000000000000" w:firstRow="0" w:lastRow="0" w:firstColumn="0" w:lastColumn="0" w:oddVBand="0" w:evenVBand="0" w:oddHBand="0" w:evenHBand="0" w:firstRowFirstColumn="0" w:firstRowLastColumn="0" w:lastRowFirstColumn="0" w:lastRowLastColumn="0"/>
+            </w:pPr>
+            <w:r>
+              <w:t>IA apprennent vite, et risque de changer</w:t>
+            </w:r>
+            <w:r>
+              <w:t xml:space="preserve">. </w:t>
+            </w:r>
+            <w:r>
+              <w:t xml:space="preserve">Remplacement </w:t>
+            </w:r>
+            <w:r>
+              <w:t>par l</w:t>
+            </w:r>
+            <w:r>
+              <w:t>es IA</w:t>
+            </w:r>
+            <w:r>
+              <w:t>. Pour l’instant on freine les l’avancé des IA</w:t>
+            </w:r>
+            <w:r>
+              <w:t xml:space="preserve"> car l’éducation ne peut être redonner aux etp d’IA</w:t>
+            </w:r>
+            <w:r>
+              <w:t>. Les ministères d’éducation doivent se coordonner pour une fois laisser les IA</w:t>
+            </w:r>
+            <w:r>
+              <w:t>, rester ouvert d’esprit</w:t>
+            </w:r>
+          </w:p>
+          <w:p>
+            <w:pPr>
+              <w:cnfStyle w:val="000000000000" w:firstRow="0" w:lastRow="0" w:firstColumn="0" w:lastColumn="0" w:oddVBand="0" w:evenVBand="0" w:oddHBand="0" w:evenHBand="0" w:firstRowFirstColumn="0" w:firstRowLastColumn="0" w:lastRowFirstColumn="0" w:lastRowLastColumn="0"/>
+            </w:pPr>
+            <w:r>
+              <w:t xml:space="preserve">Note </w:t>
+            </w:r>
+            <w:sdt>
+              <w:sdtPr>
+                <w:id w:val="1217479696"/>
+                <w:citation/>
+              </w:sdtPr>
+              <w:sdtContent>
+                <w:r>
+                  <w:fldChar w:fldCharType="begin"/>
+                </w:r>
+                <w:r>
+                  <w:instrText xml:space="preserve"> CITATION Abe23 \l 4108 </w:instrText>
+                </w:r>
+                <w:r>
+                  <w:fldChar w:fldCharType="separate"/>
+                </w:r>
+                <w:r>
+                  <w:rPr>
+                    <w:noProof/>
+                  </w:rPr>
+                  <w:t>(Guerra, 2023)</w:t>
+                </w:r>
+                <w:r>
+                  <w:fldChar w:fldCharType="end"/>
+                </w:r>
+              </w:sdtContent>
+            </w:sdt>
+          </w:p>
+          <w:p>
+            <w:pPr>
+              <w:pStyle w:val="Paragraphedeliste"/>
+              <w:numPr>
+                <w:ilvl w:val="0"/>
+                <w:numId w:val="1"/>
+              </w:numPr>
+              <w:cnfStyle w:val="000000000000" w:firstRow="0" w:lastRow="0" w:firstColumn="0" w:lastColumn="0" w:oddVBand="0" w:evenVBand="0" w:oddHBand="0" w:evenHBand="0" w:firstRowFirstColumn="0" w:firstRowLastColumn="0" w:lastRowFirstColumn="0" w:lastRowLastColumn="0"/>
+            </w:pPr>
+            <w:r>
+              <w:t>Enseignement personnaliser</w:t>
+            </w:r>
+          </w:p>
+          <w:p>
+            <w:pPr>
+              <w:pStyle w:val="Paragraphedeliste"/>
+              <w:numPr>
+                <w:ilvl w:val="0"/>
+                <w:numId w:val="1"/>
+              </w:numPr>
+              <w:cnfStyle w:val="000000000000" w:firstRow="0" w:lastRow="0" w:firstColumn="0" w:lastColumn="0" w:oddVBand="0" w:evenVBand="0" w:oddHBand="0" w:evenHBand="0" w:firstRowFirstColumn="0" w:firstRowLastColumn="0" w:lastRowFirstColumn="0" w:lastRowLastColumn="0"/>
+            </w:pPr>
+            <w:r>
+              <w:t>Système d’enseignement inteligent</w:t>
+            </w:r>
+          </w:p>
+          <w:p>
+            <w:pPr>
+              <w:pStyle w:val="Paragraphedeliste"/>
+              <w:numPr>
+                <w:ilvl w:val="0"/>
+                <w:numId w:val="1"/>
+              </w:numPr>
+              <w:cnfStyle w:val="000000000000" w:firstRow="0" w:lastRow="0" w:firstColumn="0" w:lastColumn="0" w:oddVBand="0" w:evenVBand="0" w:oddHBand="0" w:evenHBand="0" w:firstRowFirstColumn="0" w:firstRowLastColumn="0" w:lastRowFirstColumn="0" w:lastRowLastColumn="0"/>
+            </w:pPr>
+            <w:r>
+              <w:t>Accessible pour tous</w:t>
+            </w:r>
+          </w:p>
+          <w:p>
+            <w:pPr>
+              <w:pStyle w:val="Paragraphedeliste"/>
+              <w:numPr>
+                <w:ilvl w:val="0"/>
+                <w:numId w:val="1"/>
+              </w:numPr>
+              <w:cnfStyle w:val="000000000000" w:firstRow="0" w:lastRow="0" w:firstColumn="0" w:lastColumn="0" w:oddVBand="0" w:evenVBand="0" w:oddHBand="0" w:evenHBand="0" w:firstRowFirstColumn="0" w:firstRowLastColumn="0" w:lastRowFirstColumn="0" w:lastRowLastColumn="0"/>
+            </w:pPr>
+            <w:hyperlink r:id="rId8" w:history="1">
+              <w:r>
+                <w:rPr>
+                  <w:rStyle w:val="Lienhypertexte"/>
+                </w:rPr>
+                <w:t>Intelligent Data Analytics</w:t>
+              </w:r>
+            </w:hyperlink>
+          </w:p>
+          <w:p>
+            <w:pPr>
+              <w:pStyle w:val="Paragraphedeliste"/>
+              <w:numPr>
+                <w:ilvl w:val="0"/>
+                <w:numId w:val="1"/>
+              </w:numPr>
+              <w:cnfStyle w:val="000000000000" w:firstRow="0" w:lastRow="0" w:firstColumn="0" w:lastColumn="0" w:oddVBand="0" w:evenVBand="0" w:oddHBand="0" w:evenHBand="0" w:firstRowFirstColumn="0" w:firstRowLastColumn="0" w:lastRowFirstColumn="0" w:lastRowLastColumn="0"/>
+            </w:pPr>
+            <w:r>
+              <w:t>Automatique</w:t>
+            </w:r>
+          </w:p>
+          <w:p>
+            <w:pPr>
+              <w:pStyle w:val="Paragraphedeliste"/>
+              <w:numPr>
+                <w:ilvl w:val="0"/>
+                <w:numId w:val="1"/>
+              </w:numPr>
+              <w:cnfStyle w:val="000000000000" w:firstRow="0" w:lastRow="0" w:firstColumn="0" w:lastColumn="0" w:oddVBand="0" w:evenVBand="0" w:oddHBand="0" w:evenHBand="0" w:firstRowFirstColumn="0" w:firstRowLastColumn="0" w:lastRowFirstColumn="0" w:lastRowLastColumn="0"/>
+            </w:pPr>
+            <w:r>
+              <w:t>Retour et conseil facile</w:t>
+            </w:r>
+          </w:p>
+          <w:p>
+            <w:pPr>
+              <w:pStyle w:val="Paragraphedeliste"/>
+              <w:numPr>
+                <w:ilvl w:val="0"/>
+                <w:numId w:val="1"/>
+              </w:numPr>
+              <w:cnfStyle w:val="000000000000" w:firstRow="0" w:lastRow="0" w:firstColumn="0" w:lastColumn="0" w:oddVBand="0" w:evenVBand="0" w:oddHBand="0" w:evenHBand="0" w:firstRowFirstColumn="0" w:firstRowLastColumn="0" w:lastRowFirstColumn="0" w:lastRowLastColumn="0"/>
+            </w:pPr>
+            <w:r>
+              <w:t>Classe virtuelle</w:t>
+            </w:r>
+          </w:p>
+          <w:p>
+            <w:pPr>
+              <w:pStyle w:val="Paragraphedeliste"/>
+              <w:numPr>
+                <w:ilvl w:val="0"/>
+                <w:numId w:val="1"/>
+              </w:numPr>
+              <w:cnfStyle w:val="000000000000" w:firstRow="0" w:lastRow="0" w:firstColumn="0" w:lastColumn="0" w:oddVBand="0" w:evenVBand="0" w:oddHBand="0" w:evenHBand="0" w:firstRowFirstColumn="0" w:firstRowLastColumn="0" w:lastRowFirstColumn="0" w:lastRowLastColumn="0"/>
+            </w:pPr>
+            <w:r>
+              <w:t xml:space="preserve">Différent moyen </w:t>
+            </w:r>
+            <w:r>
+              <w:t>d’explication</w:t>
+            </w:r>
+          </w:p>
+          <w:p>
+            <w:pPr>
+              <w:pStyle w:val="Paragraphedeliste"/>
+              <w:numPr>
+                <w:ilvl w:val="0"/>
+                <w:numId w:val="1"/>
+              </w:numPr>
+              <w:cnfStyle w:val="000000000000" w:firstRow="0" w:lastRow="0" w:firstColumn="0" w:lastColumn="0" w:oddVBand="0" w:evenVBand="0" w:oddHBand="0" w:evenHBand="0" w:firstRowFirstColumn="0" w:firstRowLastColumn="0" w:lastRowFirstColumn="0" w:lastRowLastColumn="0"/>
+            </w:pPr>
+            <w:r>
+              <w:t>Création d’exercice</w:t>
+            </w:r>
+          </w:p>
+          <w:p>
+            <w:pPr>
+              <w:pStyle w:val="Paragraphedeliste"/>
+              <w:numPr>
+                <w:ilvl w:val="0"/>
+                <w:numId w:val="1"/>
+              </w:numPr>
+              <w:cnfStyle w:val="000000000000" w:firstRow="0" w:lastRow="0" w:firstColumn="0" w:lastColumn="0" w:oddVBand="0" w:evenVBand="0" w:oddHBand="0" w:evenHBand="0" w:firstRowFirstColumn="0" w:firstRowLastColumn="0" w:lastRowFirstColumn="0" w:lastRowLastColumn="0"/>
+            </w:pPr>
+            <w:r>
+              <w:lastRenderedPageBreak/>
+              <w:t>Détection d</w:t>
+            </w:r>
+            <w:r>
+              <w:t>e cas de difficulté</w:t>
+            </w:r>
+          </w:p>
+          <w:p>
+            <w:pPr>
+              <w:pStyle w:val="Paragraphedeliste"/>
+              <w:numPr>
+                <w:ilvl w:val="0"/>
+                <w:numId w:val="1"/>
+              </w:numPr>
+              <w:cnfStyle w:val="000000000000" w:firstRow="0" w:lastRow="0" w:firstColumn="0" w:lastColumn="0" w:oddVBand="0" w:evenVBand="0" w:oddHBand="0" w:evenHBand="0" w:firstRowFirstColumn="0" w:firstRowLastColumn="0" w:lastRowFirstColumn="0" w:lastRowLastColumn="0"/>
+            </w:pPr>
+            <w:r>
+              <w:t>Conseil d’orientation</w:t>
+            </w:r>
+          </w:p>
+          <w:p>
+            <w:pPr>
+              <w:pStyle w:val="Paragraphedeliste"/>
+              <w:numPr>
+                <w:ilvl w:val="0"/>
+                <w:numId w:val="1"/>
+              </w:numPr>
+              <w:cnfStyle w:val="000000000000" w:firstRow="0" w:lastRow="0" w:firstColumn="0" w:lastColumn="0" w:oddVBand="0" w:evenVBand="0" w:oddHBand="0" w:evenHBand="0" w:firstRowFirstColumn="0" w:firstRowLastColumn="0" w:lastRowFirstColumn="0" w:lastRowLastColumn="0"/>
+            </w:pPr>
+            <w:r>
+              <w:t>Mental</w:t>
+            </w:r>
+            <w:r>
+              <w:t xml:space="preserve"> et émotion</w:t>
+            </w:r>
+          </w:p>
+          <w:p>
+            <w:pPr>
+              <w:pStyle w:val="Paragraphedeliste"/>
+              <w:numPr>
+                <w:ilvl w:val="0"/>
+                <w:numId w:val="1"/>
+              </w:numPr>
+              <w:cnfStyle w:val="000000000000" w:firstRow="0" w:lastRow="0" w:firstColumn="0" w:lastColumn="0" w:oddVBand="0" w:evenVBand="0" w:oddHBand="0" w:evenHBand="0" w:firstRowFirstColumn="0" w:firstRowLastColumn="0" w:lastRowFirstColumn="0" w:lastRowLastColumn="0"/>
+            </w:pPr>
+            <w:r>
+              <w:t xml:space="preserve">Durée de vie </w:t>
+            </w:r>
+            <w:r>
+              <w:t>éternelle</w:t>
+            </w:r>
+          </w:p>
+          <w:p>
+            <w:pPr>
+              <w:cnfStyle w:val="000000000000" w:firstRow="0" w:lastRow="0" w:firstColumn="0" w:lastColumn="0" w:oddVBand="0" w:evenVBand="0" w:oddHBand="0" w:evenHBand="0" w:firstRowFirstColumn="0" w:firstRowLastColumn="0" w:lastRowFirstColumn="0" w:lastRowLastColumn="0"/>
+            </w:pPr>
+          </w:p>
+          <w:p>
+            <w:pPr>
+              <w:cnfStyle w:val="000000000000" w:firstRow="0" w:lastRow="0" w:firstColumn="0" w:lastColumn="0" w:oddVBand="0" w:evenVBand="0" w:oddHBand="0" w:evenHBand="0" w:firstRowFirstColumn="0" w:firstRowLastColumn="0" w:lastRowFirstColumn="0" w:lastRowLastColumn="0"/>
+            </w:pPr>
+            <w:r>
+              <w:t xml:space="preserve">Note </w:t>
+            </w:r>
+            <w:sdt>
+              <w:sdtPr>
+                <w:id w:val="-484625779"/>
+                <w:citation/>
+              </w:sdtPr>
+              <w:sdtContent>
+                <w:r>
+                  <w:fldChar w:fldCharType="begin"/>
+                </w:r>
+                <w:r>
+                  <w:instrText xml:space="preserve"> CITATION Ali24 \l 4108 </w:instrText>
+                </w:r>
+                <w:r>
+                  <w:fldChar w:fldCharType="separate"/>
+                </w:r>
+                <w:r>
+                  <w:rPr>
+                    <w:noProof/>
+                  </w:rPr>
+                  <w:t>(Ali Darvishi, 2024)</w:t>
+                </w:r>
+                <w:r>
+                  <w:fldChar w:fldCharType="end"/>
+                </w:r>
+              </w:sdtContent>
+            </w:sdt>
+          </w:p>
+          <w:p>
+            <w:pPr>
+              <w:cnfStyle w:val="000000000000" w:firstRow="0" w:lastRow="0" w:firstColumn="0" w:lastColumn="0" w:oddVBand="0" w:evenVBand="0" w:oddHBand="0" w:evenHBand="0" w:firstRowFirstColumn="0" w:firstRowLastColumn="0" w:lastRowFirstColumn="0" w:lastRowLastColumn="0"/>
+            </w:pPr>
+            <w:r>
+              <w:t xml:space="preserve">Les hommes </w:t>
+            </w:r>
+            <w:r>
+              <w:t>en dernière années trichent plus que les femmes.</w:t>
+            </w:r>
+            <w:r>
+              <w:t xml:space="preserve"> Plus d’un tier des hommes ont trichés</w:t>
+            </w:r>
+            <w:r>
+              <w:t xml:space="preserve">. 42,5% </w:t>
+            </w:r>
+            <w:r>
+              <w:t xml:space="preserve">pour les plus âgées contre </w:t>
+            </w:r>
+            <w:r>
+              <w:t>30%</w:t>
+            </w:r>
+            <w:r>
+              <w:t>.</w:t>
+            </w:r>
+          </w:p>
+          <w:p>
+            <w:pPr>
+              <w:cnfStyle w:val="000000000000" w:firstRow="0" w:lastRow="0" w:firstColumn="0" w:lastColumn="0" w:oddVBand="0" w:evenVBand="0" w:oddHBand="0" w:evenHBand="0" w:firstRowFirstColumn="0" w:firstRowLastColumn="0" w:lastRowFirstColumn="0" w:lastRowLastColumn="0"/>
+            </w:pPr>
+            <w:r>
+              <w:t xml:space="preserve">Questionnement indirecte sur </w:t>
+            </w:r>
+            <w:r>
+              <w:t>les élèves</w:t>
+            </w:r>
+            <w:r>
+              <w:t>, vérifier</w:t>
+            </w:r>
+            <w:r>
+              <w:t xml:space="preserve"> les menteurs</w:t>
+            </w:r>
           </w:p>
         </w:tc>
         <w:tc>
@@ -1253,6 +1800,10 @@
             <w:pPr>
               <w:cnfStyle w:val="000000000000" w:firstRow="0" w:lastRow="0" w:firstColumn="0" w:lastColumn="0" w:oddVBand="0" w:evenVBand="0" w:oddHBand="0" w:evenHBand="0" w:firstRowFirstColumn="0" w:firstRowLastColumn="0" w:lastRowFirstColumn="0" w:lastRowLastColumn="0"/>
             </w:pPr>
+            <w:r>
+              <w:lastRenderedPageBreak/>
+              <w:t xml:space="preserve">S’informer sur le sujet. </w:t>
+            </w:r>
           </w:p>
         </w:tc>
       </w:tr>
@@ -1317,6 +1868,9 @@
                 <w:fldChar w:fldCharType="begin"/>
               </w:r>
               <w:r>
+                <w:rPr>
+                  <w:lang w:val="en-US"/>
+                </w:rPr>
                 <w:instrText>BIBLIOGRAPHY</w:instrText>
               </w:r>
               <w:r>
@@ -1325,7 +1879,7 @@
               <w:r>
                 <w:rPr>
                   <w:noProof/>
-                  <w:lang w:val="fr-FR"/>
+                  <w:lang w:val="en-US"/>
                 </w:rPr>
                 <w:t xml:space="preserve">Ali Darvishi, H. K. (2024). </w:t>
               </w:r>
@@ -1537,9 +2091,25 @@
               <w:r>
                 <w:rPr>
                   <w:noProof/>
-                  <w:lang w:val="en-US"/>
-                </w:rPr>
-                <w:lastRenderedPageBreak/>
+                  <w:lang w:val="fr-FR"/>
+                </w:rPr>
+                <w:t>ScienceEtonnante. (2023, avril 14). Ce qui se cache derrière le fonctionnement de ChatGPT. France. Récupéré sur https://youtu.be/7ell8KEbhJo?si=RXIdR1TEDcm-pMdm</w:t>
+              </w:r>
+            </w:p>
+            <w:p>
+              <w:pPr>
+                <w:pStyle w:val="Bibliographie"/>
+                <w:ind w:left="720" w:hanging="720"/>
+                <w:rPr>
+                  <w:noProof/>
+                  <w:lang w:val="fr-FR"/>
+                </w:rPr>
+              </w:pPr>
+              <w:r>
+                <w:rPr>
+                  <w:noProof/>
+                  <w:lang w:val="fr-FR"/>
+                </w:rPr>
                 <w:t xml:space="preserve">Spector, C. (2023, octobre 31). </w:t>
               </w:r>
               <w:r>
@@ -1661,6 +2231,13 @@
       </w:r>
     </w:p>
   </w:endnote>
+  <w:endnote w:type="continuationNotice" w:id="1">
+    <w:p>
+      <w:pPr>
+        <w:spacing w:after="0" w:line="240" w:lineRule="auto"/>
+      </w:pPr>
+    </w:p>
+  </w:endnote>
 </w:endnotes>
 </file>
 
@@ -1686,7 +2263,108 @@
       </w:r>
     </w:p>
   </w:footnote>
+  <w:footnote w:type="continuationNotice" w:id="1">
+    <w:p>
+      <w:pPr>
+        <w:spacing w:after="0" w:line="240" w:lineRule="auto"/>
+      </w:pPr>
+    </w:p>
+  </w:footnote>
 </w:footnotes>
+</file>
+
+<file path=word/numbering.xml><?xml version="1.0" encoding="utf-8"?>
+<w:numbering xmlns:wpc="http://schemas.microsoft.com/office/word/2010/wordprocessingCanvas" xmlns:cx="http://schemas.microsoft.com/office/drawing/2014/chartex" xmlns:cx1="http://schemas.microsoft.com/office/drawing/2015/9/8/chartex" xmlns:cx2="http://schemas.microsoft.com/office/drawing/2015/10/21/chartex" xmlns:cx3="http://schemas.microsoft.com/office/drawing/2016/5/9/chartex" xmlns:cx4="http://schemas.microsoft.com/office/drawing/2016/5/10/chartex" xmlns:cx5="http://schemas.microsoft.com/office/drawing/2016/5/11/chartex" xmlns:cx6="http://schemas.microsoft.com/office/drawing/2016/5/12/chartex" xmlns:cx7="http://schemas.microsoft.com/office/drawing/2016/5/13/chartex" xmlns:cx8="http://schemas.microsoft.com/office/drawing/2016/5/14/chartex" xmlns:mc="http://schemas.openxmlformats.org/markup-compatibility/2006" xmlns:aink="http://schemas.microsoft.com/office/drawing/2016/ink" xmlns:am3d="http://schemas.microsoft.com/office/drawing/2017/model3d" xmlns:o="urn:schemas-microsoft-com:office:office" xmlns:oel="http://schemas.microsoft.com/office/2019/extlst" xmlns:r="http://schemas.openxmlformats.org/officeDocument/2006/relationships" xmlns:m="http://schemas.openxmlformats.org/officeDocument/2006/math" xmlns:v="urn:schemas-microsoft-com:vml" xmlns:wp14="http://schemas.microsoft.com/office/word/2010/wordprocessingDrawing" xmlns:wp="http://schemas.openxmlformats.org/drawingml/2006/wordprocessingDrawing" xmlns:w10="urn:schemas-microsoft-com:office:word" xmlns:w="http://schemas.openxmlformats.org/wordprocessingml/2006/main" xmlns:w14="http://schemas.microsoft.com/office/word/2010/wordml" xmlns:w15="http://schemas.microsoft.com/office/word/2012/wordml" xmlns:w16cex="http://schemas.microsoft.com/office/word/2018/wordml/cex" xmlns:w16cid="http://schemas.microsoft.com/office/word/2016/wordml/cid" xmlns:w16="http://schemas.microsoft.com/office/word/2018/wordml" xmlns:w16sdtdh="http://schemas.microsoft.com/office/word/2020/wordml/sdtdatahash" xmlns:w16se="http://schemas.microsoft.com/office/word/2015/wordml/symex" xmlns:wpg="http://schemas.microsoft.com/office/word/2010/wordprocessingGroup" xmlns:wpi="http://schemas.microsoft.com/office/word/2010/wordprocessingInk" xmlns:wne="http://schemas.microsoft.com/office/word/2006/wordml" xmlns:wps="http://schemas.microsoft.com/office/word/2010/wordprocessingShape" mc:Ignorable="w14 w15 w16se w16cid w16 w16cex w16sdtdh wp14">
+  <w:abstractNum w:abstractNumId="0" w15:restartNumberingAfterBreak="0">
+    <w:nsid w:val="265546B4"/>
+    <w:multiLevelType w:val="hybridMultilevel"/>
+    <w:tmpl w:val="509E3B1C"/>
+    <w:lvl w:ilvl="0" w:tplc="100C000F">
+      <w:start w:val="1"/>
+      <w:numFmt w:val="decimal"/>
+      <w:lvlText w:val="%1."/>
+      <w:lvlJc w:val="left"/>
+      <w:pPr>
+        <w:ind w:left="720" w:hanging="360"/>
+      </w:pPr>
+    </w:lvl>
+    <w:lvl w:ilvl="1" w:tplc="100C0019" w:tentative="1">
+      <w:start w:val="1"/>
+      <w:numFmt w:val="lowerLetter"/>
+      <w:lvlText w:val="%2."/>
+      <w:lvlJc w:val="left"/>
+      <w:pPr>
+        <w:ind w:left="1440" w:hanging="360"/>
+      </w:pPr>
+    </w:lvl>
+    <w:lvl w:ilvl="2" w:tplc="100C001B" w:tentative="1">
+      <w:start w:val="1"/>
+      <w:numFmt w:val="lowerRoman"/>
+      <w:lvlText w:val="%3."/>
+      <w:lvlJc w:val="right"/>
+      <w:pPr>
+        <w:ind w:left="2160" w:hanging="180"/>
+      </w:pPr>
+    </w:lvl>
+    <w:lvl w:ilvl="3" w:tplc="100C000F" w:tentative="1">
+      <w:start w:val="1"/>
+      <w:numFmt w:val="decimal"/>
+      <w:lvlText w:val="%4."/>
+      <w:lvlJc w:val="left"/>
+      <w:pPr>
+        <w:ind w:left="2880" w:hanging="360"/>
+      </w:pPr>
+    </w:lvl>
+    <w:lvl w:ilvl="4" w:tplc="100C0019" w:tentative="1">
+      <w:start w:val="1"/>
+      <w:numFmt w:val="lowerLetter"/>
+      <w:lvlText w:val="%5."/>
+      <w:lvlJc w:val="left"/>
+      <w:pPr>
+        <w:ind w:left="3600" w:hanging="360"/>
+      </w:pPr>
+    </w:lvl>
+    <w:lvl w:ilvl="5" w:tplc="100C001B" w:tentative="1">
+      <w:start w:val="1"/>
+      <w:numFmt w:val="lowerRoman"/>
+      <w:lvlText w:val="%6."/>
+      <w:lvlJc w:val="right"/>
+      <w:pPr>
+        <w:ind w:left="4320" w:hanging="180"/>
+      </w:pPr>
+    </w:lvl>
+    <w:lvl w:ilvl="6" w:tplc="100C000F" w:tentative="1">
+      <w:start w:val="1"/>
+      <w:numFmt w:val="decimal"/>
+      <w:lvlText w:val="%7."/>
+      <w:lvlJc w:val="left"/>
+      <w:pPr>
+        <w:ind w:left="5040" w:hanging="360"/>
+      </w:pPr>
+    </w:lvl>
+    <w:lvl w:ilvl="7" w:tplc="100C0019" w:tentative="1">
+      <w:start w:val="1"/>
+      <w:numFmt w:val="lowerLetter"/>
+      <w:lvlText w:val="%8."/>
+      <w:lvlJc w:val="left"/>
+      <w:pPr>
+        <w:ind w:left="5760" w:hanging="360"/>
+      </w:pPr>
+    </w:lvl>
+    <w:lvl w:ilvl="8" w:tplc="100C001B" w:tentative="1">
+      <w:start w:val="1"/>
+      <w:numFmt w:val="lowerRoman"/>
+      <w:lvlText w:val="%9."/>
+      <w:lvlJc w:val="right"/>
+      <w:pPr>
+        <w:ind w:left="6480" w:hanging="180"/>
+      </w:pPr>
+    </w:lvl>
+  </w:abstractNum>
+  <w:num w:numId="1" w16cid:durableId="1696687831">
+    <w:abstractNumId w:val="0"/>
+  </w:num>
+</w:numbering>
 </file>
 
 <file path=word/styles.xml><?xml version="1.0" encoding="utf-8"?>
@@ -2387,6 +3065,17 @@
     <w:uiPriority w:val="99"/>
     <w:rsid w:val="00333B82"/>
   </w:style>
+  <w:style w:type="paragraph" w:styleId="Paragraphedeliste">
+    <w:name w:val="List Paragraph"/>
+    <w:basedOn w:val="Normal"/>
+    <w:uiPriority w:val="34"/>
+    <w:qFormat/>
+    <w:rsid w:val="00DE2533"/>
+    <w:pPr>
+      <w:ind w:left="720"/>
+      <w:contextualSpacing/>
+    </w:pPr>
+  </w:style>
 </w:styles>
 </file>
 

</xml_diff>

<commit_message>
27.03.2024 Documentation et préparation de l'entretien
</commit_message>
<xml_diff>
--- a/Journal de bord.docx
+++ b/Journal de bord.docx
@@ -24,7 +24,7 @@
     </w:p>
     <w:tbl>
       <w:tblPr>
-        <w:tblStyle w:val="GridTable3"/>
+        <w:tblStyle w:val="TableauGrille3"/>
         <w:tblW w:w="10207" w:type="dxa"/>
         <w:tblInd w:w="-426" w:type="dxa"/>
         <w:tblLayout w:type="fixed"/>
@@ -137,11 +137,9 @@
             <w:r>
               <w:t xml:space="preserve"> et installation du programme git. Je me suis basé sur la marche à suivre donner par le mentor. J’ai essayé le programme pour mieux connaître comment cela marche. J’ai </w:t>
             </w:r>
-            <w:proofErr w:type="spellStart"/>
-            <w:r>
-              <w:t>regarder</w:t>
-            </w:r>
-            <w:proofErr w:type="spellEnd"/>
+            <w:r>
+              <w:t>regardé</w:t>
+            </w:r>
             <w:r>
               <w:t xml:space="preserve"> comment fonctionne les fichiers en mark down</w:t>
             </w:r>
@@ -249,6 +247,7 @@
                 <w:id w:val="-1393894119"/>
                 <w:citation/>
               </w:sdtPr>
+              <w:sdtEndPr/>
               <w:sdtContent>
                 <w:r>
                   <w:fldChar w:fldCharType="begin"/>
@@ -278,6 +277,7 @@
                 <w:id w:val="1688483962"/>
                 <w:citation/>
               </w:sdtPr>
+              <w:sdtEndPr/>
               <w:sdtContent>
                 <w:r>
                   <w:fldChar w:fldCharType="begin"/>
@@ -307,6 +307,7 @@
                 <w:id w:val="8268607"/>
                 <w:citation/>
               </w:sdtPr>
+              <w:sdtEndPr/>
               <w:sdtContent>
                 <w:r>
                   <w:fldChar w:fldCharType="begin"/>
@@ -336,6 +337,7 @@
                 <w:id w:val="1904404190"/>
                 <w:citation/>
               </w:sdtPr>
+              <w:sdtEndPr/>
               <w:sdtContent>
                 <w:r>
                   <w:fldChar w:fldCharType="begin"/>
@@ -365,6 +367,7 @@
                 <w:id w:val="1080102636"/>
                 <w:citation/>
               </w:sdtPr>
+              <w:sdtEndPr/>
               <w:sdtContent>
                 <w:r>
                   <w:fldChar w:fldCharType="begin"/>
@@ -394,6 +397,7 @@
                 <w:id w:val="-495808852"/>
                 <w:citation/>
               </w:sdtPr>
+              <w:sdtEndPr/>
               <w:sdtContent>
                 <w:r>
                   <w:fldChar w:fldCharType="begin"/>
@@ -428,6 +432,7 @@
                 <w:id w:val="-1317644194"/>
                 <w:citation/>
               </w:sdtPr>
+              <w:sdtEndPr/>
               <w:sdtContent>
                 <w:r>
                   <w:fldChar w:fldCharType="begin"/>
@@ -457,6 +462,7 @@
                 <w:id w:val="1937325671"/>
                 <w:citation/>
               </w:sdtPr>
+              <w:sdtEndPr/>
               <w:sdtContent>
                 <w:r>
                   <w:fldChar w:fldCharType="begin"/>
@@ -486,6 +492,7 @@
                 <w:id w:val="1218018514"/>
                 <w:citation/>
               </w:sdtPr>
+              <w:sdtEndPr/>
               <w:sdtContent>
                 <w:r>
                   <w:fldChar w:fldCharType="begin"/>
@@ -744,6 +751,7 @@
                 <w:id w:val="537557404"/>
                 <w:citation/>
               </w:sdtPr>
+              <w:sdtEndPr/>
               <w:sdtContent>
                 <w:r>
                   <w:rPr>
@@ -979,6 +987,7 @@
                 <w:id w:val="900021739"/>
                 <w:citation/>
               </w:sdtPr>
+              <w:sdtEndPr/>
               <w:sdtContent>
                 <w:r>
                   <w:fldChar w:fldCharType="begin"/>
@@ -1046,7 +1055,11 @@
               <w:t>a reconnaissance d’image. On montre une image en entré et il en sort un mot en sorti</w:t>
             </w:r>
             <w:r>
-              <w:t xml:space="preserve">, d’abord il répond incorrectement. Mais </w:t>
+              <w:t xml:space="preserve">, d’abord il répond </w:t>
+            </w:r>
+            <w:r>
+              <w:lastRenderedPageBreak/>
+              <w:t xml:space="preserve">incorrectement. Mais </w:t>
             </w:r>
             <w:r>
               <w:t>on peut l’aider en y ajoutant une base de donnée. Ici des images avec le mot correcte associé</w:t>
@@ -1369,6 +1382,7 @@
               <w:cnfStyle w:val="000000100000" w:firstRow="0" w:lastRow="0" w:firstColumn="0" w:lastColumn="0" w:oddVBand="0" w:evenVBand="0" w:oddHBand="1" w:evenHBand="0" w:firstRowFirstColumn="0" w:firstRowLastColumn="0" w:lastRowFirstColumn="0" w:lastRowLastColumn="0"/>
             </w:pPr>
             <w:r>
+              <w:lastRenderedPageBreak/>
               <w:t xml:space="preserve">créer une problématique, s’informer sur le sujet. </w:t>
             </w:r>
           </w:p>
@@ -1492,6 +1506,52 @@
           <w:p>
             <w:pPr>
               <w:cnfStyle w:val="000000000000" w:firstRow="0" w:lastRow="0" w:firstColumn="0" w:lastColumn="0" w:oddVBand="0" w:evenVBand="0" w:oddHBand="0" w:evenHBand="0" w:firstRowFirstColumn="0" w:firstRowLastColumn="0" w:lastRowFirstColumn="0" w:lastRowLastColumn="0"/>
+              <w:rPr>
+                <w:b/>
+                <w:bCs/>
+              </w:rPr>
+            </w:pPr>
+            <w:r>
+              <w:rPr>
+                <w:b/>
+                <w:bCs/>
+              </w:rPr>
+              <w:t xml:space="preserve">Comment fonctionne </w:t>
+            </w:r>
+            <w:proofErr w:type="spellStart"/>
+            <w:r>
+              <w:rPr>
+                <w:b/>
+                <w:bCs/>
+              </w:rPr>
+              <w:t>ChatGPT</w:t>
+            </w:r>
+            <w:proofErr w:type="spellEnd"/>
+            <w:r>
+              <w:rPr>
+                <w:b/>
+                <w:bCs/>
+              </w:rPr>
+              <w:t xml:space="preserve"> et qu’elle pourrait être son implication dans la tricherie académique</w:t>
+            </w:r>
+            <w:r>
+              <w:rPr>
+                <w:b/>
+                <w:bCs/>
+              </w:rPr>
+              <w:t>, ainsi que la place qu’elle occupera</w:t>
+            </w:r>
+            <w:r>
+              <w:rPr>
+                <w:b/>
+                <w:bCs/>
+              </w:rPr>
+              <w:t xml:space="preserve"> dans l’éducation ?</w:t>
+            </w:r>
+          </w:p>
+          <w:p>
+            <w:pPr>
+              <w:cnfStyle w:val="000000000000" w:firstRow="0" w:lastRow="0" w:firstColumn="0" w:lastColumn="0" w:oddVBand="0" w:evenVBand="0" w:oddHBand="0" w:evenHBand="0" w:firstRowFirstColumn="0" w:firstRowLastColumn="0" w:lastRowFirstColumn="0" w:lastRowLastColumn="0"/>
             </w:pPr>
             <w:r>
               <w:t xml:space="preserve">Note </w:t>
@@ -1501,6 +1561,7 @@
                 <w:id w:val="1597598736"/>
                 <w:citation/>
               </w:sdtPr>
+              <w:sdtEndPr/>
               <w:sdtContent>
                 <w:r>
                   <w:fldChar w:fldCharType="begin"/>
@@ -1606,6 +1667,7 @@
                 <w:id w:val="1217479696"/>
                 <w:citation/>
               </w:sdtPr>
+              <w:sdtEndPr/>
               <w:sdtContent>
                 <w:r>
                   <w:fldChar w:fldCharType="begin"/>
@@ -1630,7 +1692,7 @@
           </w:p>
           <w:p>
             <w:pPr>
-              <w:pStyle w:val="ListParagraph"/>
+              <w:pStyle w:val="Paragraphedeliste"/>
               <w:numPr>
                 <w:ilvl w:val="0"/>
                 <w:numId w:val="1"/>
@@ -1643,7 +1705,7 @@
           </w:p>
           <w:p>
             <w:pPr>
-              <w:pStyle w:val="ListParagraph"/>
+              <w:pStyle w:val="Paragraphedeliste"/>
               <w:numPr>
                 <w:ilvl w:val="0"/>
                 <w:numId w:val="1"/>
@@ -1661,7 +1723,7 @@
           </w:p>
           <w:p>
             <w:pPr>
-              <w:pStyle w:val="ListParagraph"/>
+              <w:pStyle w:val="Paragraphedeliste"/>
               <w:numPr>
                 <w:ilvl w:val="0"/>
                 <w:numId w:val="1"/>
@@ -1674,7 +1736,7 @@
           </w:p>
           <w:p>
             <w:pPr>
-              <w:pStyle w:val="ListParagraph"/>
+              <w:pStyle w:val="Paragraphedeliste"/>
               <w:numPr>
                 <w:ilvl w:val="0"/>
                 <w:numId w:val="1"/>
@@ -1684,7 +1746,7 @@
             <w:hyperlink r:id="rId8" w:history="1">
               <w:r>
                 <w:rPr>
-                  <w:rStyle w:val="Hyperlink"/>
+                  <w:rStyle w:val="Lienhypertexte"/>
                 </w:rPr>
                 <w:t>Intelligent Data Analytics</w:t>
               </w:r>
@@ -1692,7 +1754,7 @@
           </w:p>
           <w:p>
             <w:pPr>
-              <w:pStyle w:val="ListParagraph"/>
+              <w:pStyle w:val="Paragraphedeliste"/>
               <w:numPr>
                 <w:ilvl w:val="0"/>
                 <w:numId w:val="1"/>
@@ -1705,7 +1767,7 @@
           </w:p>
           <w:p>
             <w:pPr>
-              <w:pStyle w:val="ListParagraph"/>
+              <w:pStyle w:val="Paragraphedeliste"/>
               <w:numPr>
                 <w:ilvl w:val="0"/>
                 <w:numId w:val="1"/>
@@ -1718,7 +1780,7 @@
           </w:p>
           <w:p>
             <w:pPr>
-              <w:pStyle w:val="ListParagraph"/>
+              <w:pStyle w:val="Paragraphedeliste"/>
               <w:numPr>
                 <w:ilvl w:val="0"/>
                 <w:numId w:val="1"/>
@@ -1726,12 +1788,13 @@
               <w:cnfStyle w:val="000000000000" w:firstRow="0" w:lastRow="0" w:firstColumn="0" w:lastColumn="0" w:oddVBand="0" w:evenVBand="0" w:oddHBand="0" w:evenHBand="0" w:firstRowFirstColumn="0" w:firstRowLastColumn="0" w:lastRowFirstColumn="0" w:lastRowLastColumn="0"/>
             </w:pPr>
             <w:r>
+              <w:lastRenderedPageBreak/>
               <w:t>Classe virtuelle</w:t>
             </w:r>
           </w:p>
           <w:p>
             <w:pPr>
-              <w:pStyle w:val="ListParagraph"/>
+              <w:pStyle w:val="Paragraphedeliste"/>
               <w:numPr>
                 <w:ilvl w:val="0"/>
                 <w:numId w:val="1"/>
@@ -1747,7 +1810,7 @@
           </w:p>
           <w:p>
             <w:pPr>
-              <w:pStyle w:val="ListParagraph"/>
+              <w:pStyle w:val="Paragraphedeliste"/>
               <w:numPr>
                 <w:ilvl w:val="0"/>
                 <w:numId w:val="1"/>
@@ -1760,7 +1823,7 @@
           </w:p>
           <w:p>
             <w:pPr>
-              <w:pStyle w:val="ListParagraph"/>
+              <w:pStyle w:val="Paragraphedeliste"/>
               <w:numPr>
                 <w:ilvl w:val="0"/>
                 <w:numId w:val="1"/>
@@ -1776,7 +1839,7 @@
           </w:p>
           <w:p>
             <w:pPr>
-              <w:pStyle w:val="ListParagraph"/>
+              <w:pStyle w:val="Paragraphedeliste"/>
               <w:numPr>
                 <w:ilvl w:val="0"/>
                 <w:numId w:val="1"/>
@@ -1789,7 +1852,7 @@
           </w:p>
           <w:p>
             <w:pPr>
-              <w:pStyle w:val="ListParagraph"/>
+              <w:pStyle w:val="Paragraphedeliste"/>
               <w:numPr>
                 <w:ilvl w:val="0"/>
                 <w:numId w:val="1"/>
@@ -1805,7 +1868,7 @@
           </w:p>
           <w:p>
             <w:pPr>
-              <w:pStyle w:val="ListParagraph"/>
+              <w:pStyle w:val="Paragraphedeliste"/>
               <w:numPr>
                 <w:ilvl w:val="0"/>
                 <w:numId w:val="1"/>
@@ -1836,6 +1899,7 @@
                 <w:id w:val="-484625779"/>
                 <w:citation/>
               </w:sdtPr>
+              <w:sdtEndPr/>
               <w:sdtContent>
                 <w:r>
                   <w:fldChar w:fldCharType="begin"/>
@@ -1916,6 +1980,7 @@
               <w:cnfStyle w:val="000000000000" w:firstRow="0" w:lastRow="0" w:firstColumn="0" w:lastColumn="0" w:oddVBand="0" w:evenVBand="0" w:oddHBand="0" w:evenHBand="0" w:firstRowFirstColumn="0" w:firstRowLastColumn="0" w:lastRowFirstColumn="0" w:lastRowLastColumn="0"/>
             </w:pPr>
             <w:r>
+              <w:lastRenderedPageBreak/>
               <w:t xml:space="preserve">S’informer sur le sujet. </w:t>
             </w:r>
           </w:p>
@@ -1974,6 +2039,7 @@
                 <w:id w:val="-1710492232"/>
                 <w:citation/>
               </w:sdtPr>
+              <w:sdtEndPr/>
               <w:sdtContent>
                 <w:r>
                   <w:rPr>
@@ -2020,8 +2086,13 @@
               <w:t>Louise</w:t>
             </w:r>
             <w:r>
-              <w:t xml:space="preserve"> Stivers</w:t>
-            </w:r>
+              <w:t xml:space="preserve"> </w:t>
+            </w:r>
+            <w:proofErr w:type="spellStart"/>
+            <w:r>
+              <w:t>Stivers</w:t>
+            </w:r>
+            <w:proofErr w:type="spellEnd"/>
             <w:r>
               <w:t xml:space="preserve"> faussement accusé</w:t>
             </w:r>
@@ -2031,6 +2102,7 @@
             <w:r>
               <w:t xml:space="preserve">giat </w:t>
             </w:r>
+            <w:proofErr w:type="spellStart"/>
             <w:r>
               <w:rPr>
                 <w:b/>
@@ -2038,6 +2110,7 @@
               </w:rPr>
               <w:t>Turnitin</w:t>
             </w:r>
+            <w:proofErr w:type="spellEnd"/>
             <w:r>
               <w:rPr>
                 <w:b/>
@@ -2153,6 +2226,11 @@
             <w:r>
               <w:t>.</w:t>
             </w:r>
+          </w:p>
+          <w:p>
+            <w:pPr>
+              <w:cnfStyle w:val="000000100000" w:firstRow="0" w:lastRow="0" w:firstColumn="0" w:lastColumn="0" w:oddVBand="0" w:evenVBand="0" w:oddHBand="1" w:evenHBand="0" w:firstRowFirstColumn="0" w:firstRowLastColumn="0" w:lastRowFirstColumn="0" w:lastRowLastColumn="0"/>
+            </w:pPr>
           </w:p>
         </w:tc>
         <w:tc>
@@ -2171,6 +2249,130 @@
             <w:r>
               <w:t>S’informer sur le sujet.</w:t>
             </w:r>
+          </w:p>
+        </w:tc>
+      </w:tr>
+      <w:tr>
+        <w:tc>
+          <w:tcPr>
+            <w:cnfStyle w:val="001000000000" w:firstRow="0" w:lastRow="0" w:firstColumn="1" w:lastColumn="0" w:oddVBand="0" w:evenVBand="0" w:oddHBand="0" w:evenHBand="0" w:firstRowFirstColumn="0" w:firstRowLastColumn="0" w:lastRowFirstColumn="0" w:lastRowLastColumn="0"/>
+            <w:tcW w:w="1277" w:type="dxa"/>
+            <w:tcBorders>
+              <w:top w:val="single" w:sz="4" w:space="0" w:color="auto"/>
+              <w:bottom w:val="single" w:sz="4" w:space="0" w:color="auto"/>
+              <w:right w:val="single" w:sz="4" w:space="0" w:color="auto"/>
+            </w:tcBorders>
+          </w:tcPr>
+          <w:p>
+            <w:r>
+              <w:t>27.03.2024</w:t>
+            </w:r>
+          </w:p>
+        </w:tc>
+        <w:tc>
+          <w:tcPr>
+            <w:tcW w:w="7087" w:type="dxa"/>
+            <w:tcBorders>
+              <w:top w:val="single" w:sz="4" w:space="0" w:color="auto"/>
+              <w:left w:val="single" w:sz="4" w:space="0" w:color="auto"/>
+              <w:bottom w:val="single" w:sz="4" w:space="0" w:color="auto"/>
+            </w:tcBorders>
+          </w:tcPr>
+          <w:p>
+            <w:pPr>
+              <w:cnfStyle w:val="000000000000" w:firstRow="0" w:lastRow="0" w:firstColumn="0" w:lastColumn="0" w:oddVBand="0" w:evenVBand="0" w:oddHBand="0" w:evenHBand="0" w:firstRowFirstColumn="0" w:firstRowLastColumn="0" w:lastRowFirstColumn="0" w:lastRowLastColumn="0"/>
+              <w:rPr>
+                <w:b/>
+                <w:bCs/>
+              </w:rPr>
+            </w:pPr>
+            <w:r>
+              <w:rPr>
+                <w:b/>
+                <w:bCs/>
+              </w:rPr>
+              <w:t xml:space="preserve">Note </w:t>
+            </w:r>
+            <w:sdt>
+              <w:sdtPr>
+                <w:rPr>
+                  <w:b/>
+                  <w:bCs/>
+                </w:rPr>
+                <w:id w:val="-1477137602"/>
+                <w:citation/>
+              </w:sdtPr>
+              <w:sdtEndPr/>
+              <w:sdtContent>
+                <w:r>
+                  <w:rPr>
+                    <w:b/>
+                    <w:bCs/>
+                  </w:rPr>
+                  <w:fldChar w:fldCharType="begin"/>
+                </w:r>
+                <w:r>
+                  <w:instrText xml:space="preserve"> CITATION Aru23 \l 4108 </w:instrText>
+                </w:r>
+                <w:r>
+                  <w:rPr>
+                    <w:b/>
+                    <w:bCs/>
+                  </w:rPr>
+                  <w:fldChar w:fldCharType="separate"/>
+                </w:r>
+                <w:r>
+                  <w:rPr>
+                    <w:noProof/>
+                  </w:rPr>
+                  <w:t>(Thevapalan, 2023)</w:t>
+                </w:r>
+                <w:r>
+                  <w:rPr>
+                    <w:b/>
+                    <w:bCs/>
+                  </w:rPr>
+                  <w:fldChar w:fldCharType="end"/>
+                </w:r>
+              </w:sdtContent>
+            </w:sdt>
+          </w:p>
+          <w:p>
+            <w:pPr>
+              <w:cnfStyle w:val="000000000000" w:firstRow="0" w:lastRow="0" w:firstColumn="0" w:lastColumn="0" w:oddVBand="0" w:evenVBand="0" w:oddHBand="0" w:evenHBand="0" w:firstRowFirstColumn="0" w:firstRowLastColumn="0" w:lastRowFirstColumn="0" w:lastRowLastColumn="0"/>
+            </w:pPr>
+            <w:r>
+              <w:t>GPT-4 vision :</w:t>
+            </w:r>
+            <w:r>
+              <w:t xml:space="preserve"> lire des textes</w:t>
+            </w:r>
+            <w:r>
+              <w:t>, générer des sites, textes en fonction d’un brouillon, lire graphe</w:t>
+            </w:r>
+          </w:p>
+          <w:p>
+            <w:pPr>
+              <w:cnfStyle w:val="000000000000" w:firstRow="0" w:lastRow="0" w:firstColumn="0" w:lastColumn="0" w:oddVBand="0" w:evenVBand="0" w:oddHBand="0" w:evenHBand="0" w:firstRowFirstColumn="0" w:firstRowLastColumn="0" w:lastRowFirstColumn="0" w:lastRowLastColumn="0"/>
+            </w:pPr>
+            <w:r>
+              <w:t>Création d’image en fonction de demande spécifique</w:t>
+            </w:r>
+          </w:p>
+        </w:tc>
+        <w:tc>
+          <w:tcPr>
+            <w:tcW w:w="1843" w:type="dxa"/>
+            <w:tcBorders>
+              <w:top w:val="single" w:sz="4" w:space="0" w:color="auto"/>
+              <w:left w:val="single" w:sz="4" w:space="0" w:color="auto"/>
+              <w:bottom w:val="single" w:sz="4" w:space="0" w:color="auto"/>
+            </w:tcBorders>
+          </w:tcPr>
+          <w:p>
+            <w:pPr>
+              <w:cnfStyle w:val="000000000000" w:firstRow="0" w:lastRow="0" w:firstColumn="0" w:lastColumn="0" w:oddVBand="0" w:evenVBand="0" w:oddHBand="0" w:evenHBand="0" w:firstRowFirstColumn="0" w:firstRowLastColumn="0" w:lastRowFirstColumn="0" w:lastRowLastColumn="0"/>
+            </w:pPr>
           </w:p>
         </w:tc>
       </w:tr>
@@ -2200,7 +2402,7 @@
       <w:sdtContent>
         <w:p>
           <w:pPr>
-            <w:pStyle w:val="Heading1"/>
+            <w:pStyle w:val="Titre1"/>
             <w:rPr>
               <w:lang w:val="fr-FR"/>
             </w:rPr>
@@ -2217,10 +2419,11 @@
             <w:id w:val="111145805"/>
             <w:bibliography/>
           </w:sdtPr>
+          <w:sdtEndPr/>
           <w:sdtContent>
             <w:p>
               <w:pPr>
-                <w:pStyle w:val="Bibliography"/>
+                <w:pStyle w:val="Bibliographie"/>
                 <w:ind w:left="720" w:hanging="720"/>
                 <w:rPr>
                   <w:noProof/>
@@ -2235,9 +2438,6 @@
                 <w:fldChar w:fldCharType="begin"/>
               </w:r>
               <w:r>
-                <w:rPr>
-                  <w:lang w:val="en-US"/>
-                </w:rPr>
                 <w:instrText>BIBLIOGRAPHY</w:instrText>
               </w:r>
               <w:r>
@@ -2246,7 +2446,7 @@
               <w:r>
                 <w:rPr>
                   <w:noProof/>
-                  <w:lang w:val="en-US"/>
+                  <w:lang w:val="fr-FR"/>
                 </w:rPr>
                 <w:t xml:space="preserve">Ali Darvishi, H. K. (2024). </w:t>
               </w:r>
@@ -2276,7 +2476,7 @@
             </w:p>
             <w:p>
               <w:pPr>
-                <w:pStyle w:val="Bibliography"/>
+                <w:pStyle w:val="Bibliographie"/>
                 <w:ind w:left="720" w:hanging="720"/>
                 <w:rPr>
                   <w:noProof/>
@@ -2309,7 +2509,7 @@
             </w:p>
             <w:p>
               <w:pPr>
-                <w:pStyle w:val="Bibliography"/>
+                <w:pStyle w:val="Bibliographie"/>
                 <w:ind w:left="720" w:hanging="720"/>
                 <w:rPr>
                   <w:noProof/>
@@ -2342,7 +2542,7 @@
             </w:p>
             <w:p>
               <w:pPr>
-                <w:pStyle w:val="Bibliography"/>
+                <w:pStyle w:val="Bibliographie"/>
                 <w:ind w:left="720" w:hanging="720"/>
                 <w:rPr>
                   <w:noProof/>
@@ -2375,7 +2575,7 @@
             </w:p>
             <w:p>
               <w:pPr>
-                <w:pStyle w:val="Bibliography"/>
+                <w:pStyle w:val="Bibliographie"/>
                 <w:ind w:left="720" w:hanging="720"/>
                 <w:rPr>
                   <w:noProof/>
@@ -2415,7 +2615,7 @@
             </w:p>
             <w:p>
               <w:pPr>
-                <w:pStyle w:val="Bibliography"/>
+                <w:pStyle w:val="Bibliographie"/>
                 <w:ind w:left="720" w:hanging="720"/>
                 <w:rPr>
                   <w:noProof/>
@@ -2448,7 +2648,7 @@
             </w:p>
             <w:p>
               <w:pPr>
-                <w:pStyle w:val="Bibliography"/>
+                <w:pStyle w:val="Bibliographie"/>
                 <w:ind w:left="720" w:hanging="720"/>
                 <w:rPr>
                   <w:noProof/>
@@ -2465,7 +2665,7 @@
             </w:p>
             <w:p>
               <w:pPr>
-                <w:pStyle w:val="Bibliography"/>
+                <w:pStyle w:val="Bibliographie"/>
                 <w:ind w:left="720" w:hanging="720"/>
                 <w:rPr>
                   <w:noProof/>
@@ -2505,7 +2705,41 @@
             </w:p>
             <w:p>
               <w:pPr>
-                <w:pStyle w:val="Bibliography"/>
+                <w:pStyle w:val="Bibliographie"/>
+                <w:ind w:left="720" w:hanging="720"/>
+                <w:rPr>
+                  <w:noProof/>
+                  <w:lang w:val="fr-FR"/>
+                </w:rPr>
+              </w:pPr>
+              <w:r>
+                <w:rPr>
+                  <w:noProof/>
+                  <w:lang w:val="fr-FR"/>
+                </w:rPr>
+                <w:lastRenderedPageBreak/>
+                <w:t xml:space="preserve">Thevapalan, A. (2023, Novembre). </w:t>
+              </w:r>
+              <w:r>
+                <w:rPr>
+                  <w:i/>
+                  <w:iCs/>
+                  <w:noProof/>
+                  <w:lang w:val="fr-FR"/>
+                </w:rPr>
+                <w:t>GPT-4 Vision: A Comprehensive Guide for Beginners</w:t>
+              </w:r>
+              <w:r>
+                <w:rPr>
+                  <w:noProof/>
+                  <w:lang w:val="fr-FR"/>
+                </w:rPr>
+                <w:t>. Récupéré sur datacamp.com: https://www.datacamp.com/tutorial/gpt-4-vision-comprehensive-guide</w:t>
+              </w:r>
+            </w:p>
+            <w:p>
+              <w:pPr>
+                <w:pStyle w:val="Bibliographie"/>
                 <w:ind w:left="720" w:hanging="720"/>
                 <w:rPr>
                   <w:noProof/>
@@ -2538,7 +2772,7 @@
             </w:p>
             <w:p>
               <w:pPr>
-                <w:pStyle w:val="Bibliography"/>
+                <w:pStyle w:val="Bibliographie"/>
                 <w:ind w:left="720" w:hanging="720"/>
                 <w:rPr>
                   <w:noProof/>
@@ -3148,11 +3382,11 @@
     <w:name w:val="Normal"/>
     <w:qFormat/>
   </w:style>
-  <w:style w:type="paragraph" w:styleId="Heading1">
+  <w:style w:type="paragraph" w:styleId="Titre1">
     <w:name w:val="heading 1"/>
     <w:basedOn w:val="Normal"/>
     <w:next w:val="Normal"/>
-    <w:link w:val="Heading1Char"/>
+    <w:link w:val="Titre1Car"/>
     <w:uiPriority w:val="9"/>
     <w:qFormat/>
     <w:rsid w:val="007E5B22"/>
@@ -3172,13 +3406,13 @@
       <w14:ligatures w14:val="none"/>
     </w:rPr>
   </w:style>
-  <w:style w:type="character" w:default="1" w:styleId="DefaultParagraphFont">
+  <w:style w:type="character" w:default="1" w:styleId="Policepardfaut">
     <w:name w:val="Default Paragraph Font"/>
     <w:uiPriority w:val="1"/>
     <w:semiHidden/>
     <w:unhideWhenUsed/>
   </w:style>
-  <w:style w:type="table" w:default="1" w:styleId="TableNormal">
+  <w:style w:type="table" w:default="1" w:styleId="TableauNormal">
     <w:name w:val="Normal Table"/>
     <w:uiPriority w:val="99"/>
     <w:semiHidden/>
@@ -3193,15 +3427,15 @@
       </w:tblCellMar>
     </w:tblPr>
   </w:style>
-  <w:style w:type="numbering" w:default="1" w:styleId="NoList">
+  <w:style w:type="numbering" w:default="1" w:styleId="Aucuneliste">
     <w:name w:val="No List"/>
     <w:uiPriority w:val="99"/>
     <w:semiHidden/>
     <w:unhideWhenUsed/>
   </w:style>
-  <w:style w:type="table" w:styleId="TableGrid">
+  <w:style w:type="table" w:styleId="Grilledutableau">
     <w:name w:val="Table Grid"/>
-    <w:basedOn w:val="TableNormal"/>
+    <w:basedOn w:val="TableauNormal"/>
     <w:uiPriority w:val="39"/>
     <w:rsid w:val="00B1408E"/>
     <w:pPr>
@@ -3218,9 +3452,9 @@
       </w:tblBorders>
     </w:tblPr>
   </w:style>
-  <w:style w:type="table" w:styleId="GridTable3">
+  <w:style w:type="table" w:styleId="TableauGrille3">
     <w:name w:val="Grid Table 3"/>
-    <w:basedOn w:val="TableNormal"/>
+    <w:basedOn w:val="TableauNormal"/>
     <w:uiPriority w:val="48"/>
     <w:rsid w:val="0029449A"/>
     <w:pPr>
@@ -3354,9 +3588,9 @@
       </w:tcPr>
     </w:tblStylePr>
   </w:style>
-  <w:style w:type="character" w:styleId="Hyperlink">
+  <w:style w:type="character" w:styleId="Lienhypertexte">
     <w:name w:val="Hyperlink"/>
-    <w:basedOn w:val="DefaultParagraphFont"/>
+    <w:basedOn w:val="Policepardfaut"/>
     <w:uiPriority w:val="99"/>
     <w:unhideWhenUsed/>
     <w:rsid w:val="000674F0"/>
@@ -3365,9 +3599,9 @@
       <w:u w:val="single"/>
     </w:rPr>
   </w:style>
-  <w:style w:type="character" w:styleId="UnresolvedMention">
+  <w:style w:type="character" w:styleId="Mentionnonrsolue">
     <w:name w:val="Unresolved Mention"/>
-    <w:basedOn w:val="DefaultParagraphFont"/>
+    <w:basedOn w:val="Policepardfaut"/>
     <w:uiPriority w:val="99"/>
     <w:semiHidden/>
     <w:unhideWhenUsed/>
@@ -3377,10 +3611,10 @@
       <w:shd w:val="clear" w:color="auto" w:fill="E1DFDD"/>
     </w:rPr>
   </w:style>
-  <w:style w:type="character" w:customStyle="1" w:styleId="Heading1Char">
-    <w:name w:val="Heading 1 Char"/>
-    <w:basedOn w:val="DefaultParagraphFont"/>
-    <w:link w:val="Heading1"/>
+  <w:style w:type="character" w:customStyle="1" w:styleId="Titre1Car">
+    <w:name w:val="Titre 1 Car"/>
+    <w:basedOn w:val="Policepardfaut"/>
+    <w:link w:val="Titre1"/>
     <w:uiPriority w:val="9"/>
     <w:rsid w:val="007E5B22"/>
     <w:rPr>
@@ -3393,7 +3627,7 @@
       <w14:ligatures w14:val="none"/>
     </w:rPr>
   </w:style>
-  <w:style w:type="paragraph" w:styleId="Bibliography">
+  <w:style w:type="paragraph" w:styleId="Bibliographie">
     <w:name w:val="Bibliography"/>
     <w:basedOn w:val="Normal"/>
     <w:next w:val="Normal"/>
@@ -3401,10 +3635,10 @@
     <w:unhideWhenUsed/>
     <w:rsid w:val="007E5B22"/>
   </w:style>
-  <w:style w:type="paragraph" w:styleId="Header">
+  <w:style w:type="paragraph" w:styleId="En-tte">
     <w:name w:val="header"/>
     <w:basedOn w:val="Normal"/>
-    <w:link w:val="HeaderChar"/>
+    <w:link w:val="En-tteCar"/>
     <w:uiPriority w:val="99"/>
     <w:unhideWhenUsed/>
     <w:rsid w:val="00333B82"/>
@@ -3416,17 +3650,17 @@
       <w:spacing w:after="0" w:line="240" w:lineRule="auto"/>
     </w:pPr>
   </w:style>
-  <w:style w:type="character" w:customStyle="1" w:styleId="HeaderChar">
-    <w:name w:val="Header Char"/>
-    <w:basedOn w:val="DefaultParagraphFont"/>
-    <w:link w:val="Header"/>
+  <w:style w:type="character" w:customStyle="1" w:styleId="En-tteCar">
+    <w:name w:val="En-tête Car"/>
+    <w:basedOn w:val="Policepardfaut"/>
+    <w:link w:val="En-tte"/>
     <w:uiPriority w:val="99"/>
     <w:rsid w:val="00333B82"/>
   </w:style>
-  <w:style w:type="paragraph" w:styleId="Footer">
+  <w:style w:type="paragraph" w:styleId="Pieddepage">
     <w:name w:val="footer"/>
     <w:basedOn w:val="Normal"/>
-    <w:link w:val="FooterChar"/>
+    <w:link w:val="PieddepageCar"/>
     <w:uiPriority w:val="99"/>
     <w:unhideWhenUsed/>
     <w:rsid w:val="00333B82"/>
@@ -3438,14 +3672,14 @@
       <w:spacing w:after="0" w:line="240" w:lineRule="auto"/>
     </w:pPr>
   </w:style>
-  <w:style w:type="character" w:customStyle="1" w:styleId="FooterChar">
-    <w:name w:val="Footer Char"/>
-    <w:basedOn w:val="DefaultParagraphFont"/>
-    <w:link w:val="Footer"/>
+  <w:style w:type="character" w:customStyle="1" w:styleId="PieddepageCar">
+    <w:name w:val="Pied de page Car"/>
+    <w:basedOn w:val="Policepardfaut"/>
+    <w:link w:val="Pieddepage"/>
     <w:uiPriority w:val="99"/>
     <w:rsid w:val="00333B82"/>
   </w:style>
-  <w:style w:type="paragraph" w:styleId="ListParagraph">
+  <w:style w:type="paragraph" w:styleId="Paragraphedeliste">
     <w:name w:val="List Paragraph"/>
     <w:basedOn w:val="Normal"/>
     <w:uiPriority w:val="34"/>
@@ -3971,11 +4205,32 @@
     <b:URL>https://youtu.be/7ell8KEbhJo?si=RXIdR1TEDcm-pMdm</b:URL>
     <b:RefOrder>10</b:RefOrder>
   </b:Source>
+  <b:Source>
+    <b:Tag>Aru23</b:Tag>
+    <b:SourceType>InternetSite</b:SourceType>
+    <b:Guid>{D2706168-7D1E-4923-805A-8C99EAAD29DE}</b:Guid>
+    <b:Title>GPT-4 Vision: A Comprehensive Guide for Beginners</b:Title>
+    <b:Year>2023</b:Year>
+    <b:Month>Novembre</b:Month>
+    <b:InternetSiteTitle>datacamp.com</b:InternetSiteTitle>
+    <b:URL>https://www.datacamp.com/tutorial/gpt-4-vision-comprehensive-guide</b:URL>
+    <b:Author>
+      <b:Author>
+        <b:NameList>
+          <b:Person>
+            <b:Last>Thevapalan</b:Last>
+            <b:First>Arunn</b:First>
+          </b:Person>
+        </b:NameList>
+      </b:Author>
+    </b:Author>
+    <b:RefOrder>11</b:RefOrder>
+  </b:Source>
 </b:Sources>
 </file>
 
 <file path=customXml/itemProps1.xml><?xml version="1.0" encoding="utf-8"?>
-<ds:datastoreItem xmlns:ds="http://schemas.openxmlformats.org/officeDocument/2006/customXml" ds:itemID="{793EF228-4740-43B3-895E-E58DAED8A9CD}">
+<ds:datastoreItem xmlns:ds="http://schemas.openxmlformats.org/officeDocument/2006/customXml" ds:itemID="{12D7BAF4-321A-43E6-A782-82CEFD015D48}">
   <ds:schemaRefs>
     <ds:schemaRef ds:uri="http://schemas.openxmlformats.org/officeDocument/2006/bibliography"/>
   </ds:schemaRefs>

</xml_diff>

<commit_message>
02.06.2024, ajout des dernières modifications, précisions du TM
</commit_message>
<xml_diff>
--- a/Journal de bord.docx
+++ b/Journal de bord.docx
@@ -1,6 +1,6 @@
 
 <file path=word/document.xml><?xml version="1.0" encoding="utf-8"?>
-<w:document xmlns:wpc="http://schemas.microsoft.com/office/word/2010/wordprocessingCanvas" xmlns:cx="http://schemas.microsoft.com/office/drawing/2014/chartex" xmlns:cx1="http://schemas.microsoft.com/office/drawing/2015/9/8/chartex" xmlns:cx2="http://schemas.microsoft.com/office/drawing/2015/10/21/chartex" xmlns:cx3="http://schemas.microsoft.com/office/drawing/2016/5/9/chartex" xmlns:cx4="http://schemas.microsoft.com/office/drawing/2016/5/10/chartex" xmlns:cx5="http://schemas.microsoft.com/office/drawing/2016/5/11/chartex" xmlns:cx6="http://schemas.microsoft.com/office/drawing/2016/5/12/chartex" xmlns:cx7="http://schemas.microsoft.com/office/drawing/2016/5/13/chartex" xmlns:cx8="http://schemas.microsoft.com/office/drawing/2016/5/14/chartex" xmlns:mc="http://schemas.openxmlformats.org/markup-compatibility/2006" xmlns:aink="http://schemas.microsoft.com/office/drawing/2016/ink" xmlns:am3d="http://schemas.microsoft.com/office/drawing/2017/model3d" xmlns:o="urn:schemas-microsoft-com:office:office" xmlns:oel="http://schemas.microsoft.com/office/2019/extlst" xmlns:r="http://schemas.openxmlformats.org/officeDocument/2006/relationships" xmlns:m="http://schemas.openxmlformats.org/officeDocument/2006/math" xmlns:v="urn:schemas-microsoft-com:vml" xmlns:wp14="http://schemas.microsoft.com/office/word/2010/wordprocessingDrawing" xmlns:wp="http://schemas.openxmlformats.org/drawingml/2006/wordprocessingDrawing" xmlns:w10="urn:schemas-microsoft-com:office:word" xmlns:w="http://schemas.openxmlformats.org/wordprocessingml/2006/main" xmlns:w14="http://schemas.microsoft.com/office/word/2010/wordml" xmlns:w15="http://schemas.microsoft.com/office/word/2012/wordml" xmlns:w16cex="http://schemas.microsoft.com/office/word/2018/wordml/cex" xmlns:w16cid="http://schemas.microsoft.com/office/word/2016/wordml/cid" xmlns:w16="http://schemas.microsoft.com/office/word/2018/wordml" xmlns:w16du="http://schemas.microsoft.com/office/word/2023/wordml/word16du" xmlns:w16sdtdh="http://schemas.microsoft.com/office/word/2020/wordml/sdtdatahash" xmlns:w16se="http://schemas.microsoft.com/office/word/2015/wordml/symex" xmlns:wpg="http://schemas.microsoft.com/office/word/2010/wordprocessingGroup" xmlns:wpi="http://schemas.microsoft.com/office/word/2010/wordprocessingInk" xmlns:wne="http://schemas.microsoft.com/office/word/2006/wordml" xmlns:wps="http://schemas.microsoft.com/office/word/2010/wordprocessingShape" mc:Ignorable="w14 w15 w16se w16cid w16 w16cex w16sdtdh w16du wp14">
+<w:document xmlns:wpc="http://schemas.microsoft.com/office/word/2010/wordprocessingCanvas" xmlns:cx="http://schemas.microsoft.com/office/drawing/2014/chartex" xmlns:cx1="http://schemas.microsoft.com/office/drawing/2015/9/8/chartex" xmlns:cx2="http://schemas.microsoft.com/office/drawing/2015/10/21/chartex" xmlns:cx3="http://schemas.microsoft.com/office/drawing/2016/5/9/chartex" xmlns:cx4="http://schemas.microsoft.com/office/drawing/2016/5/10/chartex" xmlns:cx5="http://schemas.microsoft.com/office/drawing/2016/5/11/chartex" xmlns:cx6="http://schemas.microsoft.com/office/drawing/2016/5/12/chartex" xmlns:cx7="http://schemas.microsoft.com/office/drawing/2016/5/13/chartex" xmlns:cx8="http://schemas.microsoft.com/office/drawing/2016/5/14/chartex" xmlns:mc="http://schemas.openxmlformats.org/markup-compatibility/2006" xmlns:aink="http://schemas.microsoft.com/office/drawing/2016/ink" xmlns:am3d="http://schemas.microsoft.com/office/drawing/2017/model3d" xmlns:o="urn:schemas-microsoft-com:office:office" xmlns:oel="http://schemas.microsoft.com/office/2019/extlst" xmlns:r="http://schemas.openxmlformats.org/officeDocument/2006/relationships" xmlns:m="http://schemas.openxmlformats.org/officeDocument/2006/math" xmlns:v="urn:schemas-microsoft-com:vml" xmlns:wp14="http://schemas.microsoft.com/office/word/2010/wordprocessingDrawing" xmlns:wp="http://schemas.openxmlformats.org/drawingml/2006/wordprocessingDrawing" xmlns:w10="urn:schemas-microsoft-com:office:word" xmlns:w="http://schemas.openxmlformats.org/wordprocessingml/2006/main" xmlns:w14="http://schemas.microsoft.com/office/word/2010/wordml" xmlns:w15="http://schemas.microsoft.com/office/word/2012/wordml" xmlns:w16cex="http://schemas.microsoft.com/office/word/2018/wordml/cex" xmlns:w16cid="http://schemas.microsoft.com/office/word/2016/wordml/cid" xmlns:w16="http://schemas.microsoft.com/office/word/2018/wordml" xmlns:w16sdtdh="http://schemas.microsoft.com/office/word/2020/wordml/sdtdatahash" xmlns:w16se="http://schemas.microsoft.com/office/word/2015/wordml/symex" xmlns:wpg="http://schemas.microsoft.com/office/word/2010/wordprocessingGroup" xmlns:wpi="http://schemas.microsoft.com/office/word/2010/wordprocessingInk" xmlns:wne="http://schemas.microsoft.com/office/word/2006/wordml" xmlns:wps="http://schemas.microsoft.com/office/word/2010/wordprocessingShape" mc:Ignorable="w14 w15 w16se w16cid w16 w16cex w16sdtdh wp14">
   <w:body>
     <w:p>
       <w:pPr>
@@ -85,9 +85,11 @@
             <w:r>
               <w:t xml:space="preserve">Travail </w:t>
             </w:r>
+            <w:proofErr w:type="gramStart"/>
             <w:r>
               <w:t>à  terminer</w:t>
             </w:r>
+            <w:proofErr w:type="gramEnd"/>
           </w:p>
         </w:tc>
       </w:tr>
@@ -209,7 +211,15 @@
               <w:cnfStyle w:val="000000000000" w:firstRow="0" w:lastRow="0" w:firstColumn="0" w:lastColumn="0" w:oddVBand="0" w:evenVBand="0" w:oddHBand="0" w:evenHBand="0" w:firstRowFirstColumn="0" w:firstRowLastColumn="0" w:lastRowFirstColumn="0" w:lastRowLastColumn="0"/>
             </w:pPr>
             <w:r>
-              <w:t xml:space="preserve">Je dois créer une bibliographie intéressante. Pour cela je suis aller sur les sites des université pour récupérer leurs données qu’ils ont sur les IA : la tricherie, moyen de détection et avis des enseignants à ce sujet… D’une autre part </w:t>
+              <w:t xml:space="preserve">Je dois créer une bibliographie intéressante. Pour cela je suis </w:t>
+            </w:r>
+            <w:proofErr w:type="gramStart"/>
+            <w:r>
+              <w:t>aller</w:t>
+            </w:r>
+            <w:proofErr w:type="gramEnd"/>
+            <w:r>
+              <w:t xml:space="preserve"> sur les sites des université pour récupérer leurs données qu’ils ont sur les IA : la tricherie, moyen de détection et avis des enseignants à ce sujet… D’une autre part </w:t>
             </w:r>
             <w:r>
               <w:t>je recherche des meetings pour savoir ce que les gens pensent qu’auront la place des IA dans le future</w:t>
@@ -777,7 +787,15 @@
               <w:cnfStyle w:val="000000000000" w:firstRow="0" w:lastRow="0" w:firstColumn="0" w:lastColumn="0" w:oddVBand="0" w:evenVBand="0" w:oddHBand="0" w:evenHBand="0" w:firstRowFirstColumn="0" w:firstRowLastColumn="0" w:lastRowFirstColumn="0" w:lastRowLastColumn="0"/>
             </w:pPr>
             <w:r>
-              <w:t xml:space="preserve">Les ia sont devenues très accessible </w:t>
+              <w:t xml:space="preserve">Les </w:t>
+            </w:r>
+            <w:proofErr w:type="spellStart"/>
+            <w:r>
+              <w:t>ia</w:t>
+            </w:r>
+            <w:proofErr w:type="spellEnd"/>
+            <w:r>
+              <w:t xml:space="preserve"> sont devenues très accessible </w:t>
             </w:r>
             <w:r>
               <w:t>et sont utilisable avec une simplicité et une rapidité hors du commun. La question se pose à l’université de Stanford si cela aurait un impact sur la tricherie ?</w:t>
@@ -801,8 +819,13 @@
               <w:t>x</w:t>
             </w:r>
             <w:r>
-              <w:t xml:space="preserve"> chatbox</w:t>
-            </w:r>
+              <w:t xml:space="preserve"> </w:t>
+            </w:r>
+            <w:proofErr w:type="spellStart"/>
+            <w:r>
+              <w:t>chatbox</w:t>
+            </w:r>
+            <w:proofErr w:type="spellEnd"/>
             <w:r>
               <w:t>.</w:t>
             </w:r>
@@ -1023,11 +1046,7 @@
               <w:t>a reconnaissance d’image. On montre une image en entré et il en sort un mot en sorti</w:t>
             </w:r>
             <w:r>
-              <w:t xml:space="preserve">, d’abord il répond </w:t>
-            </w:r>
-            <w:r>
-              <w:lastRenderedPageBreak/>
-              <w:t xml:space="preserve">incorrectement. Mais </w:t>
+              <w:t xml:space="preserve">, d’abord il répond incorrectement. Mais </w:t>
             </w:r>
             <w:r>
               <w:t>on peut l’aider en y ajoutant une base de donnée. Ici des images avec le mot correcte associé</w:t>
@@ -1051,7 +1070,15 @@
               <w:t xml:space="preserve">. De plus il n’y a pas une bonne réponse </w:t>
             </w:r>
             <w:r>
-              <w:t>existante à uhne question mais peut-être plusieurs, la machine ne sait donc pas si elle travaille bien ou non</w:t>
+              <w:t xml:space="preserve">existante à </w:t>
+            </w:r>
+            <w:proofErr w:type="spellStart"/>
+            <w:r>
+              <w:t>uhne</w:t>
+            </w:r>
+            <w:proofErr w:type="spellEnd"/>
+            <w:r>
+              <w:t xml:space="preserve"> question mais peut-être plusieurs, la machine ne sait donc pas si elle travaille bien ou non</w:t>
             </w:r>
             <w:r>
               <w:t>. Mais encore, il y a un historique de discussion un fil de discussion, GPT n</w:t>
@@ -1111,7 +1138,15 @@
               <w:t xml:space="preserve"> Il crée la fin d’un texte le plus possiblement vrai.</w:t>
             </w:r>
             <w:r>
-              <w:t xml:space="preserve"> Utilisation des tokens </w:t>
+              <w:t xml:space="preserve"> Utilisation des </w:t>
+            </w:r>
+            <w:proofErr w:type="spellStart"/>
+            <w:r>
+              <w:t>tokens</w:t>
+            </w:r>
+            <w:proofErr w:type="spellEnd"/>
+            <w:r>
+              <w:t xml:space="preserve"> </w:t>
             </w:r>
             <w:r>
               <w:t xml:space="preserve">portions de mots, </w:t>
@@ -1126,7 +1161,15 @@
               <w:t xml:space="preserve"> de prédictions</w:t>
             </w:r>
             <w:r>
-              <w:t xml:space="preserve">. Ces tokens </w:t>
+              <w:t xml:space="preserve">. Ces </w:t>
+            </w:r>
+            <w:proofErr w:type="spellStart"/>
+            <w:r>
+              <w:t>tokens</w:t>
+            </w:r>
+            <w:proofErr w:type="spellEnd"/>
+            <w:r>
+              <w:t xml:space="preserve"> </w:t>
             </w:r>
             <w:r>
               <w:t>crée un vocabulaire pas spécifique d’une langue.</w:t>
@@ -1147,8 +1190,21 @@
               <w:t xml:space="preserve">un mot et essaie de prédire le mot manquant. Cela permet qu’un humain </w:t>
             </w:r>
             <w:r>
-              <w:t>n’interviennent pour créer la base de donnés. Self-supervised-learning</w:t>
-            </w:r>
+              <w:t>n’interviennent pour créer la base de donnés. Self-</w:t>
+            </w:r>
+            <w:proofErr w:type="spellStart"/>
+            <w:r>
+              <w:t>supervised</w:t>
+            </w:r>
+            <w:proofErr w:type="spellEnd"/>
+            <w:r>
+              <w:t>-</w:t>
+            </w:r>
+            <w:proofErr w:type="spellStart"/>
+            <w:r>
+              <w:t>learning</w:t>
+            </w:r>
+            <w:proofErr w:type="spellEnd"/>
             <w:r>
               <w:t xml:space="preserve">. </w:t>
             </w:r>
@@ -1177,10 +1233,26 @@
               <w:t>L’IA</w:t>
             </w:r>
             <w:r>
-              <w:t xml:space="preserve"> a une mémoire de token donc pour trouver le prochain mot il peut ressortir </w:t>
-            </w:r>
-            <w:r>
-              <w:t>des infos liés à des token au début d’un texte</w:t>
+              <w:t xml:space="preserve"> a une mémoire de </w:t>
+            </w:r>
+            <w:proofErr w:type="spellStart"/>
+            <w:r>
+              <w:t>token</w:t>
+            </w:r>
+            <w:proofErr w:type="spellEnd"/>
+            <w:r>
+              <w:t xml:space="preserve"> donc pour trouver le prochain mot il peut ressortir </w:t>
+            </w:r>
+            <w:r>
+              <w:t xml:space="preserve">des infos liés à des </w:t>
+            </w:r>
+            <w:proofErr w:type="spellStart"/>
+            <w:r>
+              <w:t>token</w:t>
+            </w:r>
+            <w:proofErr w:type="spellEnd"/>
+            <w:r>
+              <w:t xml:space="preserve"> au début d’un texte</w:t>
             </w:r>
             <w:r>
               <w:t xml:space="preserve">. Continuer un texte ne sert pas à </w:t>
@@ -1189,10 +1261,18 @@
               <w:t>faire une conversation</w:t>
             </w:r>
             <w:r>
-              <w:t>. Utilisation de prep</w:t>
-            </w:r>
-            <w:r>
-              <w:t xml:space="preserve">rompt, situation initiale, pour </w:t>
+              <w:t xml:space="preserve">. Utilisation de </w:t>
+            </w:r>
+            <w:proofErr w:type="spellStart"/>
+            <w:r>
+              <w:t>prep</w:t>
+            </w:r>
+            <w:r>
+              <w:t>rompt</w:t>
+            </w:r>
+            <w:proofErr w:type="spellEnd"/>
+            <w:r>
+              <w:t xml:space="preserve">, situation initiale, pour </w:t>
             </w:r>
             <w:r>
               <w:t>que</w:t>
@@ -1210,10 +1290,26 @@
               <w:t>. Il n’est pas entraîner à répondre bien à des questions</w:t>
             </w:r>
             <w:r>
-              <w:t xml:space="preserve">. Instruct GPT : </w:t>
-            </w:r>
-            <w:r>
-              <w:t xml:space="preserve">modèle fine tuné, </w:t>
+              <w:t xml:space="preserve">. </w:t>
+            </w:r>
+            <w:proofErr w:type="spellStart"/>
+            <w:r>
+              <w:t>Instruct</w:t>
+            </w:r>
+            <w:proofErr w:type="spellEnd"/>
+            <w:r>
+              <w:t xml:space="preserve"> GPT : </w:t>
+            </w:r>
+            <w:r>
+              <w:t xml:space="preserve">modèle fine </w:t>
+            </w:r>
+            <w:proofErr w:type="spellStart"/>
+            <w:r>
+              <w:t>tuné</w:t>
+            </w:r>
+            <w:proofErr w:type="spellEnd"/>
+            <w:r>
+              <w:t xml:space="preserve">, </w:t>
             </w:r>
             <w:r>
               <w:t xml:space="preserve">on utilise des données créés par des humains pour laisser </w:t>
@@ -1273,7 +1369,6 @@
               <w:cnfStyle w:val="000000100000" w:firstRow="0" w:lastRow="0" w:firstColumn="0" w:lastColumn="0" w:oddVBand="0" w:evenVBand="0" w:oddHBand="1" w:evenHBand="0" w:firstRowFirstColumn="0" w:firstRowLastColumn="0" w:lastRowFirstColumn="0" w:lastRowLastColumn="0"/>
             </w:pPr>
             <w:r>
-              <w:lastRenderedPageBreak/>
               <w:t xml:space="preserve">créer une problématique, s’informer sur le sujet. </w:t>
             </w:r>
           </w:p>
@@ -1328,6 +1423,7 @@
               </w:rPr>
               <w:t xml:space="preserve">Quelle est l’impact de </w:t>
             </w:r>
+            <w:proofErr w:type="spellStart"/>
             <w:r>
               <w:rPr>
                 <w:b/>
@@ -1342,6 +1438,7 @@
               </w:rPr>
               <w:t>GPT</w:t>
             </w:r>
+            <w:proofErr w:type="spellEnd"/>
             <w:r>
               <w:rPr>
                 <w:b/>
@@ -1407,12 +1504,21 @@
               </w:rPr>
               <w:t xml:space="preserve">Comment fonctionne </w:t>
             </w:r>
+            <w:proofErr w:type="spellStart"/>
             <w:r>
               <w:rPr>
                 <w:b/>
                 <w:bCs/>
               </w:rPr>
-              <w:t>ChatGPT et qu’elle pourrait être son implication dans la tricherie académique</w:t>
+              <w:t>ChatGPT</w:t>
+            </w:r>
+            <w:proofErr w:type="spellEnd"/>
+            <w:r>
+              <w:rPr>
+                <w:b/>
+                <w:bCs/>
+              </w:rPr>
+              <w:t xml:space="preserve"> et qu’elle pourrait être son implication dans la tricherie académique</w:t>
             </w:r>
             <w:r>
               <w:rPr>
@@ -1517,7 +1623,15 @@
               <w:t>. Pour l’instant on freine les l’avancé des IA</w:t>
             </w:r>
             <w:r>
-              <w:t xml:space="preserve"> car l’éducation ne peut être redonner aux etp d’IA</w:t>
+              <w:t xml:space="preserve"> car l’éducation ne peut être redonner aux </w:t>
+            </w:r>
+            <w:proofErr w:type="spellStart"/>
+            <w:r>
+              <w:t>etp</w:t>
+            </w:r>
+            <w:proofErr w:type="spellEnd"/>
+            <w:r>
+              <w:t xml:space="preserve"> d’IA</w:t>
             </w:r>
             <w:r>
               <w:t>. Les ministères d’éducation doivent se coordonner pour une fois laisser les IA</w:t>
@@ -1583,8 +1697,13 @@
               <w:cnfStyle w:val="000000000000" w:firstRow="0" w:lastRow="0" w:firstColumn="0" w:lastColumn="0" w:oddVBand="0" w:evenVBand="0" w:oddHBand="0" w:evenHBand="0" w:firstRowFirstColumn="0" w:firstRowLastColumn="0" w:lastRowFirstColumn="0" w:lastRowLastColumn="0"/>
             </w:pPr>
             <w:r>
-              <w:t>Système d’enseignement inteligent</w:t>
-            </w:r>
+              <w:t xml:space="preserve">Système d’enseignement </w:t>
+            </w:r>
+            <w:proofErr w:type="spellStart"/>
+            <w:r>
+              <w:t>inteligent</w:t>
+            </w:r>
+            <w:proofErr w:type="spellEnd"/>
           </w:p>
           <w:p>
             <w:pPr>
@@ -1653,7 +1772,6 @@
               <w:cnfStyle w:val="000000000000" w:firstRow="0" w:lastRow="0" w:firstColumn="0" w:lastColumn="0" w:oddVBand="0" w:evenVBand="0" w:oddHBand="0" w:evenHBand="0" w:firstRowFirstColumn="0" w:firstRowLastColumn="0" w:lastRowFirstColumn="0" w:lastRowLastColumn="0"/>
             </w:pPr>
             <w:r>
-              <w:lastRenderedPageBreak/>
               <w:t>Classe virtuelle</w:t>
             </w:r>
           </w:p>
@@ -1844,7 +1962,6 @@
               <w:cnfStyle w:val="000000000000" w:firstRow="0" w:lastRow="0" w:firstColumn="0" w:lastColumn="0" w:oddVBand="0" w:evenVBand="0" w:oddHBand="0" w:evenHBand="0" w:firstRowFirstColumn="0" w:firstRowLastColumn="0" w:lastRowFirstColumn="0" w:lastRowLastColumn="0"/>
             </w:pPr>
             <w:r>
-              <w:lastRenderedPageBreak/>
               <w:t xml:space="preserve">S’informer sur le sujet. </w:t>
             </w:r>
           </w:p>
@@ -1949,8 +2066,13 @@
               <w:t>Louise</w:t>
             </w:r>
             <w:r>
-              <w:t xml:space="preserve"> Stivers</w:t>
-            </w:r>
+              <w:t xml:space="preserve"> </w:t>
+            </w:r>
+            <w:proofErr w:type="spellStart"/>
+            <w:r>
+              <w:t>Stivers</w:t>
+            </w:r>
+            <w:proofErr w:type="spellEnd"/>
             <w:r>
               <w:t xml:space="preserve"> faussement accusé</w:t>
             </w:r>
@@ -1960,6 +2082,7 @@
             <w:r>
               <w:t xml:space="preserve">giat </w:t>
             </w:r>
+            <w:proofErr w:type="spellStart"/>
             <w:r>
               <w:rPr>
                 <w:b/>
@@ -1967,6 +2090,7 @@
               </w:rPr>
               <w:t>Turnitin</w:t>
             </w:r>
+            <w:proofErr w:type="spellEnd"/>
             <w:r>
               <w:rPr>
                 <w:b/>
@@ -2000,6 +2124,7 @@
             <w:r>
               <w:t xml:space="preserve"> </w:t>
             </w:r>
+            <w:proofErr w:type="spellStart"/>
             <w:r>
               <w:rPr>
                 <w:b/>
@@ -2007,6 +2132,7 @@
               </w:rPr>
               <w:t>Compilatio</w:t>
             </w:r>
+            <w:proofErr w:type="spellEnd"/>
             <w:r>
               <w:t>.</w:t>
             </w:r>
@@ -2050,7 +2176,23 @@
                 <w:b/>
                 <w:bCs/>
               </w:rPr>
-              <w:t xml:space="preserve">van de Poël </w:t>
+              <w:t xml:space="preserve">van de </w:t>
+            </w:r>
+            <w:proofErr w:type="spellStart"/>
+            <w:r>
+              <w:rPr>
+                <w:b/>
+                <w:bCs/>
+              </w:rPr>
+              <w:t>Poël</w:t>
+            </w:r>
+            <w:proofErr w:type="spellEnd"/>
+            <w:r>
+              <w:rPr>
+                <w:b/>
+                <w:bCs/>
+              </w:rPr>
+              <w:t xml:space="preserve"> </w:t>
             </w:r>
             <w:r>
               <w:t xml:space="preserve">pense qu’il faudra </w:t>
@@ -2292,17 +2434,49 @@
           <w:p>
             <w:pPr>
               <w:cnfStyle w:val="000000100000" w:firstRow="0" w:lastRow="0" w:firstColumn="0" w:lastColumn="0" w:oddVBand="0" w:evenVBand="0" w:oddHBand="1" w:evenHBand="0" w:firstRowFirstColumn="0" w:firstRowLastColumn="0" w:lastRowFirstColumn="0" w:lastRowLastColumn="0"/>
-            </w:pPr>
-            <w:r>
-              <w:t>Quels sont les avantages et les inconvénients de chatGPT comparé à un enseignant plus classique</w:t>
-            </w:r>
-          </w:p>
-          <w:p>
-            <w:pPr>
-              <w:cnfStyle w:val="000000100000" w:firstRow="0" w:lastRow="0" w:firstColumn="0" w:lastColumn="0" w:oddVBand="0" w:evenVBand="0" w:oddHBand="1" w:evenHBand="0" w:firstRowFirstColumn="0" w:firstRowLastColumn="0" w:lastRowFirstColumn="0" w:lastRowLastColumn="0"/>
-            </w:pPr>
-            <w:r>
-              <w:t xml:space="preserve">Comment chatgpt </w:t>
+              <w:rPr>
+                <w:i/>
+                <w:iCs/>
+              </w:rPr>
+            </w:pPr>
+            <w:r>
+              <w:rPr>
+                <w:i/>
+                <w:iCs/>
+              </w:rPr>
+              <w:t xml:space="preserve">Quels sont les avantages et les inconvénients de </w:t>
+            </w:r>
+            <w:proofErr w:type="spellStart"/>
+            <w:r>
+              <w:rPr>
+                <w:i/>
+                <w:iCs/>
+              </w:rPr>
+              <w:t>chatGPT</w:t>
+            </w:r>
+            <w:proofErr w:type="spellEnd"/>
+            <w:r>
+              <w:rPr>
+                <w:i/>
+                <w:iCs/>
+              </w:rPr>
+              <w:t xml:space="preserve"> comparé à un enseignant plus classique</w:t>
+            </w:r>
+          </w:p>
+          <w:p>
+            <w:pPr>
+              <w:cnfStyle w:val="000000100000" w:firstRow="0" w:lastRow="0" w:firstColumn="0" w:lastColumn="0" w:oddVBand="0" w:evenVBand="0" w:oddHBand="1" w:evenHBand="0" w:firstRowFirstColumn="0" w:firstRowLastColumn="0" w:lastRowFirstColumn="0" w:lastRowLastColumn="0"/>
+            </w:pPr>
+            <w:r>
+              <w:t xml:space="preserve">Comment </w:t>
+            </w:r>
+            <w:proofErr w:type="spellStart"/>
+            <w:r>
+              <w:t>chatgpt</w:t>
+            </w:r>
+            <w:proofErr w:type="spellEnd"/>
+            <w:r>
+              <w:t xml:space="preserve"> </w:t>
             </w:r>
             <w:r>
               <w:t xml:space="preserve">pourrait il être utilisé </w:t>
@@ -2322,26 +2496,70 @@
               <w:t xml:space="preserve">Est-ce que les enseignants </w:t>
             </w:r>
             <w:r>
-              <w:t>voient t’il le risque que chatgpt prendra la position de l’enseignent</w:t>
-            </w:r>
-          </w:p>
-          <w:p>
-            <w:pPr>
-              <w:cnfStyle w:val="000000100000" w:firstRow="0" w:lastRow="0" w:firstColumn="0" w:lastColumn="0" w:oddVBand="0" w:evenVBand="0" w:oddHBand="1" w:evenHBand="0" w:firstRowFirstColumn="0" w:firstRowLastColumn="0" w:lastRowFirstColumn="0" w:lastRowLastColumn="0"/>
-            </w:pPr>
-            <w:r>
+              <w:t xml:space="preserve">voient t’il le risque que </w:t>
+            </w:r>
+            <w:proofErr w:type="spellStart"/>
+            <w:r>
+              <w:t>chatgpt</w:t>
+            </w:r>
+            <w:proofErr w:type="spellEnd"/>
+            <w:r>
+              <w:t xml:space="preserve"> prendra la position de l’enseignent</w:t>
+            </w:r>
+          </w:p>
+          <w:p>
+            <w:pPr>
+              <w:cnfStyle w:val="000000100000" w:firstRow="0" w:lastRow="0" w:firstColumn="0" w:lastColumn="0" w:oddVBand="0" w:evenVBand="0" w:oddHBand="1" w:evenHBand="0" w:firstRowFirstColumn="0" w:firstRowLastColumn="0" w:lastRowFirstColumn="0" w:lastRowLastColumn="0"/>
+              <w:rPr>
+                <w:i/>
+                <w:iCs/>
+              </w:rPr>
+            </w:pPr>
+            <w:r>
+              <w:rPr>
+                <w:i/>
+                <w:iCs/>
+              </w:rPr>
               <w:t xml:space="preserve">Comment </w:t>
             </w:r>
             <w:r>
-              <w:t>les enseignants pourront ils utiliser chatgpt pour un meilleur enseignement.</w:t>
-            </w:r>
-          </w:p>
-          <w:p>
-            <w:pPr>
-              <w:cnfStyle w:val="000000100000" w:firstRow="0" w:lastRow="0" w:firstColumn="0" w:lastColumn="0" w:oddVBand="0" w:evenVBand="0" w:oddHBand="1" w:evenHBand="0" w:firstRowFirstColumn="0" w:firstRowLastColumn="0" w:lastRowFirstColumn="0" w:lastRowLastColumn="0"/>
-            </w:pPr>
-            <w:r>
-              <w:t xml:space="preserve">Est-ce que l’utilisation de chatgpt créera des inégalités </w:t>
+              <w:rPr>
+                <w:i/>
+                <w:iCs/>
+              </w:rPr>
+              <w:t xml:space="preserve">les enseignants pourront ils utiliser </w:t>
+            </w:r>
+            <w:proofErr w:type="spellStart"/>
+            <w:r>
+              <w:rPr>
+                <w:i/>
+                <w:iCs/>
+              </w:rPr>
+              <w:t>chatgpt</w:t>
+            </w:r>
+            <w:proofErr w:type="spellEnd"/>
+            <w:r>
+              <w:rPr>
+                <w:i/>
+                <w:iCs/>
+              </w:rPr>
+              <w:t xml:space="preserve"> pour un meilleur enseignement.</w:t>
+            </w:r>
+          </w:p>
+          <w:p>
+            <w:pPr>
+              <w:cnfStyle w:val="000000100000" w:firstRow="0" w:lastRow="0" w:firstColumn="0" w:lastColumn="0" w:oddVBand="0" w:evenVBand="0" w:oddHBand="1" w:evenHBand="0" w:firstRowFirstColumn="0" w:firstRowLastColumn="0" w:lastRowFirstColumn="0" w:lastRowLastColumn="0"/>
+            </w:pPr>
+            <w:r>
+              <w:t xml:space="preserve">Est-ce que l’utilisation de </w:t>
+            </w:r>
+            <w:proofErr w:type="spellStart"/>
+            <w:r>
+              <w:t>chatgpt</w:t>
+            </w:r>
+            <w:proofErr w:type="spellEnd"/>
+            <w:r>
+              <w:t xml:space="preserve"> créera des inégalités </w:t>
             </w:r>
             <w:r>
               <w:t>car tout le monde n’a pas la même accessibilité aux données</w:t>
@@ -2350,17 +2568,69 @@
           <w:p>
             <w:pPr>
               <w:cnfStyle w:val="000000100000" w:firstRow="0" w:lastRow="0" w:firstColumn="0" w:lastColumn="0" w:oddVBand="0" w:evenVBand="0" w:oddHBand="1" w:evenHBand="0" w:firstRowFirstColumn="0" w:firstRowLastColumn="0" w:lastRowFirstColumn="0" w:lastRowLastColumn="0"/>
-            </w:pPr>
-            <w:r>
+              <w:rPr>
+                <w:i/>
+                <w:iCs/>
+              </w:rPr>
+            </w:pPr>
+            <w:r>
+              <w:rPr>
+                <w:i/>
+                <w:iCs/>
+              </w:rPr>
               <w:t xml:space="preserve">Est-ce que </w:t>
             </w:r>
             <w:r>
-              <w:t xml:space="preserve">le savoir de bien utiliser chatgpt </w:t>
-            </w:r>
-            <w:r>
-              <w:t xml:space="preserve">(utilisationde prompt) </w:t>
-            </w:r>
-            <w:r>
+              <w:rPr>
+                <w:i/>
+                <w:iCs/>
+              </w:rPr>
+              <w:t xml:space="preserve">le savoir de bien utiliser </w:t>
+            </w:r>
+            <w:proofErr w:type="spellStart"/>
+            <w:r>
+              <w:rPr>
+                <w:i/>
+                <w:iCs/>
+              </w:rPr>
+              <w:t>chatgpt</w:t>
+            </w:r>
+            <w:proofErr w:type="spellEnd"/>
+            <w:r>
+              <w:rPr>
+                <w:i/>
+                <w:iCs/>
+              </w:rPr>
+              <w:t xml:space="preserve"> </w:t>
+            </w:r>
+            <w:r>
+              <w:rPr>
+                <w:i/>
+                <w:iCs/>
+              </w:rPr>
+              <w:t>(</w:t>
+            </w:r>
+            <w:proofErr w:type="spellStart"/>
+            <w:r>
+              <w:rPr>
+                <w:i/>
+                <w:iCs/>
+              </w:rPr>
+              <w:t>utilisationde</w:t>
+            </w:r>
+            <w:proofErr w:type="spellEnd"/>
+            <w:r>
+              <w:rPr>
+                <w:i/>
+                <w:iCs/>
+              </w:rPr>
+              <w:t xml:space="preserve"> prompt) </w:t>
+            </w:r>
+            <w:r>
+              <w:rPr>
+                <w:i/>
+                <w:iCs/>
+              </w:rPr>
               <w:t xml:space="preserve">devaient être obligatoire pour les élèves </w:t>
             </w:r>
           </w:p>
@@ -2372,7 +2642,15 @@
               <w:t xml:space="preserve">Y’a-t-il des limites </w:t>
             </w:r>
             <w:r>
-              <w:t>de chatgpt et de ses moyen d’apprentissage</w:t>
+              <w:t xml:space="preserve">de </w:t>
+            </w:r>
+            <w:proofErr w:type="spellStart"/>
+            <w:r>
+              <w:t>chatgpt</w:t>
+            </w:r>
+            <w:proofErr w:type="spellEnd"/>
+            <w:r>
+              <w:t xml:space="preserve"> et de ses moyen d’apprentissage</w:t>
             </w:r>
             <w:r>
               <w:t>, si oui pourrons-nous les surmonter</w:t>
@@ -2381,54 +2659,178 @@
           <w:p>
             <w:pPr>
               <w:cnfStyle w:val="000000100000" w:firstRow="0" w:lastRow="0" w:firstColumn="0" w:lastColumn="0" w:oddVBand="0" w:evenVBand="0" w:oddHBand="1" w:evenHBand="0" w:firstRowFirstColumn="0" w:firstRowLastColumn="0" w:lastRowFirstColumn="0" w:lastRowLastColumn="0"/>
-            </w:pPr>
-            <w:r>
+              <w:rPr>
+                <w:i/>
+                <w:iCs/>
+              </w:rPr>
+            </w:pPr>
+            <w:r>
+              <w:rPr>
+                <w:i/>
+                <w:iCs/>
+              </w:rPr>
               <w:t xml:space="preserve">Est-ce </w:t>
             </w:r>
             <w:r>
+              <w:rPr>
+                <w:i/>
+                <w:iCs/>
+              </w:rPr>
               <w:t xml:space="preserve">qu’il faudrait montrer comment </w:t>
             </w:r>
             <w:r>
-              <w:t xml:space="preserve">utiliser chatgpt </w:t>
-            </w:r>
-            <w:r>
+              <w:rPr>
+                <w:i/>
+                <w:iCs/>
+              </w:rPr>
+              <w:t xml:space="preserve">utiliser </w:t>
+            </w:r>
+            <w:proofErr w:type="spellStart"/>
+            <w:r>
+              <w:rPr>
+                <w:i/>
+                <w:iCs/>
+              </w:rPr>
+              <w:t>chatgpt</w:t>
+            </w:r>
+            <w:proofErr w:type="spellEnd"/>
+            <w:r>
+              <w:rPr>
+                <w:i/>
+                <w:iCs/>
+              </w:rPr>
+              <w:t xml:space="preserve"> </w:t>
+            </w:r>
+            <w:r>
+              <w:rPr>
+                <w:i/>
+                <w:iCs/>
+              </w:rPr>
               <w:t xml:space="preserve">éthiquement pour éviter </w:t>
             </w:r>
             <w:r>
+              <w:rPr>
+                <w:i/>
+                <w:iCs/>
+              </w:rPr>
               <w:t>des situations de plagiat</w:t>
             </w:r>
           </w:p>
           <w:p>
             <w:pPr>
               <w:cnfStyle w:val="000000100000" w:firstRow="0" w:lastRow="0" w:firstColumn="0" w:lastColumn="0" w:oddVBand="0" w:evenVBand="0" w:oddHBand="1" w:evenHBand="0" w:firstRowFirstColumn="0" w:firstRowLastColumn="0" w:lastRowFirstColumn="0" w:lastRowLastColumn="0"/>
-            </w:pPr>
-            <w:r>
+              <w:rPr>
+                <w:i/>
+                <w:iCs/>
+              </w:rPr>
+            </w:pPr>
+            <w:r>
+              <w:rPr>
+                <w:i/>
+                <w:iCs/>
+              </w:rPr>
               <w:t xml:space="preserve">Faudrait il </w:t>
             </w:r>
             <w:r>
+              <w:rPr>
+                <w:i/>
+                <w:iCs/>
+              </w:rPr>
               <w:t xml:space="preserve">limiter les performances </w:t>
             </w:r>
             <w:r>
-              <w:t xml:space="preserve">de chatgpt pour favoriser l’utilisation dans les écoles </w:t>
-            </w:r>
-          </w:p>
-          <w:p>
-            <w:pPr>
-              <w:cnfStyle w:val="000000100000" w:firstRow="0" w:lastRow="0" w:firstColumn="0" w:lastColumn="0" w:oddVBand="0" w:evenVBand="0" w:oddHBand="1" w:evenHBand="0" w:firstRowFirstColumn="0" w:firstRowLastColumn="0" w:lastRowFirstColumn="0" w:lastRowLastColumn="0"/>
-            </w:pPr>
-            <w:r>
-              <w:t xml:space="preserve">Comment chatgpt peut-il </w:t>
-            </w:r>
-            <w:r>
+              <w:rPr>
+                <w:i/>
+                <w:iCs/>
+              </w:rPr>
+              <w:t xml:space="preserve">de </w:t>
+            </w:r>
+            <w:proofErr w:type="spellStart"/>
+            <w:r>
+              <w:rPr>
+                <w:i/>
+                <w:iCs/>
+              </w:rPr>
+              <w:t>chatgpt</w:t>
+            </w:r>
+            <w:proofErr w:type="spellEnd"/>
+            <w:r>
+              <w:rPr>
+                <w:i/>
+                <w:iCs/>
+              </w:rPr>
+              <w:t xml:space="preserve"> pour favoriser l’utilisation dans les écoles </w:t>
+            </w:r>
+          </w:p>
+          <w:p>
+            <w:pPr>
+              <w:cnfStyle w:val="000000100000" w:firstRow="0" w:lastRow="0" w:firstColumn="0" w:lastColumn="0" w:oddVBand="0" w:evenVBand="0" w:oddHBand="1" w:evenHBand="0" w:firstRowFirstColumn="0" w:firstRowLastColumn="0" w:lastRowFirstColumn="0" w:lastRowLastColumn="0"/>
+              <w:rPr>
+                <w:i/>
+                <w:iCs/>
+              </w:rPr>
+            </w:pPr>
+            <w:r>
+              <w:rPr>
+                <w:i/>
+                <w:iCs/>
+              </w:rPr>
+              <w:t xml:space="preserve">Comment </w:t>
+            </w:r>
+            <w:proofErr w:type="spellStart"/>
+            <w:r>
+              <w:rPr>
+                <w:i/>
+                <w:iCs/>
+              </w:rPr>
+              <w:t>chatgpt</w:t>
+            </w:r>
+            <w:proofErr w:type="spellEnd"/>
+            <w:r>
+              <w:rPr>
+                <w:i/>
+                <w:iCs/>
+              </w:rPr>
+              <w:t xml:space="preserve"> peut-il </w:t>
+            </w:r>
+            <w:r>
+              <w:rPr>
+                <w:i/>
+                <w:iCs/>
+              </w:rPr>
               <w:t xml:space="preserve">améliorer le niveau des étudiants sans favoriser la tricherie </w:t>
             </w:r>
           </w:p>
           <w:p>
             <w:pPr>
               <w:cnfStyle w:val="000000100000" w:firstRow="0" w:lastRow="0" w:firstColumn="0" w:lastColumn="0" w:oddVBand="0" w:evenVBand="0" w:oddHBand="1" w:evenHBand="0" w:firstRowFirstColumn="0" w:firstRowLastColumn="0" w:lastRowFirstColumn="0" w:lastRowLastColumn="0"/>
-            </w:pPr>
-            <w:r>
-              <w:t xml:space="preserve">Comment chatgpt a change les méthodes pour évaluer </w:t>
+              <w:rPr>
+                <w:i/>
+                <w:iCs/>
+              </w:rPr>
+            </w:pPr>
+            <w:r>
+              <w:rPr>
+                <w:i/>
+                <w:iCs/>
+              </w:rPr>
+              <w:t xml:space="preserve">Comment </w:t>
+            </w:r>
+            <w:proofErr w:type="spellStart"/>
+            <w:r>
+              <w:rPr>
+                <w:i/>
+                <w:iCs/>
+              </w:rPr>
+              <w:t>chatgpt</w:t>
+            </w:r>
+            <w:proofErr w:type="spellEnd"/>
+            <w:r>
+              <w:rPr>
+                <w:i/>
+                <w:iCs/>
+              </w:rPr>
+              <w:t xml:space="preserve"> a change les méthodes pour évaluer </w:t>
             </w:r>
           </w:p>
           <w:p>
@@ -2445,8 +2847,13 @@
               <w:t xml:space="preserve">à apprendre et créer ces propres idées </w:t>
             </w:r>
             <w:r>
-              <w:t>change t’il avec l’utilisation de chatgpt</w:t>
-            </w:r>
+              <w:t xml:space="preserve">change t’il avec l’utilisation de </w:t>
+            </w:r>
+            <w:proofErr w:type="spellStart"/>
+            <w:r>
+              <w:t>chatgpt</w:t>
+            </w:r>
+            <w:proofErr w:type="spellEnd"/>
           </w:p>
         </w:tc>
         <w:tc>
@@ -2518,14 +2925,21 @@
               <w:cnfStyle w:val="000000000000" w:firstRow="0" w:lastRow="0" w:firstColumn="0" w:lastColumn="0" w:oddVBand="0" w:evenVBand="0" w:oddHBand="0" w:evenHBand="0" w:firstRowFirstColumn="0" w:firstRowLastColumn="0" w:lastRowFirstColumn="0" w:lastRowLastColumn="0"/>
             </w:pPr>
             <w:r>
-              <w:lastRenderedPageBreak/>
               <w:t xml:space="preserve">Comment les universités </w:t>
             </w:r>
             <w:r>
               <w:t xml:space="preserve">peuvent-ils détecter et prévenir </w:t>
             </w:r>
             <w:r>
-              <w:t>l’utilisation de chatgpt.</w:t>
+              <w:t xml:space="preserve">l’utilisation de </w:t>
+            </w:r>
+            <w:proofErr w:type="spellStart"/>
+            <w:r>
+              <w:t>chatgpt</w:t>
+            </w:r>
+            <w:proofErr w:type="spellEnd"/>
+            <w:r>
+              <w:t>.</w:t>
             </w:r>
           </w:p>
           <w:p>
@@ -2538,8 +2952,13 @@
             <w:r>
               <w:t xml:space="preserve"> la tricherie avec </w:t>
             </w:r>
-            <w:r>
-              <w:t xml:space="preserve">chatgpt est différent </w:t>
+            <w:proofErr w:type="spellStart"/>
+            <w:r>
+              <w:t>chatgpt</w:t>
+            </w:r>
+            <w:proofErr w:type="spellEnd"/>
+            <w:r>
+              <w:t xml:space="preserve"> est différent </w:t>
             </w:r>
             <w:r>
               <w:t>à la</w:t>
@@ -2556,8 +2975,13 @@
               <w:t xml:space="preserve">Peut-on </w:t>
             </w:r>
             <w:r>
-              <w:t>détecter avec exactitude l’utilisation de chatgpt</w:t>
-            </w:r>
+              <w:t xml:space="preserve">détecter avec exactitude l’utilisation de </w:t>
+            </w:r>
+            <w:proofErr w:type="spellStart"/>
+            <w:r>
+              <w:t>chatgpt</w:t>
+            </w:r>
+            <w:proofErr w:type="spellEnd"/>
             <w:r>
               <w:t>.</w:t>
             </w:r>
@@ -2576,8 +3000,21 @@
               <w:t>identifie</w:t>
             </w:r>
             <w:r>
-              <w:t xml:space="preserve"> les textes de chatgpt a telle du retard sur les compétences de chatgpt</w:t>
-            </w:r>
+              <w:t xml:space="preserve"> les textes de </w:t>
+            </w:r>
+            <w:proofErr w:type="spellStart"/>
+            <w:r>
+              <w:t>chatgpt</w:t>
+            </w:r>
+            <w:proofErr w:type="spellEnd"/>
+            <w:r>
+              <w:t xml:space="preserve"> a telle du retard sur les compétences de </w:t>
+            </w:r>
+            <w:proofErr w:type="spellStart"/>
+            <w:r>
+              <w:t>chatgpt</w:t>
+            </w:r>
+            <w:proofErr w:type="spellEnd"/>
           </w:p>
           <w:p>
             <w:pPr>
@@ -2590,8 +3027,13 @@
               <w:t xml:space="preserve"> système éducatif peut-il s’adapter pour </w:t>
             </w:r>
             <w:r>
-              <w:t>intégrer chatgpt</w:t>
-            </w:r>
+              <w:t xml:space="preserve">intégrer </w:t>
+            </w:r>
+            <w:proofErr w:type="spellStart"/>
+            <w:r>
+              <w:t>chatgpt</w:t>
+            </w:r>
+            <w:proofErr w:type="spellEnd"/>
           </w:p>
           <w:p>
             <w:pPr>
@@ -2610,7 +3052,15 @@
               <w:t xml:space="preserve">l’utilisation </w:t>
             </w:r>
             <w:r>
-              <w:t>de chatgpt bien qu’on n’est pas sur de son utilisation.</w:t>
+              <w:t xml:space="preserve">de </w:t>
+            </w:r>
+            <w:proofErr w:type="spellStart"/>
+            <w:r>
+              <w:t>chatgpt</w:t>
+            </w:r>
+            <w:proofErr w:type="spellEnd"/>
+            <w:r>
+              <w:t xml:space="preserve"> bien qu’on n’est pas sur de son utilisation.</w:t>
             </w:r>
           </w:p>
           <w:p>
@@ -2642,7 +3092,15 @@
               <w:cnfStyle w:val="000000000000" w:firstRow="0" w:lastRow="0" w:firstColumn="0" w:lastColumn="0" w:oddVBand="0" w:evenVBand="0" w:oddHBand="0" w:evenHBand="0" w:firstRowFirstColumn="0" w:firstRowLastColumn="0" w:lastRowFirstColumn="0" w:lastRowLastColumn="0"/>
             </w:pPr>
             <w:r>
-              <w:t>Environ 128000 tokens pour gpt4</w:t>
+              <w:t xml:space="preserve">Environ 128000 </w:t>
+            </w:r>
+            <w:proofErr w:type="spellStart"/>
+            <w:r>
+              <w:t>tokens</w:t>
+            </w:r>
+            <w:proofErr w:type="spellEnd"/>
+            <w:r>
+              <w:t xml:space="preserve"> pour gpt4</w:t>
             </w:r>
             <w:r>
               <w:t xml:space="preserve"> 32000 pour got3.5</w:t>
@@ -2653,7 +3111,15 @@
               <w:cnfStyle w:val="000000000000" w:firstRow="0" w:lastRow="0" w:firstColumn="0" w:lastColumn="0" w:oddVBand="0" w:evenVBand="0" w:oddHBand="0" w:evenHBand="0" w:firstRowFirstColumn="0" w:firstRowLastColumn="0" w:lastRowFirstColumn="0" w:lastRowLastColumn="0"/>
             </w:pPr>
             <w:r>
-              <w:t xml:space="preserve">Explication token </w:t>
+              <w:t xml:space="preserve">Explication </w:t>
+            </w:r>
+            <w:proofErr w:type="spellStart"/>
+            <w:r>
+              <w:t>token</w:t>
+            </w:r>
+            <w:proofErr w:type="spellEnd"/>
+            <w:r>
+              <w:t xml:space="preserve"> </w:t>
             </w:r>
             <w:hyperlink r:id="rId10" w:anchor=":~:text=Tokens%20may%20also%20be%20punctuation,with%20up%20to%2032%2C768%20tokens" w:history="1">
               <w:r>
@@ -2685,7 +3151,15 @@
               <w:cnfStyle w:val="000000000000" w:firstRow="0" w:lastRow="0" w:firstColumn="0" w:lastColumn="0" w:oddVBand="0" w:evenVBand="0" w:oddHBand="0" w:evenHBand="0" w:firstRowFirstColumn="0" w:firstRowLastColumn="0" w:lastRowFirstColumn="0" w:lastRowLastColumn="0"/>
             </w:pPr>
             <w:r>
-              <w:t>Limite chatgpt :</w:t>
+              <w:t xml:space="preserve">Limite </w:t>
+            </w:r>
+            <w:proofErr w:type="spellStart"/>
+            <w:r>
+              <w:t>chatgpt</w:t>
+            </w:r>
+            <w:proofErr w:type="spellEnd"/>
+            <w:r>
+              <w:t> :</w:t>
             </w:r>
           </w:p>
           <w:p>
@@ -2722,6 +3196,1016 @@
             </w:r>
             <w:r>
               <w:t xml:space="preserve"> </w:t>
+            </w:r>
+          </w:p>
+        </w:tc>
+        <w:tc>
+          <w:tcPr>
+            <w:tcW w:w="1843" w:type="dxa"/>
+            <w:tcBorders>
+              <w:top w:val="single" w:sz="4" w:space="0" w:color="auto"/>
+              <w:left w:val="single" w:sz="4" w:space="0" w:color="auto"/>
+              <w:bottom w:val="single" w:sz="4" w:space="0" w:color="auto"/>
+            </w:tcBorders>
+          </w:tcPr>
+          <w:p>
+            <w:pPr>
+              <w:cnfStyle w:val="000000000000" w:firstRow="0" w:lastRow="0" w:firstColumn="0" w:lastColumn="0" w:oddVBand="0" w:evenVBand="0" w:oddHBand="0" w:evenHBand="0" w:firstRowFirstColumn="0" w:firstRowLastColumn="0" w:lastRowFirstColumn="0" w:lastRowLastColumn="0"/>
+            </w:pPr>
+          </w:p>
+        </w:tc>
+      </w:tr>
+      <w:tr>
+        <w:trPr>
+          <w:cnfStyle w:val="000000100000" w:firstRow="0" w:lastRow="0" w:firstColumn="0" w:lastColumn="0" w:oddVBand="0" w:evenVBand="0" w:oddHBand="1" w:evenHBand="0" w:firstRowFirstColumn="0" w:firstRowLastColumn="0" w:lastRowFirstColumn="0" w:lastRowLastColumn="0"/>
+        </w:trPr>
+        <w:tc>
+          <w:tcPr>
+            <w:cnfStyle w:val="001000000000" w:firstRow="0" w:lastRow="0" w:firstColumn="1" w:lastColumn="0" w:oddVBand="0" w:evenVBand="0" w:oddHBand="0" w:evenHBand="0" w:firstRowFirstColumn="0" w:firstRowLastColumn="0" w:lastRowFirstColumn="0" w:lastRowLastColumn="0"/>
+            <w:tcW w:w="1277" w:type="dxa"/>
+            <w:tcBorders>
+              <w:top w:val="single" w:sz="4" w:space="0" w:color="auto"/>
+              <w:bottom w:val="single" w:sz="4" w:space="0" w:color="auto"/>
+              <w:right w:val="single" w:sz="4" w:space="0" w:color="auto"/>
+            </w:tcBorders>
+          </w:tcPr>
+          <w:p>
+            <w:r>
+              <w:t>11.05.2024</w:t>
+            </w:r>
+          </w:p>
+        </w:tc>
+        <w:tc>
+          <w:tcPr>
+            <w:tcW w:w="7087" w:type="dxa"/>
+            <w:tcBorders>
+              <w:top w:val="single" w:sz="4" w:space="0" w:color="auto"/>
+              <w:left w:val="single" w:sz="4" w:space="0" w:color="auto"/>
+              <w:bottom w:val="single" w:sz="4" w:space="0" w:color="auto"/>
+            </w:tcBorders>
+          </w:tcPr>
+          <w:p>
+            <w:pPr>
+              <w:cnfStyle w:val="000000100000" w:firstRow="0" w:lastRow="0" w:firstColumn="0" w:lastColumn="0" w:oddVBand="0" w:evenVBand="0" w:oddHBand="1" w:evenHBand="0" w:firstRowFirstColumn="0" w:firstRowLastColumn="0" w:lastRowFirstColumn="0" w:lastRowLastColumn="0"/>
+              <w:rPr>
+                <w:b/>
+                <w:bCs/>
+              </w:rPr>
+            </w:pPr>
+            <w:r>
+              <w:rPr>
+                <w:b/>
+                <w:bCs/>
+              </w:rPr>
+              <w:t>Plan :</w:t>
+            </w:r>
+          </w:p>
+          <w:p>
+            <w:pPr>
+              <w:cnfStyle w:val="000000100000" w:firstRow="0" w:lastRow="0" w:firstColumn="0" w:lastColumn="0" w:oddVBand="0" w:evenVBand="0" w:oddHBand="1" w:evenHBand="0" w:firstRowFirstColumn="0" w:firstRowLastColumn="0" w:lastRowFirstColumn="0" w:lastRowLastColumn="0"/>
+            </w:pPr>
+            <w:r>
+              <w:t>Introduction :</w:t>
+            </w:r>
+          </w:p>
+          <w:p>
+            <w:pPr>
+              <w:cnfStyle w:val="000000100000" w:firstRow="0" w:lastRow="0" w:firstColumn="0" w:lastColumn="0" w:oddVBand="0" w:evenVBand="0" w:oddHBand="1" w:evenHBand="0" w:firstRowFirstColumn="0" w:firstRowLastColumn="0" w:lastRowFirstColumn="0" w:lastRowLastColumn="0"/>
+            </w:pPr>
+            <w:r>
+              <w:t>Contextualisation</w:t>
+            </w:r>
+          </w:p>
+          <w:p>
+            <w:pPr>
+              <w:cnfStyle w:val="000000100000" w:firstRow="0" w:lastRow="0" w:firstColumn="0" w:lastColumn="0" w:oddVBand="0" w:evenVBand="0" w:oddHBand="1" w:evenHBand="0" w:firstRowFirstColumn="0" w:firstRowLastColumn="0" w:lastRowFirstColumn="0" w:lastRowLastColumn="0"/>
+            </w:pPr>
+            <w:r>
+              <w:t xml:space="preserve">Problématique </w:t>
+            </w:r>
+          </w:p>
+          <w:p>
+            <w:pPr>
+              <w:cnfStyle w:val="000000100000" w:firstRow="0" w:lastRow="0" w:firstColumn="0" w:lastColumn="0" w:oddVBand="0" w:evenVBand="0" w:oddHBand="1" w:evenHBand="0" w:firstRowFirstColumn="0" w:firstRowLastColumn="0" w:lastRowFirstColumn="0" w:lastRowLastColumn="0"/>
+            </w:pPr>
+            <w:r>
+              <w:t xml:space="preserve">Étapes à présenter </w:t>
+            </w:r>
+          </w:p>
+          <w:p>
+            <w:pPr>
+              <w:cnfStyle w:val="000000100000" w:firstRow="0" w:lastRow="0" w:firstColumn="0" w:lastColumn="0" w:oddVBand="0" w:evenVBand="0" w:oddHBand="1" w:evenHBand="0" w:firstRowFirstColumn="0" w:firstRowLastColumn="0" w:lastRowFirstColumn="0" w:lastRowLastColumn="0"/>
+            </w:pPr>
+          </w:p>
+          <w:p>
+            <w:pPr>
+              <w:cnfStyle w:val="000000100000" w:firstRow="0" w:lastRow="0" w:firstColumn="0" w:lastColumn="0" w:oddVBand="0" w:evenVBand="0" w:oddHBand="1" w:evenHBand="0" w:firstRowFirstColumn="0" w:firstRowLastColumn="0" w:lastRowFirstColumn="0" w:lastRowLastColumn="0"/>
+            </w:pPr>
+            <w:r>
+              <w:t>Fonctionnement</w:t>
+            </w:r>
+            <w:r>
+              <w:t xml:space="preserve"> de </w:t>
+            </w:r>
+            <w:proofErr w:type="spellStart"/>
+            <w:r>
+              <w:t>chatgpt</w:t>
+            </w:r>
+            <w:proofErr w:type="spellEnd"/>
+            <w:r>
+              <w:t> :</w:t>
+            </w:r>
+          </w:p>
+          <w:p>
+            <w:pPr>
+              <w:cnfStyle w:val="000000100000" w:firstRow="0" w:lastRow="0" w:firstColumn="0" w:lastColumn="0" w:oddVBand="0" w:evenVBand="0" w:oddHBand="1" w:evenHBand="0" w:firstRowFirstColumn="0" w:firstRowLastColumn="0" w:lastRowFirstColumn="0" w:lastRowLastColumn="0"/>
+            </w:pPr>
+            <w:r>
+              <w:t>Comment elle marche</w:t>
+            </w:r>
+          </w:p>
+          <w:p>
+            <w:pPr>
+              <w:cnfStyle w:val="000000100000" w:firstRow="0" w:lastRow="0" w:firstColumn="0" w:lastColumn="0" w:oddVBand="0" w:evenVBand="0" w:oddHBand="1" w:evenHBand="0" w:firstRowFirstColumn="0" w:firstRowLastColumn="0" w:lastRowFirstColumn="0" w:lastRowLastColumn="0"/>
+            </w:pPr>
+            <w:r>
+              <w:t xml:space="preserve">Comment elle s’améliore </w:t>
+            </w:r>
+          </w:p>
+          <w:p>
+            <w:pPr>
+              <w:cnfStyle w:val="000000100000" w:firstRow="0" w:lastRow="0" w:firstColumn="0" w:lastColumn="0" w:oddVBand="0" w:evenVBand="0" w:oddHBand="1" w:evenHBand="0" w:firstRowFirstColumn="0" w:firstRowLastColumn="0" w:lastRowFirstColumn="0" w:lastRowLastColumn="0"/>
+            </w:pPr>
+            <w:r>
+              <w:t xml:space="preserve">Comment elle s’entraîne </w:t>
+            </w:r>
+          </w:p>
+          <w:p>
+            <w:pPr>
+              <w:cnfStyle w:val="000000100000" w:firstRow="0" w:lastRow="0" w:firstColumn="0" w:lastColumn="0" w:oddVBand="0" w:evenVBand="0" w:oddHBand="1" w:evenHBand="0" w:firstRowFirstColumn="0" w:firstRowLastColumn="0" w:lastRowFirstColumn="0" w:lastRowLastColumn="0"/>
+            </w:pPr>
+            <w:r>
+              <w:t xml:space="preserve">Ses limites </w:t>
+            </w:r>
+          </w:p>
+          <w:p>
+            <w:pPr>
+              <w:cnfStyle w:val="000000100000" w:firstRow="0" w:lastRow="0" w:firstColumn="0" w:lastColumn="0" w:oddVBand="0" w:evenVBand="0" w:oddHBand="1" w:evenHBand="0" w:firstRowFirstColumn="0" w:firstRowLastColumn="0" w:lastRowFirstColumn="0" w:lastRowLastColumn="0"/>
+            </w:pPr>
+            <w:r>
+              <w:t xml:space="preserve">Exemples et illustrations </w:t>
+            </w:r>
+          </w:p>
+          <w:p>
+            <w:pPr>
+              <w:cnfStyle w:val="000000100000" w:firstRow="0" w:lastRow="0" w:firstColumn="0" w:lastColumn="0" w:oddVBand="0" w:evenVBand="0" w:oddHBand="1" w:evenHBand="0" w:firstRowFirstColumn="0" w:firstRowLastColumn="0" w:lastRowFirstColumn="0" w:lastRowLastColumn="0"/>
+            </w:pPr>
+          </w:p>
+          <w:p>
+            <w:pPr>
+              <w:cnfStyle w:val="000000100000" w:firstRow="0" w:lastRow="0" w:firstColumn="0" w:lastColumn="0" w:oddVBand="0" w:evenVBand="0" w:oddHBand="1" w:evenHBand="0" w:firstRowFirstColumn="0" w:firstRowLastColumn="0" w:lastRowFirstColumn="0" w:lastRowLastColumn="0"/>
+            </w:pPr>
+            <w:r>
+              <w:t>Tricherie dans les universités</w:t>
+            </w:r>
+            <w:r>
+              <w:t> :</w:t>
+            </w:r>
+          </w:p>
+          <w:p>
+            <w:pPr>
+              <w:cnfStyle w:val="000000100000" w:firstRow="0" w:lastRow="0" w:firstColumn="0" w:lastColumn="0" w:oddVBand="0" w:evenVBand="0" w:oddHBand="1" w:evenHBand="0" w:firstRowFirstColumn="0" w:firstRowLastColumn="0" w:lastRowFirstColumn="0" w:lastRowLastColumn="0"/>
+            </w:pPr>
+            <w:r>
+              <w:t xml:space="preserve">Explication </w:t>
+            </w:r>
+          </w:p>
+          <w:p>
+            <w:pPr>
+              <w:cnfStyle w:val="000000100000" w:firstRow="0" w:lastRow="0" w:firstColumn="0" w:lastColumn="0" w:oddVBand="0" w:evenVBand="0" w:oddHBand="1" w:evenHBand="0" w:firstRowFirstColumn="0" w:firstRowLastColumn="0" w:lastRowFirstColumn="0" w:lastRowLastColumn="0"/>
+            </w:pPr>
+            <w:r>
+              <w:t xml:space="preserve">Exemples </w:t>
+            </w:r>
+          </w:p>
+          <w:p>
+            <w:pPr>
+              <w:cnfStyle w:val="000000100000" w:firstRow="0" w:lastRow="0" w:firstColumn="0" w:lastColumn="0" w:oddVBand="0" w:evenVBand="0" w:oddHBand="1" w:evenHBand="0" w:firstRowFirstColumn="0" w:firstRowLastColumn="0" w:lastRowFirstColumn="0" w:lastRowLastColumn="0"/>
+            </w:pPr>
+            <w:r>
+              <w:t>Questionnaire</w:t>
+            </w:r>
+          </w:p>
+          <w:p>
+            <w:pPr>
+              <w:cnfStyle w:val="000000100000" w:firstRow="0" w:lastRow="0" w:firstColumn="0" w:lastColumn="0" w:oddVBand="0" w:evenVBand="0" w:oddHBand="1" w:evenHBand="0" w:firstRowFirstColumn="0" w:firstRowLastColumn="0" w:lastRowFirstColumn="0" w:lastRowLastColumn="0"/>
+            </w:pPr>
+            <w:proofErr w:type="spellStart"/>
+            <w:r>
+              <w:t>Interpretation</w:t>
+            </w:r>
+            <w:proofErr w:type="spellEnd"/>
+            <w:r>
+              <w:t xml:space="preserve"> des réponses </w:t>
+            </w:r>
+          </w:p>
+          <w:p>
+            <w:pPr>
+              <w:cnfStyle w:val="000000100000" w:firstRow="0" w:lastRow="0" w:firstColumn="0" w:lastColumn="0" w:oddVBand="0" w:evenVBand="0" w:oddHBand="1" w:evenHBand="0" w:firstRowFirstColumn="0" w:firstRowLastColumn="0" w:lastRowFirstColumn="0" w:lastRowLastColumn="0"/>
+            </w:pPr>
+            <w:r>
+              <w:t xml:space="preserve">Comparaison avec les résultats obtenus </w:t>
+            </w:r>
+          </w:p>
+          <w:p>
+            <w:pPr>
+              <w:cnfStyle w:val="000000100000" w:firstRow="0" w:lastRow="0" w:firstColumn="0" w:lastColumn="0" w:oddVBand="0" w:evenVBand="0" w:oddHBand="1" w:evenHBand="0" w:firstRowFirstColumn="0" w:firstRowLastColumn="0" w:lastRowFirstColumn="0" w:lastRowLastColumn="0"/>
+            </w:pPr>
+          </w:p>
+          <w:p>
+            <w:pPr>
+              <w:cnfStyle w:val="000000100000" w:firstRow="0" w:lastRow="0" w:firstColumn="0" w:lastColumn="0" w:oddVBand="0" w:evenVBand="0" w:oddHBand="1" w:evenHBand="0" w:firstRowFirstColumn="0" w:firstRowLastColumn="0" w:lastRowFirstColumn="0" w:lastRowLastColumn="0"/>
+            </w:pPr>
+            <w:proofErr w:type="spellStart"/>
+            <w:r>
+              <w:t>Chatgpt</w:t>
+            </w:r>
+            <w:proofErr w:type="spellEnd"/>
+            <w:r>
+              <w:t xml:space="preserve"> </w:t>
+            </w:r>
+            <w:r>
+              <w:t>dans l’éducation :</w:t>
+            </w:r>
+          </w:p>
+          <w:p>
+            <w:pPr>
+              <w:cnfStyle w:val="000000100000" w:firstRow="0" w:lastRow="0" w:firstColumn="0" w:lastColumn="0" w:oddVBand="0" w:evenVBand="0" w:oddHBand="1" w:evenHBand="0" w:firstRowFirstColumn="0" w:firstRowLastColumn="0" w:lastRowFirstColumn="0" w:lastRowLastColumn="0"/>
+            </w:pPr>
+            <w:r>
+              <w:t xml:space="preserve">Réponses </w:t>
+            </w:r>
+            <w:r>
+              <w:t>au</w:t>
+            </w:r>
+            <w:r>
+              <w:t xml:space="preserve"> questions de recherche</w:t>
+            </w:r>
+          </w:p>
+          <w:p>
+            <w:pPr>
+              <w:cnfStyle w:val="000000100000" w:firstRow="0" w:lastRow="0" w:firstColumn="0" w:lastColumn="0" w:oddVBand="0" w:evenVBand="0" w:oddHBand="1" w:evenHBand="0" w:firstRowFirstColumn="0" w:firstRowLastColumn="0" w:lastRowFirstColumn="0" w:lastRowLastColumn="0"/>
+            </w:pPr>
+            <w:r>
+              <w:t>Point de vu personnelle</w:t>
+            </w:r>
+          </w:p>
+          <w:p>
+            <w:pPr>
+              <w:cnfStyle w:val="000000100000" w:firstRow="0" w:lastRow="0" w:firstColumn="0" w:lastColumn="0" w:oddVBand="0" w:evenVBand="0" w:oddHBand="1" w:evenHBand="0" w:firstRowFirstColumn="0" w:firstRowLastColumn="0" w:lastRowFirstColumn="0" w:lastRowLastColumn="0"/>
+            </w:pPr>
+            <w:r>
+              <w:t>Idée que les autres ont</w:t>
+            </w:r>
+          </w:p>
+          <w:p>
+            <w:pPr>
+              <w:cnfStyle w:val="000000100000" w:firstRow="0" w:lastRow="0" w:firstColumn="0" w:lastColumn="0" w:oddVBand="0" w:evenVBand="0" w:oddHBand="1" w:evenHBand="0" w:firstRowFirstColumn="0" w:firstRowLastColumn="0" w:lastRowFirstColumn="0" w:lastRowLastColumn="0"/>
+            </w:pPr>
+          </w:p>
+        </w:tc>
+        <w:tc>
+          <w:tcPr>
+            <w:tcW w:w="1843" w:type="dxa"/>
+            <w:tcBorders>
+              <w:top w:val="single" w:sz="4" w:space="0" w:color="auto"/>
+              <w:left w:val="single" w:sz="4" w:space="0" w:color="auto"/>
+              <w:bottom w:val="single" w:sz="4" w:space="0" w:color="auto"/>
+            </w:tcBorders>
+          </w:tcPr>
+          <w:p>
+            <w:pPr>
+              <w:cnfStyle w:val="000000100000" w:firstRow="0" w:lastRow="0" w:firstColumn="0" w:lastColumn="0" w:oddVBand="0" w:evenVBand="0" w:oddHBand="1" w:evenHBand="0" w:firstRowFirstColumn="0" w:firstRowLastColumn="0" w:lastRowFirstColumn="0" w:lastRowLastColumn="0"/>
+            </w:pPr>
+          </w:p>
+        </w:tc>
+      </w:tr>
+      <w:tr>
+        <w:tc>
+          <w:tcPr>
+            <w:cnfStyle w:val="001000000000" w:firstRow="0" w:lastRow="0" w:firstColumn="1" w:lastColumn="0" w:oddVBand="0" w:evenVBand="0" w:oddHBand="0" w:evenHBand="0" w:firstRowFirstColumn="0" w:firstRowLastColumn="0" w:lastRowFirstColumn="0" w:lastRowLastColumn="0"/>
+            <w:tcW w:w="1277" w:type="dxa"/>
+            <w:tcBorders>
+              <w:top w:val="single" w:sz="4" w:space="0" w:color="auto"/>
+              <w:bottom w:val="single" w:sz="4" w:space="0" w:color="auto"/>
+              <w:right w:val="single" w:sz="4" w:space="0" w:color="auto"/>
+            </w:tcBorders>
+          </w:tcPr>
+          <w:p>
+            <w:r>
+              <w:t>13.05.2024</w:t>
+            </w:r>
+          </w:p>
+        </w:tc>
+        <w:tc>
+          <w:tcPr>
+            <w:tcW w:w="7087" w:type="dxa"/>
+            <w:tcBorders>
+              <w:top w:val="single" w:sz="4" w:space="0" w:color="auto"/>
+              <w:left w:val="single" w:sz="4" w:space="0" w:color="auto"/>
+              <w:bottom w:val="single" w:sz="4" w:space="0" w:color="auto"/>
+            </w:tcBorders>
+          </w:tcPr>
+          <w:p>
+            <w:pPr>
+              <w:cnfStyle w:val="000000000000" w:firstRow="0" w:lastRow="0" w:firstColumn="0" w:lastColumn="0" w:oddVBand="0" w:evenVBand="0" w:oddHBand="0" w:evenHBand="0" w:firstRowFirstColumn="0" w:firstRowLastColumn="0" w:lastRowFirstColumn="0" w:lastRowLastColumn="0"/>
+              <w:rPr>
+                <w:b/>
+                <w:bCs/>
+              </w:rPr>
+            </w:pPr>
+            <w:r>
+              <w:rPr>
+                <w:b/>
+                <w:bCs/>
+              </w:rPr>
+              <w:t>Questionnaire :</w:t>
+            </w:r>
+          </w:p>
+          <w:p>
+            <w:pPr>
+              <w:cnfStyle w:val="000000000000" w:firstRow="0" w:lastRow="0" w:firstColumn="0" w:lastColumn="0" w:oddVBand="0" w:evenVBand="0" w:oddHBand="0" w:evenHBand="0" w:firstRowFirstColumn="0" w:firstRowLastColumn="0" w:lastRowFirstColumn="0" w:lastRowLastColumn="0"/>
+            </w:pPr>
+            <w:r>
+              <w:t xml:space="preserve">Avez-vous utiliser </w:t>
+            </w:r>
+            <w:r>
+              <w:t xml:space="preserve">déjà utiliser </w:t>
+            </w:r>
+            <w:proofErr w:type="spellStart"/>
+            <w:r>
+              <w:t>chatgpt</w:t>
+            </w:r>
+            <w:proofErr w:type="spellEnd"/>
+          </w:p>
+          <w:p>
+            <w:pPr>
+              <w:cnfStyle w:val="000000000000" w:firstRow="0" w:lastRow="0" w:firstColumn="0" w:lastColumn="0" w:oddVBand="0" w:evenVBand="0" w:oddHBand="0" w:evenHBand="0" w:firstRowFirstColumn="0" w:firstRowLastColumn="0" w:lastRowFirstColumn="0" w:lastRowLastColumn="0"/>
+            </w:pPr>
+            <w:r>
+              <w:t xml:space="preserve">Pour quel domaine est ce que c’était </w:t>
+            </w:r>
+          </w:p>
+          <w:p>
+            <w:pPr>
+              <w:pStyle w:val="Paragraphedeliste"/>
+              <w:numPr>
+                <w:ilvl w:val="0"/>
+                <w:numId w:val="2"/>
+              </w:numPr>
+              <w:cnfStyle w:val="000000000000" w:firstRow="0" w:lastRow="0" w:firstColumn="0" w:lastColumn="0" w:oddVBand="0" w:evenVBand="0" w:oddHBand="0" w:evenHBand="0" w:firstRowFirstColumn="0" w:firstRowLastColumn="0" w:lastRowFirstColumn="0" w:lastRowLastColumn="0"/>
+            </w:pPr>
+            <w:r>
+              <w:t>Rédaction de texte</w:t>
+            </w:r>
+          </w:p>
+          <w:p>
+            <w:pPr>
+              <w:pStyle w:val="Paragraphedeliste"/>
+              <w:numPr>
+                <w:ilvl w:val="0"/>
+                <w:numId w:val="2"/>
+              </w:numPr>
+              <w:cnfStyle w:val="000000000000" w:firstRow="0" w:lastRow="0" w:firstColumn="0" w:lastColumn="0" w:oddVBand="0" w:evenVBand="0" w:oddHBand="0" w:evenHBand="0" w:firstRowFirstColumn="0" w:firstRowLastColumn="0" w:lastRowFirstColumn="0" w:lastRowLastColumn="0"/>
+            </w:pPr>
+            <w:r>
+              <w:t>Devoir</w:t>
+            </w:r>
+          </w:p>
+          <w:p>
+            <w:pPr>
+              <w:pStyle w:val="Paragraphedeliste"/>
+              <w:numPr>
+                <w:ilvl w:val="0"/>
+                <w:numId w:val="2"/>
+              </w:numPr>
+              <w:cnfStyle w:val="000000000000" w:firstRow="0" w:lastRow="0" w:firstColumn="0" w:lastColumn="0" w:oddVBand="0" w:evenVBand="0" w:oddHBand="0" w:evenHBand="0" w:firstRowFirstColumn="0" w:firstRowLastColumn="0" w:lastRowFirstColumn="0" w:lastRowLastColumn="0"/>
+            </w:pPr>
+            <w:r>
+              <w:t>Révision en vu d’un test</w:t>
+            </w:r>
+          </w:p>
+          <w:p>
+            <w:pPr>
+              <w:pStyle w:val="Paragraphedeliste"/>
+              <w:numPr>
+                <w:ilvl w:val="0"/>
+                <w:numId w:val="2"/>
+              </w:numPr>
+              <w:cnfStyle w:val="000000000000" w:firstRow="0" w:lastRow="0" w:firstColumn="0" w:lastColumn="0" w:oddVBand="0" w:evenVBand="0" w:oddHBand="0" w:evenHBand="0" w:firstRowFirstColumn="0" w:firstRowLastColumn="0" w:lastRowFirstColumn="0" w:lastRowLastColumn="0"/>
+            </w:pPr>
+            <w:r>
+              <w:t xml:space="preserve">Recherche </w:t>
+            </w:r>
+            <w:r>
+              <w:t>d’information pour un travail</w:t>
+            </w:r>
+          </w:p>
+          <w:p>
+            <w:pPr>
+              <w:pStyle w:val="Paragraphedeliste"/>
+              <w:numPr>
+                <w:ilvl w:val="0"/>
+                <w:numId w:val="2"/>
+              </w:numPr>
+              <w:cnfStyle w:val="000000000000" w:firstRow="0" w:lastRow="0" w:firstColumn="0" w:lastColumn="0" w:oddVBand="0" w:evenVBand="0" w:oddHBand="0" w:evenHBand="0" w:firstRowFirstColumn="0" w:firstRowLastColumn="0" w:lastRowFirstColumn="0" w:lastRowLastColumn="0"/>
+            </w:pPr>
+            <w:r>
+              <w:t>Autres</w:t>
+            </w:r>
+          </w:p>
+          <w:p>
+            <w:pPr>
+              <w:cnfStyle w:val="000000000000" w:firstRow="0" w:lastRow="0" w:firstColumn="0" w:lastColumn="0" w:oddVBand="0" w:evenVBand="0" w:oddHBand="0" w:evenHBand="0" w:firstRowFirstColumn="0" w:firstRowLastColumn="0" w:lastRowFirstColumn="0" w:lastRowLastColumn="0"/>
+            </w:pPr>
+            <w:r>
+              <w:t xml:space="preserve">Comment évaluer vous la </w:t>
+            </w:r>
+            <w:proofErr w:type="spellStart"/>
+            <w:r>
+              <w:t>qualitls</w:t>
+            </w:r>
+            <w:proofErr w:type="spellEnd"/>
+            <w:r>
+              <w:t xml:space="preserve"> des réponses</w:t>
+            </w:r>
+          </w:p>
+          <w:p>
+            <w:pPr>
+              <w:cnfStyle w:val="000000000000" w:firstRow="0" w:lastRow="0" w:firstColumn="0" w:lastColumn="0" w:oddVBand="0" w:evenVBand="0" w:oddHBand="0" w:evenHBand="0" w:firstRowFirstColumn="0" w:firstRowLastColumn="0" w:lastRowFirstColumn="0" w:lastRowLastColumn="0"/>
+            </w:pPr>
+            <w:r>
+              <w:t>Evolution ?</w:t>
+            </w:r>
+          </w:p>
+          <w:p>
+            <w:pPr>
+              <w:cnfStyle w:val="000000000000" w:firstRow="0" w:lastRow="0" w:firstColumn="0" w:lastColumn="0" w:oddVBand="0" w:evenVBand="0" w:oddHBand="0" w:evenHBand="0" w:firstRowFirstColumn="0" w:firstRowLastColumn="0" w:lastRowFirstColumn="0" w:lastRowLastColumn="0"/>
+            </w:pPr>
+            <w:r>
+              <w:t>Est-ce que sa vous à aider</w:t>
+            </w:r>
+          </w:p>
+          <w:p>
+            <w:pPr>
+              <w:cnfStyle w:val="000000000000" w:firstRow="0" w:lastRow="0" w:firstColumn="0" w:lastColumn="0" w:oddVBand="0" w:evenVBand="0" w:oddHBand="0" w:evenHBand="0" w:firstRowFirstColumn="0" w:firstRowLastColumn="0" w:lastRowFirstColumn="0" w:lastRowLastColumn="0"/>
+            </w:pPr>
+            <w:r>
+              <w:t xml:space="preserve">Le </w:t>
+            </w:r>
+            <w:proofErr w:type="spellStart"/>
+            <w:r>
+              <w:t>referier</w:t>
+            </w:r>
+            <w:proofErr w:type="spellEnd"/>
+            <w:r>
+              <w:t xml:space="preserve"> </w:t>
+            </w:r>
+            <w:proofErr w:type="spellStart"/>
+            <w:r>
+              <w:t>vou</w:t>
+            </w:r>
+            <w:proofErr w:type="spellEnd"/>
+            <w:r>
+              <w:t xml:space="preserve"> ou le conseillerais vous</w:t>
+            </w:r>
+          </w:p>
+          <w:p>
+            <w:pPr>
+              <w:cnfStyle w:val="000000000000" w:firstRow="0" w:lastRow="0" w:firstColumn="0" w:lastColumn="0" w:oddVBand="0" w:evenVBand="0" w:oddHBand="0" w:evenHBand="0" w:firstRowFirstColumn="0" w:firstRowLastColumn="0" w:lastRowFirstColumn="0" w:lastRowLastColumn="0"/>
+            </w:pPr>
+            <w:r>
+              <w:t>A-t-il une place dans votre parcours éducatif</w:t>
+            </w:r>
+          </w:p>
+          <w:p>
+            <w:pPr>
+              <w:cnfStyle w:val="000000000000" w:firstRow="0" w:lastRow="0" w:firstColumn="0" w:lastColumn="0" w:oddVBand="0" w:evenVBand="0" w:oddHBand="0" w:evenHBand="0" w:firstRowFirstColumn="0" w:firstRowLastColumn="0" w:lastRowFirstColumn="0" w:lastRowLastColumn="0"/>
+            </w:pPr>
+            <w:r>
+              <w:t>Comment ?</w:t>
+            </w:r>
+          </w:p>
+          <w:p>
+            <w:pPr>
+              <w:cnfStyle w:val="000000000000" w:firstRow="0" w:lastRow="0" w:firstColumn="0" w:lastColumn="0" w:oddVBand="0" w:evenVBand="0" w:oddHBand="0" w:evenHBand="0" w:firstRowFirstColumn="0" w:firstRowLastColumn="0" w:lastRowFirstColumn="0" w:lastRowLastColumn="0"/>
+            </w:pPr>
+            <w:r>
+              <w:t xml:space="preserve">Avez-vous utiliser </w:t>
+            </w:r>
+            <w:proofErr w:type="spellStart"/>
+            <w:r>
+              <w:t>chatgpt</w:t>
+            </w:r>
+            <w:proofErr w:type="spellEnd"/>
+            <w:r>
+              <w:t xml:space="preserve"> sans le mentionner dans un travail</w:t>
+            </w:r>
+          </w:p>
+          <w:p>
+            <w:pPr>
+              <w:cnfStyle w:val="000000000000" w:firstRow="0" w:lastRow="0" w:firstColumn="0" w:lastColumn="0" w:oddVBand="0" w:evenVBand="0" w:oddHBand="0" w:evenHBand="0" w:firstRowFirstColumn="0" w:firstRowLastColumn="0" w:lastRowFirstColumn="0" w:lastRowLastColumn="0"/>
+            </w:pPr>
+            <w:r>
+              <w:t>Est-ce que cela s’est fait remarquer</w:t>
+            </w:r>
+          </w:p>
+          <w:p>
+            <w:pPr>
+              <w:cnfStyle w:val="000000000000" w:firstRow="0" w:lastRow="0" w:firstColumn="0" w:lastColumn="0" w:oddVBand="0" w:evenVBand="0" w:oddHBand="0" w:evenHBand="0" w:firstRowFirstColumn="0" w:firstRowLastColumn="0" w:lastRowFirstColumn="0" w:lastRowLastColumn="0"/>
+            </w:pPr>
+            <w:r>
+              <w:t>Sanction ?</w:t>
+            </w:r>
+          </w:p>
+          <w:p>
+            <w:pPr>
+              <w:cnfStyle w:val="000000000000" w:firstRow="0" w:lastRow="0" w:firstColumn="0" w:lastColumn="0" w:oddVBand="0" w:evenVBand="0" w:oddHBand="0" w:evenHBand="0" w:firstRowFirstColumn="0" w:firstRowLastColumn="0" w:lastRowFirstColumn="0" w:lastRowLastColumn="0"/>
+            </w:pPr>
+            <w:r>
+              <w:t xml:space="preserve">Imaginer vous </w:t>
+            </w:r>
+            <w:proofErr w:type="spellStart"/>
+            <w:r>
+              <w:t>chatgpt</w:t>
+            </w:r>
+            <w:proofErr w:type="spellEnd"/>
+            <w:r>
+              <w:t xml:space="preserve"> intégrer dans </w:t>
+            </w:r>
+            <w:r>
+              <w:t>les leçons</w:t>
+            </w:r>
+          </w:p>
+          <w:p>
+            <w:pPr>
+              <w:cnfStyle w:val="000000000000" w:firstRow="0" w:lastRow="0" w:firstColumn="0" w:lastColumn="0" w:oddVBand="0" w:evenVBand="0" w:oddHBand="0" w:evenHBand="0" w:firstRowFirstColumn="0" w:firstRowLastColumn="0" w:lastRowFirstColumn="0" w:lastRowLastColumn="0"/>
+            </w:pPr>
+            <w:r>
+              <w:t>Comment</w:t>
+            </w:r>
+          </w:p>
+          <w:p>
+            <w:pPr>
+              <w:cnfStyle w:val="000000000000" w:firstRow="0" w:lastRow="0" w:firstColumn="0" w:lastColumn="0" w:oddVBand="0" w:evenVBand="0" w:oddHBand="0" w:evenHBand="0" w:firstRowFirstColumn="0" w:firstRowLastColumn="0" w:lastRowFirstColumn="0" w:lastRowLastColumn="0"/>
+            </w:pPr>
+          </w:p>
+          <w:p>
+            <w:pPr>
+              <w:cnfStyle w:val="000000000000" w:firstRow="0" w:lastRow="0" w:firstColumn="0" w:lastColumn="0" w:oddVBand="0" w:evenVBand="0" w:oddHBand="0" w:evenHBand="0" w:firstRowFirstColumn="0" w:firstRowLastColumn="0" w:lastRowFirstColumn="0" w:lastRowLastColumn="0"/>
+            </w:pPr>
+            <w:r>
+              <w:t xml:space="preserve">Education : </w:t>
+            </w:r>
+            <w:r>
+              <w:t xml:space="preserve">Incorporer </w:t>
+            </w:r>
+            <w:proofErr w:type="spellStart"/>
+            <w:r>
+              <w:t>chatgpt</w:t>
+            </w:r>
+            <w:proofErr w:type="spellEnd"/>
+            <w:r>
+              <w:t xml:space="preserve"> aux leçons</w:t>
+            </w:r>
+            <w:r>
+              <w:t>, travailler et savoir utiliser,</w:t>
+            </w:r>
+            <w:r>
+              <w:t xml:space="preserve"> sans favoriser de la tricherie</w:t>
+            </w:r>
+          </w:p>
+          <w:p>
+            <w:pPr>
+              <w:cnfStyle w:val="000000000000" w:firstRow="0" w:lastRow="0" w:firstColumn="0" w:lastColumn="0" w:oddVBand="0" w:evenVBand="0" w:oddHBand="0" w:evenHBand="0" w:firstRowFirstColumn="0" w:firstRowLastColumn="0" w:lastRowFirstColumn="0" w:lastRowLastColumn="0"/>
+            </w:pPr>
+            <w:r>
+              <w:t>Académique : Travail écrit (</w:t>
+            </w:r>
+            <w:proofErr w:type="spellStart"/>
+            <w:r>
+              <w:t>essay</w:t>
+            </w:r>
+            <w:proofErr w:type="spellEnd"/>
+            <w:r>
+              <w:t>),</w:t>
+            </w:r>
+            <w:r>
+              <w:t xml:space="preserve"> présentation, projet</w:t>
+            </w:r>
+            <w:r>
+              <w:t>,</w:t>
+            </w:r>
+            <w:r>
+              <w:t xml:space="preserve"> université</w:t>
+            </w:r>
+          </w:p>
+        </w:tc>
+        <w:tc>
+          <w:tcPr>
+            <w:tcW w:w="1843" w:type="dxa"/>
+            <w:tcBorders>
+              <w:top w:val="single" w:sz="4" w:space="0" w:color="auto"/>
+              <w:left w:val="single" w:sz="4" w:space="0" w:color="auto"/>
+              <w:bottom w:val="single" w:sz="4" w:space="0" w:color="auto"/>
+            </w:tcBorders>
+          </w:tcPr>
+          <w:p>
+            <w:pPr>
+              <w:cnfStyle w:val="000000000000" w:firstRow="0" w:lastRow="0" w:firstColumn="0" w:lastColumn="0" w:oddVBand="0" w:evenVBand="0" w:oddHBand="0" w:evenHBand="0" w:firstRowFirstColumn="0" w:firstRowLastColumn="0" w:lastRowFirstColumn="0" w:lastRowLastColumn="0"/>
+            </w:pPr>
+          </w:p>
+        </w:tc>
+      </w:tr>
+      <w:tr>
+        <w:trPr>
+          <w:cnfStyle w:val="000000100000" w:firstRow="0" w:lastRow="0" w:firstColumn="0" w:lastColumn="0" w:oddVBand="0" w:evenVBand="0" w:oddHBand="1" w:evenHBand="0" w:firstRowFirstColumn="0" w:firstRowLastColumn="0" w:lastRowFirstColumn="0" w:lastRowLastColumn="0"/>
+        </w:trPr>
+        <w:tc>
+          <w:tcPr>
+            <w:cnfStyle w:val="001000000000" w:firstRow="0" w:lastRow="0" w:firstColumn="1" w:lastColumn="0" w:oddVBand="0" w:evenVBand="0" w:oddHBand="0" w:evenHBand="0" w:firstRowFirstColumn="0" w:firstRowLastColumn="0" w:lastRowFirstColumn="0" w:lastRowLastColumn="0"/>
+            <w:tcW w:w="1277" w:type="dxa"/>
+            <w:tcBorders>
+              <w:top w:val="single" w:sz="4" w:space="0" w:color="auto"/>
+              <w:bottom w:val="single" w:sz="4" w:space="0" w:color="auto"/>
+              <w:right w:val="single" w:sz="4" w:space="0" w:color="auto"/>
+            </w:tcBorders>
+          </w:tcPr>
+          <w:p>
+            <w:r>
+              <w:t>25.05.20</w:t>
+            </w:r>
+            <w:r>
+              <w:t>24</w:t>
+            </w:r>
+          </w:p>
+        </w:tc>
+        <w:tc>
+          <w:tcPr>
+            <w:tcW w:w="7087" w:type="dxa"/>
+            <w:tcBorders>
+              <w:top w:val="single" w:sz="4" w:space="0" w:color="auto"/>
+              <w:left w:val="single" w:sz="4" w:space="0" w:color="auto"/>
+              <w:bottom w:val="single" w:sz="4" w:space="0" w:color="auto"/>
+            </w:tcBorders>
+          </w:tcPr>
+          <w:p>
+            <w:pPr>
+              <w:cnfStyle w:val="000000100000" w:firstRow="0" w:lastRow="0" w:firstColumn="0" w:lastColumn="0" w:oddVBand="0" w:evenVBand="0" w:oddHBand="1" w:evenHBand="0" w:firstRowFirstColumn="0" w:firstRowLastColumn="0" w:lastRowFirstColumn="0" w:lastRowLastColumn="0"/>
+            </w:pPr>
+            <w:r>
+              <w:rPr>
+                <w:b/>
+                <w:bCs/>
+              </w:rPr>
+              <w:t>Lecture du livre</w:t>
+            </w:r>
+          </w:p>
+          <w:p>
+            <w:pPr>
+              <w:cnfStyle w:val="000000100000" w:firstRow="0" w:lastRow="0" w:firstColumn="0" w:lastColumn="0" w:oddVBand="0" w:evenVBand="0" w:oddHBand="1" w:evenHBand="0" w:firstRowFirstColumn="0" w:firstRowLastColumn="0" w:lastRowFirstColumn="0" w:lastRowLastColumn="0"/>
+            </w:pPr>
+            <w:r>
+              <w:t xml:space="preserve">Pleins de passages </w:t>
+            </w:r>
+            <w:r>
+              <w:t>pas i</w:t>
+            </w:r>
+            <w:r>
+              <w:t>ntéressants</w:t>
+            </w:r>
+          </w:p>
+          <w:p>
+            <w:pPr>
+              <w:cnfStyle w:val="000000100000" w:firstRow="0" w:lastRow="0" w:firstColumn="0" w:lastColumn="0" w:oddVBand="0" w:evenVBand="0" w:oddHBand="1" w:evenHBand="0" w:firstRowFirstColumn="0" w:firstRowLastColumn="0" w:lastRowFirstColumn="0" w:lastRowLastColumn="0"/>
+            </w:pPr>
+            <w:r>
+              <w:t>Jai</w:t>
+            </w:r>
+            <w:r>
+              <w:t xml:space="preserve"> marqué les pages pouvant rentrer dans le TM</w:t>
+            </w:r>
+          </w:p>
+          <w:p>
+            <w:pPr>
+              <w:cnfStyle w:val="000000100000" w:firstRow="0" w:lastRow="0" w:firstColumn="0" w:lastColumn="0" w:oddVBand="0" w:evenVBand="0" w:oddHBand="1" w:evenHBand="0" w:firstRowFirstColumn="0" w:firstRowLastColumn="0" w:lastRowFirstColumn="0" w:lastRowLastColumn="0"/>
+            </w:pPr>
+          </w:p>
+          <w:p>
+            <w:pPr>
+              <w:cnfStyle w:val="000000100000" w:firstRow="0" w:lastRow="0" w:firstColumn="0" w:lastColumn="0" w:oddVBand="0" w:evenVBand="0" w:oddHBand="1" w:evenHBand="0" w:firstRowFirstColumn="0" w:firstRowLastColumn="0" w:lastRowFirstColumn="0" w:lastRowLastColumn="0"/>
+            </w:pPr>
+            <w:r>
+              <w:t xml:space="preserve">Un questionnaire pour les élèves </w:t>
+            </w:r>
+            <w:proofErr w:type="spellStart"/>
+            <w:r>
+              <w:t>gymansiens</w:t>
+            </w:r>
+            <w:proofErr w:type="spellEnd"/>
+          </w:p>
+          <w:p>
+            <w:pPr>
+              <w:cnfStyle w:val="000000100000" w:firstRow="0" w:lastRow="0" w:firstColumn="0" w:lastColumn="0" w:oddVBand="0" w:evenVBand="0" w:oddHBand="1" w:evenHBand="0" w:firstRowFirstColumn="0" w:firstRowLastColumn="0" w:lastRowFirstColumn="0" w:lastRowLastColumn="0"/>
+            </w:pPr>
+            <w:r>
+              <w:t xml:space="preserve">Et un questionnaire pour des enseignants </w:t>
+            </w:r>
+          </w:p>
+          <w:p>
+            <w:pPr>
+              <w:cnfStyle w:val="000000100000" w:firstRow="0" w:lastRow="0" w:firstColumn="0" w:lastColumn="0" w:oddVBand="0" w:evenVBand="0" w:oddHBand="1" w:evenHBand="0" w:firstRowFirstColumn="0" w:firstRowLastColumn="0" w:lastRowFirstColumn="0" w:lastRowLastColumn="0"/>
+            </w:pPr>
+            <w:r>
+              <w:t xml:space="preserve">Portant sur les questions de recherche </w:t>
+            </w:r>
+          </w:p>
+          <w:p>
+            <w:pPr>
+              <w:cnfStyle w:val="000000100000" w:firstRow="0" w:lastRow="0" w:firstColumn="0" w:lastColumn="0" w:oddVBand="0" w:evenVBand="0" w:oddHBand="1" w:evenHBand="0" w:firstRowFirstColumn="0" w:firstRowLastColumn="0" w:lastRowFirstColumn="0" w:lastRowLastColumn="0"/>
+            </w:pPr>
+          </w:p>
+          <w:p>
+            <w:pPr>
+              <w:cnfStyle w:val="000000100000" w:firstRow="0" w:lastRow="0" w:firstColumn="0" w:lastColumn="0" w:oddVBand="0" w:evenVBand="0" w:oddHBand="1" w:evenHBand="0" w:firstRowFirstColumn="0" w:firstRowLastColumn="0" w:lastRowFirstColumn="0" w:lastRowLastColumn="0"/>
+            </w:pPr>
+            <w:r>
+              <w:t>Nouv</w:t>
+            </w:r>
+            <w:r>
+              <w:t>eau plan</w:t>
+            </w:r>
+            <w:r>
+              <w:t xml:space="preserve"> sur la tricherie :</w:t>
+            </w:r>
+          </w:p>
+          <w:p>
+            <w:pPr>
+              <w:cnfStyle w:val="000000100000" w:firstRow="0" w:lastRow="0" w:firstColumn="0" w:lastColumn="0" w:oddVBand="0" w:evenVBand="0" w:oddHBand="1" w:evenHBand="0" w:firstRowFirstColumn="0" w:firstRowLastColumn="0" w:lastRowFirstColumn="0" w:lastRowLastColumn="0"/>
+            </w:pPr>
+            <w:r>
+              <w:t xml:space="preserve">Envoie d’un questionnaire aux élèves </w:t>
+            </w:r>
+            <w:proofErr w:type="spellStart"/>
+            <w:r>
+              <w:t>gymansiens</w:t>
+            </w:r>
+            <w:proofErr w:type="spellEnd"/>
+            <w:r>
+              <w:t xml:space="preserve"> </w:t>
+            </w:r>
+          </w:p>
+          <w:p>
+            <w:pPr>
+              <w:cnfStyle w:val="000000100000" w:firstRow="0" w:lastRow="0" w:firstColumn="0" w:lastColumn="0" w:oddVBand="0" w:evenVBand="0" w:oddHBand="1" w:evenHBand="0" w:firstRowFirstColumn="0" w:firstRowLastColumn="0" w:lastRowFirstColumn="0" w:lastRowLastColumn="0"/>
+            </w:pPr>
+            <w:r>
+              <w:t xml:space="preserve">Analyse et interprétation des résultats </w:t>
+            </w:r>
+          </w:p>
+          <w:p>
+            <w:pPr>
+              <w:cnfStyle w:val="000000100000" w:firstRow="0" w:lastRow="0" w:firstColumn="0" w:lastColumn="0" w:oddVBand="0" w:evenVBand="0" w:oddHBand="1" w:evenHBand="0" w:firstRowFirstColumn="0" w:firstRowLastColumn="0" w:lastRowFirstColumn="0" w:lastRowLastColumn="0"/>
+            </w:pPr>
+            <w:r>
+              <w:t xml:space="preserve">Conclusion des résultats </w:t>
+            </w:r>
+          </w:p>
+          <w:p>
+            <w:pPr>
+              <w:cnfStyle w:val="000000100000" w:firstRow="0" w:lastRow="0" w:firstColumn="0" w:lastColumn="0" w:oddVBand="0" w:evenVBand="0" w:oddHBand="1" w:evenHBand="0" w:firstRowFirstColumn="0" w:firstRowLastColumn="0" w:lastRowFirstColumn="0" w:lastRowLastColumn="0"/>
+            </w:pPr>
+            <w:r>
+              <w:t xml:space="preserve">Introduire le côté des universités </w:t>
+            </w:r>
+          </w:p>
+          <w:p>
+            <w:pPr>
+              <w:cnfStyle w:val="000000100000" w:firstRow="0" w:lastRow="0" w:firstColumn="0" w:lastColumn="0" w:oddVBand="0" w:evenVBand="0" w:oddHBand="1" w:evenHBand="0" w:firstRowFirstColumn="0" w:firstRowLastColumn="0" w:lastRowFirstColumn="0" w:lastRowLastColumn="0"/>
+            </w:pPr>
+            <w:r>
+              <w:t xml:space="preserve">Comparer les </w:t>
+            </w:r>
+            <w:proofErr w:type="spellStart"/>
+            <w:r>
+              <w:t>resultats</w:t>
+            </w:r>
+            <w:proofErr w:type="spellEnd"/>
+            <w:r>
+              <w:t xml:space="preserve"> obtenu</w:t>
+            </w:r>
+          </w:p>
+        </w:tc>
+        <w:tc>
+          <w:tcPr>
+            <w:tcW w:w="1843" w:type="dxa"/>
+            <w:tcBorders>
+              <w:top w:val="single" w:sz="4" w:space="0" w:color="auto"/>
+              <w:left w:val="single" w:sz="4" w:space="0" w:color="auto"/>
+              <w:bottom w:val="single" w:sz="4" w:space="0" w:color="auto"/>
+            </w:tcBorders>
+          </w:tcPr>
+          <w:p>
+            <w:pPr>
+              <w:cnfStyle w:val="000000100000" w:firstRow="0" w:lastRow="0" w:firstColumn="0" w:lastColumn="0" w:oddVBand="0" w:evenVBand="0" w:oddHBand="1" w:evenHBand="0" w:firstRowFirstColumn="0" w:firstRowLastColumn="0" w:lastRowFirstColumn="0" w:lastRowLastColumn="0"/>
+            </w:pPr>
+          </w:p>
+        </w:tc>
+      </w:tr>
+      <w:tr>
+        <w:tc>
+          <w:tcPr>
+            <w:cnfStyle w:val="001000000000" w:firstRow="0" w:lastRow="0" w:firstColumn="1" w:lastColumn="0" w:oddVBand="0" w:evenVBand="0" w:oddHBand="0" w:evenHBand="0" w:firstRowFirstColumn="0" w:firstRowLastColumn="0" w:lastRowFirstColumn="0" w:lastRowLastColumn="0"/>
+            <w:tcW w:w="1277" w:type="dxa"/>
+            <w:tcBorders>
+              <w:top w:val="single" w:sz="4" w:space="0" w:color="auto"/>
+              <w:bottom w:val="single" w:sz="4" w:space="0" w:color="auto"/>
+              <w:right w:val="single" w:sz="4" w:space="0" w:color="auto"/>
+            </w:tcBorders>
+          </w:tcPr>
+          <w:p>
+            <w:r>
+              <w:t>1.06.2024</w:t>
+            </w:r>
+          </w:p>
+        </w:tc>
+        <w:tc>
+          <w:tcPr>
+            <w:tcW w:w="7087" w:type="dxa"/>
+            <w:tcBorders>
+              <w:top w:val="single" w:sz="4" w:space="0" w:color="auto"/>
+              <w:left w:val="single" w:sz="4" w:space="0" w:color="auto"/>
+              <w:bottom w:val="single" w:sz="4" w:space="0" w:color="auto"/>
+            </w:tcBorders>
+          </w:tcPr>
+          <w:p>
+            <w:pPr>
+              <w:cnfStyle w:val="000000000000" w:firstRow="0" w:lastRow="0" w:firstColumn="0" w:lastColumn="0" w:oddVBand="0" w:evenVBand="0" w:oddHBand="0" w:evenHBand="0" w:firstRowFirstColumn="0" w:firstRowLastColumn="0" w:lastRowFirstColumn="0" w:lastRowLastColumn="0"/>
+            </w:pPr>
+            <w:r>
+              <w:rPr>
+                <w:b/>
+                <w:bCs/>
+              </w:rPr>
+              <w:t xml:space="preserve">Nouvelle </w:t>
+            </w:r>
+            <w:proofErr w:type="spellStart"/>
+            <w:r>
+              <w:rPr>
+                <w:b/>
+                <w:bCs/>
+              </w:rPr>
+              <w:t>problematique</w:t>
+            </w:r>
+            <w:proofErr w:type="spellEnd"/>
+          </w:p>
+          <w:p>
+            <w:pPr>
+              <w:cnfStyle w:val="000000000000" w:firstRow="0" w:lastRow="0" w:firstColumn="0" w:lastColumn="0" w:oddVBand="0" w:evenVBand="0" w:oddHBand="0" w:evenHBand="0" w:firstRowFirstColumn="0" w:firstRowLastColumn="0" w:lastRowFirstColumn="0" w:lastRowLastColumn="0"/>
+            </w:pPr>
+            <w:r>
+              <w:t xml:space="preserve">Comment </w:t>
+            </w:r>
+            <w:proofErr w:type="spellStart"/>
+            <w:r>
+              <w:t>ChatGPT</w:t>
+            </w:r>
+            <w:proofErr w:type="spellEnd"/>
+            <w:r>
+              <w:t xml:space="preserve"> </w:t>
+            </w:r>
+            <w:r>
+              <w:t xml:space="preserve">est il utiliser par les étudiants </w:t>
+            </w:r>
+            <w:proofErr w:type="spellStart"/>
+            <w:r>
+              <w:t>gymansiens</w:t>
+            </w:r>
+            <w:proofErr w:type="spellEnd"/>
+            <w:r>
+              <w:t xml:space="preserve">, et quel est la vision de </w:t>
+            </w:r>
+            <w:proofErr w:type="spellStart"/>
+            <w:r>
+              <w:t>chatGPT</w:t>
+            </w:r>
+            <w:proofErr w:type="spellEnd"/>
+            <w:r>
+              <w:t xml:space="preserve"> par des enseignants sur le future de l’éducation </w:t>
+            </w:r>
+            <w:r>
+              <w:t xml:space="preserve">ainsi que comment </w:t>
+            </w:r>
+            <w:proofErr w:type="spellStart"/>
+            <w:r>
+              <w:t>ChatGPT</w:t>
+            </w:r>
+            <w:proofErr w:type="spellEnd"/>
+            <w:r>
+              <w:t xml:space="preserve"> fonctionne ?</w:t>
+            </w:r>
+          </w:p>
+          <w:p>
+            <w:pPr>
+              <w:cnfStyle w:val="000000000000" w:firstRow="0" w:lastRow="0" w:firstColumn="0" w:lastColumn="0" w:oddVBand="0" w:evenVBand="0" w:oddHBand="0" w:evenHBand="0" w:firstRowFirstColumn="0" w:firstRowLastColumn="0" w:lastRowFirstColumn="0" w:lastRowLastColumn="0"/>
+            </w:pPr>
+          </w:p>
+          <w:p>
+            <w:pPr>
+              <w:cnfStyle w:val="000000000000" w:firstRow="0" w:lastRow="0" w:firstColumn="0" w:lastColumn="0" w:oddVBand="0" w:evenVBand="0" w:oddHBand="0" w:evenHBand="0" w:firstRowFirstColumn="0" w:firstRowLastColumn="0" w:lastRowFirstColumn="0" w:lastRowLastColumn="0"/>
+            </w:pPr>
+            <w:r>
+              <w:t>Nouvelle question de recherche sur la tricherie</w:t>
+            </w:r>
+          </w:p>
+          <w:p>
+            <w:pPr>
+              <w:cnfStyle w:val="000000000000" w:firstRow="0" w:lastRow="0" w:firstColumn="0" w:lastColumn="0" w:oddVBand="0" w:evenVBand="0" w:oddHBand="0" w:evenHBand="0" w:firstRowFirstColumn="0" w:firstRowLastColumn="0" w:lastRowFirstColumn="0" w:lastRowLastColumn="0"/>
+            </w:pPr>
+            <w:r>
+              <w:t xml:space="preserve">Comment le gymnase arrive </w:t>
+            </w:r>
+            <w:proofErr w:type="spellStart"/>
+            <w:r>
+              <w:t>til</w:t>
+            </w:r>
+            <w:proofErr w:type="spellEnd"/>
+            <w:r>
+              <w:t xml:space="preserve"> a détecter et prévenir les cas de tricherie</w:t>
+            </w:r>
+          </w:p>
+          <w:p>
+            <w:pPr>
+              <w:cnfStyle w:val="000000000000" w:firstRow="0" w:lastRow="0" w:firstColumn="0" w:lastColumn="0" w:oddVBand="0" w:evenVBand="0" w:oddHBand="0" w:evenHBand="0" w:firstRowFirstColumn="0" w:firstRowLastColumn="0" w:lastRowFirstColumn="0" w:lastRowLastColumn="0"/>
+            </w:pPr>
+            <w:r>
+              <w:t>Comment le gymnase punit il les cas de tricherie ?</w:t>
+            </w:r>
+          </w:p>
+          <w:p>
+            <w:pPr>
+              <w:cnfStyle w:val="000000000000" w:firstRow="0" w:lastRow="0" w:firstColumn="0" w:lastColumn="0" w:oddVBand="0" w:evenVBand="0" w:oddHBand="0" w:evenHBand="0" w:firstRowFirstColumn="0" w:firstRowLastColumn="0" w:lastRowFirstColumn="0" w:lastRowLastColumn="0"/>
+            </w:pPr>
+            <w:r>
+              <w:t>Est-ce déjà arrivé et quels ont été les conséquences ?</w:t>
+            </w:r>
+          </w:p>
+          <w:p>
+            <w:pPr>
+              <w:cnfStyle w:val="000000000000" w:firstRow="0" w:lastRow="0" w:firstColumn="0" w:lastColumn="0" w:oddVBand="0" w:evenVBand="0" w:oddHBand="0" w:evenHBand="0" w:firstRowFirstColumn="0" w:firstRowLastColumn="0" w:lastRowFirstColumn="0" w:lastRowLastColumn="0"/>
+            </w:pPr>
+            <w:r>
+              <w:t xml:space="preserve">Comment la tricherie avec </w:t>
+            </w:r>
+            <w:proofErr w:type="spellStart"/>
+            <w:r>
+              <w:t>chatgpt</w:t>
+            </w:r>
+            <w:proofErr w:type="spellEnd"/>
+            <w:r>
+              <w:t xml:space="preserve"> est différent à la tricherie traditionnelle </w:t>
+            </w:r>
+          </w:p>
+          <w:p>
+            <w:pPr>
+              <w:cnfStyle w:val="000000000000" w:firstRow="0" w:lastRow="0" w:firstColumn="0" w:lastColumn="0" w:oddVBand="0" w:evenVBand="0" w:oddHBand="0" w:evenHBand="0" w:firstRowFirstColumn="0" w:firstRowLastColumn="0" w:lastRowFirstColumn="0" w:lastRowLastColumn="0"/>
+            </w:pPr>
+            <w:r>
+              <w:t xml:space="preserve">Peut-on détecter avec exactitude l’utilisation de </w:t>
+            </w:r>
+            <w:proofErr w:type="spellStart"/>
+            <w:r>
+              <w:t>chatgpt</w:t>
+            </w:r>
+            <w:proofErr w:type="spellEnd"/>
+            <w:r>
+              <w:t>.</w:t>
+            </w:r>
+          </w:p>
+          <w:p>
+            <w:pPr>
+              <w:cnfStyle w:val="000000000000" w:firstRow="0" w:lastRow="0" w:firstColumn="0" w:lastColumn="0" w:oddVBand="0" w:evenVBand="0" w:oddHBand="0" w:evenHBand="0" w:firstRowFirstColumn="0" w:firstRowLastColumn="0" w:lastRowFirstColumn="0" w:lastRowLastColumn="0"/>
+            </w:pPr>
+            <w:r>
+              <w:t xml:space="preserve">Peut-on prendre des décisions sur l’utilisation de </w:t>
+            </w:r>
+            <w:proofErr w:type="spellStart"/>
+            <w:r>
+              <w:t>chatgpt</w:t>
+            </w:r>
+            <w:proofErr w:type="spellEnd"/>
+            <w:r>
+              <w:t xml:space="preserve"> bien qu’on n’est pas sur de son utilisation.</w:t>
             </w:r>
           </w:p>
         </w:tc>
@@ -2808,18 +4292,12 @@
                 <w:fldChar w:fldCharType="begin"/>
               </w:r>
               <w:r>
-                <w:rPr>
-                  <w:lang w:val="en-US"/>
-                </w:rPr>
                 <w:instrText>BIBLIOGRAPHY</w:instrText>
               </w:r>
               <w:r>
                 <w:fldChar w:fldCharType="separate"/>
               </w:r>
               <w:r>
-                <w:rPr>
-                  <w:lang w:val="en-US"/>
-                </w:rPr>
                 <w:t xml:space="preserve">Ali Darvishi, H. K. (2024). </w:t>
               </w:r>
               <w:r>
@@ -3122,7 +4600,6 @@
                   <w:noProof/>
                   <w:lang w:val="en-US"/>
                 </w:rPr>
-                <w:lastRenderedPageBreak/>
                 <w:t xml:space="preserve">UNESCO, G. S. (2023). Generative AI and the future of education. </w:t>
               </w:r>
               <w:r>
@@ -3196,7 +4673,7 @@
 </file>
 
 <file path=word/endnotes.xml><?xml version="1.0" encoding="utf-8"?>
-<w:endnotes xmlns:wpc="http://schemas.microsoft.com/office/word/2010/wordprocessingCanvas" xmlns:cx="http://schemas.microsoft.com/office/drawing/2014/chartex" xmlns:cx1="http://schemas.microsoft.com/office/drawing/2015/9/8/chartex" xmlns:cx2="http://schemas.microsoft.com/office/drawing/2015/10/21/chartex" xmlns:cx3="http://schemas.microsoft.com/office/drawing/2016/5/9/chartex" xmlns:cx4="http://schemas.microsoft.com/office/drawing/2016/5/10/chartex" xmlns:cx5="http://schemas.microsoft.com/office/drawing/2016/5/11/chartex" xmlns:cx6="http://schemas.microsoft.com/office/drawing/2016/5/12/chartex" xmlns:cx7="http://schemas.microsoft.com/office/drawing/2016/5/13/chartex" xmlns:cx8="http://schemas.microsoft.com/office/drawing/2016/5/14/chartex" xmlns:mc="http://schemas.openxmlformats.org/markup-compatibility/2006" xmlns:aink="http://schemas.microsoft.com/office/drawing/2016/ink" xmlns:am3d="http://schemas.microsoft.com/office/drawing/2017/model3d" xmlns:o="urn:schemas-microsoft-com:office:office" xmlns:oel="http://schemas.microsoft.com/office/2019/extlst" xmlns:r="http://schemas.openxmlformats.org/officeDocument/2006/relationships" xmlns:m="http://schemas.openxmlformats.org/officeDocument/2006/math" xmlns:v="urn:schemas-microsoft-com:vml" xmlns:wp14="http://schemas.microsoft.com/office/word/2010/wordprocessingDrawing" xmlns:wp="http://schemas.openxmlformats.org/drawingml/2006/wordprocessingDrawing" xmlns:w10="urn:schemas-microsoft-com:office:word" xmlns:w="http://schemas.openxmlformats.org/wordprocessingml/2006/main" xmlns:w14="http://schemas.microsoft.com/office/word/2010/wordml" xmlns:w15="http://schemas.microsoft.com/office/word/2012/wordml" xmlns:w16cex="http://schemas.microsoft.com/office/word/2018/wordml/cex" xmlns:w16cid="http://schemas.microsoft.com/office/word/2016/wordml/cid" xmlns:w16="http://schemas.microsoft.com/office/word/2018/wordml" xmlns:w16du="http://schemas.microsoft.com/office/word/2023/wordml/word16du" xmlns:w16sdtdh="http://schemas.microsoft.com/office/word/2020/wordml/sdtdatahash" xmlns:w16se="http://schemas.microsoft.com/office/word/2015/wordml/symex" xmlns:wpg="http://schemas.microsoft.com/office/word/2010/wordprocessingGroup" xmlns:wpi="http://schemas.microsoft.com/office/word/2010/wordprocessingInk" xmlns:wne="http://schemas.microsoft.com/office/word/2006/wordml" xmlns:wps="http://schemas.microsoft.com/office/word/2010/wordprocessingShape" mc:Ignorable="w14 w15 w16se w16cid w16 w16cex w16sdtdh w16du wp14">
+<w:endnotes xmlns:wpc="http://schemas.microsoft.com/office/word/2010/wordprocessingCanvas" xmlns:cx="http://schemas.microsoft.com/office/drawing/2014/chartex" xmlns:cx1="http://schemas.microsoft.com/office/drawing/2015/9/8/chartex" xmlns:cx2="http://schemas.microsoft.com/office/drawing/2015/10/21/chartex" xmlns:cx3="http://schemas.microsoft.com/office/drawing/2016/5/9/chartex" xmlns:cx4="http://schemas.microsoft.com/office/drawing/2016/5/10/chartex" xmlns:cx5="http://schemas.microsoft.com/office/drawing/2016/5/11/chartex" xmlns:cx6="http://schemas.microsoft.com/office/drawing/2016/5/12/chartex" xmlns:cx7="http://schemas.microsoft.com/office/drawing/2016/5/13/chartex" xmlns:cx8="http://schemas.microsoft.com/office/drawing/2016/5/14/chartex" xmlns:mc="http://schemas.openxmlformats.org/markup-compatibility/2006" xmlns:aink="http://schemas.microsoft.com/office/drawing/2016/ink" xmlns:am3d="http://schemas.microsoft.com/office/drawing/2017/model3d" xmlns:o="urn:schemas-microsoft-com:office:office" xmlns:oel="http://schemas.microsoft.com/office/2019/extlst" xmlns:r="http://schemas.openxmlformats.org/officeDocument/2006/relationships" xmlns:m="http://schemas.openxmlformats.org/officeDocument/2006/math" xmlns:v="urn:schemas-microsoft-com:vml" xmlns:wp14="http://schemas.microsoft.com/office/word/2010/wordprocessingDrawing" xmlns:wp="http://schemas.openxmlformats.org/drawingml/2006/wordprocessingDrawing" xmlns:w10="urn:schemas-microsoft-com:office:word" xmlns:w="http://schemas.openxmlformats.org/wordprocessingml/2006/main" xmlns:w14="http://schemas.microsoft.com/office/word/2010/wordml" xmlns:w15="http://schemas.microsoft.com/office/word/2012/wordml" xmlns:w16cex="http://schemas.microsoft.com/office/word/2018/wordml/cex" xmlns:w16cid="http://schemas.microsoft.com/office/word/2016/wordml/cid" xmlns:w16="http://schemas.microsoft.com/office/word/2018/wordml" xmlns:w16sdtdh="http://schemas.microsoft.com/office/word/2020/wordml/sdtdatahash" xmlns:w16se="http://schemas.microsoft.com/office/word/2015/wordml/symex" xmlns:wpg="http://schemas.microsoft.com/office/word/2010/wordprocessingGroup" xmlns:wpi="http://schemas.microsoft.com/office/word/2010/wordprocessingInk" xmlns:wne="http://schemas.microsoft.com/office/word/2006/wordml" xmlns:wps="http://schemas.microsoft.com/office/word/2010/wordprocessingShape" mc:Ignorable="w14 w15 w16se w16cid w16 w16cex w16sdtdh wp14">
   <w:endnote w:type="separator" w:id="-1">
     <w:p>
       <w:pPr>
@@ -3228,7 +4705,7 @@
 </file>
 
 <file path=word/footnotes.xml><?xml version="1.0" encoding="utf-8"?>
-<w:footnotes xmlns:wpc="http://schemas.microsoft.com/office/word/2010/wordprocessingCanvas" xmlns:cx="http://schemas.microsoft.com/office/drawing/2014/chartex" xmlns:cx1="http://schemas.microsoft.com/office/drawing/2015/9/8/chartex" xmlns:cx2="http://schemas.microsoft.com/office/drawing/2015/10/21/chartex" xmlns:cx3="http://schemas.microsoft.com/office/drawing/2016/5/9/chartex" xmlns:cx4="http://schemas.microsoft.com/office/drawing/2016/5/10/chartex" xmlns:cx5="http://schemas.microsoft.com/office/drawing/2016/5/11/chartex" xmlns:cx6="http://schemas.microsoft.com/office/drawing/2016/5/12/chartex" xmlns:cx7="http://schemas.microsoft.com/office/drawing/2016/5/13/chartex" xmlns:cx8="http://schemas.microsoft.com/office/drawing/2016/5/14/chartex" xmlns:mc="http://schemas.openxmlformats.org/markup-compatibility/2006" xmlns:aink="http://schemas.microsoft.com/office/drawing/2016/ink" xmlns:am3d="http://schemas.microsoft.com/office/drawing/2017/model3d" xmlns:o="urn:schemas-microsoft-com:office:office" xmlns:oel="http://schemas.microsoft.com/office/2019/extlst" xmlns:r="http://schemas.openxmlformats.org/officeDocument/2006/relationships" xmlns:m="http://schemas.openxmlformats.org/officeDocument/2006/math" xmlns:v="urn:schemas-microsoft-com:vml" xmlns:wp14="http://schemas.microsoft.com/office/word/2010/wordprocessingDrawing" xmlns:wp="http://schemas.openxmlformats.org/drawingml/2006/wordprocessingDrawing" xmlns:w10="urn:schemas-microsoft-com:office:word" xmlns:w="http://schemas.openxmlformats.org/wordprocessingml/2006/main" xmlns:w14="http://schemas.microsoft.com/office/word/2010/wordml" xmlns:w15="http://schemas.microsoft.com/office/word/2012/wordml" xmlns:w16cex="http://schemas.microsoft.com/office/word/2018/wordml/cex" xmlns:w16cid="http://schemas.microsoft.com/office/word/2016/wordml/cid" xmlns:w16="http://schemas.microsoft.com/office/word/2018/wordml" xmlns:w16du="http://schemas.microsoft.com/office/word/2023/wordml/word16du" xmlns:w16sdtdh="http://schemas.microsoft.com/office/word/2020/wordml/sdtdatahash" xmlns:w16se="http://schemas.microsoft.com/office/word/2015/wordml/symex" xmlns:wpg="http://schemas.microsoft.com/office/word/2010/wordprocessingGroup" xmlns:wpi="http://schemas.microsoft.com/office/word/2010/wordprocessingInk" xmlns:wne="http://schemas.microsoft.com/office/word/2006/wordml" xmlns:wps="http://schemas.microsoft.com/office/word/2010/wordprocessingShape" mc:Ignorable="w14 w15 w16se w16cid w16 w16cex w16sdtdh w16du wp14">
+<w:footnotes xmlns:wpc="http://schemas.microsoft.com/office/word/2010/wordprocessingCanvas" xmlns:cx="http://schemas.microsoft.com/office/drawing/2014/chartex" xmlns:cx1="http://schemas.microsoft.com/office/drawing/2015/9/8/chartex" xmlns:cx2="http://schemas.microsoft.com/office/drawing/2015/10/21/chartex" xmlns:cx3="http://schemas.microsoft.com/office/drawing/2016/5/9/chartex" xmlns:cx4="http://schemas.microsoft.com/office/drawing/2016/5/10/chartex" xmlns:cx5="http://schemas.microsoft.com/office/drawing/2016/5/11/chartex" xmlns:cx6="http://schemas.microsoft.com/office/drawing/2016/5/12/chartex" xmlns:cx7="http://schemas.microsoft.com/office/drawing/2016/5/13/chartex" xmlns:cx8="http://schemas.microsoft.com/office/drawing/2016/5/14/chartex" xmlns:mc="http://schemas.openxmlformats.org/markup-compatibility/2006" xmlns:aink="http://schemas.microsoft.com/office/drawing/2016/ink" xmlns:am3d="http://schemas.microsoft.com/office/drawing/2017/model3d" xmlns:o="urn:schemas-microsoft-com:office:office" xmlns:oel="http://schemas.microsoft.com/office/2019/extlst" xmlns:r="http://schemas.openxmlformats.org/officeDocument/2006/relationships" xmlns:m="http://schemas.openxmlformats.org/officeDocument/2006/math" xmlns:v="urn:schemas-microsoft-com:vml" xmlns:wp14="http://schemas.microsoft.com/office/word/2010/wordprocessingDrawing" xmlns:wp="http://schemas.openxmlformats.org/drawingml/2006/wordprocessingDrawing" xmlns:w10="urn:schemas-microsoft-com:office:word" xmlns:w="http://schemas.openxmlformats.org/wordprocessingml/2006/main" xmlns:w14="http://schemas.microsoft.com/office/word/2010/wordml" xmlns:w15="http://schemas.microsoft.com/office/word/2012/wordml" xmlns:w16cex="http://schemas.microsoft.com/office/word/2018/wordml/cex" xmlns:w16cid="http://schemas.microsoft.com/office/word/2016/wordml/cid" xmlns:w16="http://schemas.microsoft.com/office/word/2018/wordml" xmlns:w16sdtdh="http://schemas.microsoft.com/office/word/2020/wordml/sdtdatahash" xmlns:w16se="http://schemas.microsoft.com/office/word/2015/wordml/symex" xmlns:wpg="http://schemas.microsoft.com/office/word/2010/wordprocessingGroup" xmlns:wpi="http://schemas.microsoft.com/office/word/2010/wordprocessingInk" xmlns:wne="http://schemas.microsoft.com/office/word/2006/wordml" xmlns:wps="http://schemas.microsoft.com/office/word/2010/wordprocessingShape" mc:Ignorable="w14 w15 w16se w16cid w16 w16cex w16sdtdh wp14">
   <w:footnote w:type="separator" w:id="-1">
     <w:p>
       <w:pPr>
@@ -3260,7 +4737,7 @@
 </file>
 
 <file path=word/numbering.xml><?xml version="1.0" encoding="utf-8"?>
-<w:numbering xmlns:wpc="http://schemas.microsoft.com/office/word/2010/wordprocessingCanvas" xmlns:cx="http://schemas.microsoft.com/office/drawing/2014/chartex" xmlns:cx1="http://schemas.microsoft.com/office/drawing/2015/9/8/chartex" xmlns:cx2="http://schemas.microsoft.com/office/drawing/2015/10/21/chartex" xmlns:cx3="http://schemas.microsoft.com/office/drawing/2016/5/9/chartex" xmlns:cx4="http://schemas.microsoft.com/office/drawing/2016/5/10/chartex" xmlns:cx5="http://schemas.microsoft.com/office/drawing/2016/5/11/chartex" xmlns:cx6="http://schemas.microsoft.com/office/drawing/2016/5/12/chartex" xmlns:cx7="http://schemas.microsoft.com/office/drawing/2016/5/13/chartex" xmlns:cx8="http://schemas.microsoft.com/office/drawing/2016/5/14/chartex" xmlns:mc="http://schemas.openxmlformats.org/markup-compatibility/2006" xmlns:aink="http://schemas.microsoft.com/office/drawing/2016/ink" xmlns:am3d="http://schemas.microsoft.com/office/drawing/2017/model3d" xmlns:o="urn:schemas-microsoft-com:office:office" xmlns:oel="http://schemas.microsoft.com/office/2019/extlst" xmlns:r="http://schemas.openxmlformats.org/officeDocument/2006/relationships" xmlns:m="http://schemas.openxmlformats.org/officeDocument/2006/math" xmlns:v="urn:schemas-microsoft-com:vml" xmlns:wp14="http://schemas.microsoft.com/office/word/2010/wordprocessingDrawing" xmlns:wp="http://schemas.openxmlformats.org/drawingml/2006/wordprocessingDrawing" xmlns:w10="urn:schemas-microsoft-com:office:word" xmlns:w="http://schemas.openxmlformats.org/wordprocessingml/2006/main" xmlns:w14="http://schemas.microsoft.com/office/word/2010/wordml" xmlns:w15="http://schemas.microsoft.com/office/word/2012/wordml" xmlns:w16cex="http://schemas.microsoft.com/office/word/2018/wordml/cex" xmlns:w16cid="http://schemas.microsoft.com/office/word/2016/wordml/cid" xmlns:w16="http://schemas.microsoft.com/office/word/2018/wordml" xmlns:w16du="http://schemas.microsoft.com/office/word/2023/wordml/word16du" xmlns:w16sdtdh="http://schemas.microsoft.com/office/word/2020/wordml/sdtdatahash" xmlns:w16se="http://schemas.microsoft.com/office/word/2015/wordml/symex" xmlns:wpg="http://schemas.microsoft.com/office/word/2010/wordprocessingGroup" xmlns:wpi="http://schemas.microsoft.com/office/word/2010/wordprocessingInk" xmlns:wne="http://schemas.microsoft.com/office/word/2006/wordml" xmlns:wps="http://schemas.microsoft.com/office/word/2010/wordprocessingShape" mc:Ignorable="w14 w15 w16se w16cid w16 w16cex w16sdtdh w16du wp14">
+<w:numbering xmlns:wpc="http://schemas.microsoft.com/office/word/2010/wordprocessingCanvas" xmlns:cx="http://schemas.microsoft.com/office/drawing/2014/chartex" xmlns:cx1="http://schemas.microsoft.com/office/drawing/2015/9/8/chartex" xmlns:cx2="http://schemas.microsoft.com/office/drawing/2015/10/21/chartex" xmlns:cx3="http://schemas.microsoft.com/office/drawing/2016/5/9/chartex" xmlns:cx4="http://schemas.microsoft.com/office/drawing/2016/5/10/chartex" xmlns:cx5="http://schemas.microsoft.com/office/drawing/2016/5/11/chartex" xmlns:cx6="http://schemas.microsoft.com/office/drawing/2016/5/12/chartex" xmlns:cx7="http://schemas.microsoft.com/office/drawing/2016/5/13/chartex" xmlns:cx8="http://schemas.microsoft.com/office/drawing/2016/5/14/chartex" xmlns:mc="http://schemas.openxmlformats.org/markup-compatibility/2006" xmlns:aink="http://schemas.microsoft.com/office/drawing/2016/ink" xmlns:am3d="http://schemas.microsoft.com/office/drawing/2017/model3d" xmlns:o="urn:schemas-microsoft-com:office:office" xmlns:oel="http://schemas.microsoft.com/office/2019/extlst" xmlns:r="http://schemas.openxmlformats.org/officeDocument/2006/relationships" xmlns:m="http://schemas.openxmlformats.org/officeDocument/2006/math" xmlns:v="urn:schemas-microsoft-com:vml" xmlns:wp14="http://schemas.microsoft.com/office/word/2010/wordprocessingDrawing" xmlns:wp="http://schemas.openxmlformats.org/drawingml/2006/wordprocessingDrawing" xmlns:w10="urn:schemas-microsoft-com:office:word" xmlns:w="http://schemas.openxmlformats.org/wordprocessingml/2006/main" xmlns:w14="http://schemas.microsoft.com/office/word/2010/wordml" xmlns:w15="http://schemas.microsoft.com/office/word/2012/wordml" xmlns:w16cex="http://schemas.microsoft.com/office/word/2018/wordml/cex" xmlns:w16cid="http://schemas.microsoft.com/office/word/2016/wordml/cid" xmlns:w16="http://schemas.microsoft.com/office/word/2018/wordml" xmlns:w16sdtdh="http://schemas.microsoft.com/office/word/2020/wordml/sdtdatahash" xmlns:w16se="http://schemas.microsoft.com/office/word/2015/wordml/symex" xmlns:wpg="http://schemas.microsoft.com/office/word/2010/wordprocessingGroup" xmlns:wpi="http://schemas.microsoft.com/office/word/2010/wordprocessingInk" xmlns:wne="http://schemas.microsoft.com/office/word/2006/wordml" xmlns:wps="http://schemas.microsoft.com/office/word/2010/wordprocessingShape" mc:Ignorable="w14 w15 w16se w16cid w16 w16cex w16sdtdh wp14">
   <w:abstractNum w:abstractNumId="0" w15:restartNumberingAfterBreak="0">
     <w:nsid w:val="265546B4"/>
     <w:multiLevelType w:val="hybridMultilevel"/>
@@ -3347,14 +4824,130 @@
       </w:pPr>
     </w:lvl>
   </w:abstractNum>
+  <w:abstractNum w:abstractNumId="1" w15:restartNumberingAfterBreak="0">
+    <w:nsid w:val="5FF470BB"/>
+    <w:multiLevelType w:val="hybridMultilevel"/>
+    <w:tmpl w:val="084EFF10"/>
+    <w:lvl w:ilvl="0" w:tplc="100C0001">
+      <w:start w:val="1"/>
+      <w:numFmt w:val="bullet"/>
+      <w:lvlText w:val=""/>
+      <w:lvlJc w:val="left"/>
+      <w:pPr>
+        <w:ind w:left="720" w:hanging="360"/>
+      </w:pPr>
+      <w:rPr>
+        <w:rFonts w:ascii="Symbol" w:hAnsi="Symbol" w:hint="default"/>
+      </w:rPr>
+    </w:lvl>
+    <w:lvl w:ilvl="1" w:tplc="100C0003" w:tentative="1">
+      <w:start w:val="1"/>
+      <w:numFmt w:val="bullet"/>
+      <w:lvlText w:val="o"/>
+      <w:lvlJc w:val="left"/>
+      <w:pPr>
+        <w:ind w:left="1440" w:hanging="360"/>
+      </w:pPr>
+      <w:rPr>
+        <w:rFonts w:ascii="Courier New" w:hAnsi="Courier New" w:cs="Courier New" w:hint="default"/>
+      </w:rPr>
+    </w:lvl>
+    <w:lvl w:ilvl="2" w:tplc="100C0005" w:tentative="1">
+      <w:start w:val="1"/>
+      <w:numFmt w:val="bullet"/>
+      <w:lvlText w:val=""/>
+      <w:lvlJc w:val="left"/>
+      <w:pPr>
+        <w:ind w:left="2160" w:hanging="360"/>
+      </w:pPr>
+      <w:rPr>
+        <w:rFonts w:ascii="Wingdings" w:hAnsi="Wingdings" w:hint="default"/>
+      </w:rPr>
+    </w:lvl>
+    <w:lvl w:ilvl="3" w:tplc="100C0001" w:tentative="1">
+      <w:start w:val="1"/>
+      <w:numFmt w:val="bullet"/>
+      <w:lvlText w:val=""/>
+      <w:lvlJc w:val="left"/>
+      <w:pPr>
+        <w:ind w:left="2880" w:hanging="360"/>
+      </w:pPr>
+      <w:rPr>
+        <w:rFonts w:ascii="Symbol" w:hAnsi="Symbol" w:hint="default"/>
+      </w:rPr>
+    </w:lvl>
+    <w:lvl w:ilvl="4" w:tplc="100C0003" w:tentative="1">
+      <w:start w:val="1"/>
+      <w:numFmt w:val="bullet"/>
+      <w:lvlText w:val="o"/>
+      <w:lvlJc w:val="left"/>
+      <w:pPr>
+        <w:ind w:left="3600" w:hanging="360"/>
+      </w:pPr>
+      <w:rPr>
+        <w:rFonts w:ascii="Courier New" w:hAnsi="Courier New" w:cs="Courier New" w:hint="default"/>
+      </w:rPr>
+    </w:lvl>
+    <w:lvl w:ilvl="5" w:tplc="100C0005" w:tentative="1">
+      <w:start w:val="1"/>
+      <w:numFmt w:val="bullet"/>
+      <w:lvlText w:val=""/>
+      <w:lvlJc w:val="left"/>
+      <w:pPr>
+        <w:ind w:left="4320" w:hanging="360"/>
+      </w:pPr>
+      <w:rPr>
+        <w:rFonts w:ascii="Wingdings" w:hAnsi="Wingdings" w:hint="default"/>
+      </w:rPr>
+    </w:lvl>
+    <w:lvl w:ilvl="6" w:tplc="100C0001" w:tentative="1">
+      <w:start w:val="1"/>
+      <w:numFmt w:val="bullet"/>
+      <w:lvlText w:val=""/>
+      <w:lvlJc w:val="left"/>
+      <w:pPr>
+        <w:ind w:left="5040" w:hanging="360"/>
+      </w:pPr>
+      <w:rPr>
+        <w:rFonts w:ascii="Symbol" w:hAnsi="Symbol" w:hint="default"/>
+      </w:rPr>
+    </w:lvl>
+    <w:lvl w:ilvl="7" w:tplc="100C0003" w:tentative="1">
+      <w:start w:val="1"/>
+      <w:numFmt w:val="bullet"/>
+      <w:lvlText w:val="o"/>
+      <w:lvlJc w:val="left"/>
+      <w:pPr>
+        <w:ind w:left="5760" w:hanging="360"/>
+      </w:pPr>
+      <w:rPr>
+        <w:rFonts w:ascii="Courier New" w:hAnsi="Courier New" w:cs="Courier New" w:hint="default"/>
+      </w:rPr>
+    </w:lvl>
+    <w:lvl w:ilvl="8" w:tplc="100C0005" w:tentative="1">
+      <w:start w:val="1"/>
+      <w:numFmt w:val="bullet"/>
+      <w:lvlText w:val=""/>
+      <w:lvlJc w:val="left"/>
+      <w:pPr>
+        <w:ind w:left="6480" w:hanging="360"/>
+      </w:pPr>
+      <w:rPr>
+        <w:rFonts w:ascii="Wingdings" w:hAnsi="Wingdings" w:hint="default"/>
+      </w:rPr>
+    </w:lvl>
+  </w:abstractNum>
   <w:num w:numId="1" w16cid:durableId="1696687831">
     <w:abstractNumId w:val="0"/>
+  </w:num>
+  <w:num w:numId="2" w16cid:durableId="1991404650">
+    <w:abstractNumId w:val="1"/>
   </w:num>
 </w:numbering>
 </file>
 
 <file path=word/styles.xml><?xml version="1.0" encoding="utf-8"?>
-<w:styles xmlns:mc="http://schemas.openxmlformats.org/markup-compatibility/2006" xmlns:r="http://schemas.openxmlformats.org/officeDocument/2006/relationships" xmlns:w="http://schemas.openxmlformats.org/wordprocessingml/2006/main" xmlns:w14="http://schemas.microsoft.com/office/word/2010/wordml" xmlns:w15="http://schemas.microsoft.com/office/word/2012/wordml" xmlns:w16cex="http://schemas.microsoft.com/office/word/2018/wordml/cex" xmlns:w16cid="http://schemas.microsoft.com/office/word/2016/wordml/cid" xmlns:w16="http://schemas.microsoft.com/office/word/2018/wordml" xmlns:w16du="http://schemas.microsoft.com/office/word/2023/wordml/word16du" xmlns:w16sdtdh="http://schemas.microsoft.com/office/word/2020/wordml/sdtdatahash" xmlns:w16se="http://schemas.microsoft.com/office/word/2015/wordml/symex" mc:Ignorable="w14 w15 w16se w16cid w16 w16cex w16sdtdh w16du">
+<w:styles xmlns:mc="http://schemas.openxmlformats.org/markup-compatibility/2006" xmlns:r="http://schemas.openxmlformats.org/officeDocument/2006/relationships" xmlns:w="http://schemas.openxmlformats.org/wordprocessingml/2006/main" xmlns:w14="http://schemas.microsoft.com/office/word/2010/wordml" xmlns:w15="http://schemas.microsoft.com/office/word/2012/wordml" xmlns:w16cex="http://schemas.microsoft.com/office/word/2018/wordml/cex" xmlns:w16cid="http://schemas.microsoft.com/office/word/2016/wordml/cid" xmlns:w16="http://schemas.microsoft.com/office/word/2018/wordml" xmlns:w16sdtdh="http://schemas.microsoft.com/office/word/2020/wordml/sdtdatahash" xmlns:w16se="http://schemas.microsoft.com/office/word/2015/wordml/symex" mc:Ignorable="w14 w15 w16se w16cid w16 w16cex w16sdtdh">
   <w:docDefaults>
     <w:rPrDefault>
       <w:rPr>
@@ -3753,6 +5346,7 @@
   <w:style w:type="paragraph" w:default="1" w:styleId="Normal">
     <w:name w:val="Normal"/>
     <w:qFormat/>
+    <w:rsid w:val="004139F6"/>
   </w:style>
   <w:style w:type="paragraph" w:styleId="Titre1">
     <w:name w:val="heading 1"/>
@@ -4605,6 +6199,7 @@
 <ds:datastoreItem xmlns:ds="http://schemas.openxmlformats.org/officeDocument/2006/customXml" ds:itemID="{C0739AEF-E8E7-AD47-A7B2-8AC2A3953911}">
   <ds:schemaRefs>
     <ds:schemaRef ds:uri="http://schemas.openxmlformats.org/officeDocument/2006/bibliography"/>
+    <ds:schemaRef ds:uri="http://www.w3.org/2000/xmlns/"/>
   </ds:schemaRefs>
 </ds:datastoreItem>
 </file>
</xml_diff>

<commit_message>
07.06.2024 Création des questionnaires
</commit_message>
<xml_diff>
--- a/Journal de bord.docx
+++ b/Journal de bord.docx
@@ -1,6 +1,6 @@
 
 <file path=word/document.xml><?xml version="1.0" encoding="utf-8"?>
-<w:document xmlns:wpc="http://schemas.microsoft.com/office/word/2010/wordprocessingCanvas" xmlns:cx="http://schemas.microsoft.com/office/drawing/2014/chartex" xmlns:cx1="http://schemas.microsoft.com/office/drawing/2015/9/8/chartex" xmlns:cx2="http://schemas.microsoft.com/office/drawing/2015/10/21/chartex" xmlns:cx3="http://schemas.microsoft.com/office/drawing/2016/5/9/chartex" xmlns:cx4="http://schemas.microsoft.com/office/drawing/2016/5/10/chartex" xmlns:cx5="http://schemas.microsoft.com/office/drawing/2016/5/11/chartex" xmlns:cx6="http://schemas.microsoft.com/office/drawing/2016/5/12/chartex" xmlns:cx7="http://schemas.microsoft.com/office/drawing/2016/5/13/chartex" xmlns:cx8="http://schemas.microsoft.com/office/drawing/2016/5/14/chartex" xmlns:mc="http://schemas.openxmlformats.org/markup-compatibility/2006" xmlns:aink="http://schemas.microsoft.com/office/drawing/2016/ink" xmlns:am3d="http://schemas.microsoft.com/office/drawing/2017/model3d" xmlns:o="urn:schemas-microsoft-com:office:office" xmlns:oel="http://schemas.microsoft.com/office/2019/extlst" xmlns:r="http://schemas.openxmlformats.org/officeDocument/2006/relationships" xmlns:m="http://schemas.openxmlformats.org/officeDocument/2006/math" xmlns:v="urn:schemas-microsoft-com:vml" xmlns:wp14="http://schemas.microsoft.com/office/word/2010/wordprocessingDrawing" xmlns:wp="http://schemas.openxmlformats.org/drawingml/2006/wordprocessingDrawing" xmlns:w10="urn:schemas-microsoft-com:office:word" xmlns:w="http://schemas.openxmlformats.org/wordprocessingml/2006/main" xmlns:w14="http://schemas.microsoft.com/office/word/2010/wordml" xmlns:w15="http://schemas.microsoft.com/office/word/2012/wordml" xmlns:w16cex="http://schemas.microsoft.com/office/word/2018/wordml/cex" xmlns:w16cid="http://schemas.microsoft.com/office/word/2016/wordml/cid" xmlns:w16="http://schemas.microsoft.com/office/word/2018/wordml" xmlns:w16sdtdh="http://schemas.microsoft.com/office/word/2020/wordml/sdtdatahash" xmlns:w16se="http://schemas.microsoft.com/office/word/2015/wordml/symex" xmlns:wpg="http://schemas.microsoft.com/office/word/2010/wordprocessingGroup" xmlns:wpi="http://schemas.microsoft.com/office/word/2010/wordprocessingInk" xmlns:wne="http://schemas.microsoft.com/office/word/2006/wordml" xmlns:wps="http://schemas.microsoft.com/office/word/2010/wordprocessingShape" mc:Ignorable="w14 w15 w16se w16cid w16 w16cex w16sdtdh wp14">
+<w:document xmlns:wpc="http://schemas.microsoft.com/office/word/2010/wordprocessingCanvas" xmlns:cx="http://schemas.microsoft.com/office/drawing/2014/chartex" xmlns:cx1="http://schemas.microsoft.com/office/drawing/2015/9/8/chartex" xmlns:cx2="http://schemas.microsoft.com/office/drawing/2015/10/21/chartex" xmlns:cx3="http://schemas.microsoft.com/office/drawing/2016/5/9/chartex" xmlns:cx4="http://schemas.microsoft.com/office/drawing/2016/5/10/chartex" xmlns:cx5="http://schemas.microsoft.com/office/drawing/2016/5/11/chartex" xmlns:cx6="http://schemas.microsoft.com/office/drawing/2016/5/12/chartex" xmlns:cx7="http://schemas.microsoft.com/office/drawing/2016/5/13/chartex" xmlns:cx8="http://schemas.microsoft.com/office/drawing/2016/5/14/chartex" xmlns:mc="http://schemas.openxmlformats.org/markup-compatibility/2006" xmlns:aink="http://schemas.microsoft.com/office/drawing/2016/ink" xmlns:am3d="http://schemas.microsoft.com/office/drawing/2017/model3d" xmlns:o="urn:schemas-microsoft-com:office:office" xmlns:oel="http://schemas.microsoft.com/office/2019/extlst" xmlns:r="http://schemas.openxmlformats.org/officeDocument/2006/relationships" xmlns:m="http://schemas.openxmlformats.org/officeDocument/2006/math" xmlns:v="urn:schemas-microsoft-com:vml" xmlns:wp14="http://schemas.microsoft.com/office/word/2010/wordprocessingDrawing" xmlns:wp="http://schemas.openxmlformats.org/drawingml/2006/wordprocessingDrawing" xmlns:w10="urn:schemas-microsoft-com:office:word" xmlns:w="http://schemas.openxmlformats.org/wordprocessingml/2006/main" xmlns:w14="http://schemas.microsoft.com/office/word/2010/wordml" xmlns:w15="http://schemas.microsoft.com/office/word/2012/wordml" xmlns:w16cex="http://schemas.microsoft.com/office/word/2018/wordml/cex" xmlns:w16cid="http://schemas.microsoft.com/office/word/2016/wordml/cid" xmlns:w16="http://schemas.microsoft.com/office/word/2018/wordml" xmlns:w16du="http://schemas.microsoft.com/office/word/2023/wordml/word16du" xmlns:w16sdtdh="http://schemas.microsoft.com/office/word/2020/wordml/sdtdatahash" xmlns:w16se="http://schemas.microsoft.com/office/word/2015/wordml/symex" xmlns:wpg="http://schemas.microsoft.com/office/word/2010/wordprocessingGroup" xmlns:wpi="http://schemas.microsoft.com/office/word/2010/wordprocessingInk" xmlns:wne="http://schemas.microsoft.com/office/word/2006/wordml" xmlns:wps="http://schemas.microsoft.com/office/word/2010/wordprocessingShape" mc:Ignorable="w14 w15 w16se w16cid w16 w16cex w16sdtdh w16du wp14">
   <w:body>
     <w:p>
       <w:pPr>
@@ -85,11 +85,9 @@
             <w:r>
               <w:t xml:space="preserve">Travail </w:t>
             </w:r>
-            <w:proofErr w:type="gramStart"/>
             <w:r>
               <w:t>à  terminer</w:t>
             </w:r>
-            <w:proofErr w:type="gramEnd"/>
           </w:p>
         </w:tc>
       </w:tr>
@@ -213,11 +211,11 @@
             <w:r>
               <w:t xml:space="preserve">Je dois créer une bibliographie intéressante. Pour cela je suis </w:t>
             </w:r>
-            <w:proofErr w:type="gramStart"/>
+            <w:proofErr w:type="spellStart"/>
             <w:r>
               <w:t>aller</w:t>
             </w:r>
-            <w:proofErr w:type="gramEnd"/>
+            <w:proofErr w:type="spellEnd"/>
             <w:r>
               <w:t xml:space="preserve"> sur les sites des université pour récupérer leurs données qu’ils ont sur les IA : la tricherie, moyen de détection et avis des enseignants à ce sujet… D’une autre part </w:t>
             </w:r>
@@ -1046,7 +1044,11 @@
               <w:t>a reconnaissance d’image. On montre une image en entré et il en sort un mot en sorti</w:t>
             </w:r>
             <w:r>
-              <w:t xml:space="preserve">, d’abord il répond incorrectement. Mais </w:t>
+              <w:t xml:space="preserve">, d’abord il répond </w:t>
+            </w:r>
+            <w:r>
+              <w:lastRenderedPageBreak/>
+              <w:t xml:space="preserve">incorrectement. Mais </w:t>
             </w:r>
             <w:r>
               <w:t>on peut l’aider en y ajoutant une base de donnée. Ici des images avec le mot correcte associé</w:t>
@@ -1369,6 +1371,7 @@
               <w:cnfStyle w:val="000000100000" w:firstRow="0" w:lastRow="0" w:firstColumn="0" w:lastColumn="0" w:oddVBand="0" w:evenVBand="0" w:oddHBand="1" w:evenHBand="0" w:firstRowFirstColumn="0" w:firstRowLastColumn="0" w:lastRowFirstColumn="0" w:lastRowLastColumn="0"/>
             </w:pPr>
             <w:r>
+              <w:lastRenderedPageBreak/>
               <w:t xml:space="preserve">créer une problématique, s’informer sur le sujet. </w:t>
             </w:r>
           </w:p>
@@ -1504,21 +1507,12 @@
               </w:rPr>
               <w:t xml:space="preserve">Comment fonctionne </w:t>
             </w:r>
-            <w:proofErr w:type="spellStart"/>
-            <w:r>
-              <w:rPr>
-                <w:b/>
-                <w:bCs/>
-              </w:rPr>
-              <w:t>ChatGPT</w:t>
-            </w:r>
-            <w:proofErr w:type="spellEnd"/>
-            <w:r>
-              <w:rPr>
-                <w:b/>
-                <w:bCs/>
-              </w:rPr>
-              <w:t xml:space="preserve"> et qu’elle pourrait être son implication dans la tricherie académique</w:t>
+            <w:r>
+              <w:rPr>
+                <w:b/>
+                <w:bCs/>
+              </w:rPr>
+              <w:t>ChatGPT et qu’elle pourrait être son implication dans la tricherie académique</w:t>
             </w:r>
             <w:r>
               <w:rPr>
@@ -1772,6 +1766,7 @@
               <w:cnfStyle w:val="000000000000" w:firstRow="0" w:lastRow="0" w:firstColumn="0" w:lastColumn="0" w:oddVBand="0" w:evenVBand="0" w:oddHBand="0" w:evenHBand="0" w:firstRowFirstColumn="0" w:firstRowLastColumn="0" w:lastRowFirstColumn="0" w:lastRowLastColumn="0"/>
             </w:pPr>
             <w:r>
+              <w:lastRenderedPageBreak/>
               <w:t>Classe virtuelle</w:t>
             </w:r>
           </w:p>
@@ -1962,6 +1957,7 @@
               <w:cnfStyle w:val="000000000000" w:firstRow="0" w:lastRow="0" w:firstColumn="0" w:lastColumn="0" w:oddVBand="0" w:evenVBand="0" w:oddHBand="0" w:evenHBand="0" w:firstRowFirstColumn="0" w:firstRowLastColumn="0" w:lastRowFirstColumn="0" w:lastRowLastColumn="0"/>
             </w:pPr>
             <w:r>
+              <w:lastRenderedPageBreak/>
               <w:t xml:space="preserve">S’informer sur le sujet. </w:t>
             </w:r>
           </w:p>
@@ -2470,16 +2466,17 @@
             <w:r>
               <w:t xml:space="preserve">Comment </w:t>
             </w:r>
-            <w:proofErr w:type="spellStart"/>
-            <w:r>
-              <w:t>chatgpt</w:t>
-            </w:r>
-            <w:proofErr w:type="spellEnd"/>
+            <w:r>
+              <w:t>ChatGPT</w:t>
+            </w:r>
             <w:r>
               <w:t xml:space="preserve"> </w:t>
             </w:r>
             <w:r>
-              <w:t xml:space="preserve">pourrait il être utilisé </w:t>
+              <w:t>pourrait-il</w:t>
+            </w:r>
+            <w:r>
+              <w:t xml:space="preserve"> être utilisé </w:t>
             </w:r>
             <w:r>
               <w:t xml:space="preserve">pour améliorer les </w:t>
@@ -2496,13 +2493,17 @@
               <w:t xml:space="preserve">Est-ce que les enseignants </w:t>
             </w:r>
             <w:r>
-              <w:t xml:space="preserve">voient t’il le risque que </w:t>
-            </w:r>
-            <w:proofErr w:type="spellStart"/>
-            <w:r>
-              <w:t>chatgpt</w:t>
-            </w:r>
-            <w:proofErr w:type="spellEnd"/>
+              <w:t>voient</w:t>
+            </w:r>
+            <w:r>
+              <w:t>-il</w:t>
+            </w:r>
+            <w:r>
+              <w:t xml:space="preserve"> le risque que </w:t>
+            </w:r>
+            <w:r>
+              <w:t>ChatGPT</w:t>
+            </w:r>
             <w:r>
               <w:t xml:space="preserve"> prendra la position de l’enseignent</w:t>
             </w:r>
@@ -2529,15 +2530,13 @@
               </w:rPr>
               <w:t xml:space="preserve">les enseignants pourront ils utiliser </w:t>
             </w:r>
-            <w:proofErr w:type="spellStart"/>
             <w:r>
               <w:rPr>
                 <w:i/>
                 <w:iCs/>
               </w:rPr>
-              <w:t>chatgpt</w:t>
-            </w:r>
-            <w:proofErr w:type="spellEnd"/>
+              <w:t>ChatGPT</w:t>
+            </w:r>
             <w:r>
               <w:rPr>
                 <w:i/>
@@ -2610,15 +2609,13 @@
               </w:rPr>
               <w:t>(</w:t>
             </w:r>
-            <w:proofErr w:type="spellStart"/>
             <w:r>
               <w:rPr>
                 <w:i/>
                 <w:iCs/>
               </w:rPr>
-              <w:t>utilisationde</w:t>
-            </w:r>
-            <w:proofErr w:type="spellEnd"/>
+              <w:t>utilisation de</w:t>
+            </w:r>
             <w:r>
               <w:rPr>
                 <w:i/>
@@ -2724,113 +2721,138 @@
                 <w:iCs/>
               </w:rPr>
             </w:pPr>
+            <w:proofErr w:type="spellStart"/>
             <w:r>
               <w:rPr>
                 <w:i/>
                 <w:iCs/>
               </w:rPr>
-              <w:t xml:space="preserve">Faudrait il </w:t>
-            </w:r>
+              <w:t>Faudrait il</w:t>
+            </w:r>
+            <w:proofErr w:type="spellEnd"/>
             <w:r>
               <w:rPr>
                 <w:i/>
                 <w:iCs/>
               </w:rPr>
-              <w:t xml:space="preserve">limiter les performances </w:t>
+              <w:t xml:space="preserve"> </w:t>
             </w:r>
             <w:r>
               <w:rPr>
                 <w:i/>
                 <w:iCs/>
               </w:rPr>
-              <w:t xml:space="preserve">de </w:t>
-            </w:r>
-            <w:proofErr w:type="spellStart"/>
+              <w:t xml:space="preserve">limiter les performances </w:t>
+            </w:r>
             <w:r>
               <w:rPr>
                 <w:i/>
                 <w:iCs/>
               </w:rPr>
-              <w:t>chatgpt</w:t>
-            </w:r>
-            <w:proofErr w:type="spellEnd"/>
+              <w:t xml:space="preserve">de </w:t>
+            </w:r>
+            <w:proofErr w:type="spellStart"/>
             <w:r>
               <w:rPr>
                 <w:i/>
                 <w:iCs/>
               </w:rPr>
-              <w:t xml:space="preserve"> pour favoriser l’utilisation dans les écoles </w:t>
-            </w:r>
-          </w:p>
-          <w:p>
-            <w:pPr>
-              <w:cnfStyle w:val="000000100000" w:firstRow="0" w:lastRow="0" w:firstColumn="0" w:lastColumn="0" w:oddVBand="0" w:evenVBand="0" w:oddHBand="1" w:evenHBand="0" w:firstRowFirstColumn="0" w:firstRowLastColumn="0" w:lastRowFirstColumn="0" w:lastRowLastColumn="0"/>
+              <w:t>chatgpt</w:t>
+            </w:r>
+            <w:proofErr w:type="spellEnd"/>
+            <w:r>
               <w:rPr>
                 <w:i/>
                 <w:iCs/>
               </w:rPr>
-            </w:pPr>
-            <w:r>
+              <w:t xml:space="preserve"> pour favoriser l’utilisation dans les écoles </w:t>
+            </w:r>
+          </w:p>
+          <w:p>
+            <w:pPr>
+              <w:cnfStyle w:val="000000100000" w:firstRow="0" w:lastRow="0" w:firstColumn="0" w:lastColumn="0" w:oddVBand="0" w:evenVBand="0" w:oddHBand="1" w:evenHBand="0" w:firstRowFirstColumn="0" w:firstRowLastColumn="0" w:lastRowFirstColumn="0" w:lastRowLastColumn="0"/>
               <w:rPr>
                 <w:i/>
                 <w:iCs/>
               </w:rPr>
-              <w:t xml:space="preserve">Comment </w:t>
-            </w:r>
-            <w:proofErr w:type="spellStart"/>
+            </w:pPr>
             <w:r>
               <w:rPr>
                 <w:i/>
                 <w:iCs/>
               </w:rPr>
-              <w:t>chatgpt</w:t>
-            </w:r>
-            <w:proofErr w:type="spellEnd"/>
+              <w:t xml:space="preserve">Comment </w:t>
+            </w:r>
+            <w:proofErr w:type="spellStart"/>
             <w:r>
               <w:rPr>
                 <w:i/>
                 <w:iCs/>
               </w:rPr>
-              <w:t xml:space="preserve"> peut-il </w:t>
-            </w:r>
+              <w:t>chatgpt</w:t>
+            </w:r>
+            <w:proofErr w:type="spellEnd"/>
             <w:r>
               <w:rPr>
                 <w:i/>
                 <w:iCs/>
               </w:rPr>
-              <w:t xml:space="preserve">améliorer le niveau des étudiants sans favoriser la tricherie </w:t>
-            </w:r>
-          </w:p>
-          <w:p>
-            <w:pPr>
-              <w:cnfStyle w:val="000000100000" w:firstRow="0" w:lastRow="0" w:firstColumn="0" w:lastColumn="0" w:oddVBand="0" w:evenVBand="0" w:oddHBand="1" w:evenHBand="0" w:firstRowFirstColumn="0" w:firstRowLastColumn="0" w:lastRowFirstColumn="0" w:lastRowLastColumn="0"/>
+              <w:t xml:space="preserve"> peut-il </w:t>
+            </w:r>
+            <w:r>
               <w:rPr>
                 <w:i/>
                 <w:iCs/>
               </w:rPr>
-            </w:pPr>
-            <w:r>
+              <w:t xml:space="preserve">améliorer le niveau des étudiants sans favoriser la tricherie </w:t>
+            </w:r>
+          </w:p>
+          <w:p>
+            <w:pPr>
+              <w:cnfStyle w:val="000000100000" w:firstRow="0" w:lastRow="0" w:firstColumn="0" w:lastColumn="0" w:oddVBand="0" w:evenVBand="0" w:oddHBand="1" w:evenHBand="0" w:firstRowFirstColumn="0" w:firstRowLastColumn="0" w:lastRowFirstColumn="0" w:lastRowLastColumn="0"/>
               <w:rPr>
                 <w:i/>
                 <w:iCs/>
               </w:rPr>
-              <w:t xml:space="preserve">Comment </w:t>
-            </w:r>
-            <w:proofErr w:type="spellStart"/>
+            </w:pPr>
             <w:r>
               <w:rPr>
                 <w:i/>
                 <w:iCs/>
               </w:rPr>
-              <w:t>chatgpt</w:t>
-            </w:r>
-            <w:proofErr w:type="spellEnd"/>
+              <w:t xml:space="preserve">Comment </w:t>
+            </w:r>
+            <w:proofErr w:type="spellStart"/>
             <w:r>
               <w:rPr>
                 <w:i/>
                 <w:iCs/>
               </w:rPr>
-              <w:t xml:space="preserve"> a change les méthodes pour évaluer </w:t>
+              <w:t>chatgpt</w:t>
+            </w:r>
+            <w:proofErr w:type="spellEnd"/>
+            <w:r>
+              <w:rPr>
+                <w:i/>
+                <w:iCs/>
+              </w:rPr>
+              <w:t xml:space="preserve"> a </w:t>
+            </w:r>
+            <w:proofErr w:type="spellStart"/>
+            <w:r>
+              <w:rPr>
+                <w:i/>
+                <w:iCs/>
+              </w:rPr>
+              <w:t>change</w:t>
+            </w:r>
+            <w:proofErr w:type="spellEnd"/>
+            <w:r>
+              <w:rPr>
+                <w:i/>
+                <w:iCs/>
+              </w:rPr>
+              <w:t xml:space="preserve"> les méthodes pour évaluer </w:t>
             </w:r>
           </w:p>
           <w:p>
@@ -2847,7 +2869,15 @@
               <w:t xml:space="preserve">à apprendre et créer ces propres idées </w:t>
             </w:r>
             <w:r>
-              <w:t xml:space="preserve">change t’il avec l’utilisation de </w:t>
+              <w:t xml:space="preserve">change </w:t>
+            </w:r>
+            <w:proofErr w:type="spellStart"/>
+            <w:r>
+              <w:t>t’il</w:t>
+            </w:r>
+            <w:proofErr w:type="spellEnd"/>
+            <w:r>
+              <w:t xml:space="preserve"> avec l’utilisation de </w:t>
             </w:r>
             <w:proofErr w:type="spellStart"/>
             <w:r>
@@ -2925,6 +2955,7 @@
               <w:cnfStyle w:val="000000000000" w:firstRow="0" w:lastRow="0" w:firstColumn="0" w:lastColumn="0" w:oddVBand="0" w:evenVBand="0" w:oddHBand="0" w:evenHBand="0" w:firstRowFirstColumn="0" w:firstRowLastColumn="0" w:lastRowFirstColumn="0" w:lastRowLastColumn="0"/>
             </w:pPr>
             <w:r>
+              <w:lastRenderedPageBreak/>
               <w:t xml:space="preserve">Comment les universités </w:t>
             </w:r>
             <w:r>
@@ -3060,7 +3091,15 @@
             </w:r>
             <w:proofErr w:type="spellEnd"/>
             <w:r>
-              <w:t xml:space="preserve"> bien qu’on n’est pas sur de son utilisation.</w:t>
+              <w:t xml:space="preserve"> bien qu’on n’est pas </w:t>
+            </w:r>
+            <w:proofErr w:type="spellStart"/>
+            <w:r>
+              <w:t>sur</w:t>
+            </w:r>
+            <w:proofErr w:type="spellEnd"/>
+            <w:r>
+              <w:t xml:space="preserve"> de son utilisation.</w:t>
             </w:r>
           </w:p>
           <w:p>
@@ -3445,9 +3484,11 @@
             <w:r>
               <w:t xml:space="preserve">Réponses </w:t>
             </w:r>
+            <w:proofErr w:type="spellStart"/>
             <w:r>
               <w:t>au</w:t>
             </w:r>
+            <w:proofErr w:type="spellEnd"/>
             <w:r>
               <w:t xml:space="preserve"> questions de recherche</w:t>
             </w:r>
@@ -3566,6 +3607,7 @@
               <w:cnfStyle w:val="000000000000" w:firstRow="0" w:lastRow="0" w:firstColumn="0" w:lastColumn="0" w:oddVBand="0" w:evenVBand="0" w:oddHBand="0" w:evenHBand="0" w:firstRowFirstColumn="0" w:firstRowLastColumn="0" w:lastRowFirstColumn="0" w:lastRowLastColumn="0"/>
             </w:pPr>
             <w:r>
+              <w:lastRenderedPageBreak/>
               <w:t>Rédaction de texte</w:t>
             </w:r>
           </w:p>
@@ -3592,7 +3634,15 @@
               <w:cnfStyle w:val="000000000000" w:firstRow="0" w:lastRow="0" w:firstColumn="0" w:lastColumn="0" w:oddVBand="0" w:evenVBand="0" w:oddHBand="0" w:evenHBand="0" w:firstRowFirstColumn="0" w:firstRowLastColumn="0" w:lastRowFirstColumn="0" w:lastRowLastColumn="0"/>
             </w:pPr>
             <w:r>
-              <w:t>Révision en vu d’un test</w:t>
+              <w:t xml:space="preserve">Révision en </w:t>
+            </w:r>
+            <w:proofErr w:type="spellStart"/>
+            <w:r>
+              <w:t>vu</w:t>
+            </w:r>
+            <w:proofErr w:type="spellEnd"/>
+            <w:r>
+              <w:t xml:space="preserve"> d’un test</w:t>
             </w:r>
           </w:p>
           <w:p>
@@ -3653,7 +3703,15 @@
               <w:cnfStyle w:val="000000000000" w:firstRow="0" w:lastRow="0" w:firstColumn="0" w:lastColumn="0" w:oddVBand="0" w:evenVBand="0" w:oddHBand="0" w:evenHBand="0" w:firstRowFirstColumn="0" w:firstRowLastColumn="0" w:lastRowFirstColumn="0" w:lastRowLastColumn="0"/>
             </w:pPr>
             <w:r>
-              <w:t>Est-ce que sa vous à aider</w:t>
+              <w:t xml:space="preserve">Est-ce que </w:t>
+            </w:r>
+            <w:proofErr w:type="spellStart"/>
+            <w:r>
+              <w:t>sa</w:t>
+            </w:r>
+            <w:proofErr w:type="spellEnd"/>
+            <w:r>
+              <w:t xml:space="preserve"> vous à aider</w:t>
             </w:r>
           </w:p>
           <w:p>
@@ -3889,9 +3947,11 @@
             <w:pPr>
               <w:cnfStyle w:val="000000100000" w:firstRow="0" w:lastRow="0" w:firstColumn="0" w:lastColumn="0" w:oddVBand="0" w:evenVBand="0" w:oddHBand="1" w:evenHBand="0" w:firstRowFirstColumn="0" w:firstRowLastColumn="0" w:lastRowFirstColumn="0" w:lastRowLastColumn="0"/>
             </w:pPr>
+            <w:proofErr w:type="spellStart"/>
             <w:r>
               <w:t>Jai</w:t>
             </w:r>
+            <w:proofErr w:type="spellEnd"/>
             <w:r>
               <w:t xml:space="preserve"> marqué les pages pouvant rentrer dans le TM</w:t>
             </w:r>
@@ -4076,16 +4136,16 @@
             <w:r>
               <w:t xml:space="preserve">Comment </w:t>
             </w:r>
-            <w:proofErr w:type="spellStart"/>
-            <w:r>
-              <w:t>ChatGPT</w:t>
-            </w:r>
-            <w:proofErr w:type="spellEnd"/>
-            <w:r>
-              <w:t xml:space="preserve"> </w:t>
-            </w:r>
-            <w:r>
-              <w:t xml:space="preserve">est il utiliser par les étudiants </w:t>
+            <w:r>
+              <w:t xml:space="preserve">ChatGPT </w:t>
+            </w:r>
+            <w:proofErr w:type="spellStart"/>
+            <w:r>
+              <w:t>est il</w:t>
+            </w:r>
+            <w:proofErr w:type="spellEnd"/>
+            <w:r>
+              <w:t xml:space="preserve"> utiliser par les étudiants </w:t>
             </w:r>
             <w:proofErr w:type="spellStart"/>
             <w:r>
@@ -4101,18 +4161,16 @@
             </w:r>
             <w:proofErr w:type="spellEnd"/>
             <w:r>
-              <w:t xml:space="preserve"> par des enseignants sur le future de l’éducation </w:t>
-            </w:r>
-            <w:r>
-              <w:t xml:space="preserve">ainsi que comment </w:t>
-            </w:r>
-            <w:proofErr w:type="spellStart"/>
-            <w:r>
-              <w:t>ChatGPT</w:t>
-            </w:r>
-            <w:proofErr w:type="spellEnd"/>
-            <w:r>
-              <w:t xml:space="preserve"> fonctionne ?</w:t>
+              <w:t xml:space="preserve"> par des enseignants </w:t>
+            </w:r>
+            <w:r>
+              <w:t>gymnasiens</w:t>
+            </w:r>
+            <w:r>
+              <w:t xml:space="preserve"> sur le future de l’éducation </w:t>
+            </w:r>
+            <w:r>
+              <w:t>ainsi que comment ChatGPT fonctionne ?</w:t>
             </w:r>
           </w:p>
           <w:p>
@@ -4205,7 +4263,15 @@
             </w:r>
             <w:proofErr w:type="spellEnd"/>
             <w:r>
-              <w:t xml:space="preserve"> bien qu’on n’est pas sur de son utilisation.</w:t>
+              <w:t xml:space="preserve"> bien qu’on n’est pas </w:t>
+            </w:r>
+            <w:proofErr w:type="spellStart"/>
+            <w:r>
+              <w:t>sur</w:t>
+            </w:r>
+            <w:proofErr w:type="spellEnd"/>
+            <w:r>
+              <w:t xml:space="preserve"> de son utilisation.</w:t>
             </w:r>
           </w:p>
         </w:tc>
@@ -4222,6 +4288,644 @@
             <w:pPr>
               <w:cnfStyle w:val="000000000000" w:firstRow="0" w:lastRow="0" w:firstColumn="0" w:lastColumn="0" w:oddVBand="0" w:evenVBand="0" w:oddHBand="0" w:evenHBand="0" w:firstRowFirstColumn="0" w:firstRowLastColumn="0" w:lastRowFirstColumn="0" w:lastRowLastColumn="0"/>
             </w:pPr>
+          </w:p>
+        </w:tc>
+      </w:tr>
+      <w:tr>
+        <w:trPr>
+          <w:cnfStyle w:val="000000100000" w:firstRow="0" w:lastRow="0" w:firstColumn="0" w:lastColumn="0" w:oddVBand="0" w:evenVBand="0" w:oddHBand="1" w:evenHBand="0" w:firstRowFirstColumn="0" w:firstRowLastColumn="0" w:lastRowFirstColumn="0" w:lastRowLastColumn="0"/>
+        </w:trPr>
+        <w:tc>
+          <w:tcPr>
+            <w:cnfStyle w:val="001000000000" w:firstRow="0" w:lastRow="0" w:firstColumn="1" w:lastColumn="0" w:oddVBand="0" w:evenVBand="0" w:oddHBand="0" w:evenHBand="0" w:firstRowFirstColumn="0" w:firstRowLastColumn="0" w:lastRowFirstColumn="0" w:lastRowLastColumn="0"/>
+            <w:tcW w:w="1277" w:type="dxa"/>
+            <w:tcBorders>
+              <w:top w:val="single" w:sz="4" w:space="0" w:color="auto"/>
+              <w:bottom w:val="single" w:sz="4" w:space="0" w:color="auto"/>
+              <w:right w:val="single" w:sz="4" w:space="0" w:color="auto"/>
+            </w:tcBorders>
+          </w:tcPr>
+          <w:p>
+            <w:r>
+              <w:t>3.06.2024</w:t>
+            </w:r>
+          </w:p>
+        </w:tc>
+        <w:tc>
+          <w:tcPr>
+            <w:tcW w:w="7087" w:type="dxa"/>
+            <w:tcBorders>
+              <w:top w:val="single" w:sz="4" w:space="0" w:color="auto"/>
+              <w:left w:val="single" w:sz="4" w:space="0" w:color="auto"/>
+              <w:bottom w:val="single" w:sz="4" w:space="0" w:color="auto"/>
+            </w:tcBorders>
+          </w:tcPr>
+          <w:p>
+            <w:pPr>
+              <w:cnfStyle w:val="000000100000" w:firstRow="0" w:lastRow="0" w:firstColumn="0" w:lastColumn="0" w:oddVBand="0" w:evenVBand="0" w:oddHBand="1" w:evenHBand="0" w:firstRowFirstColumn="0" w:firstRowLastColumn="0" w:lastRowFirstColumn="0" w:lastRowLastColumn="0"/>
+              <w:rPr>
+                <w:b/>
+                <w:bCs/>
+              </w:rPr>
+            </w:pPr>
+            <w:r>
+              <w:rPr>
+                <w:b/>
+                <w:bCs/>
+              </w:rPr>
+              <w:t xml:space="preserve">Création du </w:t>
+            </w:r>
+            <w:proofErr w:type="spellStart"/>
+            <w:r>
+              <w:rPr>
+                <w:b/>
+                <w:bCs/>
+              </w:rPr>
+              <w:t>word</w:t>
+            </w:r>
+            <w:proofErr w:type="spellEnd"/>
+            <w:r>
+              <w:rPr>
+                <w:b/>
+                <w:bCs/>
+              </w:rPr>
+              <w:t xml:space="preserve"> avec le travail de maturité </w:t>
+            </w:r>
+          </w:p>
+          <w:p>
+            <w:pPr>
+              <w:cnfStyle w:val="000000100000" w:firstRow="0" w:lastRow="0" w:firstColumn="0" w:lastColumn="0" w:oddVBand="0" w:evenVBand="0" w:oddHBand="1" w:evenHBand="0" w:firstRowFirstColumn="0" w:firstRowLastColumn="0" w:lastRowFirstColumn="0" w:lastRowLastColumn="0"/>
+            </w:pPr>
+            <w:r>
+              <w:t xml:space="preserve">Commencement de l’introduction </w:t>
+            </w:r>
+          </w:p>
+        </w:tc>
+        <w:tc>
+          <w:tcPr>
+            <w:tcW w:w="1843" w:type="dxa"/>
+            <w:tcBorders>
+              <w:top w:val="single" w:sz="4" w:space="0" w:color="auto"/>
+              <w:left w:val="single" w:sz="4" w:space="0" w:color="auto"/>
+              <w:bottom w:val="single" w:sz="4" w:space="0" w:color="auto"/>
+            </w:tcBorders>
+          </w:tcPr>
+          <w:p>
+            <w:pPr>
+              <w:cnfStyle w:val="000000100000" w:firstRow="0" w:lastRow="0" w:firstColumn="0" w:lastColumn="0" w:oddVBand="0" w:evenVBand="0" w:oddHBand="1" w:evenHBand="0" w:firstRowFirstColumn="0" w:firstRowLastColumn="0" w:lastRowFirstColumn="0" w:lastRowLastColumn="0"/>
+            </w:pPr>
+          </w:p>
+        </w:tc>
+      </w:tr>
+      <w:tr>
+        <w:tc>
+          <w:tcPr>
+            <w:cnfStyle w:val="001000000000" w:firstRow="0" w:lastRow="0" w:firstColumn="1" w:lastColumn="0" w:oddVBand="0" w:evenVBand="0" w:oddHBand="0" w:evenHBand="0" w:firstRowFirstColumn="0" w:firstRowLastColumn="0" w:lastRowFirstColumn="0" w:lastRowLastColumn="0"/>
+            <w:tcW w:w="1277" w:type="dxa"/>
+            <w:tcBorders>
+              <w:top w:val="single" w:sz="4" w:space="0" w:color="auto"/>
+              <w:bottom w:val="single" w:sz="4" w:space="0" w:color="auto"/>
+              <w:right w:val="single" w:sz="4" w:space="0" w:color="auto"/>
+            </w:tcBorders>
+          </w:tcPr>
+          <w:p>
+            <w:r>
+              <w:t>4.06.2024</w:t>
+            </w:r>
+          </w:p>
+        </w:tc>
+        <w:tc>
+          <w:tcPr>
+            <w:tcW w:w="7087" w:type="dxa"/>
+            <w:tcBorders>
+              <w:top w:val="single" w:sz="4" w:space="0" w:color="auto"/>
+              <w:left w:val="single" w:sz="4" w:space="0" w:color="auto"/>
+              <w:bottom w:val="single" w:sz="4" w:space="0" w:color="auto"/>
+            </w:tcBorders>
+          </w:tcPr>
+          <w:p>
+            <w:pPr>
+              <w:cnfStyle w:val="000000000000" w:firstRow="0" w:lastRow="0" w:firstColumn="0" w:lastColumn="0" w:oddVBand="0" w:evenVBand="0" w:oddHBand="0" w:evenHBand="0" w:firstRowFirstColumn="0" w:firstRowLastColumn="0" w:lastRowFirstColumn="0" w:lastRowLastColumn="0"/>
+              <w:rPr>
+                <w:b/>
+                <w:bCs/>
+              </w:rPr>
+            </w:pPr>
+            <w:r>
+              <w:rPr>
+                <w:b/>
+                <w:bCs/>
+              </w:rPr>
+              <w:t>Continuer l’intro</w:t>
+            </w:r>
+          </w:p>
+          <w:p>
+            <w:pPr>
+              <w:cnfStyle w:val="000000000000" w:firstRow="0" w:lastRow="0" w:firstColumn="0" w:lastColumn="0" w:oddVBand="0" w:evenVBand="0" w:oddHBand="0" w:evenHBand="0" w:firstRowFirstColumn="0" w:firstRowLastColumn="0" w:lastRowFirstColumn="0" w:lastRowLastColumn="0"/>
+            </w:pPr>
+            <w:r>
+              <w:t>Documentation GPT 4o</w:t>
+            </w:r>
+          </w:p>
+        </w:tc>
+        <w:tc>
+          <w:tcPr>
+            <w:tcW w:w="1843" w:type="dxa"/>
+            <w:tcBorders>
+              <w:top w:val="single" w:sz="4" w:space="0" w:color="auto"/>
+              <w:left w:val="single" w:sz="4" w:space="0" w:color="auto"/>
+              <w:bottom w:val="single" w:sz="4" w:space="0" w:color="auto"/>
+            </w:tcBorders>
+          </w:tcPr>
+          <w:p>
+            <w:pPr>
+              <w:cnfStyle w:val="000000000000" w:firstRow="0" w:lastRow="0" w:firstColumn="0" w:lastColumn="0" w:oddVBand="0" w:evenVBand="0" w:oddHBand="0" w:evenHBand="0" w:firstRowFirstColumn="0" w:firstRowLastColumn="0" w:lastRowFirstColumn="0" w:lastRowLastColumn="0"/>
+            </w:pPr>
+          </w:p>
+        </w:tc>
+      </w:tr>
+      <w:tr>
+        <w:trPr>
+          <w:cnfStyle w:val="000000100000" w:firstRow="0" w:lastRow="0" w:firstColumn="0" w:lastColumn="0" w:oddVBand="0" w:evenVBand="0" w:oddHBand="1" w:evenHBand="0" w:firstRowFirstColumn="0" w:firstRowLastColumn="0" w:lastRowFirstColumn="0" w:lastRowLastColumn="0"/>
+        </w:trPr>
+        <w:tc>
+          <w:tcPr>
+            <w:cnfStyle w:val="001000000000" w:firstRow="0" w:lastRow="0" w:firstColumn="1" w:lastColumn="0" w:oddVBand="0" w:evenVBand="0" w:oddHBand="0" w:evenHBand="0" w:firstRowFirstColumn="0" w:firstRowLastColumn="0" w:lastRowFirstColumn="0" w:lastRowLastColumn="0"/>
+            <w:tcW w:w="1277" w:type="dxa"/>
+            <w:tcBorders>
+              <w:top w:val="single" w:sz="4" w:space="0" w:color="auto"/>
+              <w:bottom w:val="single" w:sz="4" w:space="0" w:color="auto"/>
+              <w:right w:val="single" w:sz="4" w:space="0" w:color="auto"/>
+            </w:tcBorders>
+          </w:tcPr>
+          <w:p>
+            <w:r>
+              <w:lastRenderedPageBreak/>
+              <w:t>07.06.2024</w:t>
+            </w:r>
+          </w:p>
+        </w:tc>
+        <w:tc>
+          <w:tcPr>
+            <w:tcW w:w="7087" w:type="dxa"/>
+            <w:tcBorders>
+              <w:top w:val="single" w:sz="4" w:space="0" w:color="auto"/>
+              <w:left w:val="single" w:sz="4" w:space="0" w:color="auto"/>
+              <w:bottom w:val="single" w:sz="4" w:space="0" w:color="auto"/>
+            </w:tcBorders>
+          </w:tcPr>
+          <w:p>
+            <w:pPr>
+              <w:cnfStyle w:val="000000100000" w:firstRow="0" w:lastRow="0" w:firstColumn="0" w:lastColumn="0" w:oddVBand="0" w:evenVBand="0" w:oddHBand="1" w:evenHBand="0" w:firstRowFirstColumn="0" w:firstRowLastColumn="0" w:lastRowFirstColumn="0" w:lastRowLastColumn="0"/>
+              <w:rPr>
+                <w:b/>
+                <w:bCs/>
+              </w:rPr>
+            </w:pPr>
+            <w:r>
+              <w:rPr>
+                <w:b/>
+                <w:bCs/>
+              </w:rPr>
+              <w:t xml:space="preserve">Création du </w:t>
+            </w:r>
+            <w:r>
+              <w:rPr>
+                <w:b/>
+                <w:bCs/>
+              </w:rPr>
+              <w:t>questionnaire</w:t>
+            </w:r>
+          </w:p>
+          <w:p>
+            <w:pPr>
+              <w:cnfStyle w:val="000000100000" w:firstRow="0" w:lastRow="0" w:firstColumn="0" w:lastColumn="0" w:oddVBand="0" w:evenVBand="0" w:oddHBand="1" w:evenHBand="0" w:firstRowFirstColumn="0" w:firstRowLastColumn="0" w:lastRowFirstColumn="0" w:lastRowLastColumn="0"/>
+            </w:pPr>
+            <w:hyperlink r:id="rId11" w:history="1">
+              <w:r>
+                <w:rPr>
+                  <w:rStyle w:val="Lienhypertexte"/>
+                </w:rPr>
+                <w:t>https://docs.google.c</w:t>
+              </w:r>
+              <w:r>
+                <w:rPr>
+                  <w:rStyle w:val="Lienhypertexte"/>
+                </w:rPr>
+                <w:t>o</w:t>
+              </w:r>
+              <w:r>
+                <w:rPr>
+                  <w:rStyle w:val="Lienhypertexte"/>
+                </w:rPr>
+                <w:t>m/forms/d/1Vzrh50crEZrzgO_zXb5PsZm1OVHHTA9W9dawQhRhiB0/edit?pli=1</w:t>
+              </w:r>
+            </w:hyperlink>
+          </w:p>
+          <w:p>
+            <w:pPr>
+              <w:cnfStyle w:val="000000100000" w:firstRow="0" w:lastRow="0" w:firstColumn="0" w:lastColumn="0" w:oddVBand="0" w:evenVBand="0" w:oddHBand="1" w:evenHBand="0" w:firstRowFirstColumn="0" w:firstRowLastColumn="0" w:lastRowFirstColumn="0" w:lastRowLastColumn="0"/>
+            </w:pPr>
+          </w:p>
+          <w:p>
+            <w:pPr>
+              <w:cnfStyle w:val="000000100000" w:firstRow="0" w:lastRow="0" w:firstColumn="0" w:lastColumn="0" w:oddVBand="0" w:evenVBand="0" w:oddHBand="1" w:evenHBand="0" w:firstRowFirstColumn="0" w:firstRowLastColumn="0" w:lastRowFirstColumn="0" w:lastRowLastColumn="0"/>
+              <w:rPr>
+                <w:b/>
+                <w:bCs/>
+              </w:rPr>
+            </w:pPr>
+          </w:p>
+          <w:p>
+            <w:pPr>
+              <w:cnfStyle w:val="000000100000" w:firstRow="0" w:lastRow="0" w:firstColumn="0" w:lastColumn="0" w:oddVBand="0" w:evenVBand="0" w:oddHBand="1" w:evenHBand="0" w:firstRowFirstColumn="0" w:firstRowLastColumn="0" w:lastRowFirstColumn="0" w:lastRowLastColumn="0"/>
+              <w:rPr>
+                <w:b/>
+                <w:bCs/>
+              </w:rPr>
+            </w:pPr>
+            <w:r>
+              <w:rPr>
+                <w:b/>
+                <w:bCs/>
+              </w:rPr>
+              <w:t xml:space="preserve">J’ai </w:t>
+            </w:r>
+            <w:proofErr w:type="spellStart"/>
+            <w:r>
+              <w:rPr>
+                <w:b/>
+                <w:bCs/>
+              </w:rPr>
+              <w:t>finit</w:t>
+            </w:r>
+            <w:proofErr w:type="spellEnd"/>
+            <w:r>
+              <w:rPr>
+                <w:b/>
+                <w:bCs/>
+              </w:rPr>
+              <w:t xml:space="preserve"> de lire le livre</w:t>
+            </w:r>
+          </w:p>
+          <w:p>
+            <w:pPr>
+              <w:cnfStyle w:val="000000100000" w:firstRow="0" w:lastRow="0" w:firstColumn="0" w:lastColumn="0" w:oddVBand="0" w:evenVBand="0" w:oddHBand="1" w:evenHBand="0" w:firstRowFirstColumn="0" w:firstRowLastColumn="0" w:lastRowFirstColumn="0" w:lastRowLastColumn="0"/>
+              <w:rPr>
+                <w:b/>
+                <w:bCs/>
+              </w:rPr>
+            </w:pPr>
+          </w:p>
+          <w:p>
+            <w:pPr>
+              <w:cnfStyle w:val="000000100000" w:firstRow="0" w:lastRow="0" w:firstColumn="0" w:lastColumn="0" w:oddVBand="0" w:evenVBand="0" w:oddHBand="1" w:evenHBand="0" w:firstRowFirstColumn="0" w:firstRowLastColumn="0" w:lastRowFirstColumn="0" w:lastRowLastColumn="0"/>
+              <w:rPr>
+                <w:b/>
+                <w:bCs/>
+              </w:rPr>
+            </w:pPr>
+            <w:r>
+              <w:rPr>
+                <w:b/>
+                <w:bCs/>
+              </w:rPr>
+              <w:t xml:space="preserve">Question pour </w:t>
+            </w:r>
+            <w:r>
+              <w:rPr>
+                <w:b/>
+                <w:bCs/>
+              </w:rPr>
+              <w:t xml:space="preserve">l’interview avec </w:t>
+            </w:r>
+            <w:proofErr w:type="spellStart"/>
+            <w:r>
+              <w:rPr>
+                <w:b/>
+                <w:bCs/>
+              </w:rPr>
+              <w:t>Lopinat</w:t>
+            </w:r>
+            <w:proofErr w:type="spellEnd"/>
+            <w:r>
+              <w:rPr>
+                <w:b/>
+                <w:bCs/>
+              </w:rPr>
+              <w:t xml:space="preserve"> : </w:t>
+            </w:r>
+            <w:r>
+              <w:rPr>
+                <w:b/>
+                <w:bCs/>
+              </w:rPr>
+              <w:br/>
+            </w:r>
+            <w:r>
+              <w:rPr>
+                <w:b/>
+                <w:bCs/>
+              </w:rPr>
+              <w:t xml:space="preserve"> </w:t>
+            </w:r>
+          </w:p>
+          <w:p>
+            <w:pPr>
+              <w:pStyle w:val="Paragraphedeliste"/>
+              <w:numPr>
+                <w:ilvl w:val="0"/>
+                <w:numId w:val="3"/>
+              </w:numPr>
+              <w:cnfStyle w:val="000000100000" w:firstRow="0" w:lastRow="0" w:firstColumn="0" w:lastColumn="0" w:oddVBand="0" w:evenVBand="0" w:oddHBand="1" w:evenHBand="0" w:firstRowFirstColumn="0" w:firstRowLastColumn="0" w:lastRowFirstColumn="0" w:lastRowLastColumn="0"/>
+            </w:pPr>
+            <w:r>
+              <w:t xml:space="preserve">Est-ce que le gymnase a un programme </w:t>
+            </w:r>
+            <w:r>
+              <w:t>qui détecte le plagiat et l’utilisation de ChatGPT</w:t>
+            </w:r>
+            <w:r>
+              <w:t> ?</w:t>
+            </w:r>
+          </w:p>
+          <w:p>
+            <w:pPr>
+              <w:pStyle w:val="Paragraphedeliste"/>
+              <w:numPr>
+                <w:ilvl w:val="0"/>
+                <w:numId w:val="3"/>
+              </w:numPr>
+              <w:cnfStyle w:val="000000100000" w:firstRow="0" w:lastRow="0" w:firstColumn="0" w:lastColumn="0" w:oddVBand="0" w:evenVBand="0" w:oddHBand="1" w:evenHBand="0" w:firstRowFirstColumn="0" w:firstRowLastColumn="0" w:lastRowFirstColumn="0" w:lastRowLastColumn="0"/>
+            </w:pPr>
+            <w:r>
+              <w:t>Comment fonctionne-t-il</w:t>
+            </w:r>
+          </w:p>
+          <w:p>
+            <w:pPr>
+              <w:pStyle w:val="Paragraphedeliste"/>
+              <w:numPr>
+                <w:ilvl w:val="0"/>
+                <w:numId w:val="3"/>
+              </w:numPr>
+              <w:cnfStyle w:val="000000100000" w:firstRow="0" w:lastRow="0" w:firstColumn="0" w:lastColumn="0" w:oddVBand="0" w:evenVBand="0" w:oddHBand="1" w:evenHBand="0" w:firstRowFirstColumn="0" w:firstRowLastColumn="0" w:lastRowFirstColumn="0" w:lastRowLastColumn="0"/>
+            </w:pPr>
+            <w:r>
+              <w:t>Est-il vraiment fiable</w:t>
+            </w:r>
+            <w:r>
+              <w:t xml:space="preserve">, </w:t>
+            </w:r>
+            <w:proofErr w:type="spellStart"/>
+            <w:r>
+              <w:t>pensez vous</w:t>
+            </w:r>
+            <w:proofErr w:type="spellEnd"/>
+            <w:r>
+              <w:t xml:space="preserve"> que </w:t>
+            </w:r>
+            <w:proofErr w:type="spellStart"/>
+            <w:r>
+              <w:t>tout</w:t>
+            </w:r>
+            <w:proofErr w:type="spellEnd"/>
+            <w:r>
+              <w:t xml:space="preserve"> les cas sont détecter</w:t>
+            </w:r>
+          </w:p>
+          <w:p>
+            <w:pPr>
+              <w:pStyle w:val="Paragraphedeliste"/>
+              <w:numPr>
+                <w:ilvl w:val="0"/>
+                <w:numId w:val="3"/>
+              </w:numPr>
+              <w:cnfStyle w:val="000000100000" w:firstRow="0" w:lastRow="0" w:firstColumn="0" w:lastColumn="0" w:oddVBand="0" w:evenVBand="0" w:oddHBand="1" w:evenHBand="0" w:firstRowFirstColumn="0" w:firstRowLastColumn="0" w:lastRowFirstColumn="0" w:lastRowLastColumn="0"/>
+            </w:pPr>
+            <w:r>
+              <w:t xml:space="preserve">Le programme de détection a-t-il du retard par rapport à ce </w:t>
+            </w:r>
+          </w:p>
+          <w:p>
+            <w:pPr>
+              <w:pStyle w:val="Paragraphedeliste"/>
+              <w:numPr>
+                <w:ilvl w:val="0"/>
+                <w:numId w:val="3"/>
+              </w:numPr>
+              <w:cnfStyle w:val="000000100000" w:firstRow="0" w:lastRow="0" w:firstColumn="0" w:lastColumn="0" w:oddVBand="0" w:evenVBand="0" w:oddHBand="1" w:evenHBand="0" w:firstRowFirstColumn="0" w:firstRowLastColumn="0" w:lastRowFirstColumn="0" w:lastRowLastColumn="0"/>
+            </w:pPr>
+            <w:r>
+              <w:t xml:space="preserve">Y-a-t-il déjà eu des cas de </w:t>
+            </w:r>
+            <w:r>
+              <w:t>tricherie avec ChatGPT dans le gymnase</w:t>
+            </w:r>
+          </w:p>
+          <w:p>
+            <w:pPr>
+              <w:pStyle w:val="Paragraphedeliste"/>
+              <w:numPr>
+                <w:ilvl w:val="0"/>
+                <w:numId w:val="3"/>
+              </w:numPr>
+              <w:cnfStyle w:val="000000100000" w:firstRow="0" w:lastRow="0" w:firstColumn="0" w:lastColumn="0" w:oddVBand="0" w:evenVBand="0" w:oddHBand="1" w:evenHBand="0" w:firstRowFirstColumn="0" w:firstRowLastColumn="0" w:lastRowFirstColumn="0" w:lastRowLastColumn="0"/>
+            </w:pPr>
+            <w:r>
+              <w:t>Quels ont été, quels seront l</w:t>
+            </w:r>
+            <w:r>
+              <w:t>es conséquences en cas de tricherie avec ChatGPT</w:t>
+            </w:r>
+          </w:p>
+          <w:p>
+            <w:pPr>
+              <w:pStyle w:val="Paragraphedeliste"/>
+              <w:numPr>
+                <w:ilvl w:val="0"/>
+                <w:numId w:val="3"/>
+              </w:numPr>
+              <w:cnfStyle w:val="000000100000" w:firstRow="0" w:lastRow="0" w:firstColumn="0" w:lastColumn="0" w:oddVBand="0" w:evenVBand="0" w:oddHBand="1" w:evenHBand="0" w:firstRowFirstColumn="0" w:firstRowLastColumn="0" w:lastRowFirstColumn="0" w:lastRowLastColumn="0"/>
+            </w:pPr>
+            <w:r>
+              <w:t>Peut-on prendre des décisions sur l’utilisation de ChatGPT bien qu’on n’est pas sûr de son utilisation.</w:t>
+            </w:r>
+          </w:p>
+          <w:p>
+            <w:pPr>
+              <w:pStyle w:val="Paragraphedeliste"/>
+              <w:numPr>
+                <w:ilvl w:val="0"/>
+                <w:numId w:val="3"/>
+              </w:numPr>
+              <w:cnfStyle w:val="000000100000" w:firstRow="0" w:lastRow="0" w:firstColumn="0" w:lastColumn="0" w:oddVBand="0" w:evenVBand="0" w:oddHBand="1" w:evenHBand="0" w:firstRowFirstColumn="0" w:firstRowLastColumn="0" w:lastRowFirstColumn="0" w:lastRowLastColumn="0"/>
+            </w:pPr>
+            <w:r>
+              <w:t>En quoi la tricherie assistée par ChatGPT diffère-t-elle de la tricherie traditionnelle en termes de détection et de conséquences ?</w:t>
+            </w:r>
+          </w:p>
+          <w:p>
+            <w:pPr>
+              <w:cnfStyle w:val="000000100000" w:firstRow="0" w:lastRow="0" w:firstColumn="0" w:lastColumn="0" w:oddVBand="0" w:evenVBand="0" w:oddHBand="1" w:evenHBand="0" w:firstRowFirstColumn="0" w:firstRowLastColumn="0" w:lastRowFirstColumn="0" w:lastRowLastColumn="0"/>
+            </w:pPr>
+          </w:p>
+          <w:p>
+            <w:pPr>
+              <w:cnfStyle w:val="000000100000" w:firstRow="0" w:lastRow="0" w:firstColumn="0" w:lastColumn="0" w:oddVBand="0" w:evenVBand="0" w:oddHBand="1" w:evenHBand="0" w:firstRowFirstColumn="0" w:firstRowLastColumn="0" w:lastRowFirstColumn="0" w:lastRowLastColumn="0"/>
+              <w:rPr>
+                <w:b/>
+                <w:bCs/>
+              </w:rPr>
+            </w:pPr>
+            <w:r>
+              <w:rPr>
+                <w:b/>
+                <w:bCs/>
+              </w:rPr>
+              <w:t>Question pour l’interview avec M. de l’HEP</w:t>
+            </w:r>
+          </w:p>
+          <w:p>
+            <w:pPr>
+              <w:cnfStyle w:val="000000100000" w:firstRow="0" w:lastRow="0" w:firstColumn="0" w:lastColumn="0" w:oddVBand="0" w:evenVBand="0" w:oddHBand="1" w:evenHBand="0" w:firstRowFirstColumn="0" w:firstRowLastColumn="0" w:lastRowFirstColumn="0" w:lastRowLastColumn="0"/>
+            </w:pPr>
+          </w:p>
+          <w:p>
+            <w:pPr>
+              <w:pStyle w:val="Paragraphedeliste"/>
+              <w:numPr>
+                <w:ilvl w:val="0"/>
+                <w:numId w:val="4"/>
+              </w:numPr>
+              <w:cnfStyle w:val="000000100000" w:firstRow="0" w:lastRow="0" w:firstColumn="0" w:lastColumn="0" w:oddVBand="0" w:evenVBand="0" w:oddHBand="1" w:evenHBand="0" w:firstRowFirstColumn="0" w:firstRowLastColumn="0" w:lastRowFirstColumn="0" w:lastRowLastColumn="0"/>
+            </w:pPr>
+            <w:r>
+              <w:t>Quels sont les avantages et les inconvénients de ChatGPT comparé à un enseignant plus classique</w:t>
+            </w:r>
+          </w:p>
+          <w:p>
+            <w:pPr>
+              <w:pStyle w:val="Paragraphedeliste"/>
+              <w:numPr>
+                <w:ilvl w:val="0"/>
+                <w:numId w:val="4"/>
+              </w:numPr>
+              <w:cnfStyle w:val="000000100000" w:firstRow="0" w:lastRow="0" w:firstColumn="0" w:lastColumn="0" w:oddVBand="0" w:evenVBand="0" w:oddHBand="1" w:evenHBand="0" w:firstRowFirstColumn="0" w:firstRowLastColumn="0" w:lastRowFirstColumn="0" w:lastRowLastColumn="0"/>
+            </w:pPr>
+            <w:r>
+              <w:t>Comment ChatGPT va-t-il changer les méthodes d’enseignement</w:t>
+            </w:r>
+          </w:p>
+          <w:p>
+            <w:pPr>
+              <w:pStyle w:val="Paragraphedeliste"/>
+              <w:numPr>
+                <w:ilvl w:val="0"/>
+                <w:numId w:val="4"/>
+              </w:numPr>
+              <w:cnfStyle w:val="000000100000" w:firstRow="0" w:lastRow="0" w:firstColumn="0" w:lastColumn="0" w:oddVBand="0" w:evenVBand="0" w:oddHBand="1" w:evenHBand="0" w:firstRowFirstColumn="0" w:firstRowLastColumn="0" w:lastRowFirstColumn="0" w:lastRowLastColumn="0"/>
+            </w:pPr>
+            <w:r>
+              <w:t>Est-ce qu’il faudrait montrer comment utiliser ChatGPT éthiquement pour éviter des situations de plagiat</w:t>
+            </w:r>
+          </w:p>
+          <w:p>
+            <w:pPr>
+              <w:pStyle w:val="Paragraphedeliste"/>
+              <w:numPr>
+                <w:ilvl w:val="0"/>
+                <w:numId w:val="4"/>
+              </w:numPr>
+              <w:cnfStyle w:val="000000100000" w:firstRow="0" w:lastRow="0" w:firstColumn="0" w:lastColumn="0" w:oddVBand="0" w:evenVBand="0" w:oddHBand="1" w:evenHBand="0" w:firstRowFirstColumn="0" w:firstRowLastColumn="0" w:lastRowFirstColumn="0" w:lastRowLastColumn="0"/>
+            </w:pPr>
+            <w:r>
+              <w:t xml:space="preserve">Est-ce que les nouvelles technologies comme GPT4o </w:t>
+            </w:r>
+            <w:r>
+              <w:t>peuvent-elles remplacer les enseignants</w:t>
+            </w:r>
+            <w:r>
+              <w:t xml:space="preserve"> ou une partie de l’enseignement</w:t>
+            </w:r>
+          </w:p>
+          <w:p>
+            <w:pPr>
+              <w:pStyle w:val="Paragraphedeliste"/>
+              <w:numPr>
+                <w:ilvl w:val="0"/>
+                <w:numId w:val="4"/>
+              </w:numPr>
+              <w:cnfStyle w:val="000000100000" w:firstRow="0" w:lastRow="0" w:firstColumn="0" w:lastColumn="0" w:oddVBand="0" w:evenVBand="0" w:oddHBand="1" w:evenHBand="0" w:firstRowFirstColumn="0" w:firstRowLastColumn="0" w:lastRowFirstColumn="0" w:lastRowLastColumn="0"/>
+            </w:pPr>
+            <w:r>
+              <w:t xml:space="preserve">Faudrait-il </w:t>
+            </w:r>
+            <w:r>
+              <w:t xml:space="preserve">plus </w:t>
+            </w:r>
+            <w:r>
+              <w:t xml:space="preserve">incorporer </w:t>
+            </w:r>
+            <w:proofErr w:type="spellStart"/>
+            <w:r>
+              <w:t>chatGPT</w:t>
+            </w:r>
+            <w:proofErr w:type="spellEnd"/>
+            <w:r>
+              <w:t xml:space="preserve"> dans les </w:t>
+            </w:r>
+            <w:proofErr w:type="spellStart"/>
+            <w:r>
+              <w:t>lecons</w:t>
+            </w:r>
+            <w:proofErr w:type="spellEnd"/>
+            <w:r>
+              <w:t xml:space="preserve"> </w:t>
+            </w:r>
+          </w:p>
+          <w:p>
+            <w:pPr>
+              <w:pStyle w:val="Paragraphedeliste"/>
+              <w:numPr>
+                <w:ilvl w:val="0"/>
+                <w:numId w:val="4"/>
+              </w:numPr>
+              <w:cnfStyle w:val="000000100000" w:firstRow="0" w:lastRow="0" w:firstColumn="0" w:lastColumn="0" w:oddVBand="0" w:evenVBand="0" w:oddHBand="1" w:evenHBand="0" w:firstRowFirstColumn="0" w:firstRowLastColumn="0" w:lastRowFirstColumn="0" w:lastRowLastColumn="0"/>
+            </w:pPr>
+            <w:r>
+              <w:t>Est-ce qu’il y a des précautions à prendre avec ChatGPT</w:t>
+            </w:r>
+          </w:p>
+        </w:tc>
+        <w:tc>
+          <w:tcPr>
+            <w:tcW w:w="1843" w:type="dxa"/>
+            <w:tcBorders>
+              <w:top w:val="single" w:sz="4" w:space="0" w:color="auto"/>
+              <w:left w:val="single" w:sz="4" w:space="0" w:color="auto"/>
+              <w:bottom w:val="single" w:sz="4" w:space="0" w:color="auto"/>
+            </w:tcBorders>
+          </w:tcPr>
+          <w:p>
+            <w:pPr>
+              <w:cnfStyle w:val="000000100000" w:firstRow="0" w:lastRow="0" w:firstColumn="0" w:lastColumn="0" w:oddVBand="0" w:evenVBand="0" w:oddHBand="1" w:evenHBand="0" w:firstRowFirstColumn="0" w:firstRowLastColumn="0" w:lastRowFirstColumn="0" w:lastRowLastColumn="0"/>
+              <w:rPr>
+                <w:rFonts w:ascii="Arial" w:hAnsi="Arial" w:cs="Arial"/>
+              </w:rPr>
+            </w:pPr>
+            <w:r>
+              <w:rPr>
+                <w:rFonts w:ascii="Arial" w:hAnsi="Arial" w:cs="Arial"/>
+              </w:rPr>
+              <w:t>Spécifier la vision de ChatGPT sur l’enseignement,</w:t>
+            </w:r>
+            <w:r>
+              <w:rPr>
+                <w:rFonts w:ascii="Arial" w:hAnsi="Arial" w:cs="Arial"/>
+              </w:rPr>
+              <w:t xml:space="preserve"> Tables des matières à créer avec une plan</w:t>
+            </w:r>
           </w:p>
         </w:tc>
       </w:tr>
@@ -4510,6 +5214,7 @@
                   <w:noProof/>
                   <w:lang w:val="fr-FR"/>
                 </w:rPr>
+                <w:lastRenderedPageBreak/>
                 <w:t>ScienceEtonnante. (2023, avril 14). Ce qui se cache derrière le fonctionnement de ChatGPT. France. Récupéré sur https://youtu.be/7ell8KEbhJo?si=RXIdR1TEDcm-pMdm</w:t>
               </w:r>
             </w:p>
@@ -4662,6 +5367,32 @@
         <w:t>"C:\Users\micro\OneDrive - EDUBERN\Gymnase\TM\GIT"</w:t>
       </w:r>
     </w:p>
+    <w:p>
+      <w:r>
+        <w:t>EN plus :</w:t>
+      </w:r>
+    </w:p>
+    <w:p>
+      <w:hyperlink r:id="rId12" w:history="1">
+        <w:r>
+          <w:rPr>
+            <w:rStyle w:val="Lienhypertexte"/>
+          </w:rPr>
+          <w:t>PV</w:t>
+        </w:r>
+      </w:hyperlink>
+    </w:p>
+    <w:p>
+      <w:hyperlink r:id="rId13" w:history="1">
+        <w:r>
+          <w:rPr>
+            <w:rStyle w:val="Lienhypertexte"/>
+          </w:rPr>
+          <w:t>Travail de maturité</w:t>
+        </w:r>
+      </w:hyperlink>
+    </w:p>
+    <w:p/>
     <w:sectPr>
       <w:pgSz w:w="11906" w:h="16838"/>
       <w:pgMar w:top="1417" w:right="1417" w:bottom="1417" w:left="1417" w:header="708" w:footer="708" w:gutter="0"/>
@@ -4673,7 +5404,7 @@
 </file>
 
 <file path=word/endnotes.xml><?xml version="1.0" encoding="utf-8"?>
-<w:endnotes xmlns:wpc="http://schemas.microsoft.com/office/word/2010/wordprocessingCanvas" xmlns:cx="http://schemas.microsoft.com/office/drawing/2014/chartex" xmlns:cx1="http://schemas.microsoft.com/office/drawing/2015/9/8/chartex" xmlns:cx2="http://schemas.microsoft.com/office/drawing/2015/10/21/chartex" xmlns:cx3="http://schemas.microsoft.com/office/drawing/2016/5/9/chartex" xmlns:cx4="http://schemas.microsoft.com/office/drawing/2016/5/10/chartex" xmlns:cx5="http://schemas.microsoft.com/office/drawing/2016/5/11/chartex" xmlns:cx6="http://schemas.microsoft.com/office/drawing/2016/5/12/chartex" xmlns:cx7="http://schemas.microsoft.com/office/drawing/2016/5/13/chartex" xmlns:cx8="http://schemas.microsoft.com/office/drawing/2016/5/14/chartex" xmlns:mc="http://schemas.openxmlformats.org/markup-compatibility/2006" xmlns:aink="http://schemas.microsoft.com/office/drawing/2016/ink" xmlns:am3d="http://schemas.microsoft.com/office/drawing/2017/model3d" xmlns:o="urn:schemas-microsoft-com:office:office" xmlns:oel="http://schemas.microsoft.com/office/2019/extlst" xmlns:r="http://schemas.openxmlformats.org/officeDocument/2006/relationships" xmlns:m="http://schemas.openxmlformats.org/officeDocument/2006/math" xmlns:v="urn:schemas-microsoft-com:vml" xmlns:wp14="http://schemas.microsoft.com/office/word/2010/wordprocessingDrawing" xmlns:wp="http://schemas.openxmlformats.org/drawingml/2006/wordprocessingDrawing" xmlns:w10="urn:schemas-microsoft-com:office:word" xmlns:w="http://schemas.openxmlformats.org/wordprocessingml/2006/main" xmlns:w14="http://schemas.microsoft.com/office/word/2010/wordml" xmlns:w15="http://schemas.microsoft.com/office/word/2012/wordml" xmlns:w16cex="http://schemas.microsoft.com/office/word/2018/wordml/cex" xmlns:w16cid="http://schemas.microsoft.com/office/word/2016/wordml/cid" xmlns:w16="http://schemas.microsoft.com/office/word/2018/wordml" xmlns:w16sdtdh="http://schemas.microsoft.com/office/word/2020/wordml/sdtdatahash" xmlns:w16se="http://schemas.microsoft.com/office/word/2015/wordml/symex" xmlns:wpg="http://schemas.microsoft.com/office/word/2010/wordprocessingGroup" xmlns:wpi="http://schemas.microsoft.com/office/word/2010/wordprocessingInk" xmlns:wne="http://schemas.microsoft.com/office/word/2006/wordml" xmlns:wps="http://schemas.microsoft.com/office/word/2010/wordprocessingShape" mc:Ignorable="w14 w15 w16se w16cid w16 w16cex w16sdtdh wp14">
+<w:endnotes xmlns:wpc="http://schemas.microsoft.com/office/word/2010/wordprocessingCanvas" xmlns:cx="http://schemas.microsoft.com/office/drawing/2014/chartex" xmlns:cx1="http://schemas.microsoft.com/office/drawing/2015/9/8/chartex" xmlns:cx2="http://schemas.microsoft.com/office/drawing/2015/10/21/chartex" xmlns:cx3="http://schemas.microsoft.com/office/drawing/2016/5/9/chartex" xmlns:cx4="http://schemas.microsoft.com/office/drawing/2016/5/10/chartex" xmlns:cx5="http://schemas.microsoft.com/office/drawing/2016/5/11/chartex" xmlns:cx6="http://schemas.microsoft.com/office/drawing/2016/5/12/chartex" xmlns:cx7="http://schemas.microsoft.com/office/drawing/2016/5/13/chartex" xmlns:cx8="http://schemas.microsoft.com/office/drawing/2016/5/14/chartex" xmlns:mc="http://schemas.openxmlformats.org/markup-compatibility/2006" xmlns:aink="http://schemas.microsoft.com/office/drawing/2016/ink" xmlns:am3d="http://schemas.microsoft.com/office/drawing/2017/model3d" xmlns:o="urn:schemas-microsoft-com:office:office" xmlns:oel="http://schemas.microsoft.com/office/2019/extlst" xmlns:r="http://schemas.openxmlformats.org/officeDocument/2006/relationships" xmlns:m="http://schemas.openxmlformats.org/officeDocument/2006/math" xmlns:v="urn:schemas-microsoft-com:vml" xmlns:wp14="http://schemas.microsoft.com/office/word/2010/wordprocessingDrawing" xmlns:wp="http://schemas.openxmlformats.org/drawingml/2006/wordprocessingDrawing" xmlns:w10="urn:schemas-microsoft-com:office:word" xmlns:w="http://schemas.openxmlformats.org/wordprocessingml/2006/main" xmlns:w14="http://schemas.microsoft.com/office/word/2010/wordml" xmlns:w15="http://schemas.microsoft.com/office/word/2012/wordml" xmlns:w16cex="http://schemas.microsoft.com/office/word/2018/wordml/cex" xmlns:w16cid="http://schemas.microsoft.com/office/word/2016/wordml/cid" xmlns:w16="http://schemas.microsoft.com/office/word/2018/wordml" xmlns:w16du="http://schemas.microsoft.com/office/word/2023/wordml/word16du" xmlns:w16sdtdh="http://schemas.microsoft.com/office/word/2020/wordml/sdtdatahash" xmlns:w16se="http://schemas.microsoft.com/office/word/2015/wordml/symex" xmlns:wpg="http://schemas.microsoft.com/office/word/2010/wordprocessingGroup" xmlns:wpi="http://schemas.microsoft.com/office/word/2010/wordprocessingInk" xmlns:wne="http://schemas.microsoft.com/office/word/2006/wordml" xmlns:wps="http://schemas.microsoft.com/office/word/2010/wordprocessingShape" mc:Ignorable="w14 w15 w16se w16cid w16 w16cex w16sdtdh w16du wp14">
   <w:endnote w:type="separator" w:id="-1">
     <w:p>
       <w:pPr>
@@ -4705,7 +5436,7 @@
 </file>
 
 <file path=word/footnotes.xml><?xml version="1.0" encoding="utf-8"?>
-<w:footnotes xmlns:wpc="http://schemas.microsoft.com/office/word/2010/wordprocessingCanvas" xmlns:cx="http://schemas.microsoft.com/office/drawing/2014/chartex" xmlns:cx1="http://schemas.microsoft.com/office/drawing/2015/9/8/chartex" xmlns:cx2="http://schemas.microsoft.com/office/drawing/2015/10/21/chartex" xmlns:cx3="http://schemas.microsoft.com/office/drawing/2016/5/9/chartex" xmlns:cx4="http://schemas.microsoft.com/office/drawing/2016/5/10/chartex" xmlns:cx5="http://schemas.microsoft.com/office/drawing/2016/5/11/chartex" xmlns:cx6="http://schemas.microsoft.com/office/drawing/2016/5/12/chartex" xmlns:cx7="http://schemas.microsoft.com/office/drawing/2016/5/13/chartex" xmlns:cx8="http://schemas.microsoft.com/office/drawing/2016/5/14/chartex" xmlns:mc="http://schemas.openxmlformats.org/markup-compatibility/2006" xmlns:aink="http://schemas.microsoft.com/office/drawing/2016/ink" xmlns:am3d="http://schemas.microsoft.com/office/drawing/2017/model3d" xmlns:o="urn:schemas-microsoft-com:office:office" xmlns:oel="http://schemas.microsoft.com/office/2019/extlst" xmlns:r="http://schemas.openxmlformats.org/officeDocument/2006/relationships" xmlns:m="http://schemas.openxmlformats.org/officeDocument/2006/math" xmlns:v="urn:schemas-microsoft-com:vml" xmlns:wp14="http://schemas.microsoft.com/office/word/2010/wordprocessingDrawing" xmlns:wp="http://schemas.openxmlformats.org/drawingml/2006/wordprocessingDrawing" xmlns:w10="urn:schemas-microsoft-com:office:word" xmlns:w="http://schemas.openxmlformats.org/wordprocessingml/2006/main" xmlns:w14="http://schemas.microsoft.com/office/word/2010/wordml" xmlns:w15="http://schemas.microsoft.com/office/word/2012/wordml" xmlns:w16cex="http://schemas.microsoft.com/office/word/2018/wordml/cex" xmlns:w16cid="http://schemas.microsoft.com/office/word/2016/wordml/cid" xmlns:w16="http://schemas.microsoft.com/office/word/2018/wordml" xmlns:w16sdtdh="http://schemas.microsoft.com/office/word/2020/wordml/sdtdatahash" xmlns:w16se="http://schemas.microsoft.com/office/word/2015/wordml/symex" xmlns:wpg="http://schemas.microsoft.com/office/word/2010/wordprocessingGroup" xmlns:wpi="http://schemas.microsoft.com/office/word/2010/wordprocessingInk" xmlns:wne="http://schemas.microsoft.com/office/word/2006/wordml" xmlns:wps="http://schemas.microsoft.com/office/word/2010/wordprocessingShape" mc:Ignorable="w14 w15 w16se w16cid w16 w16cex w16sdtdh wp14">
+<w:footnotes xmlns:wpc="http://schemas.microsoft.com/office/word/2010/wordprocessingCanvas" xmlns:cx="http://schemas.microsoft.com/office/drawing/2014/chartex" xmlns:cx1="http://schemas.microsoft.com/office/drawing/2015/9/8/chartex" xmlns:cx2="http://schemas.microsoft.com/office/drawing/2015/10/21/chartex" xmlns:cx3="http://schemas.microsoft.com/office/drawing/2016/5/9/chartex" xmlns:cx4="http://schemas.microsoft.com/office/drawing/2016/5/10/chartex" xmlns:cx5="http://schemas.microsoft.com/office/drawing/2016/5/11/chartex" xmlns:cx6="http://schemas.microsoft.com/office/drawing/2016/5/12/chartex" xmlns:cx7="http://schemas.microsoft.com/office/drawing/2016/5/13/chartex" xmlns:cx8="http://schemas.microsoft.com/office/drawing/2016/5/14/chartex" xmlns:mc="http://schemas.openxmlformats.org/markup-compatibility/2006" xmlns:aink="http://schemas.microsoft.com/office/drawing/2016/ink" xmlns:am3d="http://schemas.microsoft.com/office/drawing/2017/model3d" xmlns:o="urn:schemas-microsoft-com:office:office" xmlns:oel="http://schemas.microsoft.com/office/2019/extlst" xmlns:r="http://schemas.openxmlformats.org/officeDocument/2006/relationships" xmlns:m="http://schemas.openxmlformats.org/officeDocument/2006/math" xmlns:v="urn:schemas-microsoft-com:vml" xmlns:wp14="http://schemas.microsoft.com/office/word/2010/wordprocessingDrawing" xmlns:wp="http://schemas.openxmlformats.org/drawingml/2006/wordprocessingDrawing" xmlns:w10="urn:schemas-microsoft-com:office:word" xmlns:w="http://schemas.openxmlformats.org/wordprocessingml/2006/main" xmlns:w14="http://schemas.microsoft.com/office/word/2010/wordml" xmlns:w15="http://schemas.microsoft.com/office/word/2012/wordml" xmlns:w16cex="http://schemas.microsoft.com/office/word/2018/wordml/cex" xmlns:w16cid="http://schemas.microsoft.com/office/word/2016/wordml/cid" xmlns:w16="http://schemas.microsoft.com/office/word/2018/wordml" xmlns:w16du="http://schemas.microsoft.com/office/word/2023/wordml/word16du" xmlns:w16sdtdh="http://schemas.microsoft.com/office/word/2020/wordml/sdtdatahash" xmlns:w16se="http://schemas.microsoft.com/office/word/2015/wordml/symex" xmlns:wpg="http://schemas.microsoft.com/office/word/2010/wordprocessingGroup" xmlns:wpi="http://schemas.microsoft.com/office/word/2010/wordprocessingInk" xmlns:wne="http://schemas.microsoft.com/office/word/2006/wordml" xmlns:wps="http://schemas.microsoft.com/office/word/2010/wordprocessingShape" mc:Ignorable="w14 w15 w16se w16cid w16 w16cex w16sdtdh w16du wp14">
   <w:footnote w:type="separator" w:id="-1">
     <w:p>
       <w:pPr>
@@ -4737,8 +5468,121 @@
 </file>
 
 <file path=word/numbering.xml><?xml version="1.0" encoding="utf-8"?>
-<w:numbering xmlns:wpc="http://schemas.microsoft.com/office/word/2010/wordprocessingCanvas" xmlns:cx="http://schemas.microsoft.com/office/drawing/2014/chartex" xmlns:cx1="http://schemas.microsoft.com/office/drawing/2015/9/8/chartex" xmlns:cx2="http://schemas.microsoft.com/office/drawing/2015/10/21/chartex" xmlns:cx3="http://schemas.microsoft.com/office/drawing/2016/5/9/chartex" xmlns:cx4="http://schemas.microsoft.com/office/drawing/2016/5/10/chartex" xmlns:cx5="http://schemas.microsoft.com/office/drawing/2016/5/11/chartex" xmlns:cx6="http://schemas.microsoft.com/office/drawing/2016/5/12/chartex" xmlns:cx7="http://schemas.microsoft.com/office/drawing/2016/5/13/chartex" xmlns:cx8="http://schemas.microsoft.com/office/drawing/2016/5/14/chartex" xmlns:mc="http://schemas.openxmlformats.org/markup-compatibility/2006" xmlns:aink="http://schemas.microsoft.com/office/drawing/2016/ink" xmlns:am3d="http://schemas.microsoft.com/office/drawing/2017/model3d" xmlns:o="urn:schemas-microsoft-com:office:office" xmlns:oel="http://schemas.microsoft.com/office/2019/extlst" xmlns:r="http://schemas.openxmlformats.org/officeDocument/2006/relationships" xmlns:m="http://schemas.openxmlformats.org/officeDocument/2006/math" xmlns:v="urn:schemas-microsoft-com:vml" xmlns:wp14="http://schemas.microsoft.com/office/word/2010/wordprocessingDrawing" xmlns:wp="http://schemas.openxmlformats.org/drawingml/2006/wordprocessingDrawing" xmlns:w10="urn:schemas-microsoft-com:office:word" xmlns:w="http://schemas.openxmlformats.org/wordprocessingml/2006/main" xmlns:w14="http://schemas.microsoft.com/office/word/2010/wordml" xmlns:w15="http://schemas.microsoft.com/office/word/2012/wordml" xmlns:w16cex="http://schemas.microsoft.com/office/word/2018/wordml/cex" xmlns:w16cid="http://schemas.microsoft.com/office/word/2016/wordml/cid" xmlns:w16="http://schemas.microsoft.com/office/word/2018/wordml" xmlns:w16sdtdh="http://schemas.microsoft.com/office/word/2020/wordml/sdtdatahash" xmlns:w16se="http://schemas.microsoft.com/office/word/2015/wordml/symex" xmlns:wpg="http://schemas.microsoft.com/office/word/2010/wordprocessingGroup" xmlns:wpi="http://schemas.microsoft.com/office/word/2010/wordprocessingInk" xmlns:wne="http://schemas.microsoft.com/office/word/2006/wordml" xmlns:wps="http://schemas.microsoft.com/office/word/2010/wordprocessingShape" mc:Ignorable="w14 w15 w16se w16cid w16 w16cex w16sdtdh wp14">
+<w:numbering xmlns:wpc="http://schemas.microsoft.com/office/word/2010/wordprocessingCanvas" xmlns:cx="http://schemas.microsoft.com/office/drawing/2014/chartex" xmlns:cx1="http://schemas.microsoft.com/office/drawing/2015/9/8/chartex" xmlns:cx2="http://schemas.microsoft.com/office/drawing/2015/10/21/chartex" xmlns:cx3="http://schemas.microsoft.com/office/drawing/2016/5/9/chartex" xmlns:cx4="http://schemas.microsoft.com/office/drawing/2016/5/10/chartex" xmlns:cx5="http://schemas.microsoft.com/office/drawing/2016/5/11/chartex" xmlns:cx6="http://schemas.microsoft.com/office/drawing/2016/5/12/chartex" xmlns:cx7="http://schemas.microsoft.com/office/drawing/2016/5/13/chartex" xmlns:cx8="http://schemas.microsoft.com/office/drawing/2016/5/14/chartex" xmlns:mc="http://schemas.openxmlformats.org/markup-compatibility/2006" xmlns:aink="http://schemas.microsoft.com/office/drawing/2016/ink" xmlns:am3d="http://schemas.microsoft.com/office/drawing/2017/model3d" xmlns:o="urn:schemas-microsoft-com:office:office" xmlns:oel="http://schemas.microsoft.com/office/2019/extlst" xmlns:r="http://schemas.openxmlformats.org/officeDocument/2006/relationships" xmlns:m="http://schemas.openxmlformats.org/officeDocument/2006/math" xmlns:v="urn:schemas-microsoft-com:vml" xmlns:wp14="http://schemas.microsoft.com/office/word/2010/wordprocessingDrawing" xmlns:wp="http://schemas.openxmlformats.org/drawingml/2006/wordprocessingDrawing" xmlns:w10="urn:schemas-microsoft-com:office:word" xmlns:w="http://schemas.openxmlformats.org/wordprocessingml/2006/main" xmlns:w14="http://schemas.microsoft.com/office/word/2010/wordml" xmlns:w15="http://schemas.microsoft.com/office/word/2012/wordml" xmlns:w16cex="http://schemas.microsoft.com/office/word/2018/wordml/cex" xmlns:w16cid="http://schemas.microsoft.com/office/word/2016/wordml/cid" xmlns:w16="http://schemas.microsoft.com/office/word/2018/wordml" xmlns:w16du="http://schemas.microsoft.com/office/word/2023/wordml/word16du" xmlns:w16sdtdh="http://schemas.microsoft.com/office/word/2020/wordml/sdtdatahash" xmlns:w16se="http://schemas.microsoft.com/office/word/2015/wordml/symex" xmlns:wpg="http://schemas.microsoft.com/office/word/2010/wordprocessingGroup" xmlns:wpi="http://schemas.microsoft.com/office/word/2010/wordprocessingInk" xmlns:wne="http://schemas.microsoft.com/office/word/2006/wordml" xmlns:wps="http://schemas.microsoft.com/office/word/2010/wordprocessingShape" mc:Ignorable="w14 w15 w16se w16cid w16 w16cex w16sdtdh w16du wp14">
   <w:abstractNum w:abstractNumId="0" w15:restartNumberingAfterBreak="0">
+    <w:nsid w:val="21091D2F"/>
+    <w:multiLevelType w:val="hybridMultilevel"/>
+    <w:tmpl w:val="A834425C"/>
+    <w:lvl w:ilvl="0" w:tplc="100C0001">
+      <w:start w:val="1"/>
+      <w:numFmt w:val="bullet"/>
+      <w:lvlText w:val=""/>
+      <w:lvlJc w:val="left"/>
+      <w:pPr>
+        <w:ind w:left="720" w:hanging="360"/>
+      </w:pPr>
+      <w:rPr>
+        <w:rFonts w:ascii="Symbol" w:hAnsi="Symbol" w:hint="default"/>
+      </w:rPr>
+    </w:lvl>
+    <w:lvl w:ilvl="1" w:tplc="100C0003" w:tentative="1">
+      <w:start w:val="1"/>
+      <w:numFmt w:val="bullet"/>
+      <w:lvlText w:val="o"/>
+      <w:lvlJc w:val="left"/>
+      <w:pPr>
+        <w:ind w:left="1440" w:hanging="360"/>
+      </w:pPr>
+      <w:rPr>
+        <w:rFonts w:ascii="Courier New" w:hAnsi="Courier New" w:cs="Courier New" w:hint="default"/>
+      </w:rPr>
+    </w:lvl>
+    <w:lvl w:ilvl="2" w:tplc="100C0005" w:tentative="1">
+      <w:start w:val="1"/>
+      <w:numFmt w:val="bullet"/>
+      <w:lvlText w:val=""/>
+      <w:lvlJc w:val="left"/>
+      <w:pPr>
+        <w:ind w:left="2160" w:hanging="360"/>
+      </w:pPr>
+      <w:rPr>
+        <w:rFonts w:ascii="Wingdings" w:hAnsi="Wingdings" w:hint="default"/>
+      </w:rPr>
+    </w:lvl>
+    <w:lvl w:ilvl="3" w:tplc="100C0001" w:tentative="1">
+      <w:start w:val="1"/>
+      <w:numFmt w:val="bullet"/>
+      <w:lvlText w:val=""/>
+      <w:lvlJc w:val="left"/>
+      <w:pPr>
+        <w:ind w:left="2880" w:hanging="360"/>
+      </w:pPr>
+      <w:rPr>
+        <w:rFonts w:ascii="Symbol" w:hAnsi="Symbol" w:hint="default"/>
+      </w:rPr>
+    </w:lvl>
+    <w:lvl w:ilvl="4" w:tplc="100C0003" w:tentative="1">
+      <w:start w:val="1"/>
+      <w:numFmt w:val="bullet"/>
+      <w:lvlText w:val="o"/>
+      <w:lvlJc w:val="left"/>
+      <w:pPr>
+        <w:ind w:left="3600" w:hanging="360"/>
+      </w:pPr>
+      <w:rPr>
+        <w:rFonts w:ascii="Courier New" w:hAnsi="Courier New" w:cs="Courier New" w:hint="default"/>
+      </w:rPr>
+    </w:lvl>
+    <w:lvl w:ilvl="5" w:tplc="100C0005" w:tentative="1">
+      <w:start w:val="1"/>
+      <w:numFmt w:val="bullet"/>
+      <w:lvlText w:val=""/>
+      <w:lvlJc w:val="left"/>
+      <w:pPr>
+        <w:ind w:left="4320" w:hanging="360"/>
+      </w:pPr>
+      <w:rPr>
+        <w:rFonts w:ascii="Wingdings" w:hAnsi="Wingdings" w:hint="default"/>
+      </w:rPr>
+    </w:lvl>
+    <w:lvl w:ilvl="6" w:tplc="100C0001" w:tentative="1">
+      <w:start w:val="1"/>
+      <w:numFmt w:val="bullet"/>
+      <w:lvlText w:val=""/>
+      <w:lvlJc w:val="left"/>
+      <w:pPr>
+        <w:ind w:left="5040" w:hanging="360"/>
+      </w:pPr>
+      <w:rPr>
+        <w:rFonts w:ascii="Symbol" w:hAnsi="Symbol" w:hint="default"/>
+      </w:rPr>
+    </w:lvl>
+    <w:lvl w:ilvl="7" w:tplc="100C0003" w:tentative="1">
+      <w:start w:val="1"/>
+      <w:numFmt w:val="bullet"/>
+      <w:lvlText w:val="o"/>
+      <w:lvlJc w:val="left"/>
+      <w:pPr>
+        <w:ind w:left="5760" w:hanging="360"/>
+      </w:pPr>
+      <w:rPr>
+        <w:rFonts w:ascii="Courier New" w:hAnsi="Courier New" w:cs="Courier New" w:hint="default"/>
+      </w:rPr>
+    </w:lvl>
+    <w:lvl w:ilvl="8" w:tplc="100C0005" w:tentative="1">
+      <w:start w:val="1"/>
+      <w:numFmt w:val="bullet"/>
+      <w:lvlText w:val=""/>
+      <w:lvlJc w:val="left"/>
+      <w:pPr>
+        <w:ind w:left="6480" w:hanging="360"/>
+      </w:pPr>
+      <w:rPr>
+        <w:rFonts w:ascii="Wingdings" w:hAnsi="Wingdings" w:hint="default"/>
+      </w:rPr>
+    </w:lvl>
+  </w:abstractNum>
+  <w:abstractNum w:abstractNumId="1" w15:restartNumberingAfterBreak="0">
     <w:nsid w:val="265546B4"/>
     <w:multiLevelType w:val="hybridMultilevel"/>
     <w:tmpl w:val="509E3B1C"/>
@@ -4824,7 +5668,7 @@
       </w:pPr>
     </w:lvl>
   </w:abstractNum>
-  <w:abstractNum w:abstractNumId="1" w15:restartNumberingAfterBreak="0">
+  <w:abstractNum w:abstractNumId="2" w15:restartNumberingAfterBreak="0">
     <w:nsid w:val="5FF470BB"/>
     <w:multiLevelType w:val="hybridMultilevel"/>
     <w:tmpl w:val="084EFF10"/>
@@ -4937,17 +5781,136 @@
       </w:rPr>
     </w:lvl>
   </w:abstractNum>
+  <w:abstractNum w:abstractNumId="3" w15:restartNumberingAfterBreak="0">
+    <w:nsid w:val="65B350CA"/>
+    <w:multiLevelType w:val="hybridMultilevel"/>
+    <w:tmpl w:val="1CB481E0"/>
+    <w:lvl w:ilvl="0" w:tplc="100C0001">
+      <w:start w:val="1"/>
+      <w:numFmt w:val="bullet"/>
+      <w:lvlText w:val=""/>
+      <w:lvlJc w:val="left"/>
+      <w:pPr>
+        <w:ind w:left="720" w:hanging="360"/>
+      </w:pPr>
+      <w:rPr>
+        <w:rFonts w:ascii="Symbol" w:hAnsi="Symbol" w:hint="default"/>
+      </w:rPr>
+    </w:lvl>
+    <w:lvl w:ilvl="1" w:tplc="100C0003" w:tentative="1">
+      <w:start w:val="1"/>
+      <w:numFmt w:val="bullet"/>
+      <w:lvlText w:val="o"/>
+      <w:lvlJc w:val="left"/>
+      <w:pPr>
+        <w:ind w:left="1440" w:hanging="360"/>
+      </w:pPr>
+      <w:rPr>
+        <w:rFonts w:ascii="Courier New" w:hAnsi="Courier New" w:cs="Courier New" w:hint="default"/>
+      </w:rPr>
+    </w:lvl>
+    <w:lvl w:ilvl="2" w:tplc="100C0005" w:tentative="1">
+      <w:start w:val="1"/>
+      <w:numFmt w:val="bullet"/>
+      <w:lvlText w:val=""/>
+      <w:lvlJc w:val="left"/>
+      <w:pPr>
+        <w:ind w:left="2160" w:hanging="360"/>
+      </w:pPr>
+      <w:rPr>
+        <w:rFonts w:ascii="Wingdings" w:hAnsi="Wingdings" w:hint="default"/>
+      </w:rPr>
+    </w:lvl>
+    <w:lvl w:ilvl="3" w:tplc="100C0001" w:tentative="1">
+      <w:start w:val="1"/>
+      <w:numFmt w:val="bullet"/>
+      <w:lvlText w:val=""/>
+      <w:lvlJc w:val="left"/>
+      <w:pPr>
+        <w:ind w:left="2880" w:hanging="360"/>
+      </w:pPr>
+      <w:rPr>
+        <w:rFonts w:ascii="Symbol" w:hAnsi="Symbol" w:hint="default"/>
+      </w:rPr>
+    </w:lvl>
+    <w:lvl w:ilvl="4" w:tplc="100C0003" w:tentative="1">
+      <w:start w:val="1"/>
+      <w:numFmt w:val="bullet"/>
+      <w:lvlText w:val="o"/>
+      <w:lvlJc w:val="left"/>
+      <w:pPr>
+        <w:ind w:left="3600" w:hanging="360"/>
+      </w:pPr>
+      <w:rPr>
+        <w:rFonts w:ascii="Courier New" w:hAnsi="Courier New" w:cs="Courier New" w:hint="default"/>
+      </w:rPr>
+    </w:lvl>
+    <w:lvl w:ilvl="5" w:tplc="100C0005" w:tentative="1">
+      <w:start w:val="1"/>
+      <w:numFmt w:val="bullet"/>
+      <w:lvlText w:val=""/>
+      <w:lvlJc w:val="left"/>
+      <w:pPr>
+        <w:ind w:left="4320" w:hanging="360"/>
+      </w:pPr>
+      <w:rPr>
+        <w:rFonts w:ascii="Wingdings" w:hAnsi="Wingdings" w:hint="default"/>
+      </w:rPr>
+    </w:lvl>
+    <w:lvl w:ilvl="6" w:tplc="100C0001" w:tentative="1">
+      <w:start w:val="1"/>
+      <w:numFmt w:val="bullet"/>
+      <w:lvlText w:val=""/>
+      <w:lvlJc w:val="left"/>
+      <w:pPr>
+        <w:ind w:left="5040" w:hanging="360"/>
+      </w:pPr>
+      <w:rPr>
+        <w:rFonts w:ascii="Symbol" w:hAnsi="Symbol" w:hint="default"/>
+      </w:rPr>
+    </w:lvl>
+    <w:lvl w:ilvl="7" w:tplc="100C0003" w:tentative="1">
+      <w:start w:val="1"/>
+      <w:numFmt w:val="bullet"/>
+      <w:lvlText w:val="o"/>
+      <w:lvlJc w:val="left"/>
+      <w:pPr>
+        <w:ind w:left="5760" w:hanging="360"/>
+      </w:pPr>
+      <w:rPr>
+        <w:rFonts w:ascii="Courier New" w:hAnsi="Courier New" w:cs="Courier New" w:hint="default"/>
+      </w:rPr>
+    </w:lvl>
+    <w:lvl w:ilvl="8" w:tplc="100C0005" w:tentative="1">
+      <w:start w:val="1"/>
+      <w:numFmt w:val="bullet"/>
+      <w:lvlText w:val=""/>
+      <w:lvlJc w:val="left"/>
+      <w:pPr>
+        <w:ind w:left="6480" w:hanging="360"/>
+      </w:pPr>
+      <w:rPr>
+        <w:rFonts w:ascii="Wingdings" w:hAnsi="Wingdings" w:hint="default"/>
+      </w:rPr>
+    </w:lvl>
+  </w:abstractNum>
   <w:num w:numId="1" w16cid:durableId="1696687831">
-    <w:abstractNumId w:val="0"/>
+    <w:abstractNumId w:val="1"/>
   </w:num>
   <w:num w:numId="2" w16cid:durableId="1991404650">
-    <w:abstractNumId w:val="1"/>
+    <w:abstractNumId w:val="2"/>
+  </w:num>
+  <w:num w:numId="3" w16cid:durableId="1281062381">
+    <w:abstractNumId w:val="3"/>
+  </w:num>
+  <w:num w:numId="4" w16cid:durableId="828709596">
+    <w:abstractNumId w:val="0"/>
   </w:num>
 </w:numbering>
 </file>
 
 <file path=word/styles.xml><?xml version="1.0" encoding="utf-8"?>
-<w:styles xmlns:mc="http://schemas.openxmlformats.org/markup-compatibility/2006" xmlns:r="http://schemas.openxmlformats.org/officeDocument/2006/relationships" xmlns:w="http://schemas.openxmlformats.org/wordprocessingml/2006/main" xmlns:w14="http://schemas.microsoft.com/office/word/2010/wordml" xmlns:w15="http://schemas.microsoft.com/office/word/2012/wordml" xmlns:w16cex="http://schemas.microsoft.com/office/word/2018/wordml/cex" xmlns:w16cid="http://schemas.microsoft.com/office/word/2016/wordml/cid" xmlns:w16="http://schemas.microsoft.com/office/word/2018/wordml" xmlns:w16sdtdh="http://schemas.microsoft.com/office/word/2020/wordml/sdtdatahash" xmlns:w16se="http://schemas.microsoft.com/office/word/2015/wordml/symex" mc:Ignorable="w14 w15 w16se w16cid w16 w16cex w16sdtdh">
+<w:styles xmlns:mc="http://schemas.openxmlformats.org/markup-compatibility/2006" xmlns:r="http://schemas.openxmlformats.org/officeDocument/2006/relationships" xmlns:w="http://schemas.openxmlformats.org/wordprocessingml/2006/main" xmlns:w14="http://schemas.microsoft.com/office/word/2010/wordml" xmlns:w15="http://schemas.microsoft.com/office/word/2012/wordml" xmlns:w16cex="http://schemas.microsoft.com/office/word/2018/wordml/cex" xmlns:w16cid="http://schemas.microsoft.com/office/word/2016/wordml/cid" xmlns:w16="http://schemas.microsoft.com/office/word/2018/wordml" xmlns:w16du="http://schemas.microsoft.com/office/word/2023/wordml/word16du" xmlns:w16sdtdh="http://schemas.microsoft.com/office/word/2020/wordml/sdtdatahash" xmlns:w16se="http://schemas.microsoft.com/office/word/2015/wordml/symex" mc:Ignorable="w14 w15 w16se w16cid w16 w16cex w16sdtdh w16du">
   <w:docDefaults>
     <w:rPrDefault>
       <w:rPr>
@@ -5656,6 +6619,18 @@
       <w:contextualSpacing/>
     </w:pPr>
   </w:style>
+  <w:style w:type="character" w:styleId="Lienhypertextesuivivisit">
+    <w:name w:val="FollowedHyperlink"/>
+    <w:basedOn w:val="Policepardfaut"/>
+    <w:uiPriority w:val="99"/>
+    <w:semiHidden/>
+    <w:unhideWhenUsed/>
+    <w:rsid w:val="0085416F"/>
+    <w:rPr>
+      <w:color w:val="954F72" w:themeColor="followedHyperlink"/>
+      <w:u w:val="single"/>
+    </w:rPr>
+  </w:style>
 </w:styles>
 </file>
 
@@ -6199,7 +7174,6 @@
 <ds:datastoreItem xmlns:ds="http://schemas.openxmlformats.org/officeDocument/2006/customXml" ds:itemID="{C0739AEF-E8E7-AD47-A7B2-8AC2A3953911}">
   <ds:schemaRefs>
     <ds:schemaRef ds:uri="http://schemas.openxmlformats.org/officeDocument/2006/bibliography"/>
-    <ds:schemaRef ds:uri="http://www.w3.org/2000/xmlns/"/>
   </ds:schemaRefs>
 </ds:datastoreItem>
 </file>
</xml_diff>

<commit_message>
10.06.2024 Finit Introduction et questionnaire
</commit_message>
<xml_diff>
--- a/Journal de bord.docx
+++ b/Journal de bord.docx
@@ -247,6 +247,7 @@
                 <w:id w:val="-1393894119"/>
                 <w:citation/>
               </w:sdtPr>
+              <w:sdtEndPr/>
               <w:sdtContent>
                 <w:r>
                   <w:fldChar w:fldCharType="begin"/>
@@ -276,6 +277,7 @@
                 <w:id w:val="1688483962"/>
                 <w:citation/>
               </w:sdtPr>
+              <w:sdtEndPr/>
               <w:sdtContent>
                 <w:r>
                   <w:fldChar w:fldCharType="begin"/>
@@ -305,6 +307,7 @@
                 <w:id w:val="8268607"/>
                 <w:citation/>
               </w:sdtPr>
+              <w:sdtEndPr/>
               <w:sdtContent>
                 <w:r>
                   <w:fldChar w:fldCharType="begin"/>
@@ -334,6 +337,7 @@
                 <w:id w:val="1904404190"/>
                 <w:citation/>
               </w:sdtPr>
+              <w:sdtEndPr/>
               <w:sdtContent>
                 <w:r>
                   <w:fldChar w:fldCharType="begin"/>
@@ -363,6 +367,7 @@
                 <w:id w:val="1080102636"/>
                 <w:citation/>
               </w:sdtPr>
+              <w:sdtEndPr/>
               <w:sdtContent>
                 <w:r>
                   <w:fldChar w:fldCharType="begin"/>
@@ -392,6 +397,7 @@
                 <w:id w:val="-495808852"/>
                 <w:citation/>
               </w:sdtPr>
+              <w:sdtEndPr/>
               <w:sdtContent>
                 <w:r>
                   <w:fldChar w:fldCharType="begin"/>
@@ -426,6 +432,7 @@
                 <w:id w:val="-1317644194"/>
                 <w:citation/>
               </w:sdtPr>
+              <w:sdtEndPr/>
               <w:sdtContent>
                 <w:r>
                   <w:fldChar w:fldCharType="begin"/>
@@ -455,6 +462,7 @@
                 <w:id w:val="1937325671"/>
                 <w:citation/>
               </w:sdtPr>
+              <w:sdtEndPr/>
               <w:sdtContent>
                 <w:r>
                   <w:fldChar w:fldCharType="begin"/>
@@ -484,6 +492,7 @@
                 <w:id w:val="1218018514"/>
                 <w:citation/>
               </w:sdtPr>
+              <w:sdtEndPr/>
               <w:sdtContent>
                 <w:r>
                   <w:fldChar w:fldCharType="begin"/>
@@ -742,6 +751,7 @@
                 <w:id w:val="537557404"/>
                 <w:citation/>
               </w:sdtPr>
+              <w:sdtEndPr/>
               <w:sdtContent>
                 <w:r>
                   <w:rPr>
@@ -977,6 +987,7 @@
                 <w:id w:val="900021739"/>
                 <w:citation/>
               </w:sdtPr>
+              <w:sdtEndPr/>
               <w:sdtContent>
                 <w:r>
                   <w:fldChar w:fldCharType="begin"/>
@@ -1541,6 +1552,7 @@
                 <w:id w:val="1597598736"/>
                 <w:citation/>
               </w:sdtPr>
+              <w:sdtEndPr/>
               <w:sdtContent>
                 <w:r>
                   <w:fldChar w:fldCharType="begin"/>
@@ -1646,6 +1658,7 @@
                 <w:id w:val="1217479696"/>
                 <w:citation/>
               </w:sdtPr>
+              <w:sdtEndPr/>
               <w:sdtContent>
                 <w:r>
                   <w:fldChar w:fldCharType="begin"/>
@@ -1877,6 +1890,7 @@
                 <w:id w:val="-484625779"/>
                 <w:citation/>
               </w:sdtPr>
+              <w:sdtEndPr/>
               <w:sdtContent>
                 <w:r>
                   <w:fldChar w:fldCharType="begin"/>
@@ -2016,6 +2030,7 @@
                 <w:id w:val="-1710492232"/>
                 <w:citation/>
               </w:sdtPr>
+              <w:sdtEndPr/>
               <w:sdtContent>
                 <w:r>
                   <w:rPr>
@@ -2278,6 +2293,7 @@
                 <w:id w:val="-1477137602"/>
                 <w:citation/>
               </w:sdtPr>
+              <w:sdtEndPr/>
               <w:sdtContent>
                 <w:r>
                   <w:rPr>
@@ -4506,19 +4522,7 @@
                 <w:rPr>
                   <w:rStyle w:val="Lienhypertexte"/>
                 </w:rPr>
-                <w:t>https://docs.google.c</w:t>
-              </w:r>
-              <w:r>
-                <w:rPr>
-                  <w:rStyle w:val="Lienhypertexte"/>
-                </w:rPr>
-                <w:t>o</w:t>
-              </w:r>
-              <w:r>
-                <w:rPr>
-                  <w:rStyle w:val="Lienhypertexte"/>
-                </w:rPr>
-                <w:t>m/forms/d/1Vzrh50crEZrzgO_zXb5PsZm1OVHHTA9W9dawQhRhiB0/edit?pli=1</w:t>
+                <w:t>https://docs.google.com/forms/d/1Vzrh50crEZrzgO_zXb5PsZm1OVHHTA9W9dawQhRhiB0/edit?pli=1</w:t>
               </w:r>
             </w:hyperlink>
           </w:p>
@@ -4827,7 +4831,19 @@
               <w:cnfStyle w:val="000000100000" w:firstRow="0" w:lastRow="0" w:firstColumn="0" w:lastColumn="0" w:oddVBand="0" w:evenVBand="0" w:oddHBand="1" w:evenHBand="0" w:firstRowFirstColumn="0" w:firstRowLastColumn="0" w:lastRowFirstColumn="0" w:lastRowLastColumn="0"/>
             </w:pPr>
             <w:r>
-              <w:t>Est-ce qu’il faudrait montrer comment utiliser ChatGPT éthiquement pour éviter des situations de plagiat</w:t>
+              <w:t xml:space="preserve">Est-ce qu’il faudrait </w:t>
+            </w:r>
+            <w:r>
+              <w:t>éduquer</w:t>
+            </w:r>
+            <w:r>
+              <w:t xml:space="preserve"> les étudiants sur</w:t>
+            </w:r>
+            <w:r>
+              <w:t xml:space="preserve"> comment utiliser ChatGPT éthiquement pour </w:t>
+            </w:r>
+            <w:r>
+              <w:t>défavoriser les cas de plagiat</w:t>
             </w:r>
           </w:p>
           <w:p>
@@ -4926,6 +4942,552 @@
               </w:rPr>
               <w:t xml:space="preserve"> Tables des matières à créer avec une plan</w:t>
             </w:r>
+          </w:p>
+        </w:tc>
+      </w:tr>
+      <w:tr>
+        <w:tc>
+          <w:tcPr>
+            <w:cnfStyle w:val="001000000000" w:firstRow="0" w:lastRow="0" w:firstColumn="1" w:lastColumn="0" w:oddVBand="0" w:evenVBand="0" w:oddHBand="0" w:evenHBand="0" w:firstRowFirstColumn="0" w:firstRowLastColumn="0" w:lastRowFirstColumn="0" w:lastRowLastColumn="0"/>
+            <w:tcW w:w="1277" w:type="dxa"/>
+            <w:tcBorders>
+              <w:top w:val="single" w:sz="4" w:space="0" w:color="auto"/>
+              <w:bottom w:val="single" w:sz="4" w:space="0" w:color="auto"/>
+              <w:right w:val="single" w:sz="4" w:space="0" w:color="auto"/>
+            </w:tcBorders>
+          </w:tcPr>
+          <w:p>
+            <w:r>
+              <w:t>10.06.2024</w:t>
+            </w:r>
+          </w:p>
+        </w:tc>
+        <w:tc>
+          <w:tcPr>
+            <w:tcW w:w="7087" w:type="dxa"/>
+            <w:tcBorders>
+              <w:top w:val="single" w:sz="4" w:space="0" w:color="auto"/>
+              <w:left w:val="single" w:sz="4" w:space="0" w:color="auto"/>
+              <w:bottom w:val="single" w:sz="4" w:space="0" w:color="auto"/>
+            </w:tcBorders>
+          </w:tcPr>
+          <w:p>
+            <w:pPr>
+              <w:cnfStyle w:val="000000000000" w:firstRow="0" w:lastRow="0" w:firstColumn="0" w:lastColumn="0" w:oddVBand="0" w:evenVBand="0" w:oddHBand="0" w:evenHBand="0" w:firstRowFirstColumn="0" w:firstRowLastColumn="0" w:lastRowFirstColumn="0" w:lastRowLastColumn="0"/>
+              <w:rPr>
+                <w:b/>
+                <w:bCs/>
+              </w:rPr>
+            </w:pPr>
+            <w:r>
+              <w:rPr>
+                <w:b/>
+                <w:bCs/>
+              </w:rPr>
+              <w:t>Modification du questionnaire en fonction des retours de Nicolas Jeitziner</w:t>
+            </w:r>
+          </w:p>
+          <w:p>
+            <w:pPr>
+              <w:cnfStyle w:val="000000000000" w:firstRow="0" w:lastRow="0" w:firstColumn="0" w:lastColumn="0" w:oddVBand="0" w:evenVBand="0" w:oddHBand="0" w:evenHBand="0" w:firstRowFirstColumn="0" w:firstRowLastColumn="0" w:lastRowFirstColumn="0" w:lastRowLastColumn="0"/>
+              <w:rPr>
+                <w:b/>
+                <w:bCs/>
+              </w:rPr>
+            </w:pPr>
+          </w:p>
+          <w:p>
+            <w:pPr>
+              <w:cnfStyle w:val="000000000000" w:firstRow="0" w:lastRow="0" w:firstColumn="0" w:lastColumn="0" w:oddVBand="0" w:evenVBand="0" w:oddHBand="0" w:evenHBand="0" w:firstRowFirstColumn="0" w:firstRowLastColumn="0" w:lastRowFirstColumn="0" w:lastRowLastColumn="0"/>
+              <w:rPr>
+                <w:b/>
+                <w:bCs/>
+              </w:rPr>
+            </w:pPr>
+            <w:r>
+              <w:rPr>
+                <w:b/>
+                <w:bCs/>
+              </w:rPr>
+              <w:t xml:space="preserve">Question pour l’interview avec </w:t>
+            </w:r>
+            <w:proofErr w:type="spellStart"/>
+            <w:r>
+              <w:rPr>
+                <w:b/>
+                <w:bCs/>
+              </w:rPr>
+              <w:t>Lopinat</w:t>
+            </w:r>
+            <w:proofErr w:type="spellEnd"/>
+            <w:r>
+              <w:rPr>
+                <w:b/>
+                <w:bCs/>
+              </w:rPr>
+              <w:t xml:space="preserve"> : </w:t>
+            </w:r>
+            <w:r>
+              <w:rPr>
+                <w:b/>
+                <w:bCs/>
+              </w:rPr>
+              <w:br/>
+              <w:t xml:space="preserve"> </w:t>
+            </w:r>
+          </w:p>
+          <w:p>
+            <w:pPr>
+              <w:pStyle w:val="Paragraphedeliste"/>
+              <w:numPr>
+                <w:ilvl w:val="0"/>
+                <w:numId w:val="3"/>
+              </w:numPr>
+              <w:cnfStyle w:val="000000000000" w:firstRow="0" w:lastRow="0" w:firstColumn="0" w:lastColumn="0" w:oddVBand="0" w:evenVBand="0" w:oddHBand="0" w:evenHBand="0" w:firstRowFirstColumn="0" w:firstRowLastColumn="0" w:lastRowFirstColumn="0" w:lastRowLastColumn="0"/>
+            </w:pPr>
+            <w:r>
+              <w:t>Est-ce que le gymnase a un programme qui détecte l’utilisation de ChatGPT</w:t>
+            </w:r>
+            <w:r>
+              <w:t xml:space="preserve">, plus précisément la reconnaissance de texte </w:t>
+            </w:r>
+            <w:r>
+              <w:t>généré</w:t>
+            </w:r>
+            <w:r>
+              <w:t xml:space="preserve"> par une intelligence artificielle et pas par un étudiant</w:t>
+            </w:r>
+            <w:r>
+              <w:t> ?</w:t>
+            </w:r>
+          </w:p>
+          <w:p>
+            <w:pPr>
+              <w:pStyle w:val="Paragraphedeliste"/>
+              <w:numPr>
+                <w:ilvl w:val="0"/>
+                <w:numId w:val="3"/>
+              </w:numPr>
+              <w:cnfStyle w:val="000000000000" w:firstRow="0" w:lastRow="0" w:firstColumn="0" w:lastColumn="0" w:oddVBand="0" w:evenVBand="0" w:oddHBand="0" w:evenHBand="0" w:firstRowFirstColumn="0" w:firstRowLastColumn="0" w:lastRowFirstColumn="0" w:lastRowLastColumn="0"/>
+            </w:pPr>
+            <w:r>
+              <w:t xml:space="preserve">Comment </w:t>
+            </w:r>
+            <w:r>
+              <w:t xml:space="preserve">arrive-t-il a reconnaitre </w:t>
+            </w:r>
+            <w:r>
+              <w:t xml:space="preserve">les cas de plagiat où l’étudiait </w:t>
+            </w:r>
+            <w:r>
+              <w:t>aurait copié le texte de ChatGPT</w:t>
+            </w:r>
+          </w:p>
+          <w:p>
+            <w:pPr>
+              <w:pStyle w:val="Paragraphedeliste"/>
+              <w:numPr>
+                <w:ilvl w:val="0"/>
+                <w:numId w:val="3"/>
+              </w:numPr>
+              <w:cnfStyle w:val="000000000000" w:firstRow="0" w:lastRow="0" w:firstColumn="0" w:lastColumn="0" w:oddVBand="0" w:evenVBand="0" w:oddHBand="0" w:evenHBand="0" w:firstRowFirstColumn="0" w:firstRowLastColumn="0" w:lastRowFirstColumn="0" w:lastRowLastColumn="0"/>
+            </w:pPr>
+            <w:r>
+              <w:t>Est-il vraiment fiable</w:t>
+            </w:r>
+            <w:r>
+              <w:t xml:space="preserve"> ou y a-t-il une incertitude</w:t>
+            </w:r>
+            <w:r>
+              <w:t xml:space="preserve">, </w:t>
+            </w:r>
+            <w:r>
+              <w:t>pensez-vous</w:t>
+            </w:r>
+            <w:r>
+              <w:t xml:space="preserve"> que </w:t>
+            </w:r>
+            <w:r>
+              <w:t>tous</w:t>
+            </w:r>
+            <w:r>
+              <w:t xml:space="preserve"> les cas sont détecter</w:t>
+            </w:r>
+          </w:p>
+          <w:p>
+            <w:pPr>
+              <w:pStyle w:val="Paragraphedeliste"/>
+              <w:numPr>
+                <w:ilvl w:val="0"/>
+                <w:numId w:val="3"/>
+              </w:numPr>
+              <w:cnfStyle w:val="000000000000" w:firstRow="0" w:lastRow="0" w:firstColumn="0" w:lastColumn="0" w:oddVBand="0" w:evenVBand="0" w:oddHBand="0" w:evenHBand="0" w:firstRowFirstColumn="0" w:firstRowLastColumn="0" w:lastRowFirstColumn="0" w:lastRowLastColumn="0"/>
+            </w:pPr>
+            <w:r>
+              <w:t>Est-ce que vous ou les professeures sont-ils formées a trouver des cas de tricherie</w:t>
+            </w:r>
+          </w:p>
+          <w:p>
+            <w:pPr>
+              <w:pStyle w:val="Paragraphedeliste"/>
+              <w:numPr>
+                <w:ilvl w:val="0"/>
+                <w:numId w:val="3"/>
+              </w:numPr>
+              <w:cnfStyle w:val="000000000000" w:firstRow="0" w:lastRow="0" w:firstColumn="0" w:lastColumn="0" w:oddVBand="0" w:evenVBand="0" w:oddHBand="0" w:evenHBand="0" w:firstRowFirstColumn="0" w:firstRowLastColumn="0" w:lastRowFirstColumn="0" w:lastRowLastColumn="0"/>
+            </w:pPr>
+            <w:r>
+              <w:t>Avez-vous vu une augmentation de cas de plagiat avec ChatGPT</w:t>
+            </w:r>
+          </w:p>
+          <w:p>
+            <w:pPr>
+              <w:pStyle w:val="Paragraphedeliste"/>
+              <w:numPr>
+                <w:ilvl w:val="0"/>
+                <w:numId w:val="3"/>
+              </w:numPr>
+              <w:cnfStyle w:val="000000000000" w:firstRow="0" w:lastRow="0" w:firstColumn="0" w:lastColumn="0" w:oddVBand="0" w:evenVBand="0" w:oddHBand="0" w:evenHBand="0" w:firstRowFirstColumn="0" w:firstRowLastColumn="0" w:lastRowFirstColumn="0" w:lastRowLastColumn="0"/>
+            </w:pPr>
+            <w:r>
+              <w:t>Comment les technologies de détection évoluent-elles pour faire face aux outils d’IA de plus en plus sophistiqués ?</w:t>
+            </w:r>
+          </w:p>
+          <w:p>
+            <w:pPr>
+              <w:pStyle w:val="Paragraphedeliste"/>
+              <w:numPr>
+                <w:ilvl w:val="0"/>
+                <w:numId w:val="3"/>
+              </w:numPr>
+              <w:cnfStyle w:val="000000000000" w:firstRow="0" w:lastRow="0" w:firstColumn="0" w:lastColumn="0" w:oddVBand="0" w:evenVBand="0" w:oddHBand="0" w:evenHBand="0" w:firstRowFirstColumn="0" w:firstRowLastColumn="0" w:lastRowFirstColumn="0" w:lastRowLastColumn="0"/>
+            </w:pPr>
+            <w:r>
+              <w:t xml:space="preserve">Y-a-t-il déjà eu des cas de </w:t>
+            </w:r>
+            <w:r>
+              <w:t>tricherie avec ChatGPT dans le gymnase</w:t>
+            </w:r>
+          </w:p>
+          <w:p>
+            <w:pPr>
+              <w:pStyle w:val="Paragraphedeliste"/>
+              <w:numPr>
+                <w:ilvl w:val="0"/>
+                <w:numId w:val="3"/>
+              </w:numPr>
+              <w:cnfStyle w:val="000000000000" w:firstRow="0" w:lastRow="0" w:firstColumn="0" w:lastColumn="0" w:oddVBand="0" w:evenVBand="0" w:oddHBand="0" w:evenHBand="0" w:firstRowFirstColumn="0" w:firstRowLastColumn="0" w:lastRowFirstColumn="0" w:lastRowLastColumn="0"/>
+            </w:pPr>
+            <w:r>
+              <w:lastRenderedPageBreak/>
+              <w:t>Quels ont été, quels seront les conséquences en cas de tricherie avec ChatGPT</w:t>
+            </w:r>
+          </w:p>
+          <w:p>
+            <w:pPr>
+              <w:pStyle w:val="Paragraphedeliste"/>
+              <w:numPr>
+                <w:ilvl w:val="0"/>
+                <w:numId w:val="3"/>
+              </w:numPr>
+              <w:cnfStyle w:val="000000000000" w:firstRow="0" w:lastRow="0" w:firstColumn="0" w:lastColumn="0" w:oddVBand="0" w:evenVBand="0" w:oddHBand="0" w:evenHBand="0" w:firstRowFirstColumn="0" w:firstRowLastColumn="0" w:lastRowFirstColumn="0" w:lastRowLastColumn="0"/>
+            </w:pPr>
+            <w:r>
+              <w:t>Peut-on prendre des décisions sur l’utilisation de ChatGPT bien qu’on n’est pas sûr de son utilisation.</w:t>
+            </w:r>
+          </w:p>
+          <w:p>
+            <w:pPr>
+              <w:pStyle w:val="Paragraphedeliste"/>
+              <w:numPr>
+                <w:ilvl w:val="0"/>
+                <w:numId w:val="3"/>
+              </w:numPr>
+              <w:cnfStyle w:val="000000000000" w:firstRow="0" w:lastRow="0" w:firstColumn="0" w:lastColumn="0" w:oddVBand="0" w:evenVBand="0" w:oddHBand="0" w:evenHBand="0" w:firstRowFirstColumn="0" w:firstRowLastColumn="0" w:lastRowFirstColumn="0" w:lastRowLastColumn="0"/>
+            </w:pPr>
+            <w:r>
+              <w:t>En quoi la tricherie assistée par ChatGPT diffère-t-elle de la tricherie traditionnelle en termes de détection et de conséquences ?</w:t>
+            </w:r>
+          </w:p>
+          <w:p>
+            <w:pPr>
+              <w:cnfStyle w:val="000000000000" w:firstRow="0" w:lastRow="0" w:firstColumn="0" w:lastColumn="0" w:oddVBand="0" w:evenVBand="0" w:oddHBand="0" w:evenHBand="0" w:firstRowFirstColumn="0" w:firstRowLastColumn="0" w:lastRowFirstColumn="0" w:lastRowLastColumn="0"/>
+              <w:rPr>
+                <w:b/>
+                <w:bCs/>
+              </w:rPr>
+            </w:pPr>
+          </w:p>
+          <w:p>
+            <w:pPr>
+              <w:cnfStyle w:val="000000000000" w:firstRow="0" w:lastRow="0" w:firstColumn="0" w:lastColumn="0" w:oddVBand="0" w:evenVBand="0" w:oddHBand="0" w:evenHBand="0" w:firstRowFirstColumn="0" w:firstRowLastColumn="0" w:lastRowFirstColumn="0" w:lastRowLastColumn="0"/>
+              <w:rPr>
+                <w:b/>
+                <w:bCs/>
+              </w:rPr>
+            </w:pPr>
+            <w:r>
+              <w:rPr>
+                <w:b/>
+                <w:bCs/>
+              </w:rPr>
+              <w:t>Question pour l’interview avec M. de l’HEP</w:t>
+            </w:r>
+          </w:p>
+          <w:p>
+            <w:pPr>
+              <w:cnfStyle w:val="000000000000" w:firstRow="0" w:lastRow="0" w:firstColumn="0" w:lastColumn="0" w:oddVBand="0" w:evenVBand="0" w:oddHBand="0" w:evenHBand="0" w:firstRowFirstColumn="0" w:firstRowLastColumn="0" w:lastRowFirstColumn="0" w:lastRowLastColumn="0"/>
+            </w:pPr>
+          </w:p>
+          <w:p>
+            <w:pPr>
+              <w:pStyle w:val="Paragraphedeliste"/>
+              <w:numPr>
+                <w:ilvl w:val="0"/>
+                <w:numId w:val="4"/>
+              </w:numPr>
+              <w:cnfStyle w:val="000000000000" w:firstRow="0" w:lastRow="0" w:firstColumn="0" w:lastColumn="0" w:oddVBand="0" w:evenVBand="0" w:oddHBand="0" w:evenHBand="0" w:firstRowFirstColumn="0" w:firstRowLastColumn="0" w:lastRowFirstColumn="0" w:lastRowLastColumn="0"/>
+            </w:pPr>
+            <w:r>
+              <w:t>Quels sont les avantages et les inconvénients de ChatGPT comparé à un enseignant plus classique</w:t>
+            </w:r>
+          </w:p>
+          <w:p>
+            <w:pPr>
+              <w:pStyle w:val="Paragraphedeliste"/>
+              <w:numPr>
+                <w:ilvl w:val="0"/>
+                <w:numId w:val="4"/>
+              </w:numPr>
+              <w:cnfStyle w:val="000000000000" w:firstRow="0" w:lastRow="0" w:firstColumn="0" w:lastColumn="0" w:oddVBand="0" w:evenVBand="0" w:oddHBand="0" w:evenHBand="0" w:firstRowFirstColumn="0" w:firstRowLastColumn="0" w:lastRowFirstColumn="0" w:lastRowLastColumn="0"/>
+            </w:pPr>
+            <w:r>
+              <w:t xml:space="preserve">Est-ce qu’il faudrait </w:t>
+            </w:r>
+            <w:r>
+              <w:t>éduquer les étudiants sur</w:t>
+            </w:r>
+            <w:r>
+              <w:t xml:space="preserve"> comment utiliser ChatGPT éthiquement pour </w:t>
+            </w:r>
+            <w:r>
+              <w:t>défavoriser les cas de plagiat</w:t>
+            </w:r>
+          </w:p>
+          <w:p>
+            <w:pPr>
+              <w:pStyle w:val="Paragraphedeliste"/>
+              <w:numPr>
+                <w:ilvl w:val="0"/>
+                <w:numId w:val="4"/>
+              </w:numPr>
+              <w:cnfStyle w:val="000000000000" w:firstRow="0" w:lastRow="0" w:firstColumn="0" w:lastColumn="0" w:oddVBand="0" w:evenVBand="0" w:oddHBand="0" w:evenHBand="0" w:firstRowFirstColumn="0" w:firstRowLastColumn="0" w:lastRowFirstColumn="0" w:lastRowLastColumn="0"/>
+            </w:pPr>
+            <w:r>
+              <w:t>Est-ce que les nouvelles technologies comme GPT4o peuvent-elles remplacer les enseignants ou une partie de l’enseignement</w:t>
+            </w:r>
+          </w:p>
+          <w:p>
+            <w:pPr>
+              <w:pStyle w:val="Paragraphedeliste"/>
+              <w:numPr>
+                <w:ilvl w:val="0"/>
+                <w:numId w:val="4"/>
+              </w:numPr>
+              <w:cnfStyle w:val="000000000000" w:firstRow="0" w:lastRow="0" w:firstColumn="0" w:lastColumn="0" w:oddVBand="0" w:evenVBand="0" w:oddHBand="0" w:evenHBand="0" w:firstRowFirstColumn="0" w:firstRowLastColumn="0" w:lastRowFirstColumn="0" w:lastRowLastColumn="0"/>
+            </w:pPr>
+            <w:r>
+              <w:t xml:space="preserve">Faudrait-il plus </w:t>
+            </w:r>
+            <w:r>
+              <w:t>favoriser</w:t>
+            </w:r>
+            <w:r>
+              <w:t xml:space="preserve"> </w:t>
+            </w:r>
+            <w:r>
+              <w:t>ChatGPT</w:t>
+            </w:r>
+            <w:r>
+              <w:t xml:space="preserve"> dans les </w:t>
+            </w:r>
+            <w:r>
+              <w:t>leçons</w:t>
+            </w:r>
+            <w:r>
+              <w:t xml:space="preserve"> </w:t>
+            </w:r>
+            <w:r>
+              <w:t>pour les travaux non notés comme des devoirs</w:t>
+            </w:r>
+            <w:r>
+              <w:t xml:space="preserve"> et non des tests</w:t>
+            </w:r>
+          </w:p>
+          <w:p>
+            <w:pPr>
+              <w:pStyle w:val="Paragraphedeliste"/>
+              <w:numPr>
+                <w:ilvl w:val="0"/>
+                <w:numId w:val="4"/>
+              </w:numPr>
+              <w:cnfStyle w:val="000000000000" w:firstRow="0" w:lastRow="0" w:firstColumn="0" w:lastColumn="0" w:oddVBand="0" w:evenVBand="0" w:oddHBand="0" w:evenHBand="0" w:firstRowFirstColumn="0" w:firstRowLastColumn="0" w:lastRowFirstColumn="0" w:lastRowLastColumn="0"/>
+            </w:pPr>
+            <w:r>
+              <w:t>Et dans des travaux notés ?</w:t>
+            </w:r>
+          </w:p>
+          <w:p>
+            <w:pPr>
+              <w:pStyle w:val="Paragraphedeliste"/>
+              <w:numPr>
+                <w:ilvl w:val="0"/>
+                <w:numId w:val="4"/>
+              </w:numPr>
+              <w:cnfStyle w:val="000000000000" w:firstRow="0" w:lastRow="0" w:firstColumn="0" w:lastColumn="0" w:oddVBand="0" w:evenVBand="0" w:oddHBand="0" w:evenHBand="0" w:firstRowFirstColumn="0" w:firstRowLastColumn="0" w:lastRowFirstColumn="0" w:lastRowLastColumn="0"/>
+              <w:rPr>
+                <w:b/>
+                <w:bCs/>
+              </w:rPr>
+            </w:pPr>
+            <w:r>
+              <w:t xml:space="preserve">L’utilisation de ChatGPT dans les cours pour des travaux noté ou non </w:t>
+            </w:r>
+            <w:r>
+              <w:t>est-t-il à prendre avec précaution</w:t>
+            </w:r>
+          </w:p>
+          <w:p>
+            <w:pPr>
+              <w:pStyle w:val="Paragraphedeliste"/>
+              <w:numPr>
+                <w:ilvl w:val="0"/>
+                <w:numId w:val="4"/>
+              </w:numPr>
+              <w:cnfStyle w:val="000000000000" w:firstRow="0" w:lastRow="0" w:firstColumn="0" w:lastColumn="0" w:oddVBand="0" w:evenVBand="0" w:oddHBand="0" w:evenHBand="0" w:firstRowFirstColumn="0" w:firstRowLastColumn="0" w:lastRowFirstColumn="0" w:lastRowLastColumn="0"/>
+              <w:rPr>
+                <w:b/>
+                <w:bCs/>
+              </w:rPr>
+            </w:pPr>
+            <w:r>
+              <w:t xml:space="preserve">Comment les </w:t>
+            </w:r>
+            <w:r>
+              <w:t xml:space="preserve">enseignants sont-ils formés </w:t>
+            </w:r>
+            <w:r>
+              <w:t>par l’HEP</w:t>
+            </w:r>
+            <w:r>
+              <w:t xml:space="preserve"> pou</w:t>
+            </w:r>
+            <w:r>
+              <w:t xml:space="preserve">r </w:t>
+            </w:r>
+            <w:r>
+              <w:t>faire face à l’utilisation de ChatGPT dans l</w:t>
+            </w:r>
+            <w:r>
+              <w:t>es leçons</w:t>
+            </w:r>
+          </w:p>
+          <w:p>
+            <w:pPr>
+              <w:pStyle w:val="Paragraphedeliste"/>
+              <w:numPr>
+                <w:ilvl w:val="0"/>
+                <w:numId w:val="4"/>
+              </w:numPr>
+              <w:cnfStyle w:val="000000000000" w:firstRow="0" w:lastRow="0" w:firstColumn="0" w:lastColumn="0" w:oddVBand="0" w:evenVBand="0" w:oddHBand="0" w:evenHBand="0" w:firstRowFirstColumn="0" w:firstRowLastColumn="0" w:lastRowFirstColumn="0" w:lastRowLastColumn="0"/>
+              <w:rPr>
+                <w:b/>
+                <w:bCs/>
+              </w:rPr>
+            </w:pPr>
+            <w:r>
+              <w:t xml:space="preserve">Sont-ils </w:t>
+            </w:r>
+            <w:r>
+              <w:t xml:space="preserve">encourager à </w:t>
+            </w:r>
+            <w:r>
+              <w:t>favoriser l’utilisation de</w:t>
+            </w:r>
+            <w:r>
+              <w:t xml:space="preserve"> ChatGPT </w:t>
+            </w:r>
+            <w:r>
+              <w:t xml:space="preserve">par des </w:t>
+            </w:r>
+            <w:r>
+              <w:t xml:space="preserve">étudiants pour des </w:t>
+            </w:r>
+            <w:r>
+              <w:t xml:space="preserve">travaux </w:t>
+            </w:r>
+            <w:r>
+              <w:t>non noté</w:t>
+            </w:r>
+          </w:p>
+          <w:p>
+            <w:pPr>
+              <w:pStyle w:val="Paragraphedeliste"/>
+              <w:numPr>
+                <w:ilvl w:val="0"/>
+                <w:numId w:val="4"/>
+              </w:numPr>
+              <w:cnfStyle w:val="000000000000" w:firstRow="0" w:lastRow="0" w:firstColumn="0" w:lastColumn="0" w:oddVBand="0" w:evenVBand="0" w:oddHBand="0" w:evenHBand="0" w:firstRowFirstColumn="0" w:firstRowLastColumn="0" w:lastRowFirstColumn="0" w:lastRowLastColumn="0"/>
+            </w:pPr>
+            <w:r>
+              <w:t>Quels sont les défis rencontrés par les enseignants lors de l’intégration de ChatGPT dans leurs cours</w:t>
+            </w:r>
+          </w:p>
+          <w:p>
+            <w:pPr>
+              <w:cnfStyle w:val="000000000000" w:firstRow="0" w:lastRow="0" w:firstColumn="0" w:lastColumn="0" w:oddVBand="0" w:evenVBand="0" w:oddHBand="0" w:evenHBand="0" w:firstRowFirstColumn="0" w:firstRowLastColumn="0" w:lastRowFirstColumn="0" w:lastRowLastColumn="0"/>
+            </w:pPr>
+          </w:p>
+          <w:p>
+            <w:pPr>
+              <w:cnfStyle w:val="000000000000" w:firstRow="0" w:lastRow="0" w:firstColumn="0" w:lastColumn="0" w:oddVBand="0" w:evenVBand="0" w:oddHBand="0" w:evenHBand="0" w:firstRowFirstColumn="0" w:firstRowLastColumn="0" w:lastRowFirstColumn="0" w:lastRowLastColumn="0"/>
+              <w:rPr>
+                <w:b/>
+                <w:bCs/>
+              </w:rPr>
+            </w:pPr>
+            <w:r>
+              <w:rPr>
+                <w:b/>
+                <w:bCs/>
+              </w:rPr>
+              <w:t xml:space="preserve">J’ai </w:t>
+            </w:r>
+            <w:r>
+              <w:rPr>
+                <w:b/>
+                <w:bCs/>
+              </w:rPr>
+              <w:t>fait une première version finale de l’intro</w:t>
+            </w:r>
+          </w:p>
+        </w:tc>
+        <w:tc>
+          <w:tcPr>
+            <w:tcW w:w="1843" w:type="dxa"/>
+            <w:tcBorders>
+              <w:top w:val="single" w:sz="4" w:space="0" w:color="auto"/>
+              <w:left w:val="single" w:sz="4" w:space="0" w:color="auto"/>
+              <w:bottom w:val="single" w:sz="4" w:space="0" w:color="auto"/>
+            </w:tcBorders>
+          </w:tcPr>
+          <w:p>
+            <w:pPr>
+              <w:cnfStyle w:val="000000000000" w:firstRow="0" w:lastRow="0" w:firstColumn="0" w:lastColumn="0" w:oddVBand="0" w:evenVBand="0" w:oddHBand="0" w:evenHBand="0" w:firstRowFirstColumn="0" w:firstRowLastColumn="0" w:lastRowFirstColumn="0" w:lastRowLastColumn="0"/>
+              <w:rPr>
+                <w:rFonts w:ascii="Arial" w:hAnsi="Arial" w:cs="Arial"/>
+              </w:rPr>
+            </w:pPr>
           </w:p>
         </w:tc>
       </w:tr>
@@ -4978,6 +5540,7 @@
             <w:id w:val="111145805"/>
             <w:bibliography/>
           </w:sdtPr>
+          <w:sdtEndPr/>
           <w:sdtContent>
             <w:p>
               <w:pPr>
@@ -5214,7 +5777,6 @@
                   <w:noProof/>
                   <w:lang w:val="fr-FR"/>
                 </w:rPr>
-                <w:lastRenderedPageBreak/>
                 <w:t>ScienceEtonnante. (2023, avril 14). Ce qui se cache derrière le fonctionnement de ChatGPT. France. Récupéré sur https://youtu.be/7ell8KEbhJo?si=RXIdR1TEDcm-pMdm</w:t>
               </w:r>
             </w:p>
@@ -5232,6 +5794,7 @@
                   <w:noProof/>
                   <w:lang w:val="fr-FR"/>
                 </w:rPr>
+                <w:lastRenderedPageBreak/>
                 <w:t xml:space="preserve">Spector, C. (2023, octobre 31). </w:t>
               </w:r>
               <w:r>
@@ -5472,7 +6035,7 @@
   <w:abstractNum w:abstractNumId="0" w15:restartNumberingAfterBreak="0">
     <w:nsid w:val="21091D2F"/>
     <w:multiLevelType w:val="hybridMultilevel"/>
-    <w:tmpl w:val="A834425C"/>
+    <w:tmpl w:val="F57C4F8A"/>
     <w:lvl w:ilvl="0" w:tplc="100C0001">
       <w:start w:val="1"/>
       <w:numFmt w:val="bullet"/>

</xml_diff>

<commit_message>
11.06.2024 Finition intro, fonctionnement avec LLM
</commit_message>
<xml_diff>
--- a/Journal de bord.docx
+++ b/Journal de bord.docx
@@ -1151,15 +1151,7 @@
               <w:t xml:space="preserve"> Il crée la fin d’un texte le plus possiblement vrai.</w:t>
             </w:r>
             <w:r>
-              <w:t xml:space="preserve"> Utilisation des </w:t>
-            </w:r>
-            <w:proofErr w:type="spellStart"/>
-            <w:r>
-              <w:t>tokens</w:t>
-            </w:r>
-            <w:proofErr w:type="spellEnd"/>
-            <w:r>
-              <w:t xml:space="preserve"> </w:t>
+              <w:t xml:space="preserve"> Utilisation des tokens </w:t>
             </w:r>
             <w:r>
               <w:t xml:space="preserve">portions de mots, </w:t>
@@ -1174,15 +1166,7 @@
               <w:t xml:space="preserve"> de prédictions</w:t>
             </w:r>
             <w:r>
-              <w:t xml:space="preserve">. Ces </w:t>
-            </w:r>
-            <w:proofErr w:type="spellStart"/>
-            <w:r>
-              <w:t>tokens</w:t>
-            </w:r>
-            <w:proofErr w:type="spellEnd"/>
-            <w:r>
-              <w:t xml:space="preserve"> </w:t>
+              <w:t xml:space="preserve">. Ces tokens </w:t>
             </w:r>
             <w:r>
               <w:t>crée un vocabulaire pas spécifique d’une langue.</w:t>
@@ -2901,6 +2885,11 @@
             </w:r>
             <w:proofErr w:type="spellEnd"/>
           </w:p>
+          <w:p>
+            <w:pPr>
+              <w:cnfStyle w:val="000000100000" w:firstRow="0" w:lastRow="0" w:firstColumn="0" w:lastColumn="0" w:oddVBand="0" w:evenVBand="0" w:oddHBand="1" w:evenHBand="0" w:firstRowFirstColumn="0" w:firstRowLastColumn="0" w:lastRowFirstColumn="0" w:lastRowLastColumn="0"/>
+            </w:pPr>
+          </w:p>
         </w:tc>
         <w:tc>
           <w:tcPr>
@@ -2937,6 +2926,7 @@
               </w:rPr>
             </w:pPr>
             <w:r>
+              <w:lastRenderedPageBreak/>
               <w:t>23.04.2024</w:t>
             </w:r>
           </w:p>
@@ -2971,7 +2961,6 @@
               <w:cnfStyle w:val="000000000000" w:firstRow="0" w:lastRow="0" w:firstColumn="0" w:lastColumn="0" w:oddVBand="0" w:evenVBand="0" w:oddHBand="0" w:evenHBand="0" w:firstRowFirstColumn="0" w:firstRowLastColumn="0" w:lastRowFirstColumn="0" w:lastRowLastColumn="0"/>
             </w:pPr>
             <w:r>
-              <w:lastRenderedPageBreak/>
               <w:t xml:space="preserve">Comment les universités </w:t>
             </w:r>
             <w:r>
@@ -3147,15 +3136,7 @@
               <w:cnfStyle w:val="000000000000" w:firstRow="0" w:lastRow="0" w:firstColumn="0" w:lastColumn="0" w:oddVBand="0" w:evenVBand="0" w:oddHBand="0" w:evenHBand="0" w:firstRowFirstColumn="0" w:firstRowLastColumn="0" w:lastRowFirstColumn="0" w:lastRowLastColumn="0"/>
             </w:pPr>
             <w:r>
-              <w:t xml:space="preserve">Environ 128000 </w:t>
-            </w:r>
-            <w:proofErr w:type="spellStart"/>
-            <w:r>
-              <w:t>tokens</w:t>
-            </w:r>
-            <w:proofErr w:type="spellEnd"/>
-            <w:r>
-              <w:t xml:space="preserve"> pour gpt4</w:t>
+              <w:t>Environ 128000 tokens pour gpt4</w:t>
             </w:r>
             <w:r>
               <w:t xml:space="preserve"> 32000 pour got3.5</w:t>
@@ -3610,6 +3591,7 @@
               <w:cnfStyle w:val="000000000000" w:firstRow="0" w:lastRow="0" w:firstColumn="0" w:lastColumn="0" w:oddVBand="0" w:evenVBand="0" w:oddHBand="0" w:evenHBand="0" w:firstRowFirstColumn="0" w:firstRowLastColumn="0" w:lastRowFirstColumn="0" w:lastRowLastColumn="0"/>
             </w:pPr>
             <w:r>
+              <w:lastRenderedPageBreak/>
               <w:t xml:space="preserve">Pour quel domaine est ce que c’était </w:t>
             </w:r>
           </w:p>
@@ -3623,7 +3605,6 @@
               <w:cnfStyle w:val="000000000000" w:firstRow="0" w:lastRow="0" w:firstColumn="0" w:lastColumn="0" w:oddVBand="0" w:evenVBand="0" w:oddHBand="0" w:evenHBand="0" w:firstRowFirstColumn="0" w:firstRowLastColumn="0" w:lastRowFirstColumn="0" w:lastRowLastColumn="0"/>
             </w:pPr>
             <w:r>
-              <w:lastRenderedPageBreak/>
               <w:t>Rédaction de texte</w:t>
             </w:r>
           </w:p>
@@ -4440,6 +4421,7 @@
               <w:cnfStyle w:val="000000000000" w:firstRow="0" w:lastRow="0" w:firstColumn="0" w:lastColumn="0" w:oddVBand="0" w:evenVBand="0" w:oddHBand="0" w:evenHBand="0" w:firstRowFirstColumn="0" w:firstRowLastColumn="0" w:lastRowFirstColumn="0" w:lastRowLastColumn="0"/>
             </w:pPr>
             <w:r>
+              <w:lastRenderedPageBreak/>
               <w:t>Documentation GPT 4o</w:t>
             </w:r>
           </w:p>
@@ -4476,7 +4458,6 @@
           </w:tcPr>
           <w:p>
             <w:r>
-              <w:lastRenderedPageBreak/>
               <w:t>07.06.2024</w:t>
             </w:r>
           </w:p>
@@ -4681,19 +4662,15 @@
             <w:r>
               <w:t xml:space="preserve">, </w:t>
             </w:r>
-            <w:proofErr w:type="spellStart"/>
-            <w:r>
-              <w:t>pensez vous</w:t>
-            </w:r>
-            <w:proofErr w:type="spellEnd"/>
+            <w:r>
+              <w:t>pensez-vous</w:t>
+            </w:r>
             <w:r>
               <w:t xml:space="preserve"> que </w:t>
             </w:r>
-            <w:proofErr w:type="spellStart"/>
-            <w:r>
-              <w:t>tout</w:t>
-            </w:r>
-            <w:proofErr w:type="spellEnd"/>
+            <w:r>
+              <w:t>tous</w:t>
+            </w:r>
             <w:r>
               <w:t xml:space="preserve"> les cas sont détecter</w:t>
             </w:r>
@@ -5074,7 +5051,15 @@
               <w:t xml:space="preserve">Comment </w:t>
             </w:r>
             <w:r>
-              <w:t xml:space="preserve">arrive-t-il a reconnaitre </w:t>
+              <w:t xml:space="preserve">arrive-t-il </w:t>
+            </w:r>
+            <w:proofErr w:type="spellStart"/>
+            <w:r>
+              <w:t>a</w:t>
+            </w:r>
+            <w:proofErr w:type="spellEnd"/>
+            <w:r>
+              <w:t xml:space="preserve"> reconnaitre </w:t>
             </w:r>
             <w:r>
               <w:t xml:space="preserve">les cas de plagiat où l’étudiait </w:t>
@@ -5124,7 +5109,15 @@
               <w:cnfStyle w:val="000000000000" w:firstRow="0" w:lastRow="0" w:firstColumn="0" w:lastColumn="0" w:oddVBand="0" w:evenVBand="0" w:oddHBand="0" w:evenHBand="0" w:firstRowFirstColumn="0" w:firstRowLastColumn="0" w:lastRowFirstColumn="0" w:lastRowLastColumn="0"/>
             </w:pPr>
             <w:r>
-              <w:t>Est-ce que vous ou les professeures sont-ils formées a trouver des cas de tricherie</w:t>
+              <w:t xml:space="preserve">Est-ce que vous ou les professeures sont-ils formées </w:t>
+            </w:r>
+            <w:proofErr w:type="spellStart"/>
+            <w:r>
+              <w:t>a</w:t>
+            </w:r>
+            <w:proofErr w:type="spellEnd"/>
+            <w:r>
+              <w:t xml:space="preserve"> trouver des cas de tricherie</w:t>
             </w:r>
           </w:p>
           <w:p>
@@ -5488,6 +5481,339 @@
                 <w:rFonts w:ascii="Arial" w:hAnsi="Arial" w:cs="Arial"/>
               </w:rPr>
             </w:pPr>
+            <w:r>
+              <w:rPr>
+                <w:rFonts w:ascii="Arial" w:hAnsi="Arial" w:cs="Arial"/>
+              </w:rPr>
+              <w:lastRenderedPageBreak/>
+              <w:t>Tables des matières à créer avec une plan</w:t>
+            </w:r>
+          </w:p>
+        </w:tc>
+      </w:tr>
+      <w:tr>
+        <w:trPr>
+          <w:cnfStyle w:val="000000100000" w:firstRow="0" w:lastRow="0" w:firstColumn="0" w:lastColumn="0" w:oddVBand="0" w:evenVBand="0" w:oddHBand="1" w:evenHBand="0" w:firstRowFirstColumn="0" w:firstRowLastColumn="0" w:lastRowFirstColumn="0" w:lastRowLastColumn="0"/>
+        </w:trPr>
+        <w:tc>
+          <w:tcPr>
+            <w:cnfStyle w:val="001000000000" w:firstRow="0" w:lastRow="0" w:firstColumn="1" w:lastColumn="0" w:oddVBand="0" w:evenVBand="0" w:oddHBand="0" w:evenHBand="0" w:firstRowFirstColumn="0" w:firstRowLastColumn="0" w:lastRowFirstColumn="0" w:lastRowLastColumn="0"/>
+            <w:tcW w:w="1277" w:type="dxa"/>
+            <w:tcBorders>
+              <w:top w:val="single" w:sz="4" w:space="0" w:color="auto"/>
+              <w:bottom w:val="single" w:sz="4" w:space="0" w:color="auto"/>
+              <w:right w:val="single" w:sz="4" w:space="0" w:color="auto"/>
+            </w:tcBorders>
+          </w:tcPr>
+          <w:p>
+            <w:r>
+              <w:t>11.06.2024</w:t>
+            </w:r>
+          </w:p>
+        </w:tc>
+        <w:tc>
+          <w:tcPr>
+            <w:tcW w:w="7087" w:type="dxa"/>
+            <w:tcBorders>
+              <w:top w:val="single" w:sz="4" w:space="0" w:color="auto"/>
+              <w:left w:val="single" w:sz="4" w:space="0" w:color="auto"/>
+              <w:bottom w:val="single" w:sz="4" w:space="0" w:color="auto"/>
+            </w:tcBorders>
+          </w:tcPr>
+          <w:p>
+            <w:pPr>
+              <w:cnfStyle w:val="000000100000" w:firstRow="0" w:lastRow="0" w:firstColumn="0" w:lastColumn="0" w:oddVBand="0" w:evenVBand="0" w:oddHBand="1" w:evenHBand="0" w:firstRowFirstColumn="0" w:firstRowLastColumn="0" w:lastRowFirstColumn="0" w:lastRowLastColumn="0"/>
+              <w:rPr>
+                <w:b/>
+                <w:bCs/>
+              </w:rPr>
+            </w:pPr>
+            <w:r>
+              <w:rPr>
+                <w:b/>
+                <w:bCs/>
+              </w:rPr>
+              <w:t xml:space="preserve">J’ai ajouté une </w:t>
+            </w:r>
+            <w:proofErr w:type="spellStart"/>
+            <w:r>
+              <w:rPr>
+                <w:b/>
+                <w:bCs/>
+              </w:rPr>
+              <w:t>parti</w:t>
+            </w:r>
+            <w:proofErr w:type="spellEnd"/>
+            <w:r>
+              <w:rPr>
+                <w:b/>
+                <w:bCs/>
+              </w:rPr>
+              <w:t xml:space="preserve"> à l’intro</w:t>
+            </w:r>
+            <w:r>
+              <w:rPr>
+                <w:b/>
+                <w:bCs/>
+              </w:rPr>
+              <w:t xml:space="preserve"> &gt; méthode</w:t>
+            </w:r>
+          </w:p>
+          <w:p>
+            <w:pPr>
+              <w:cnfStyle w:val="000000100000" w:firstRow="0" w:lastRow="0" w:firstColumn="0" w:lastColumn="0" w:oddVBand="0" w:evenVBand="0" w:oddHBand="1" w:evenHBand="0" w:firstRowFirstColumn="0" w:firstRowLastColumn="0" w:lastRowFirstColumn="0" w:lastRowLastColumn="0"/>
+              <w:rPr>
+                <w:b/>
+                <w:bCs/>
+              </w:rPr>
+            </w:pPr>
+          </w:p>
+          <w:p>
+            <w:pPr>
+              <w:cnfStyle w:val="000000100000" w:firstRow="0" w:lastRow="0" w:firstColumn="0" w:lastColumn="0" w:oddVBand="0" w:evenVBand="0" w:oddHBand="1" w:evenHBand="0" w:firstRowFirstColumn="0" w:firstRowLastColumn="0" w:lastRowFirstColumn="0" w:lastRowLastColumn="0"/>
+              <w:rPr>
+                <w:b/>
+                <w:bCs/>
+              </w:rPr>
+            </w:pPr>
+            <w:r>
+              <w:rPr>
+                <w:b/>
+                <w:bCs/>
+              </w:rPr>
+              <w:t xml:space="preserve">J’ai commencé le </w:t>
+            </w:r>
+            <w:proofErr w:type="spellStart"/>
+            <w:r>
+              <w:rPr>
+                <w:b/>
+                <w:bCs/>
+              </w:rPr>
+              <w:t>fonctionnemnet</w:t>
+            </w:r>
+            <w:proofErr w:type="spellEnd"/>
+            <w:r>
+              <w:rPr>
+                <w:b/>
+                <w:bCs/>
+              </w:rPr>
+              <w:t xml:space="preserve"> avec LLM</w:t>
+            </w:r>
+          </w:p>
+          <w:p>
+            <w:pPr>
+              <w:cnfStyle w:val="000000100000" w:firstRow="0" w:lastRow="0" w:firstColumn="0" w:lastColumn="0" w:oddVBand="0" w:evenVBand="0" w:oddHBand="1" w:evenHBand="0" w:firstRowFirstColumn="0" w:firstRowLastColumn="0" w:lastRowFirstColumn="0" w:lastRowLastColumn="0"/>
+              <w:rPr>
+                <w:b/>
+                <w:bCs/>
+              </w:rPr>
+            </w:pPr>
+          </w:p>
+          <w:p>
+            <w:pPr>
+              <w:cnfStyle w:val="000000100000" w:firstRow="0" w:lastRow="0" w:firstColumn="0" w:lastColumn="0" w:oddVBand="0" w:evenVBand="0" w:oddHBand="1" w:evenHBand="0" w:firstRowFirstColumn="0" w:firstRowLastColumn="0" w:lastRowFirstColumn="0" w:lastRowLastColumn="0"/>
+              <w:rPr>
+                <w:b/>
+                <w:bCs/>
+              </w:rPr>
+            </w:pPr>
+            <w:r>
+              <w:rPr>
+                <w:b/>
+                <w:bCs/>
+              </w:rPr>
+              <w:t>Tables des matières </w:t>
+            </w:r>
+            <w:r>
+              <w:rPr>
+                <w:b/>
+                <w:bCs/>
+              </w:rPr>
+              <w:t xml:space="preserve">fonctionnement : </w:t>
+            </w:r>
+          </w:p>
+          <w:p>
+            <w:pPr>
+              <w:pStyle w:val="Paragraphedeliste"/>
+              <w:numPr>
+                <w:ilvl w:val="0"/>
+                <w:numId w:val="5"/>
+              </w:numPr>
+              <w:cnfStyle w:val="000000100000" w:firstRow="0" w:lastRow="0" w:firstColumn="0" w:lastColumn="0" w:oddVBand="0" w:evenVBand="0" w:oddHBand="1" w:evenHBand="0" w:firstRowFirstColumn="0" w:firstRowLastColumn="0" w:lastRowFirstColumn="0" w:lastRowLastColumn="0"/>
+              <w:rPr>
+                <w:b/>
+                <w:bCs/>
+              </w:rPr>
+            </w:pPr>
+            <w:r>
+              <w:t>Intro</w:t>
+            </w:r>
+          </w:p>
+          <w:p>
+            <w:pPr>
+              <w:pStyle w:val="Paragraphedeliste"/>
+              <w:numPr>
+                <w:ilvl w:val="0"/>
+                <w:numId w:val="5"/>
+              </w:numPr>
+              <w:cnfStyle w:val="000000100000" w:firstRow="0" w:lastRow="0" w:firstColumn="0" w:lastColumn="0" w:oddVBand="0" w:evenVBand="0" w:oddHBand="1" w:evenHBand="0" w:firstRowFirstColumn="0" w:firstRowLastColumn="0" w:lastRowFirstColumn="0" w:lastRowLastColumn="0"/>
+              <w:rPr>
+                <w:b/>
+                <w:bCs/>
+              </w:rPr>
+            </w:pPr>
+            <w:r>
+              <w:t>Explication LLM</w:t>
+            </w:r>
+          </w:p>
+          <w:p>
+            <w:pPr>
+              <w:pStyle w:val="Paragraphedeliste"/>
+              <w:numPr>
+                <w:ilvl w:val="0"/>
+                <w:numId w:val="5"/>
+              </w:numPr>
+              <w:cnfStyle w:val="000000100000" w:firstRow="0" w:lastRow="0" w:firstColumn="0" w:lastColumn="0" w:oddVBand="0" w:evenVBand="0" w:oddHBand="1" w:evenHBand="0" w:firstRowFirstColumn="0" w:firstRowLastColumn="0" w:lastRowFirstColumn="0" w:lastRowLastColumn="0"/>
+              <w:rPr>
+                <w:b/>
+                <w:bCs/>
+              </w:rPr>
+            </w:pPr>
+            <w:r>
+              <w:t xml:space="preserve">Comment marche </w:t>
+            </w:r>
+            <w:proofErr w:type="spellStart"/>
+            <w:r>
+              <w:t>LLm</w:t>
+            </w:r>
+            <w:proofErr w:type="spellEnd"/>
+          </w:p>
+          <w:p>
+            <w:pPr>
+              <w:pStyle w:val="Paragraphedeliste"/>
+              <w:numPr>
+                <w:ilvl w:val="0"/>
+                <w:numId w:val="5"/>
+              </w:numPr>
+              <w:cnfStyle w:val="000000100000" w:firstRow="0" w:lastRow="0" w:firstColumn="0" w:lastColumn="0" w:oddVBand="0" w:evenVBand="0" w:oddHBand="1" w:evenHBand="0" w:firstRowFirstColumn="0" w:firstRowLastColumn="0" w:lastRowFirstColumn="0" w:lastRowLastColumn="0"/>
+              <w:rPr>
+                <w:b/>
+                <w:bCs/>
+              </w:rPr>
+            </w:pPr>
+            <w:r>
+              <w:t>Token</w:t>
+            </w:r>
+          </w:p>
+          <w:p>
+            <w:pPr>
+              <w:pStyle w:val="Paragraphedeliste"/>
+              <w:numPr>
+                <w:ilvl w:val="0"/>
+                <w:numId w:val="5"/>
+              </w:numPr>
+              <w:cnfStyle w:val="000000100000" w:firstRow="0" w:lastRow="0" w:firstColumn="0" w:lastColumn="0" w:oddVBand="0" w:evenVBand="0" w:oddHBand="1" w:evenHBand="0" w:firstRowFirstColumn="0" w:firstRowLastColumn="0" w:lastRowFirstColumn="0" w:lastRowLastColumn="0"/>
+              <w:rPr>
+                <w:b/>
+                <w:bCs/>
+              </w:rPr>
+            </w:pPr>
+            <w:r>
+              <w:t>Pre training</w:t>
+            </w:r>
+          </w:p>
+          <w:p>
+            <w:pPr>
+              <w:pStyle w:val="Paragraphedeliste"/>
+              <w:numPr>
+                <w:ilvl w:val="0"/>
+                <w:numId w:val="5"/>
+              </w:numPr>
+              <w:cnfStyle w:val="000000100000" w:firstRow="0" w:lastRow="0" w:firstColumn="0" w:lastColumn="0" w:oddVBand="0" w:evenVBand="0" w:oddHBand="1" w:evenHBand="0" w:firstRowFirstColumn="0" w:firstRowLastColumn="0" w:lastRowFirstColumn="0" w:lastRowLastColumn="0"/>
+              <w:rPr>
+                <w:b/>
+                <w:bCs/>
+              </w:rPr>
+            </w:pPr>
+            <w:r>
+              <w:t>Fine tuning</w:t>
+            </w:r>
+          </w:p>
+          <w:p>
+            <w:pPr>
+              <w:pStyle w:val="Paragraphedeliste"/>
+              <w:numPr>
+                <w:ilvl w:val="0"/>
+                <w:numId w:val="5"/>
+              </w:numPr>
+              <w:cnfStyle w:val="000000100000" w:firstRow="0" w:lastRow="0" w:firstColumn="0" w:lastColumn="0" w:oddVBand="0" w:evenVBand="0" w:oddHBand="1" w:evenHBand="0" w:firstRowFirstColumn="0" w:firstRowLastColumn="0" w:lastRowFirstColumn="0" w:lastRowLastColumn="0"/>
+              <w:rPr>
+                <w:b/>
+                <w:bCs/>
+              </w:rPr>
+            </w:pPr>
+            <w:proofErr w:type="spellStart"/>
+            <w:r>
+              <w:t>Humand</w:t>
+            </w:r>
+            <w:proofErr w:type="spellEnd"/>
+            <w:r>
+              <w:t xml:space="preserve"> </w:t>
+            </w:r>
+            <w:proofErr w:type="spellStart"/>
+            <w:r>
+              <w:t>feed</w:t>
+            </w:r>
+            <w:proofErr w:type="spellEnd"/>
+            <w:r>
+              <w:t xml:space="preserve"> back</w:t>
+            </w:r>
+          </w:p>
+          <w:p>
+            <w:pPr>
+              <w:pStyle w:val="Paragraphedeliste"/>
+              <w:numPr>
+                <w:ilvl w:val="0"/>
+                <w:numId w:val="5"/>
+              </w:numPr>
+              <w:cnfStyle w:val="000000100000" w:firstRow="0" w:lastRow="0" w:firstColumn="0" w:lastColumn="0" w:oddVBand="0" w:evenVBand="0" w:oddHBand="1" w:evenHBand="0" w:firstRowFirstColumn="0" w:firstRowLastColumn="0" w:lastRowFirstColumn="0" w:lastRowLastColumn="0"/>
+              <w:rPr>
+                <w:b/>
+                <w:bCs/>
+              </w:rPr>
+            </w:pPr>
+            <w:r>
+              <w:t xml:space="preserve">Lien </w:t>
+            </w:r>
+            <w:proofErr w:type="spellStart"/>
+            <w:r>
+              <w:t>CHatGPT</w:t>
+            </w:r>
+            <w:proofErr w:type="spellEnd"/>
+          </w:p>
+        </w:tc>
+        <w:tc>
+          <w:tcPr>
+            <w:tcW w:w="1843" w:type="dxa"/>
+            <w:tcBorders>
+              <w:top w:val="single" w:sz="4" w:space="0" w:color="auto"/>
+              <w:left w:val="single" w:sz="4" w:space="0" w:color="auto"/>
+              <w:bottom w:val="single" w:sz="4" w:space="0" w:color="auto"/>
+            </w:tcBorders>
+          </w:tcPr>
+          <w:p>
+            <w:pPr>
+              <w:cnfStyle w:val="000000100000" w:firstRow="0" w:lastRow="0" w:firstColumn="0" w:lastColumn="0" w:oddVBand="0" w:evenVBand="0" w:oddHBand="1" w:evenHBand="0" w:firstRowFirstColumn="0" w:firstRowLastColumn="0" w:lastRowFirstColumn="0" w:lastRowLastColumn="0"/>
+              <w:rPr>
+                <w:rFonts w:ascii="Arial" w:hAnsi="Arial" w:cs="Arial"/>
+              </w:rPr>
+            </w:pPr>
+            <w:r>
+              <w:rPr>
+                <w:rFonts w:ascii="Arial" w:hAnsi="Arial" w:cs="Arial"/>
+              </w:rPr>
+              <w:t>Finir fonctionnement</w:t>
+            </w:r>
           </w:p>
         </w:tc>
       </w:tr>
@@ -5559,12 +5885,18 @@
                 <w:fldChar w:fldCharType="begin"/>
               </w:r>
               <w:r>
+                <w:rPr>
+                  <w:lang w:val="en-US"/>
+                </w:rPr>
                 <w:instrText>BIBLIOGRAPHY</w:instrText>
               </w:r>
               <w:r>
                 <w:fldChar w:fldCharType="separate"/>
               </w:r>
               <w:r>
+                <w:rPr>
+                  <w:lang w:val="en-US"/>
+                </w:rPr>
                 <w:t xml:space="preserve">Ali Darvishi, H. K. (2024). </w:t>
               </w:r>
               <w:r>
@@ -5671,6 +6003,7 @@
                   <w:noProof/>
                   <w:lang w:val="en-US"/>
                 </w:rPr>
+                <w:lastRenderedPageBreak/>
                 <w:t xml:space="preserve">ORAVEC, J. A. (2023). </w:t>
               </w:r>
               <w:r>
@@ -5794,7 +6127,6 @@
                   <w:noProof/>
                   <w:lang w:val="fr-FR"/>
                 </w:rPr>
-                <w:lastRenderedPageBreak/>
                 <w:t xml:space="preserve">Spector, C. (2023, octobre 31). </w:t>
               </w:r>
               <w:r>
@@ -6457,6 +6789,92 @@
       </w:rPr>
     </w:lvl>
   </w:abstractNum>
+  <w:abstractNum w:abstractNumId="4" w15:restartNumberingAfterBreak="0">
+    <w:nsid w:val="695826A3"/>
+    <w:multiLevelType w:val="hybridMultilevel"/>
+    <w:tmpl w:val="09FC6676"/>
+    <w:lvl w:ilvl="0" w:tplc="100C000F">
+      <w:start w:val="1"/>
+      <w:numFmt w:val="decimal"/>
+      <w:lvlText w:val="%1."/>
+      <w:lvlJc w:val="left"/>
+      <w:pPr>
+        <w:ind w:left="720" w:hanging="360"/>
+      </w:pPr>
+    </w:lvl>
+    <w:lvl w:ilvl="1" w:tplc="100C0019" w:tentative="1">
+      <w:start w:val="1"/>
+      <w:numFmt w:val="lowerLetter"/>
+      <w:lvlText w:val="%2."/>
+      <w:lvlJc w:val="left"/>
+      <w:pPr>
+        <w:ind w:left="1440" w:hanging="360"/>
+      </w:pPr>
+    </w:lvl>
+    <w:lvl w:ilvl="2" w:tplc="100C001B" w:tentative="1">
+      <w:start w:val="1"/>
+      <w:numFmt w:val="lowerRoman"/>
+      <w:lvlText w:val="%3."/>
+      <w:lvlJc w:val="right"/>
+      <w:pPr>
+        <w:ind w:left="2160" w:hanging="180"/>
+      </w:pPr>
+    </w:lvl>
+    <w:lvl w:ilvl="3" w:tplc="100C000F" w:tentative="1">
+      <w:start w:val="1"/>
+      <w:numFmt w:val="decimal"/>
+      <w:lvlText w:val="%4."/>
+      <w:lvlJc w:val="left"/>
+      <w:pPr>
+        <w:ind w:left="2880" w:hanging="360"/>
+      </w:pPr>
+    </w:lvl>
+    <w:lvl w:ilvl="4" w:tplc="100C0019" w:tentative="1">
+      <w:start w:val="1"/>
+      <w:numFmt w:val="lowerLetter"/>
+      <w:lvlText w:val="%5."/>
+      <w:lvlJc w:val="left"/>
+      <w:pPr>
+        <w:ind w:left="3600" w:hanging="360"/>
+      </w:pPr>
+    </w:lvl>
+    <w:lvl w:ilvl="5" w:tplc="100C001B" w:tentative="1">
+      <w:start w:val="1"/>
+      <w:numFmt w:val="lowerRoman"/>
+      <w:lvlText w:val="%6."/>
+      <w:lvlJc w:val="right"/>
+      <w:pPr>
+        <w:ind w:left="4320" w:hanging="180"/>
+      </w:pPr>
+    </w:lvl>
+    <w:lvl w:ilvl="6" w:tplc="100C000F" w:tentative="1">
+      <w:start w:val="1"/>
+      <w:numFmt w:val="decimal"/>
+      <w:lvlText w:val="%7."/>
+      <w:lvlJc w:val="left"/>
+      <w:pPr>
+        <w:ind w:left="5040" w:hanging="360"/>
+      </w:pPr>
+    </w:lvl>
+    <w:lvl w:ilvl="7" w:tplc="100C0019" w:tentative="1">
+      <w:start w:val="1"/>
+      <w:numFmt w:val="lowerLetter"/>
+      <w:lvlText w:val="%8."/>
+      <w:lvlJc w:val="left"/>
+      <w:pPr>
+        <w:ind w:left="5760" w:hanging="360"/>
+      </w:pPr>
+    </w:lvl>
+    <w:lvl w:ilvl="8" w:tplc="100C001B" w:tentative="1">
+      <w:start w:val="1"/>
+      <w:numFmt w:val="lowerRoman"/>
+      <w:lvlText w:val="%9."/>
+      <w:lvlJc w:val="right"/>
+      <w:pPr>
+        <w:ind w:left="6480" w:hanging="180"/>
+      </w:pPr>
+    </w:lvl>
+  </w:abstractNum>
   <w:num w:numId="1" w16cid:durableId="1696687831">
     <w:abstractNumId w:val="1"/>
   </w:num>
@@ -6468,6 +6886,9 @@
   </w:num>
   <w:num w:numId="4" w16cid:durableId="828709596">
     <w:abstractNumId w:val="0"/>
+  </w:num>
+  <w:num w:numId="5" w16cid:durableId="696927212">
+    <w:abstractNumId w:val="4"/>
   </w:num>
 </w:numbering>
 </file>

</xml_diff>